<commit_message>
Skyline: Will T's updates to the Hi-Res Metabolomics tutorial
</commit_message>
<xml_diff>
--- a/pwiz_tools/Skyline/Documentation/Tutorials/Skyline Hi-Res Metabolomics.docx
+++ b/pwiz_tools/Skyline/Documentation/Tutorials/Skyline Hi-Res Metabolomics.docx
@@ -75,11 +75,9 @@
       <w:r>
         <w:t xml:space="preserve">External </w:t>
       </w:r>
-      <w:proofErr w:type="spellStart"/>
       <w:r>
         <w:t>Calibrant</w:t>
       </w:r>
-      <w:proofErr w:type="spellEnd"/>
       <w:r>
         <w:t>, used along with stable-isotope internal standards</w:t>
       </w:r>
@@ -1071,15 +1069,7 @@
     </w:p>
     <w:p>
       <w:r>
-        <w:t xml:space="preserve">There is an intentional error in the transition list: charge is given as 1, but </w:t>
-      </w:r>
-      <w:proofErr w:type="gramStart"/>
-      <w:r>
-        <w:t>the adduct</w:t>
-      </w:r>
-      <w:proofErr w:type="gramEnd"/>
-      <w:r>
-        <w:t xml:space="preserve"> is [M-H]. If you click the “</w:t>
+        <w:t>There is an intentional error in the transition list: charge is given as 1, but the adduct is [M-H]. If you click the “</w:t>
       </w:r>
       <w:r>
         <w:rPr>
@@ -1653,10 +1643,16 @@
           <w:noProof/>
         </w:rPr>
         <w:drawing>
-          <wp:inline distT="0" distB="0" distL="0" distR="0" wp14:anchorId="3CC0F792" wp14:editId="3C00AA73">
-            <wp:extent cx="2647586" cy="4014728"/>
-            <wp:effectExtent l="0" t="0" r="635" b="5080"/>
-            <wp:docPr id="20" name="Picture 20"/>
+          <wp:inline distT="0" distB="0" distL="0" distR="0" wp14:anchorId="73F3BA43" wp14:editId="126D4D96">
+            <wp:extent cx="2672929" cy="4045585"/>
+            <wp:effectExtent l="0" t="0" r="0" b="0"/>
+            <wp:docPr id="3" name="Picture 2">
+              <a:extLst xmlns:a="http://schemas.openxmlformats.org/drawingml/2006/main">
+                <a:ext uri="{FF2B5EF4-FFF2-40B4-BE49-F238E27FC236}">
+                  <a16:creationId xmlns:a16="http://schemas.microsoft.com/office/drawing/2014/main" xmlns:w16se="http://schemas.microsoft.com/office/word/2015/wordml/symex" xmlns:w16cid="http://schemas.microsoft.com/office/word/2016/wordml/cid" xmlns:w15="http://schemas.microsoft.com/office/word/2012/wordml" xmlns:w="http://schemas.openxmlformats.org/wordprocessingml/2006/main" xmlns:w10="urn:schemas-microsoft-com:office:word" xmlns:v="urn:schemas-microsoft-com:vml" xmlns:o="urn:schemas-microsoft-com:office:office" xmlns:am3d="http://schemas.microsoft.com/office/drawing/2017/model3d" xmlns:aink="http://schemas.microsoft.com/office/drawing/2016/ink" xmlns:cx8="http://schemas.microsoft.com/office/drawing/2016/5/14/chartex" xmlns:cx7="http://schemas.microsoft.com/office/drawing/2016/5/13/chartex" xmlns:cx6="http://schemas.microsoft.com/office/drawing/2016/5/12/chartex" xmlns:cx5="http://schemas.microsoft.com/office/drawing/2016/5/11/chartex" xmlns:cx4="http://schemas.microsoft.com/office/drawing/2016/5/10/chartex" xmlns:cx3="http://schemas.microsoft.com/office/drawing/2016/5/9/chartex" xmlns:cx2="http://schemas.microsoft.com/office/drawing/2015/10/21/chartex" xmlns:cx1="http://schemas.microsoft.com/office/drawing/2015/9/8/chartex" xmlns:cx="http://schemas.microsoft.com/office/drawing/2014/chartex" xmlns="" id="{009BAEA5-9E9D-4BBC-88D1-5CD041FB31C0}"/>
+                </a:ext>
+              </a:extLst>
+            </wp:docPr>
             <wp:cNvGraphicFramePr>
               <a:graphicFrameLocks xmlns:a="http://schemas.openxmlformats.org/drawingml/2006/main" noChangeAspect="1"/>
             </wp:cNvGraphicFramePr>
@@ -1664,8 +1660,16 @@
               <a:graphicData uri="http://schemas.openxmlformats.org/drawingml/2006/picture">
                 <pic:pic xmlns:pic="http://schemas.openxmlformats.org/drawingml/2006/picture">
                   <pic:nvPicPr>
-                    <pic:cNvPr id="0" name=""/>
-                    <pic:cNvPicPr/>
+                    <pic:cNvPr id="3" name="Picture 2">
+                      <a:extLst>
+                        <a:ext uri="{FF2B5EF4-FFF2-40B4-BE49-F238E27FC236}">
+                          <a16:creationId xmlns:a16="http://schemas.microsoft.com/office/drawing/2014/main" xmlns:w16se="http://schemas.microsoft.com/office/word/2015/wordml/symex" xmlns:w16cid="http://schemas.microsoft.com/office/word/2016/wordml/cid" xmlns:w15="http://schemas.microsoft.com/office/word/2012/wordml" xmlns:w="http://schemas.openxmlformats.org/wordprocessingml/2006/main" xmlns:w10="urn:schemas-microsoft-com:office:word" xmlns:v="urn:schemas-microsoft-com:vml" xmlns:o="urn:schemas-microsoft-com:office:office" xmlns:am3d="http://schemas.microsoft.com/office/drawing/2017/model3d" xmlns:aink="http://schemas.microsoft.com/office/drawing/2016/ink" xmlns:cx8="http://schemas.microsoft.com/office/drawing/2016/5/14/chartex" xmlns:cx7="http://schemas.microsoft.com/office/drawing/2016/5/13/chartex" xmlns:cx6="http://schemas.microsoft.com/office/drawing/2016/5/12/chartex" xmlns:cx5="http://schemas.microsoft.com/office/drawing/2016/5/11/chartex" xmlns:cx4="http://schemas.microsoft.com/office/drawing/2016/5/10/chartex" xmlns:cx3="http://schemas.microsoft.com/office/drawing/2016/5/9/chartex" xmlns:cx2="http://schemas.microsoft.com/office/drawing/2015/10/21/chartex" xmlns:cx1="http://schemas.microsoft.com/office/drawing/2015/9/8/chartex" xmlns:cx="http://schemas.microsoft.com/office/drawing/2014/chartex" xmlns="" id="{009BAEA5-9E9D-4BBC-88D1-5CD041FB31C0}"/>
+                        </a:ext>
+                      </a:extLst>
+                    </pic:cNvPr>
+                    <pic:cNvPicPr>
+                      <a:picLocks noChangeAspect="1"/>
+                    </pic:cNvPicPr>
                   </pic:nvPicPr>
                   <pic:blipFill>
                     <a:blip r:embed="rId20"/>
@@ -1676,7 +1680,7 @@
                   <pic:spPr>
                     <a:xfrm>
                       <a:off x="0" y="0"/>
-                      <a:ext cx="2647586" cy="4014728"/>
+                      <a:ext cx="2692687" cy="4075489"/>
                     </a:xfrm>
                     <a:prstGeom prst="rect">
                       <a:avLst/>
@@ -2700,19 +2704,33 @@
           <w:noProof/>
         </w:rPr>
         <w:drawing>
-          <wp:inline distT="0" distB="0" distL="0" distR="0" wp14:anchorId="2EE1377F" wp14:editId="61006892">
-            <wp:extent cx="4105275" cy="3006120"/>
-            <wp:effectExtent l="0" t="0" r="0" b="3810"/>
-            <wp:docPr id="38" name="Picture 38"/>
+          <wp:inline distT="0" distB="0" distL="0" distR="0" wp14:anchorId="2273B748" wp14:editId="37C71B02">
+            <wp:extent cx="2619375" cy="3061057"/>
+            <wp:effectExtent l="0" t="0" r="0" b="6350"/>
+            <wp:docPr id="2" name="Content Placeholder 5">
+              <a:extLst xmlns:a="http://schemas.openxmlformats.org/drawingml/2006/main">
+                <a:ext uri="{FF2B5EF4-FFF2-40B4-BE49-F238E27FC236}">
+                  <a16:creationId xmlns:a16="http://schemas.microsoft.com/office/drawing/2014/main" xmlns:w16se="http://schemas.microsoft.com/office/word/2015/wordml/symex" xmlns:w16cid="http://schemas.microsoft.com/office/word/2016/wordml/cid" xmlns:w15="http://schemas.microsoft.com/office/word/2012/wordml" xmlns:w="http://schemas.openxmlformats.org/wordprocessingml/2006/main" xmlns:w10="urn:schemas-microsoft-com:office:word" xmlns:v="urn:schemas-microsoft-com:vml" xmlns:o="urn:schemas-microsoft-com:office:office" xmlns:am3d="http://schemas.microsoft.com/office/drawing/2017/model3d" xmlns:aink="http://schemas.microsoft.com/office/drawing/2016/ink" xmlns:cx8="http://schemas.microsoft.com/office/drawing/2016/5/14/chartex" xmlns:cx7="http://schemas.microsoft.com/office/drawing/2016/5/13/chartex" xmlns:cx6="http://schemas.microsoft.com/office/drawing/2016/5/12/chartex" xmlns:cx5="http://schemas.microsoft.com/office/drawing/2016/5/11/chartex" xmlns:cx4="http://schemas.microsoft.com/office/drawing/2016/5/10/chartex" xmlns:cx3="http://schemas.microsoft.com/office/drawing/2016/5/9/chartex" xmlns:cx2="http://schemas.microsoft.com/office/drawing/2015/10/21/chartex" xmlns:cx1="http://schemas.microsoft.com/office/drawing/2015/9/8/chartex" xmlns:cx="http://schemas.microsoft.com/office/drawing/2014/chartex" xmlns="" id="{08644EAE-149C-469A-929D-07A962190E5A}"/>
+                </a:ext>
+              </a:extLst>
+            </wp:docPr>
             <wp:cNvGraphicFramePr>
-              <a:graphicFrameLocks xmlns:a="http://schemas.openxmlformats.org/drawingml/2006/main" noChangeAspect="1"/>
+              <a:graphicFrameLocks xmlns:a="http://schemas.openxmlformats.org/drawingml/2006/main" noGrp="1" noChangeAspect="1"/>
             </wp:cNvGraphicFramePr>
             <a:graphic xmlns:a="http://schemas.openxmlformats.org/drawingml/2006/main">
               <a:graphicData uri="http://schemas.openxmlformats.org/drawingml/2006/picture">
                 <pic:pic xmlns:pic="http://schemas.openxmlformats.org/drawingml/2006/picture">
                   <pic:nvPicPr>
-                    <pic:cNvPr id="0" name=""/>
-                    <pic:cNvPicPr/>
+                    <pic:cNvPr id="6" name="Content Placeholder 5">
+                      <a:extLst>
+                        <a:ext uri="{FF2B5EF4-FFF2-40B4-BE49-F238E27FC236}">
+                          <a16:creationId xmlns:a16="http://schemas.microsoft.com/office/drawing/2014/main" xmlns:w16se="http://schemas.microsoft.com/office/word/2015/wordml/symex" xmlns:w16cid="http://schemas.microsoft.com/office/word/2016/wordml/cid" xmlns:w15="http://schemas.microsoft.com/office/word/2012/wordml" xmlns:w="http://schemas.openxmlformats.org/wordprocessingml/2006/main" xmlns:w10="urn:schemas-microsoft-com:office:word" xmlns:v="urn:schemas-microsoft-com:vml" xmlns:o="urn:schemas-microsoft-com:office:office" xmlns:am3d="http://schemas.microsoft.com/office/drawing/2017/model3d" xmlns:aink="http://schemas.microsoft.com/office/drawing/2016/ink" xmlns:cx8="http://schemas.microsoft.com/office/drawing/2016/5/14/chartex" xmlns:cx7="http://schemas.microsoft.com/office/drawing/2016/5/13/chartex" xmlns:cx6="http://schemas.microsoft.com/office/drawing/2016/5/12/chartex" xmlns:cx5="http://schemas.microsoft.com/office/drawing/2016/5/11/chartex" xmlns:cx4="http://schemas.microsoft.com/office/drawing/2016/5/10/chartex" xmlns:cx3="http://schemas.microsoft.com/office/drawing/2016/5/9/chartex" xmlns:cx2="http://schemas.microsoft.com/office/drawing/2015/10/21/chartex" xmlns:cx1="http://schemas.microsoft.com/office/drawing/2015/9/8/chartex" xmlns:cx="http://schemas.microsoft.com/office/drawing/2014/chartex" xmlns="" id="{08644EAE-149C-469A-929D-07A962190E5A}"/>
+                        </a:ext>
+                      </a:extLst>
+                    </pic:cNvPr>
+                    <pic:cNvPicPr>
+                      <a:picLocks noGrp="1" noChangeAspect="1"/>
+                    </pic:cNvPicPr>
                   </pic:nvPicPr>
                   <pic:blipFill>
                     <a:blip r:embed="rId25"/>
@@ -2723,7 +2741,7 @@
                   <pic:spPr>
                     <a:xfrm>
                       <a:off x="0" y="0"/>
-                      <a:ext cx="4108868" cy="3008751"/>
+                      <a:ext cx="2649519" cy="3096284"/>
                     </a:xfrm>
                     <a:prstGeom prst="rect">
                       <a:avLst/>
@@ -2739,7 +2757,61 @@
     <w:p>
       <w:r>
         <w:lastRenderedPageBreak/>
-        <w:t>Note that in this situation, the concentration given for the NIST sample (NIST-SRM-1950) is the published consensus concentration for FA 18:2 in this reference material, which incidentally is the highest concentration of any analyte in the document.  Therefore, in the next step, the concentration multipliers will each be &lt;1 in order to adjust the target concentration of those analytes to their respective NIST SRM-1950 reference values.</w:t>
+        <w:t xml:space="preserve">Note that in this situation, the concentration given for the NIST sample (NIST-SRM-1950) is </w:t>
+      </w:r>
+      <w:ins w:id="0" w:author="Will Thompson" w:date="2019-09-16T16:21:00Z">
+        <w:r>
+          <w:t>entered as “1”, since all analytes have a different concentration.  Think of this as establishing your stan</w:t>
+        </w:r>
+      </w:ins>
+      <w:ins w:id="1" w:author="Will Thompson" w:date="2019-09-16T16:22:00Z">
+        <w:r>
+          <w:t xml:space="preserve">dard as “One NIST Unit”.  </w:t>
+        </w:r>
+      </w:ins>
+      <w:del w:id="2" w:author="Will Thompson" w:date="2019-09-16T16:21:00Z">
+        <w:r>
+          <w:delText xml:space="preserve">the published consensus concentration for FA 18:2 in this reference material, which incidentally is the highest concentration of any analyte in the document.  Therefore, </w:delText>
+        </w:r>
+      </w:del>
+      <w:ins w:id="3" w:author="Will Thompson" w:date="2019-09-16T16:22:00Z">
+        <w:r>
+          <w:t xml:space="preserve">Therefore, </w:t>
+        </w:r>
+      </w:ins>
+      <w:del w:id="4" w:author="Will Thompson" w:date="2019-09-16T16:22:00Z">
+        <w:r>
+          <w:delText>i</w:delText>
+        </w:r>
+      </w:del>
+      <w:ins w:id="5" w:author="Will Thompson" w:date="2019-09-16T16:22:00Z">
+        <w:r>
+          <w:t>i</w:t>
+        </w:r>
+      </w:ins>
+      <w:r>
+        <w:t xml:space="preserve">n the next step, the concentration multipliers will each be </w:t>
+      </w:r>
+      <w:del w:id="6" w:author="Will Thompson" w:date="2019-09-16T16:22:00Z">
+        <w:r>
+          <w:delText>&lt;1</w:delText>
+        </w:r>
+      </w:del>
+      <w:ins w:id="7" w:author="Will Thompson" w:date="2019-09-16T16:22:00Z">
+        <w:r>
+          <w:t>given as the actual concentration of the analyte in the NIST SRM-1950</w:t>
+        </w:r>
+      </w:ins>
+      <w:r>
+        <w:t xml:space="preserve"> in order to adjust the target concentration of those analytes to their respective </w:t>
+      </w:r>
+      <w:del w:id="8" w:author="Will Thompson" w:date="2019-09-16T16:22:00Z">
+        <w:r>
+          <w:delText xml:space="preserve">NIST SRM-1950 </w:delText>
+        </w:r>
+      </w:del>
+      <w:r>
+        <w:t>reference values.</w:t>
       </w:r>
     </w:p>
     <w:p>
@@ -2823,53 +2895,130 @@
     <w:p>
       <w:pPr>
         <w:rPr>
+          <w:ins w:id="9" w:author="Will Thompson" w:date="2019-09-16T16:23:00Z"/>
           <w:rFonts w:ascii="Times New Roman" w:hAnsi="Times New Roman"/>
           <w:sz w:val="24"/>
           <w:szCs w:val="24"/>
         </w:rPr>
       </w:pPr>
-      <w:r>
-        <w:rPr>
-          <w:noProof/>
-        </w:rPr>
-        <w:drawing>
-          <wp:inline distT="0" distB="0" distL="0" distR="0" wp14:anchorId="10558D24" wp14:editId="641D1FD9">
-            <wp:extent cx="5943600" cy="2807970"/>
-            <wp:effectExtent l="0" t="0" r="0" b="0"/>
-            <wp:docPr id="40" name="Picture 40"/>
-            <wp:cNvGraphicFramePr>
-              <a:graphicFrameLocks xmlns:a="http://schemas.openxmlformats.org/drawingml/2006/main" noChangeAspect="1"/>
-            </wp:cNvGraphicFramePr>
-            <a:graphic xmlns:a="http://schemas.openxmlformats.org/drawingml/2006/main">
-              <a:graphicData uri="http://schemas.openxmlformats.org/drawingml/2006/picture">
-                <pic:pic xmlns:pic="http://schemas.openxmlformats.org/drawingml/2006/picture">
-                  <pic:nvPicPr>
-                    <pic:cNvPr id="0" name=""/>
-                    <pic:cNvPicPr/>
-                  </pic:nvPicPr>
-                  <pic:blipFill>
-                    <a:blip r:embed="rId26"/>
-                    <a:stretch>
-                      <a:fillRect/>
-                    </a:stretch>
-                  </pic:blipFill>
-                  <pic:spPr>
-                    <a:xfrm>
-                      <a:off x="0" y="0"/>
-                      <a:ext cx="5943600" cy="2807970"/>
-                    </a:xfrm>
-                    <a:prstGeom prst="rect">
-                      <a:avLst/>
-                    </a:prstGeom>
-                  </pic:spPr>
-                </pic:pic>
-              </a:graphicData>
-            </a:graphic>
-          </wp:inline>
-        </w:drawing>
-      </w:r>
-      <w:bookmarkStart w:id="0" w:name="_GoBack"/>
-      <w:bookmarkEnd w:id="0"/>
+      <w:ins w:id="10" w:author="Will Thompson" w:date="2019-09-16T16:36:00Z">
+        <w:r>
+          <w:rPr>
+            <w:rFonts w:ascii="Times New Roman" w:hAnsi="Times New Roman"/>
+            <w:noProof/>
+            <w:sz w:val="24"/>
+            <w:szCs w:val="24"/>
+          </w:rPr>
+          <w:drawing>
+            <wp:inline distT="0" distB="0" distL="0" distR="0" wp14:anchorId="3C359961" wp14:editId="47B4F78F">
+              <wp:extent cx="5932805" cy="1066774"/>
+              <wp:effectExtent l="0" t="0" r="0" b="635"/>
+              <wp:docPr id="10" name="Picture 9">
+                <a:extLst xmlns:a="http://schemas.openxmlformats.org/drawingml/2006/main">
+                  <a:ext uri="{FF2B5EF4-FFF2-40B4-BE49-F238E27FC236}">
+                    <a16:creationId xmlns:a16="http://schemas.microsoft.com/office/drawing/2014/main" xmlns:w16se="http://schemas.microsoft.com/office/word/2015/wordml/symex" xmlns:w16cid="http://schemas.microsoft.com/office/word/2016/wordml/cid" xmlns:w15="http://schemas.microsoft.com/office/word/2012/wordml" xmlns:w="http://schemas.openxmlformats.org/wordprocessingml/2006/main" xmlns:w10="urn:schemas-microsoft-com:office:word" xmlns:v="urn:schemas-microsoft-com:vml" xmlns:o="urn:schemas-microsoft-com:office:office" xmlns:am3d="http://schemas.microsoft.com/office/drawing/2017/model3d" xmlns:aink="http://schemas.microsoft.com/office/drawing/2016/ink" xmlns:cx8="http://schemas.microsoft.com/office/drawing/2016/5/14/chartex" xmlns:cx7="http://schemas.microsoft.com/office/drawing/2016/5/13/chartex" xmlns:cx6="http://schemas.microsoft.com/office/drawing/2016/5/12/chartex" xmlns:cx5="http://schemas.microsoft.com/office/drawing/2016/5/11/chartex" xmlns:cx4="http://schemas.microsoft.com/office/drawing/2016/5/10/chartex" xmlns:cx3="http://schemas.microsoft.com/office/drawing/2016/5/9/chartex" xmlns:cx2="http://schemas.microsoft.com/office/drawing/2015/10/21/chartex" xmlns:cx1="http://schemas.microsoft.com/office/drawing/2015/9/8/chartex" xmlns:cx="http://schemas.microsoft.com/office/drawing/2014/chartex" xmlns="" id="{5F82C4FC-1A21-4C95-9BBE-CBEAA0525BFC}"/>
+                  </a:ext>
+                </a:extLst>
+              </wp:docPr>
+              <wp:cNvGraphicFramePr>
+                <a:graphicFrameLocks xmlns:a="http://schemas.openxmlformats.org/drawingml/2006/main" noChangeAspect="1"/>
+              </wp:cNvGraphicFramePr>
+              <a:graphic xmlns:a="http://schemas.openxmlformats.org/drawingml/2006/main">
+                <a:graphicData uri="http://schemas.openxmlformats.org/drawingml/2006/picture">
+                  <pic:pic xmlns:pic="http://schemas.openxmlformats.org/drawingml/2006/picture">
+                    <pic:nvPicPr>
+                      <pic:cNvPr id="10" name="Picture 9">
+                        <a:extLst>
+                          <a:ext uri="{FF2B5EF4-FFF2-40B4-BE49-F238E27FC236}">
+                            <a16:creationId xmlns:a16="http://schemas.microsoft.com/office/drawing/2014/main" xmlns:w16se="http://schemas.microsoft.com/office/word/2015/wordml/symex" xmlns:w16cid="http://schemas.microsoft.com/office/word/2016/wordml/cid" xmlns:w15="http://schemas.microsoft.com/office/word/2012/wordml" xmlns:w="http://schemas.openxmlformats.org/wordprocessingml/2006/main" xmlns:w10="urn:schemas-microsoft-com:office:word" xmlns:v="urn:schemas-microsoft-com:vml" xmlns:o="urn:schemas-microsoft-com:office:office" xmlns:am3d="http://schemas.microsoft.com/office/drawing/2017/model3d" xmlns:aink="http://schemas.microsoft.com/office/drawing/2016/ink" xmlns:cx8="http://schemas.microsoft.com/office/drawing/2016/5/14/chartex" xmlns:cx7="http://schemas.microsoft.com/office/drawing/2016/5/13/chartex" xmlns:cx6="http://schemas.microsoft.com/office/drawing/2016/5/12/chartex" xmlns:cx5="http://schemas.microsoft.com/office/drawing/2016/5/11/chartex" xmlns:cx4="http://schemas.microsoft.com/office/drawing/2016/5/10/chartex" xmlns:cx3="http://schemas.microsoft.com/office/drawing/2016/5/9/chartex" xmlns:cx2="http://schemas.microsoft.com/office/drawing/2015/10/21/chartex" xmlns:cx1="http://schemas.microsoft.com/office/drawing/2015/9/8/chartex" xmlns:cx="http://schemas.microsoft.com/office/drawing/2014/chartex" xmlns="" id="{5F82C4FC-1A21-4C95-9BBE-CBEAA0525BFC}"/>
+                          </a:ext>
+                        </a:extLst>
+                      </pic:cNvPr>
+                      <pic:cNvPicPr>
+                        <a:picLocks noChangeAspect="1"/>
+                      </pic:cNvPicPr>
+                    </pic:nvPicPr>
+                    <pic:blipFill rotWithShape="1">
+                      <a:blip r:embed="rId26"/>
+                      <a:srcRect l="438" r="8654" b="39261"/>
+                      <a:stretch/>
+                    </pic:blipFill>
+                    <pic:spPr bwMode="auto">
+                      <a:xfrm>
+                        <a:off x="0" y="0"/>
+                        <a:ext cx="5940693" cy="1068192"/>
+                      </a:xfrm>
+                      <a:prstGeom prst="rect">
+                        <a:avLst/>
+                      </a:prstGeom>
+                      <a:ln>
+                        <a:noFill/>
+                      </a:ln>
+                      <a:extLst>
+                        <a:ext uri="{53640926-AAD7-44D8-BBD7-CCE9431645EC}">
+                          <a14:shadowObscured xmlns:a14="http://schemas.microsoft.com/office/drawing/2010/main"/>
+                        </a:ext>
+                      </a:extLst>
+                    </pic:spPr>
+                  </pic:pic>
+                </a:graphicData>
+              </a:graphic>
+            </wp:inline>
+          </w:drawing>
+        </w:r>
+      </w:ins>
+    </w:p>
+    <w:p>
+      <w:pPr>
+        <w:rPr>
+          <w:del w:id="11" w:author="Will Thompson" w:date="2019-09-16T16:37:00Z"/>
+          <w:rFonts w:ascii="Times New Roman" w:hAnsi="Times New Roman"/>
+          <w:sz w:val="24"/>
+          <w:szCs w:val="24"/>
+        </w:rPr>
+      </w:pPr>
+      <w:del w:id="12" w:author="Will Thompson" w:date="2019-09-16T16:23:00Z">
+        <w:r>
+          <w:rPr>
+            <w:noProof/>
+          </w:rPr>
+          <w:drawing>
+            <wp:inline distT="0" distB="0" distL="0" distR="0" wp14:anchorId="10558D24" wp14:editId="48A52C2D">
+              <wp:extent cx="5943600" cy="2807970"/>
+              <wp:effectExtent l="0" t="0" r="0" b="0"/>
+              <wp:docPr id="40" name="Picture 40"/>
+              <wp:cNvGraphicFramePr>
+                <a:graphicFrameLocks xmlns:a="http://schemas.openxmlformats.org/drawingml/2006/main" noChangeAspect="1"/>
+              </wp:cNvGraphicFramePr>
+              <a:graphic xmlns:a="http://schemas.openxmlformats.org/drawingml/2006/main">
+                <a:graphicData uri="http://schemas.openxmlformats.org/drawingml/2006/picture">
+                  <pic:pic xmlns:pic="http://schemas.openxmlformats.org/drawingml/2006/picture">
+                    <pic:nvPicPr>
+                      <pic:cNvPr id="0" name=""/>
+                      <pic:cNvPicPr/>
+                    </pic:nvPicPr>
+                    <pic:blipFill>
+                      <a:blip r:embed="rId27"/>
+                      <a:stretch>
+                        <a:fillRect/>
+                      </a:stretch>
+                    </pic:blipFill>
+                    <pic:spPr>
+                      <a:xfrm>
+                        <a:off x="0" y="0"/>
+                        <a:ext cx="5943600" cy="2807970"/>
+                      </a:xfrm>
+                      <a:prstGeom prst="rect">
+                        <a:avLst/>
+                      </a:prstGeom>
+                    </pic:spPr>
+                  </pic:pic>
+                </a:graphicData>
+              </a:graphic>
+            </wp:inline>
+          </w:drawing>
+        </w:r>
+      </w:del>
     </w:p>
     <w:p>
       <w:r>
@@ -2955,7 +3104,7 @@
                     <pic:cNvPicPr/>
                   </pic:nvPicPr>
                   <pic:blipFill>
-                    <a:blip r:embed="rId27"/>
+                    <a:blip r:embed="rId28"/>
                     <a:stretch>
                       <a:fillRect/>
                     </a:stretch>
@@ -3035,78 +3184,74 @@
         <w:t>Report Grid</w:t>
       </w:r>
       <w:r>
-        <w:t xml:space="preserve"> can be used to export quantitative data (in </w:t>
+        <w:t xml:space="preserve"> can be used to export quantitative data (in micromolar) for each sample analyzed.  </w:t>
+      </w:r>
+    </w:p>
+    <w:p>
+      <w:pPr>
+        <w:pStyle w:val="Heading1"/>
+      </w:pPr>
+      <w:r>
+        <w:t>Conclusion</w:t>
+      </w:r>
+    </w:p>
+    <w:p>
+      <w:r>
+        <w:t>In this tutorial, you have learned</w:t>
+      </w:r>
+      <w:r>
+        <w:t xml:space="preserve"> how to create a Skyline document that targets small molecules specified as precursor ion chemical formulas</w:t>
+      </w:r>
+      <w:r>
+        <w:t xml:space="preserve"> and adducts</w:t>
+      </w:r>
+      <w:r>
+        <w:t xml:space="preserve">. You imported a multi-replicate data set collected </w:t>
+      </w:r>
+      <w:r>
+        <w:t xml:space="preserve">on a Q </w:t>
       </w:r>
       <w:proofErr w:type="spellStart"/>
       <w:r>
-        <w:t>micromolar</w:t>
+        <w:t>Exactive</w:t>
       </w:r>
       <w:proofErr w:type="spellEnd"/>
       <w:r>
-        <w:t xml:space="preserve">) for each sample analyzed.  </w:t>
+        <w:t xml:space="preserve"> </w:t>
+      </w:r>
+      <w:bookmarkStart w:id="13" w:name="_GoBack"/>
+      <w:proofErr w:type="spellStart"/>
+      <w:r>
+        <w:t>o</w:t>
+      </w:r>
+      <w:bookmarkEnd w:id="13"/>
+      <w:r>
+        <w:t>rbitrap</w:t>
+      </w:r>
+      <w:proofErr w:type="spellEnd"/>
+      <w:r>
+        <w:t xml:space="preserve"> mass spectrometer for a set of plasma samples, </w:t>
+      </w:r>
+      <w:r>
+        <w:t>, and saw how many existing Skyline features created initially for targeted proteomics use can now be applied to small molecule data. Small molecule support</w:t>
+      </w:r>
+      <w:r>
+        <w:t xml:space="preserve"> </w:t>
+      </w:r>
+      <w:r>
+        <w:t>is still a relatively new feature area for Skyline.  As such, you can expect it to continue improving rapidly</w:t>
+      </w:r>
+      <w:r>
+        <w:t>.</w:t>
       </w:r>
     </w:p>
     <w:p>
       <w:pPr>
         <w:pStyle w:val="Heading1"/>
-      </w:pPr>
-      <w:r>
-        <w:t>Conclusion</w:t>
-      </w:r>
-    </w:p>
-    <w:p>
-      <w:r>
-        <w:t>In this tutorial, you have learned</w:t>
-      </w:r>
-      <w:r>
-        <w:t xml:space="preserve"> how to create a Skyline document that targets small molecules specified as precursor ion chemical formulas</w:t>
-      </w:r>
-      <w:r>
-        <w:t xml:space="preserve"> and adducts</w:t>
-      </w:r>
-      <w:r>
-        <w:t xml:space="preserve">. You imported a multi-replicate data set collected </w:t>
-      </w:r>
-      <w:r>
-        <w:t xml:space="preserve">on a Q </w:t>
-      </w:r>
-      <w:proofErr w:type="spellStart"/>
-      <w:r>
-        <w:t>Exactive</w:t>
-      </w:r>
-      <w:proofErr w:type="spellEnd"/>
-      <w:r>
-        <w:t xml:space="preserve"> </w:t>
-      </w:r>
-      <w:proofErr w:type="spellStart"/>
-      <w:r>
-        <w:t>orbitrap</w:t>
-      </w:r>
-      <w:proofErr w:type="spellEnd"/>
-      <w:r>
-        <w:t xml:space="preserve"> mass spectrometer for a set of plasma samples, </w:t>
-      </w:r>
-      <w:r>
-        <w:t>, and saw how many existing Skyline features created initially for targeted proteomics use can now be applied to small molecule data. Small molecule support</w:t>
-      </w:r>
-      <w:r>
-        <w:t xml:space="preserve"> </w:t>
-      </w:r>
-      <w:r>
-        <w:t>is still a relatively new feature area for Skyline.  As such, you can expect it to continue improving rapidly</w:t>
-      </w:r>
-      <w:r>
-        <w:t>.</w:t>
-      </w:r>
-    </w:p>
-    <w:p>
-      <w:pPr>
-        <w:pStyle w:val="Heading1"/>
         <w:rPr>
           <w:lang w:val="fr-FR"/>
         </w:rPr>
       </w:pPr>
-      <w:proofErr w:type="spellStart"/>
       <w:r>
         <w:rPr>
           <w:lang w:val="fr-FR"/>
@@ -3114,11 +3259,10 @@
         <w:lastRenderedPageBreak/>
         <w:t>Bibliography</w:t>
       </w:r>
-      <w:proofErr w:type="spellEnd"/>
     </w:p>
     <w:p/>
     <w:sectPr>
-      <w:footerReference w:type="default" r:id="rId28"/>
+      <w:footerReference w:type="default" r:id="rId29"/>
       <w:pgSz w:w="12240" w:h="15840"/>
       <w:pgMar w:top="1440" w:right="1440" w:bottom="1440" w:left="1440" w:header="720" w:footer="720" w:gutter="0"/>
       <w:cols w:space="720"/>
@@ -3173,7 +3317,7 @@
       <w:rPr>
         <w:noProof/>
       </w:rPr>
-      <w:t>16</w:t>
+      <w:t>18</w:t>
     </w:r>
     <w:r>
       <w:fldChar w:fldCharType="end"/>
@@ -9156,6 +9300,14 @@
 </w:numbering>
 </file>
 
+<file path=word/people.xml><?xml version="1.0" encoding="utf-8"?>
+<w15:people xmlns:wpc="http://schemas.microsoft.com/office/word/2010/wordprocessingCanvas" xmlns:cx="http://schemas.microsoft.com/office/drawing/2014/chartex" xmlns:cx1="http://schemas.microsoft.com/office/drawing/2015/9/8/chartex" xmlns:cx2="http://schemas.microsoft.com/office/drawing/2015/10/21/chartex" xmlns:cx3="http://schemas.microsoft.com/office/drawing/2016/5/9/chartex" xmlns:cx4="http://schemas.microsoft.com/office/drawing/2016/5/10/chartex" xmlns:cx5="http://schemas.microsoft.com/office/drawing/2016/5/11/chartex" xmlns:cx6="http://schemas.microsoft.com/office/drawing/2016/5/12/chartex" xmlns:cx7="http://schemas.microsoft.com/office/drawing/2016/5/13/chartex" xmlns:cx8="http://schemas.microsoft.com/office/drawing/2016/5/14/chartex" xmlns:mc="http://schemas.openxmlformats.org/markup-compatibility/2006" xmlns:aink="http://schemas.microsoft.com/office/drawing/2016/ink" xmlns:am3d="http://schemas.microsoft.com/office/drawing/2017/model3d" xmlns:o="urn:schemas-microsoft-com:office:office" xmlns:r="http://schemas.openxmlformats.org/officeDocument/2006/relationships" xmlns:m="http://schemas.openxmlformats.org/officeDocument/2006/math" xmlns:v="urn:schemas-microsoft-com:vml" xmlns:wp14="http://schemas.microsoft.com/office/word/2010/wordprocessingDrawing" xmlns:wp="http://schemas.openxmlformats.org/drawingml/2006/wordprocessingDrawing" xmlns:w10="urn:schemas-microsoft-com:office:word" xmlns:w="http://schemas.openxmlformats.org/wordprocessingml/2006/main" xmlns:w14="http://schemas.microsoft.com/office/word/2010/wordml" xmlns:w15="http://schemas.microsoft.com/office/word/2012/wordml" xmlns:w16cid="http://schemas.microsoft.com/office/word/2016/wordml/cid" xmlns:w16se="http://schemas.microsoft.com/office/word/2015/wordml/symex" xmlns:wpg="http://schemas.microsoft.com/office/word/2010/wordprocessingGroup" xmlns:wpi="http://schemas.microsoft.com/office/word/2010/wordprocessingInk" xmlns:wne="http://schemas.microsoft.com/office/word/2006/wordml" xmlns:wps="http://schemas.microsoft.com/office/word/2010/wordprocessingShape" mc:Ignorable="w14 w15 w16se w16cid wp14">
+  <w15:person w15:author="Will Thompson">
+    <w15:presenceInfo w15:providerId="Windows Live" w15:userId="e729e30e08f41e39"/>
+  </w15:person>
+</w15:people>
+</file>
+
 <file path=word/styles.xml><?xml version="1.0" encoding="utf-8"?>
 <w:styles xmlns:mc="http://schemas.openxmlformats.org/markup-compatibility/2006" xmlns:r="http://schemas.openxmlformats.org/officeDocument/2006/relationships" xmlns:w="http://schemas.openxmlformats.org/wordprocessingml/2006/main" xmlns:w14="http://schemas.microsoft.com/office/word/2010/wordml" mc:Ignorable="w14">
   <w:docDefaults>
@@ -9200,7 +9352,7 @@
     <w:lsdException w:name="Body Text First Indent" w:semiHidden="0" w:unhideWhenUsed="0"/>
     <w:lsdException w:name="Strong" w:locked="1" w:semiHidden="0" w:unhideWhenUsed="0" w:qFormat="1"/>
     <w:lsdException w:name="Emphasis" w:locked="1" w:semiHidden="0" w:unhideWhenUsed="0" w:qFormat="1"/>
-    <w:lsdException w:name="Table Grid" w:locked="1" w:semiHidden="0" w:unhideWhenUsed="0"/>
+    <w:lsdException w:name="Table Grid" w:locked="1"/>
     <w:lsdException w:name="Placeholder Text" w:uiPriority="99" w:unhideWhenUsed="0"/>
     <w:lsdException w:name="No Spacing" w:semiHidden="0" w:uiPriority="1" w:unhideWhenUsed="0" w:qFormat="1"/>
     <w:lsdException w:name="Light Shading" w:semiHidden="0" w:uiPriority="60" w:unhideWhenUsed="0"/>
@@ -9770,7 +9922,7 @@
     <w:lsdException w:name="Body Text First Indent" w:semiHidden="0" w:unhideWhenUsed="0"/>
     <w:lsdException w:name="Strong" w:locked="1" w:semiHidden="0" w:unhideWhenUsed="0" w:qFormat="1"/>
     <w:lsdException w:name="Emphasis" w:locked="1" w:semiHidden="0" w:unhideWhenUsed="0" w:qFormat="1"/>
-    <w:lsdException w:name="Table Grid" w:locked="1" w:semiHidden="0" w:unhideWhenUsed="0"/>
+    <w:lsdException w:name="Table Grid" w:locked="1"/>
     <w:lsdException w:name="Placeholder Text" w:uiPriority="99" w:unhideWhenUsed="0"/>
     <w:lsdException w:name="No Spacing" w:semiHidden="0" w:uiPriority="1" w:unhideWhenUsed="0" w:qFormat="1"/>
     <w:lsdException w:name="Light Shading" w:semiHidden="0" w:uiPriority="60" w:unhideWhenUsed="0"/>
@@ -10586,7 +10738,7 @@
 </file>
 
 <file path=customXml/itemProps1.xml><?xml version="1.0" encoding="utf-8"?>
-<ds:datastoreItem xmlns:ds="http://schemas.openxmlformats.org/officeDocument/2006/customXml" ds:itemID="{987EAEC9-07AD-4B2D-876C-9FA6144DB786}">
+<ds:datastoreItem xmlns:ds="http://schemas.openxmlformats.org/officeDocument/2006/customXml" ds:itemID="{7C5737B5-4229-476D-A09A-F48360F5BD6B}">
   <ds:schemaRefs>
     <ds:schemaRef ds:uri="http://schemas.openxmlformats.org/officeDocument/2006/bibliography"/>
   </ds:schemaRefs>

</xml_diff>

<commit_message>
Skyline: Will T's updates to the Hi-Res Metabolomics tutorial (#665)
</commit_message>
<xml_diff>
--- a/pwiz_tools/Skyline/Documentation/Tutorials/Skyline Hi-Res Metabolomics.docx
+++ b/pwiz_tools/Skyline/Documentation/Tutorials/Skyline Hi-Res Metabolomics.docx
@@ -75,11 +75,9 @@
       <w:r>
         <w:t xml:space="preserve">External </w:t>
       </w:r>
-      <w:proofErr w:type="spellStart"/>
       <w:r>
         <w:t>Calibrant</w:t>
       </w:r>
-      <w:proofErr w:type="spellEnd"/>
       <w:r>
         <w:t>, used along with stable-isotope internal standards</w:t>
       </w:r>
@@ -1071,15 +1069,7 @@
     </w:p>
     <w:p>
       <w:r>
-        <w:t xml:space="preserve">There is an intentional error in the transition list: charge is given as 1, but </w:t>
-      </w:r>
-      <w:proofErr w:type="gramStart"/>
-      <w:r>
-        <w:t>the adduct</w:t>
-      </w:r>
-      <w:proofErr w:type="gramEnd"/>
-      <w:r>
-        <w:t xml:space="preserve"> is [M-H]. If you click the “</w:t>
+        <w:t>There is an intentional error in the transition list: charge is given as 1, but the adduct is [M-H]. If you click the “</w:t>
       </w:r>
       <w:r>
         <w:rPr>
@@ -1653,10 +1643,16 @@
           <w:noProof/>
         </w:rPr>
         <w:drawing>
-          <wp:inline distT="0" distB="0" distL="0" distR="0" wp14:anchorId="3CC0F792" wp14:editId="3C00AA73">
-            <wp:extent cx="2647586" cy="4014728"/>
-            <wp:effectExtent l="0" t="0" r="635" b="5080"/>
-            <wp:docPr id="20" name="Picture 20"/>
+          <wp:inline distT="0" distB="0" distL="0" distR="0" wp14:anchorId="73F3BA43" wp14:editId="126D4D96">
+            <wp:extent cx="2672929" cy="4045585"/>
+            <wp:effectExtent l="0" t="0" r="0" b="0"/>
+            <wp:docPr id="3" name="Picture 2">
+              <a:extLst xmlns:a="http://schemas.openxmlformats.org/drawingml/2006/main">
+                <a:ext uri="{FF2B5EF4-FFF2-40B4-BE49-F238E27FC236}">
+                  <a16:creationId xmlns:a16="http://schemas.microsoft.com/office/drawing/2014/main" xmlns:w16se="http://schemas.microsoft.com/office/word/2015/wordml/symex" xmlns:w16cid="http://schemas.microsoft.com/office/word/2016/wordml/cid" xmlns:w15="http://schemas.microsoft.com/office/word/2012/wordml" xmlns:w="http://schemas.openxmlformats.org/wordprocessingml/2006/main" xmlns:w10="urn:schemas-microsoft-com:office:word" xmlns:v="urn:schemas-microsoft-com:vml" xmlns:o="urn:schemas-microsoft-com:office:office" xmlns:am3d="http://schemas.microsoft.com/office/drawing/2017/model3d" xmlns:aink="http://schemas.microsoft.com/office/drawing/2016/ink" xmlns:cx8="http://schemas.microsoft.com/office/drawing/2016/5/14/chartex" xmlns:cx7="http://schemas.microsoft.com/office/drawing/2016/5/13/chartex" xmlns:cx6="http://schemas.microsoft.com/office/drawing/2016/5/12/chartex" xmlns:cx5="http://schemas.microsoft.com/office/drawing/2016/5/11/chartex" xmlns:cx4="http://schemas.microsoft.com/office/drawing/2016/5/10/chartex" xmlns:cx3="http://schemas.microsoft.com/office/drawing/2016/5/9/chartex" xmlns:cx2="http://schemas.microsoft.com/office/drawing/2015/10/21/chartex" xmlns:cx1="http://schemas.microsoft.com/office/drawing/2015/9/8/chartex" xmlns:cx="http://schemas.microsoft.com/office/drawing/2014/chartex" xmlns="" id="{009BAEA5-9E9D-4BBC-88D1-5CD041FB31C0}"/>
+                </a:ext>
+              </a:extLst>
+            </wp:docPr>
             <wp:cNvGraphicFramePr>
               <a:graphicFrameLocks xmlns:a="http://schemas.openxmlformats.org/drawingml/2006/main" noChangeAspect="1"/>
             </wp:cNvGraphicFramePr>
@@ -1664,8 +1660,16 @@
               <a:graphicData uri="http://schemas.openxmlformats.org/drawingml/2006/picture">
                 <pic:pic xmlns:pic="http://schemas.openxmlformats.org/drawingml/2006/picture">
                   <pic:nvPicPr>
-                    <pic:cNvPr id="0" name=""/>
-                    <pic:cNvPicPr/>
+                    <pic:cNvPr id="3" name="Picture 2">
+                      <a:extLst>
+                        <a:ext uri="{FF2B5EF4-FFF2-40B4-BE49-F238E27FC236}">
+                          <a16:creationId xmlns:a16="http://schemas.microsoft.com/office/drawing/2014/main" xmlns:w16se="http://schemas.microsoft.com/office/word/2015/wordml/symex" xmlns:w16cid="http://schemas.microsoft.com/office/word/2016/wordml/cid" xmlns:w15="http://schemas.microsoft.com/office/word/2012/wordml" xmlns:w="http://schemas.openxmlformats.org/wordprocessingml/2006/main" xmlns:w10="urn:schemas-microsoft-com:office:word" xmlns:v="urn:schemas-microsoft-com:vml" xmlns:o="urn:schemas-microsoft-com:office:office" xmlns:am3d="http://schemas.microsoft.com/office/drawing/2017/model3d" xmlns:aink="http://schemas.microsoft.com/office/drawing/2016/ink" xmlns:cx8="http://schemas.microsoft.com/office/drawing/2016/5/14/chartex" xmlns:cx7="http://schemas.microsoft.com/office/drawing/2016/5/13/chartex" xmlns:cx6="http://schemas.microsoft.com/office/drawing/2016/5/12/chartex" xmlns:cx5="http://schemas.microsoft.com/office/drawing/2016/5/11/chartex" xmlns:cx4="http://schemas.microsoft.com/office/drawing/2016/5/10/chartex" xmlns:cx3="http://schemas.microsoft.com/office/drawing/2016/5/9/chartex" xmlns:cx2="http://schemas.microsoft.com/office/drawing/2015/10/21/chartex" xmlns:cx1="http://schemas.microsoft.com/office/drawing/2015/9/8/chartex" xmlns:cx="http://schemas.microsoft.com/office/drawing/2014/chartex" xmlns="" id="{009BAEA5-9E9D-4BBC-88D1-5CD041FB31C0}"/>
+                        </a:ext>
+                      </a:extLst>
+                    </pic:cNvPr>
+                    <pic:cNvPicPr>
+                      <a:picLocks noChangeAspect="1"/>
+                    </pic:cNvPicPr>
                   </pic:nvPicPr>
                   <pic:blipFill>
                     <a:blip r:embed="rId20"/>
@@ -1676,7 +1680,7 @@
                   <pic:spPr>
                     <a:xfrm>
                       <a:off x="0" y="0"/>
-                      <a:ext cx="2647586" cy="4014728"/>
+                      <a:ext cx="2692687" cy="4075489"/>
                     </a:xfrm>
                     <a:prstGeom prst="rect">
                       <a:avLst/>
@@ -2700,19 +2704,33 @@
           <w:noProof/>
         </w:rPr>
         <w:drawing>
-          <wp:inline distT="0" distB="0" distL="0" distR="0" wp14:anchorId="2EE1377F" wp14:editId="61006892">
-            <wp:extent cx="4105275" cy="3006120"/>
-            <wp:effectExtent l="0" t="0" r="0" b="3810"/>
-            <wp:docPr id="38" name="Picture 38"/>
+          <wp:inline distT="0" distB="0" distL="0" distR="0" wp14:anchorId="2273B748" wp14:editId="37C71B02">
+            <wp:extent cx="2619375" cy="3061057"/>
+            <wp:effectExtent l="0" t="0" r="0" b="6350"/>
+            <wp:docPr id="2" name="Content Placeholder 5">
+              <a:extLst xmlns:a="http://schemas.openxmlformats.org/drawingml/2006/main">
+                <a:ext uri="{FF2B5EF4-FFF2-40B4-BE49-F238E27FC236}">
+                  <a16:creationId xmlns:a16="http://schemas.microsoft.com/office/drawing/2014/main" xmlns:w16se="http://schemas.microsoft.com/office/word/2015/wordml/symex" xmlns:w16cid="http://schemas.microsoft.com/office/word/2016/wordml/cid" xmlns:w15="http://schemas.microsoft.com/office/word/2012/wordml" xmlns:w="http://schemas.openxmlformats.org/wordprocessingml/2006/main" xmlns:w10="urn:schemas-microsoft-com:office:word" xmlns:v="urn:schemas-microsoft-com:vml" xmlns:o="urn:schemas-microsoft-com:office:office" xmlns:am3d="http://schemas.microsoft.com/office/drawing/2017/model3d" xmlns:aink="http://schemas.microsoft.com/office/drawing/2016/ink" xmlns:cx8="http://schemas.microsoft.com/office/drawing/2016/5/14/chartex" xmlns:cx7="http://schemas.microsoft.com/office/drawing/2016/5/13/chartex" xmlns:cx6="http://schemas.microsoft.com/office/drawing/2016/5/12/chartex" xmlns:cx5="http://schemas.microsoft.com/office/drawing/2016/5/11/chartex" xmlns:cx4="http://schemas.microsoft.com/office/drawing/2016/5/10/chartex" xmlns:cx3="http://schemas.microsoft.com/office/drawing/2016/5/9/chartex" xmlns:cx2="http://schemas.microsoft.com/office/drawing/2015/10/21/chartex" xmlns:cx1="http://schemas.microsoft.com/office/drawing/2015/9/8/chartex" xmlns:cx="http://schemas.microsoft.com/office/drawing/2014/chartex" xmlns="" id="{08644EAE-149C-469A-929D-07A962190E5A}"/>
+                </a:ext>
+              </a:extLst>
+            </wp:docPr>
             <wp:cNvGraphicFramePr>
-              <a:graphicFrameLocks xmlns:a="http://schemas.openxmlformats.org/drawingml/2006/main" noChangeAspect="1"/>
+              <a:graphicFrameLocks xmlns:a="http://schemas.openxmlformats.org/drawingml/2006/main" noGrp="1" noChangeAspect="1"/>
             </wp:cNvGraphicFramePr>
             <a:graphic xmlns:a="http://schemas.openxmlformats.org/drawingml/2006/main">
               <a:graphicData uri="http://schemas.openxmlformats.org/drawingml/2006/picture">
                 <pic:pic xmlns:pic="http://schemas.openxmlformats.org/drawingml/2006/picture">
                   <pic:nvPicPr>
-                    <pic:cNvPr id="0" name=""/>
-                    <pic:cNvPicPr/>
+                    <pic:cNvPr id="6" name="Content Placeholder 5">
+                      <a:extLst>
+                        <a:ext uri="{FF2B5EF4-FFF2-40B4-BE49-F238E27FC236}">
+                          <a16:creationId xmlns:a16="http://schemas.microsoft.com/office/drawing/2014/main" xmlns:w16se="http://schemas.microsoft.com/office/word/2015/wordml/symex" xmlns:w16cid="http://schemas.microsoft.com/office/word/2016/wordml/cid" xmlns:w15="http://schemas.microsoft.com/office/word/2012/wordml" xmlns:w="http://schemas.openxmlformats.org/wordprocessingml/2006/main" xmlns:w10="urn:schemas-microsoft-com:office:word" xmlns:v="urn:schemas-microsoft-com:vml" xmlns:o="urn:schemas-microsoft-com:office:office" xmlns:am3d="http://schemas.microsoft.com/office/drawing/2017/model3d" xmlns:aink="http://schemas.microsoft.com/office/drawing/2016/ink" xmlns:cx8="http://schemas.microsoft.com/office/drawing/2016/5/14/chartex" xmlns:cx7="http://schemas.microsoft.com/office/drawing/2016/5/13/chartex" xmlns:cx6="http://schemas.microsoft.com/office/drawing/2016/5/12/chartex" xmlns:cx5="http://schemas.microsoft.com/office/drawing/2016/5/11/chartex" xmlns:cx4="http://schemas.microsoft.com/office/drawing/2016/5/10/chartex" xmlns:cx3="http://schemas.microsoft.com/office/drawing/2016/5/9/chartex" xmlns:cx2="http://schemas.microsoft.com/office/drawing/2015/10/21/chartex" xmlns:cx1="http://schemas.microsoft.com/office/drawing/2015/9/8/chartex" xmlns:cx="http://schemas.microsoft.com/office/drawing/2014/chartex" xmlns="" id="{08644EAE-149C-469A-929D-07A962190E5A}"/>
+                        </a:ext>
+                      </a:extLst>
+                    </pic:cNvPr>
+                    <pic:cNvPicPr>
+                      <a:picLocks noGrp="1" noChangeAspect="1"/>
+                    </pic:cNvPicPr>
                   </pic:nvPicPr>
                   <pic:blipFill>
                     <a:blip r:embed="rId25"/>
@@ -2723,7 +2741,7 @@
                   <pic:spPr>
                     <a:xfrm>
                       <a:off x="0" y="0"/>
-                      <a:ext cx="4108868" cy="3008751"/>
+                      <a:ext cx="2649519" cy="3096284"/>
                     </a:xfrm>
                     <a:prstGeom prst="rect">
                       <a:avLst/>
@@ -2739,7 +2757,61 @@
     <w:p>
       <w:r>
         <w:lastRenderedPageBreak/>
-        <w:t>Note that in this situation, the concentration given for the NIST sample (NIST-SRM-1950) is the published consensus concentration for FA 18:2 in this reference material, which incidentally is the highest concentration of any analyte in the document.  Therefore, in the next step, the concentration multipliers will each be &lt;1 in order to adjust the target concentration of those analytes to their respective NIST SRM-1950 reference values.</w:t>
+        <w:t xml:space="preserve">Note that in this situation, the concentration given for the NIST sample (NIST-SRM-1950) is </w:t>
+      </w:r>
+      <w:ins w:id="0" w:author="Will Thompson" w:date="2019-09-16T16:21:00Z">
+        <w:r>
+          <w:t>entered as “1”, since all analytes have a different concentration.  Think of this as establishing your stan</w:t>
+        </w:r>
+      </w:ins>
+      <w:ins w:id="1" w:author="Will Thompson" w:date="2019-09-16T16:22:00Z">
+        <w:r>
+          <w:t xml:space="preserve">dard as “One NIST Unit”.  </w:t>
+        </w:r>
+      </w:ins>
+      <w:del w:id="2" w:author="Will Thompson" w:date="2019-09-16T16:21:00Z">
+        <w:r>
+          <w:delText xml:space="preserve">the published consensus concentration for FA 18:2 in this reference material, which incidentally is the highest concentration of any analyte in the document.  Therefore, </w:delText>
+        </w:r>
+      </w:del>
+      <w:ins w:id="3" w:author="Will Thompson" w:date="2019-09-16T16:22:00Z">
+        <w:r>
+          <w:t xml:space="preserve">Therefore, </w:t>
+        </w:r>
+      </w:ins>
+      <w:del w:id="4" w:author="Will Thompson" w:date="2019-09-16T16:22:00Z">
+        <w:r>
+          <w:delText>i</w:delText>
+        </w:r>
+      </w:del>
+      <w:ins w:id="5" w:author="Will Thompson" w:date="2019-09-16T16:22:00Z">
+        <w:r>
+          <w:t>i</w:t>
+        </w:r>
+      </w:ins>
+      <w:r>
+        <w:t xml:space="preserve">n the next step, the concentration multipliers will each be </w:t>
+      </w:r>
+      <w:del w:id="6" w:author="Will Thompson" w:date="2019-09-16T16:22:00Z">
+        <w:r>
+          <w:delText>&lt;1</w:delText>
+        </w:r>
+      </w:del>
+      <w:ins w:id="7" w:author="Will Thompson" w:date="2019-09-16T16:22:00Z">
+        <w:r>
+          <w:t>given as the actual concentration of the analyte in the NIST SRM-1950</w:t>
+        </w:r>
+      </w:ins>
+      <w:r>
+        <w:t xml:space="preserve"> in order to adjust the target concentration of those analytes to their respective </w:t>
+      </w:r>
+      <w:del w:id="8" w:author="Will Thompson" w:date="2019-09-16T16:22:00Z">
+        <w:r>
+          <w:delText xml:space="preserve">NIST SRM-1950 </w:delText>
+        </w:r>
+      </w:del>
+      <w:r>
+        <w:t>reference values.</w:t>
       </w:r>
     </w:p>
     <w:p>
@@ -2823,53 +2895,130 @@
     <w:p>
       <w:pPr>
         <w:rPr>
+          <w:ins w:id="9" w:author="Will Thompson" w:date="2019-09-16T16:23:00Z"/>
           <w:rFonts w:ascii="Times New Roman" w:hAnsi="Times New Roman"/>
           <w:sz w:val="24"/>
           <w:szCs w:val="24"/>
         </w:rPr>
       </w:pPr>
-      <w:r>
-        <w:rPr>
-          <w:noProof/>
-        </w:rPr>
-        <w:drawing>
-          <wp:inline distT="0" distB="0" distL="0" distR="0" wp14:anchorId="10558D24" wp14:editId="641D1FD9">
-            <wp:extent cx="5943600" cy="2807970"/>
-            <wp:effectExtent l="0" t="0" r="0" b="0"/>
-            <wp:docPr id="40" name="Picture 40"/>
-            <wp:cNvGraphicFramePr>
-              <a:graphicFrameLocks xmlns:a="http://schemas.openxmlformats.org/drawingml/2006/main" noChangeAspect="1"/>
-            </wp:cNvGraphicFramePr>
-            <a:graphic xmlns:a="http://schemas.openxmlformats.org/drawingml/2006/main">
-              <a:graphicData uri="http://schemas.openxmlformats.org/drawingml/2006/picture">
-                <pic:pic xmlns:pic="http://schemas.openxmlformats.org/drawingml/2006/picture">
-                  <pic:nvPicPr>
-                    <pic:cNvPr id="0" name=""/>
-                    <pic:cNvPicPr/>
-                  </pic:nvPicPr>
-                  <pic:blipFill>
-                    <a:blip r:embed="rId26"/>
-                    <a:stretch>
-                      <a:fillRect/>
-                    </a:stretch>
-                  </pic:blipFill>
-                  <pic:spPr>
-                    <a:xfrm>
-                      <a:off x="0" y="0"/>
-                      <a:ext cx="5943600" cy="2807970"/>
-                    </a:xfrm>
-                    <a:prstGeom prst="rect">
-                      <a:avLst/>
-                    </a:prstGeom>
-                  </pic:spPr>
-                </pic:pic>
-              </a:graphicData>
-            </a:graphic>
-          </wp:inline>
-        </w:drawing>
-      </w:r>
-      <w:bookmarkStart w:id="0" w:name="_GoBack"/>
-      <w:bookmarkEnd w:id="0"/>
+      <w:ins w:id="10" w:author="Will Thompson" w:date="2019-09-16T16:36:00Z">
+        <w:r>
+          <w:rPr>
+            <w:rFonts w:ascii="Times New Roman" w:hAnsi="Times New Roman"/>
+            <w:noProof/>
+            <w:sz w:val="24"/>
+            <w:szCs w:val="24"/>
+          </w:rPr>
+          <w:drawing>
+            <wp:inline distT="0" distB="0" distL="0" distR="0" wp14:anchorId="3C359961" wp14:editId="47B4F78F">
+              <wp:extent cx="5932805" cy="1066774"/>
+              <wp:effectExtent l="0" t="0" r="0" b="635"/>
+              <wp:docPr id="10" name="Picture 9">
+                <a:extLst xmlns:a="http://schemas.openxmlformats.org/drawingml/2006/main">
+                  <a:ext uri="{FF2B5EF4-FFF2-40B4-BE49-F238E27FC236}">
+                    <a16:creationId xmlns:a16="http://schemas.microsoft.com/office/drawing/2014/main" xmlns:w16se="http://schemas.microsoft.com/office/word/2015/wordml/symex" xmlns:w16cid="http://schemas.microsoft.com/office/word/2016/wordml/cid" xmlns:w15="http://schemas.microsoft.com/office/word/2012/wordml" xmlns:w="http://schemas.openxmlformats.org/wordprocessingml/2006/main" xmlns:w10="urn:schemas-microsoft-com:office:word" xmlns:v="urn:schemas-microsoft-com:vml" xmlns:o="urn:schemas-microsoft-com:office:office" xmlns:am3d="http://schemas.microsoft.com/office/drawing/2017/model3d" xmlns:aink="http://schemas.microsoft.com/office/drawing/2016/ink" xmlns:cx8="http://schemas.microsoft.com/office/drawing/2016/5/14/chartex" xmlns:cx7="http://schemas.microsoft.com/office/drawing/2016/5/13/chartex" xmlns:cx6="http://schemas.microsoft.com/office/drawing/2016/5/12/chartex" xmlns:cx5="http://schemas.microsoft.com/office/drawing/2016/5/11/chartex" xmlns:cx4="http://schemas.microsoft.com/office/drawing/2016/5/10/chartex" xmlns:cx3="http://schemas.microsoft.com/office/drawing/2016/5/9/chartex" xmlns:cx2="http://schemas.microsoft.com/office/drawing/2015/10/21/chartex" xmlns:cx1="http://schemas.microsoft.com/office/drawing/2015/9/8/chartex" xmlns:cx="http://schemas.microsoft.com/office/drawing/2014/chartex" xmlns="" id="{5F82C4FC-1A21-4C95-9BBE-CBEAA0525BFC}"/>
+                  </a:ext>
+                </a:extLst>
+              </wp:docPr>
+              <wp:cNvGraphicFramePr>
+                <a:graphicFrameLocks xmlns:a="http://schemas.openxmlformats.org/drawingml/2006/main" noChangeAspect="1"/>
+              </wp:cNvGraphicFramePr>
+              <a:graphic xmlns:a="http://schemas.openxmlformats.org/drawingml/2006/main">
+                <a:graphicData uri="http://schemas.openxmlformats.org/drawingml/2006/picture">
+                  <pic:pic xmlns:pic="http://schemas.openxmlformats.org/drawingml/2006/picture">
+                    <pic:nvPicPr>
+                      <pic:cNvPr id="10" name="Picture 9">
+                        <a:extLst>
+                          <a:ext uri="{FF2B5EF4-FFF2-40B4-BE49-F238E27FC236}">
+                            <a16:creationId xmlns:a16="http://schemas.microsoft.com/office/drawing/2014/main" xmlns:w16se="http://schemas.microsoft.com/office/word/2015/wordml/symex" xmlns:w16cid="http://schemas.microsoft.com/office/word/2016/wordml/cid" xmlns:w15="http://schemas.microsoft.com/office/word/2012/wordml" xmlns:w="http://schemas.openxmlformats.org/wordprocessingml/2006/main" xmlns:w10="urn:schemas-microsoft-com:office:word" xmlns:v="urn:schemas-microsoft-com:vml" xmlns:o="urn:schemas-microsoft-com:office:office" xmlns:am3d="http://schemas.microsoft.com/office/drawing/2017/model3d" xmlns:aink="http://schemas.microsoft.com/office/drawing/2016/ink" xmlns:cx8="http://schemas.microsoft.com/office/drawing/2016/5/14/chartex" xmlns:cx7="http://schemas.microsoft.com/office/drawing/2016/5/13/chartex" xmlns:cx6="http://schemas.microsoft.com/office/drawing/2016/5/12/chartex" xmlns:cx5="http://schemas.microsoft.com/office/drawing/2016/5/11/chartex" xmlns:cx4="http://schemas.microsoft.com/office/drawing/2016/5/10/chartex" xmlns:cx3="http://schemas.microsoft.com/office/drawing/2016/5/9/chartex" xmlns:cx2="http://schemas.microsoft.com/office/drawing/2015/10/21/chartex" xmlns:cx1="http://schemas.microsoft.com/office/drawing/2015/9/8/chartex" xmlns:cx="http://schemas.microsoft.com/office/drawing/2014/chartex" xmlns="" id="{5F82C4FC-1A21-4C95-9BBE-CBEAA0525BFC}"/>
+                          </a:ext>
+                        </a:extLst>
+                      </pic:cNvPr>
+                      <pic:cNvPicPr>
+                        <a:picLocks noChangeAspect="1"/>
+                      </pic:cNvPicPr>
+                    </pic:nvPicPr>
+                    <pic:blipFill rotWithShape="1">
+                      <a:blip r:embed="rId26"/>
+                      <a:srcRect l="438" r="8654" b="39261"/>
+                      <a:stretch/>
+                    </pic:blipFill>
+                    <pic:spPr bwMode="auto">
+                      <a:xfrm>
+                        <a:off x="0" y="0"/>
+                        <a:ext cx="5940693" cy="1068192"/>
+                      </a:xfrm>
+                      <a:prstGeom prst="rect">
+                        <a:avLst/>
+                      </a:prstGeom>
+                      <a:ln>
+                        <a:noFill/>
+                      </a:ln>
+                      <a:extLst>
+                        <a:ext uri="{53640926-AAD7-44D8-BBD7-CCE9431645EC}">
+                          <a14:shadowObscured xmlns:a14="http://schemas.microsoft.com/office/drawing/2010/main"/>
+                        </a:ext>
+                      </a:extLst>
+                    </pic:spPr>
+                  </pic:pic>
+                </a:graphicData>
+              </a:graphic>
+            </wp:inline>
+          </w:drawing>
+        </w:r>
+      </w:ins>
+    </w:p>
+    <w:p>
+      <w:pPr>
+        <w:rPr>
+          <w:del w:id="11" w:author="Will Thompson" w:date="2019-09-16T16:37:00Z"/>
+          <w:rFonts w:ascii="Times New Roman" w:hAnsi="Times New Roman"/>
+          <w:sz w:val="24"/>
+          <w:szCs w:val="24"/>
+        </w:rPr>
+      </w:pPr>
+      <w:del w:id="12" w:author="Will Thompson" w:date="2019-09-16T16:23:00Z">
+        <w:r>
+          <w:rPr>
+            <w:noProof/>
+          </w:rPr>
+          <w:drawing>
+            <wp:inline distT="0" distB="0" distL="0" distR="0" wp14:anchorId="10558D24" wp14:editId="48A52C2D">
+              <wp:extent cx="5943600" cy="2807970"/>
+              <wp:effectExtent l="0" t="0" r="0" b="0"/>
+              <wp:docPr id="40" name="Picture 40"/>
+              <wp:cNvGraphicFramePr>
+                <a:graphicFrameLocks xmlns:a="http://schemas.openxmlformats.org/drawingml/2006/main" noChangeAspect="1"/>
+              </wp:cNvGraphicFramePr>
+              <a:graphic xmlns:a="http://schemas.openxmlformats.org/drawingml/2006/main">
+                <a:graphicData uri="http://schemas.openxmlformats.org/drawingml/2006/picture">
+                  <pic:pic xmlns:pic="http://schemas.openxmlformats.org/drawingml/2006/picture">
+                    <pic:nvPicPr>
+                      <pic:cNvPr id="0" name=""/>
+                      <pic:cNvPicPr/>
+                    </pic:nvPicPr>
+                    <pic:blipFill>
+                      <a:blip r:embed="rId27"/>
+                      <a:stretch>
+                        <a:fillRect/>
+                      </a:stretch>
+                    </pic:blipFill>
+                    <pic:spPr>
+                      <a:xfrm>
+                        <a:off x="0" y="0"/>
+                        <a:ext cx="5943600" cy="2807970"/>
+                      </a:xfrm>
+                      <a:prstGeom prst="rect">
+                        <a:avLst/>
+                      </a:prstGeom>
+                    </pic:spPr>
+                  </pic:pic>
+                </a:graphicData>
+              </a:graphic>
+            </wp:inline>
+          </w:drawing>
+        </w:r>
+      </w:del>
     </w:p>
     <w:p>
       <w:r>
@@ -2955,7 +3104,7 @@
                     <pic:cNvPicPr/>
                   </pic:nvPicPr>
                   <pic:blipFill>
-                    <a:blip r:embed="rId27"/>
+                    <a:blip r:embed="rId28"/>
                     <a:stretch>
                       <a:fillRect/>
                     </a:stretch>
@@ -3035,78 +3184,74 @@
         <w:t>Report Grid</w:t>
       </w:r>
       <w:r>
-        <w:t xml:space="preserve"> can be used to export quantitative data (in </w:t>
+        <w:t xml:space="preserve"> can be used to export quantitative data (in micromolar) for each sample analyzed.  </w:t>
+      </w:r>
+    </w:p>
+    <w:p>
+      <w:pPr>
+        <w:pStyle w:val="Heading1"/>
+      </w:pPr>
+      <w:r>
+        <w:t>Conclusion</w:t>
+      </w:r>
+    </w:p>
+    <w:p>
+      <w:r>
+        <w:t>In this tutorial, you have learned</w:t>
+      </w:r>
+      <w:r>
+        <w:t xml:space="preserve"> how to create a Skyline document that targets small molecules specified as precursor ion chemical formulas</w:t>
+      </w:r>
+      <w:r>
+        <w:t xml:space="preserve"> and adducts</w:t>
+      </w:r>
+      <w:r>
+        <w:t xml:space="preserve">. You imported a multi-replicate data set collected </w:t>
+      </w:r>
+      <w:r>
+        <w:t xml:space="preserve">on a Q </w:t>
       </w:r>
       <w:proofErr w:type="spellStart"/>
       <w:r>
-        <w:t>micromolar</w:t>
+        <w:t>Exactive</w:t>
       </w:r>
       <w:proofErr w:type="spellEnd"/>
       <w:r>
-        <w:t xml:space="preserve">) for each sample analyzed.  </w:t>
+        <w:t xml:space="preserve"> </w:t>
+      </w:r>
+      <w:bookmarkStart w:id="13" w:name="_GoBack"/>
+      <w:proofErr w:type="spellStart"/>
+      <w:r>
+        <w:t>o</w:t>
+      </w:r>
+      <w:bookmarkEnd w:id="13"/>
+      <w:r>
+        <w:t>rbitrap</w:t>
+      </w:r>
+      <w:proofErr w:type="spellEnd"/>
+      <w:r>
+        <w:t xml:space="preserve"> mass spectrometer for a set of plasma samples, </w:t>
+      </w:r>
+      <w:r>
+        <w:t>, and saw how many existing Skyline features created initially for targeted proteomics use can now be applied to small molecule data. Small molecule support</w:t>
+      </w:r>
+      <w:r>
+        <w:t xml:space="preserve"> </w:t>
+      </w:r>
+      <w:r>
+        <w:t>is still a relatively new feature area for Skyline.  As such, you can expect it to continue improving rapidly</w:t>
+      </w:r>
+      <w:r>
+        <w:t>.</w:t>
       </w:r>
     </w:p>
     <w:p>
       <w:pPr>
         <w:pStyle w:val="Heading1"/>
-      </w:pPr>
-      <w:r>
-        <w:t>Conclusion</w:t>
-      </w:r>
-    </w:p>
-    <w:p>
-      <w:r>
-        <w:t>In this tutorial, you have learned</w:t>
-      </w:r>
-      <w:r>
-        <w:t xml:space="preserve"> how to create a Skyline document that targets small molecules specified as precursor ion chemical formulas</w:t>
-      </w:r>
-      <w:r>
-        <w:t xml:space="preserve"> and adducts</w:t>
-      </w:r>
-      <w:r>
-        <w:t xml:space="preserve">. You imported a multi-replicate data set collected </w:t>
-      </w:r>
-      <w:r>
-        <w:t xml:space="preserve">on a Q </w:t>
-      </w:r>
-      <w:proofErr w:type="spellStart"/>
-      <w:r>
-        <w:t>Exactive</w:t>
-      </w:r>
-      <w:proofErr w:type="spellEnd"/>
-      <w:r>
-        <w:t xml:space="preserve"> </w:t>
-      </w:r>
-      <w:proofErr w:type="spellStart"/>
-      <w:r>
-        <w:t>orbitrap</w:t>
-      </w:r>
-      <w:proofErr w:type="spellEnd"/>
-      <w:r>
-        <w:t xml:space="preserve"> mass spectrometer for a set of plasma samples, </w:t>
-      </w:r>
-      <w:r>
-        <w:t>, and saw how many existing Skyline features created initially for targeted proteomics use can now be applied to small molecule data. Small molecule support</w:t>
-      </w:r>
-      <w:r>
-        <w:t xml:space="preserve"> </w:t>
-      </w:r>
-      <w:r>
-        <w:t>is still a relatively new feature area for Skyline.  As such, you can expect it to continue improving rapidly</w:t>
-      </w:r>
-      <w:r>
-        <w:t>.</w:t>
-      </w:r>
-    </w:p>
-    <w:p>
-      <w:pPr>
-        <w:pStyle w:val="Heading1"/>
         <w:rPr>
           <w:lang w:val="fr-FR"/>
         </w:rPr>
       </w:pPr>
-      <w:proofErr w:type="spellStart"/>
       <w:r>
         <w:rPr>
           <w:lang w:val="fr-FR"/>
@@ -3114,11 +3259,10 @@
         <w:lastRenderedPageBreak/>
         <w:t>Bibliography</w:t>
       </w:r>
-      <w:proofErr w:type="spellEnd"/>
     </w:p>
     <w:p/>
     <w:sectPr>
-      <w:footerReference w:type="default" r:id="rId28"/>
+      <w:footerReference w:type="default" r:id="rId29"/>
       <w:pgSz w:w="12240" w:h="15840"/>
       <w:pgMar w:top="1440" w:right="1440" w:bottom="1440" w:left="1440" w:header="720" w:footer="720" w:gutter="0"/>
       <w:cols w:space="720"/>
@@ -3173,7 +3317,7 @@
       <w:rPr>
         <w:noProof/>
       </w:rPr>
-      <w:t>16</w:t>
+      <w:t>18</w:t>
     </w:r>
     <w:r>
       <w:fldChar w:fldCharType="end"/>
@@ -9156,6 +9300,14 @@
 </w:numbering>
 </file>
 
+<file path=word/people.xml><?xml version="1.0" encoding="utf-8"?>
+<w15:people xmlns:wpc="http://schemas.microsoft.com/office/word/2010/wordprocessingCanvas" xmlns:cx="http://schemas.microsoft.com/office/drawing/2014/chartex" xmlns:cx1="http://schemas.microsoft.com/office/drawing/2015/9/8/chartex" xmlns:cx2="http://schemas.microsoft.com/office/drawing/2015/10/21/chartex" xmlns:cx3="http://schemas.microsoft.com/office/drawing/2016/5/9/chartex" xmlns:cx4="http://schemas.microsoft.com/office/drawing/2016/5/10/chartex" xmlns:cx5="http://schemas.microsoft.com/office/drawing/2016/5/11/chartex" xmlns:cx6="http://schemas.microsoft.com/office/drawing/2016/5/12/chartex" xmlns:cx7="http://schemas.microsoft.com/office/drawing/2016/5/13/chartex" xmlns:cx8="http://schemas.microsoft.com/office/drawing/2016/5/14/chartex" xmlns:mc="http://schemas.openxmlformats.org/markup-compatibility/2006" xmlns:aink="http://schemas.microsoft.com/office/drawing/2016/ink" xmlns:am3d="http://schemas.microsoft.com/office/drawing/2017/model3d" xmlns:o="urn:schemas-microsoft-com:office:office" xmlns:r="http://schemas.openxmlformats.org/officeDocument/2006/relationships" xmlns:m="http://schemas.openxmlformats.org/officeDocument/2006/math" xmlns:v="urn:schemas-microsoft-com:vml" xmlns:wp14="http://schemas.microsoft.com/office/word/2010/wordprocessingDrawing" xmlns:wp="http://schemas.openxmlformats.org/drawingml/2006/wordprocessingDrawing" xmlns:w10="urn:schemas-microsoft-com:office:word" xmlns:w="http://schemas.openxmlformats.org/wordprocessingml/2006/main" xmlns:w14="http://schemas.microsoft.com/office/word/2010/wordml" xmlns:w15="http://schemas.microsoft.com/office/word/2012/wordml" xmlns:w16cid="http://schemas.microsoft.com/office/word/2016/wordml/cid" xmlns:w16se="http://schemas.microsoft.com/office/word/2015/wordml/symex" xmlns:wpg="http://schemas.microsoft.com/office/word/2010/wordprocessingGroup" xmlns:wpi="http://schemas.microsoft.com/office/word/2010/wordprocessingInk" xmlns:wne="http://schemas.microsoft.com/office/word/2006/wordml" xmlns:wps="http://schemas.microsoft.com/office/word/2010/wordprocessingShape" mc:Ignorable="w14 w15 w16se w16cid wp14">
+  <w15:person w15:author="Will Thompson">
+    <w15:presenceInfo w15:providerId="Windows Live" w15:userId="e729e30e08f41e39"/>
+  </w15:person>
+</w15:people>
+</file>
+
 <file path=word/styles.xml><?xml version="1.0" encoding="utf-8"?>
 <w:styles xmlns:mc="http://schemas.openxmlformats.org/markup-compatibility/2006" xmlns:r="http://schemas.openxmlformats.org/officeDocument/2006/relationships" xmlns:w="http://schemas.openxmlformats.org/wordprocessingml/2006/main" xmlns:w14="http://schemas.microsoft.com/office/word/2010/wordml" mc:Ignorable="w14">
   <w:docDefaults>
@@ -9200,7 +9352,7 @@
     <w:lsdException w:name="Body Text First Indent" w:semiHidden="0" w:unhideWhenUsed="0"/>
     <w:lsdException w:name="Strong" w:locked="1" w:semiHidden="0" w:unhideWhenUsed="0" w:qFormat="1"/>
     <w:lsdException w:name="Emphasis" w:locked="1" w:semiHidden="0" w:unhideWhenUsed="0" w:qFormat="1"/>
-    <w:lsdException w:name="Table Grid" w:locked="1" w:semiHidden="0" w:unhideWhenUsed="0"/>
+    <w:lsdException w:name="Table Grid" w:locked="1"/>
     <w:lsdException w:name="Placeholder Text" w:uiPriority="99" w:unhideWhenUsed="0"/>
     <w:lsdException w:name="No Spacing" w:semiHidden="0" w:uiPriority="1" w:unhideWhenUsed="0" w:qFormat="1"/>
     <w:lsdException w:name="Light Shading" w:semiHidden="0" w:uiPriority="60" w:unhideWhenUsed="0"/>
@@ -9770,7 +9922,7 @@
     <w:lsdException w:name="Body Text First Indent" w:semiHidden="0" w:unhideWhenUsed="0"/>
     <w:lsdException w:name="Strong" w:locked="1" w:semiHidden="0" w:unhideWhenUsed="0" w:qFormat="1"/>
     <w:lsdException w:name="Emphasis" w:locked="1" w:semiHidden="0" w:unhideWhenUsed="0" w:qFormat="1"/>
-    <w:lsdException w:name="Table Grid" w:locked="1" w:semiHidden="0" w:unhideWhenUsed="0"/>
+    <w:lsdException w:name="Table Grid" w:locked="1"/>
     <w:lsdException w:name="Placeholder Text" w:uiPriority="99" w:unhideWhenUsed="0"/>
     <w:lsdException w:name="No Spacing" w:semiHidden="0" w:uiPriority="1" w:unhideWhenUsed="0" w:qFormat="1"/>
     <w:lsdException w:name="Light Shading" w:semiHidden="0" w:uiPriority="60" w:unhideWhenUsed="0"/>
@@ -10586,7 +10738,7 @@
 </file>
 
 <file path=customXml/itemProps1.xml><?xml version="1.0" encoding="utf-8"?>
-<ds:datastoreItem xmlns:ds="http://schemas.openxmlformats.org/officeDocument/2006/customXml" ds:itemID="{987EAEC9-07AD-4B2D-876C-9FA6144DB786}">
+<ds:datastoreItem xmlns:ds="http://schemas.openxmlformats.org/officeDocument/2006/customXml" ds:itemID="{7C5737B5-4229-476D-A09A-F48360F5BD6B}">
   <ds:schemaRefs>
     <ds:schemaRef ds:uri="http://schemas.openxmlformats.org/officeDocument/2006/bibliography"/>
   </ds:schemaRefs>

</xml_diff>

<commit_message>
update a couple of screenshots in this tutorial to show the relocated ion mobility settings tab.
</commit_message>
<xml_diff>
--- a/pwiz_tools/Skyline/Documentation/Tutorials/Skyline Hi-Res Metabolomics.docx
+++ b/pwiz_tools/Skyline/Documentation/Tutorials/Skyline Hi-Res Metabolomics.docx
@@ -75,11 +75,9 @@
       <w:r>
         <w:t xml:space="preserve">External </w:t>
       </w:r>
-      <w:proofErr w:type="spellStart"/>
       <w:r>
         <w:t>Calibrant</w:t>
       </w:r>
-      <w:proofErr w:type="spellEnd"/>
       <w:r>
         <w:t>, used along with stable-isotope internal standards</w:t>
       </w:r>
@@ -1071,15 +1069,7 @@
     </w:p>
     <w:p>
       <w:r>
-        <w:t xml:space="preserve">There is an intentional error in the transition list: charge is given as 1, but </w:t>
-      </w:r>
-      <w:proofErr w:type="gramStart"/>
-      <w:r>
-        <w:t>the adduct</w:t>
-      </w:r>
-      <w:proofErr w:type="gramEnd"/>
-      <w:r>
-        <w:t xml:space="preserve"> is [M-H]. If you click the “</w:t>
+        <w:t>There is an intentional error in the transition list: charge is given as 1, but the adduct is [M-H]. If you click the “</w:t>
       </w:r>
       <w:r>
         <w:rPr>
@@ -1602,92 +1592,194 @@
         <w:lastRenderedPageBreak/>
         <w:br/>
       </w:r>
+      <w:ins w:id="0" w:author="Brian Pratt" w:date="2019-10-09T11:10:00Z">
+        <w:r>
+          <w:rPr>
+            <w:noProof/>
+          </w:rPr>
+          <w:drawing>
+            <wp:inline distT="0" distB="0" distL="0" distR="0" wp14:anchorId="06F8FAED" wp14:editId="4A88B03F">
+              <wp:extent cx="2619375" cy="3971949"/>
+              <wp:effectExtent l="0" t="0" r="0" b="9525"/>
+              <wp:docPr id="9" name="Picture 9"/>
+              <wp:cNvGraphicFramePr>
+                <a:graphicFrameLocks xmlns:a="http://schemas.openxmlformats.org/drawingml/2006/main" noChangeAspect="1"/>
+              </wp:cNvGraphicFramePr>
+              <a:graphic xmlns:a="http://schemas.openxmlformats.org/drawingml/2006/main">
+                <a:graphicData uri="http://schemas.openxmlformats.org/drawingml/2006/picture">
+                  <pic:pic xmlns:pic="http://schemas.openxmlformats.org/drawingml/2006/picture">
+                    <pic:nvPicPr>
+                      <pic:cNvPr id="0" name=""/>
+                      <pic:cNvPicPr/>
+                    </pic:nvPicPr>
+                    <pic:blipFill>
+                      <a:blip r:embed="rId19"/>
+                      <a:stretch>
+                        <a:fillRect/>
+                      </a:stretch>
+                    </pic:blipFill>
+                    <pic:spPr>
+                      <a:xfrm>
+                        <a:off x="0" y="0"/>
+                        <a:ext cx="2619375" cy="3971949"/>
+                      </a:xfrm>
+                      <a:prstGeom prst="rect">
+                        <a:avLst/>
+                      </a:prstGeom>
+                    </pic:spPr>
+                  </pic:pic>
+                </a:graphicData>
+              </a:graphic>
+            </wp:inline>
+          </w:drawing>
+        </w:r>
+      </w:ins>
       <w:r>
         <w:t xml:space="preserve">  </w:t>
       </w:r>
-      <w:r>
-        <w:rPr>
-          <w:noProof/>
-        </w:rPr>
-        <w:drawing>
-          <wp:inline distT="0" distB="0" distL="0" distR="0" wp14:anchorId="42CA533E" wp14:editId="2F09C049">
-            <wp:extent cx="2650766" cy="4019550"/>
-            <wp:effectExtent l="0" t="0" r="0" b="0"/>
-            <wp:docPr id="1" name="Picture 1"/>
-            <wp:cNvGraphicFramePr>
-              <a:graphicFrameLocks xmlns:a="http://schemas.openxmlformats.org/drawingml/2006/main" noChangeAspect="1"/>
-            </wp:cNvGraphicFramePr>
-            <a:graphic xmlns:a="http://schemas.openxmlformats.org/drawingml/2006/main">
-              <a:graphicData uri="http://schemas.openxmlformats.org/drawingml/2006/picture">
-                <pic:pic xmlns:pic="http://schemas.openxmlformats.org/drawingml/2006/picture">
-                  <pic:nvPicPr>
-                    <pic:cNvPr id="0" name=""/>
-                    <pic:cNvPicPr/>
-                  </pic:nvPicPr>
-                  <pic:blipFill>
-                    <a:blip r:embed="rId19"/>
-                    <a:stretch>
-                      <a:fillRect/>
-                    </a:stretch>
-                  </pic:blipFill>
-                  <pic:spPr>
-                    <a:xfrm>
-                      <a:off x="0" y="0"/>
-                      <a:ext cx="2651380" cy="4020482"/>
-                    </a:xfrm>
-                    <a:prstGeom prst="rect">
-                      <a:avLst/>
-                    </a:prstGeom>
-                  </pic:spPr>
-                </pic:pic>
-              </a:graphicData>
-            </a:graphic>
-          </wp:inline>
-        </w:drawing>
-      </w:r>
+      <w:del w:id="1" w:author="Brian Pratt" w:date="2019-10-09T11:09:00Z">
+        <w:r>
+          <w:rPr>
+            <w:noProof/>
+          </w:rPr>
+          <w:drawing>
+            <wp:inline distT="0" distB="0" distL="0" distR="0" wp14:anchorId="42CA533E" wp14:editId="44D07D9F">
+              <wp:extent cx="2650766" cy="4019550"/>
+              <wp:effectExtent l="0" t="0" r="0" b="0"/>
+              <wp:docPr id="1" name="Picture 1"/>
+              <wp:cNvGraphicFramePr>
+                <a:graphicFrameLocks xmlns:a="http://schemas.openxmlformats.org/drawingml/2006/main" noChangeAspect="1"/>
+              </wp:cNvGraphicFramePr>
+              <a:graphic xmlns:a="http://schemas.openxmlformats.org/drawingml/2006/main">
+                <a:graphicData uri="http://schemas.openxmlformats.org/drawingml/2006/picture">
+                  <pic:pic xmlns:pic="http://schemas.openxmlformats.org/drawingml/2006/picture">
+                    <pic:nvPicPr>
+                      <pic:cNvPr id="0" name=""/>
+                      <pic:cNvPicPr/>
+                    </pic:nvPicPr>
+                    <pic:blipFill>
+                      <a:blip r:embed="rId20"/>
+                      <a:stretch>
+                        <a:fillRect/>
+                      </a:stretch>
+                    </pic:blipFill>
+                    <pic:spPr>
+                      <a:xfrm>
+                        <a:off x="0" y="0"/>
+                        <a:ext cx="2651380" cy="4020482"/>
+                      </a:xfrm>
+                      <a:prstGeom prst="rect">
+                        <a:avLst/>
+                      </a:prstGeom>
+                    </pic:spPr>
+                  </pic:pic>
+                </a:graphicData>
+              </a:graphic>
+            </wp:inline>
+          </w:drawing>
+        </w:r>
+      </w:del>
       <w:r>
         <w:t xml:space="preserve">  </w:t>
       </w:r>
-      <w:r>
-        <w:rPr>
-          <w:noProof/>
-        </w:rPr>
-        <w:drawing>
-          <wp:inline distT="0" distB="0" distL="0" distR="0" wp14:anchorId="3CC0F792" wp14:editId="3C00AA73">
-            <wp:extent cx="2647586" cy="4014728"/>
-            <wp:effectExtent l="0" t="0" r="635" b="5080"/>
-            <wp:docPr id="20" name="Picture 20"/>
-            <wp:cNvGraphicFramePr>
-              <a:graphicFrameLocks xmlns:a="http://schemas.openxmlformats.org/drawingml/2006/main" noChangeAspect="1"/>
-            </wp:cNvGraphicFramePr>
-            <a:graphic xmlns:a="http://schemas.openxmlformats.org/drawingml/2006/main">
-              <a:graphicData uri="http://schemas.openxmlformats.org/drawingml/2006/picture">
-                <pic:pic xmlns:pic="http://schemas.openxmlformats.org/drawingml/2006/picture">
-                  <pic:nvPicPr>
-                    <pic:cNvPr id="0" name=""/>
-                    <pic:cNvPicPr/>
-                  </pic:nvPicPr>
-                  <pic:blipFill>
-                    <a:blip r:embed="rId20"/>
-                    <a:stretch>
-                      <a:fillRect/>
-                    </a:stretch>
-                  </pic:blipFill>
-                  <pic:spPr>
-                    <a:xfrm>
-                      <a:off x="0" y="0"/>
-                      <a:ext cx="2647586" cy="4014728"/>
-                    </a:xfrm>
-                    <a:prstGeom prst="rect">
-                      <a:avLst/>
-                    </a:prstGeom>
-                  </pic:spPr>
-                </pic:pic>
-              </a:graphicData>
-            </a:graphic>
-          </wp:inline>
-        </w:drawing>
-      </w:r>
+      <w:del w:id="2" w:author="Brian Pratt" w:date="2019-10-09T11:09:00Z">
+        <w:r>
+          <w:rPr>
+            <w:noProof/>
+          </w:rPr>
+          <w:drawing>
+            <wp:inline distT="0" distB="0" distL="0" distR="0" wp14:anchorId="73F3BA43" wp14:editId="4FEC9442">
+              <wp:extent cx="2672929" cy="4045585"/>
+              <wp:effectExtent l="0" t="0" r="0" b="0"/>
+              <wp:docPr id="3" name="Picture 2">
+                <a:extLst xmlns:a="http://schemas.openxmlformats.org/drawingml/2006/main">
+                  <a:ext uri="{FF2B5EF4-FFF2-40B4-BE49-F238E27FC236}">
+                    <a16:creationId xmlns:a16="http://schemas.microsoft.com/office/drawing/2014/main" xmlns:w16se="http://schemas.microsoft.com/office/word/2015/wordml/symex" xmlns:w16cid="http://schemas.microsoft.com/office/word/2016/wordml/cid" xmlns:w15="http://schemas.microsoft.com/office/word/2012/wordml" xmlns:w="http://schemas.openxmlformats.org/wordprocessingml/2006/main" xmlns:w10="urn:schemas-microsoft-com:office:word" xmlns:v="urn:schemas-microsoft-com:vml" xmlns:o="urn:schemas-microsoft-com:office:office" xmlns:am3d="http://schemas.microsoft.com/office/drawing/2017/model3d" xmlns:aink="http://schemas.microsoft.com/office/drawing/2016/ink" xmlns:cx8="http://schemas.microsoft.com/office/drawing/2016/5/14/chartex" xmlns:cx7="http://schemas.microsoft.com/office/drawing/2016/5/13/chartex" xmlns:cx6="http://schemas.microsoft.com/office/drawing/2016/5/12/chartex" xmlns:cx5="http://schemas.microsoft.com/office/drawing/2016/5/11/chartex" xmlns:cx4="http://schemas.microsoft.com/office/drawing/2016/5/10/chartex" xmlns:cx3="http://schemas.microsoft.com/office/drawing/2016/5/9/chartex" xmlns:cx2="http://schemas.microsoft.com/office/drawing/2015/10/21/chartex" xmlns:cx1="http://schemas.microsoft.com/office/drawing/2015/9/8/chartex" xmlns:cx="http://schemas.microsoft.com/office/drawing/2014/chartex" xmlns="" id="{009BAEA5-9E9D-4BBC-88D1-5CD041FB31C0}"/>
+                  </a:ext>
+                </a:extLst>
+              </wp:docPr>
+              <wp:cNvGraphicFramePr>
+                <a:graphicFrameLocks xmlns:a="http://schemas.openxmlformats.org/drawingml/2006/main" noChangeAspect="1"/>
+              </wp:cNvGraphicFramePr>
+              <a:graphic xmlns:a="http://schemas.openxmlformats.org/drawingml/2006/main">
+                <a:graphicData uri="http://schemas.openxmlformats.org/drawingml/2006/picture">
+                  <pic:pic xmlns:pic="http://schemas.openxmlformats.org/drawingml/2006/picture">
+                    <pic:nvPicPr>
+                      <pic:cNvPr id="3" name="Picture 2">
+                        <a:extLst>
+                          <a:ext uri="{FF2B5EF4-FFF2-40B4-BE49-F238E27FC236}">
+                            <a16:creationId xmlns:a16="http://schemas.microsoft.com/office/drawing/2014/main" xmlns:w16se="http://schemas.microsoft.com/office/word/2015/wordml/symex" xmlns:w16cid="http://schemas.microsoft.com/office/word/2016/wordml/cid" xmlns:w15="http://schemas.microsoft.com/office/word/2012/wordml" xmlns:w="http://schemas.openxmlformats.org/wordprocessingml/2006/main" xmlns:w10="urn:schemas-microsoft-com:office:word" xmlns:v="urn:schemas-microsoft-com:vml" xmlns:o="urn:schemas-microsoft-com:office:office" xmlns:am3d="http://schemas.microsoft.com/office/drawing/2017/model3d" xmlns:aink="http://schemas.microsoft.com/office/drawing/2016/ink" xmlns:cx8="http://schemas.microsoft.com/office/drawing/2016/5/14/chartex" xmlns:cx7="http://schemas.microsoft.com/office/drawing/2016/5/13/chartex" xmlns:cx6="http://schemas.microsoft.com/office/drawing/2016/5/12/chartex" xmlns:cx5="http://schemas.microsoft.com/office/drawing/2016/5/11/chartex" xmlns:cx4="http://schemas.microsoft.com/office/drawing/2016/5/10/chartex" xmlns:cx3="http://schemas.microsoft.com/office/drawing/2016/5/9/chartex" xmlns:cx2="http://schemas.microsoft.com/office/drawing/2015/10/21/chartex" xmlns:cx1="http://schemas.microsoft.com/office/drawing/2015/9/8/chartex" xmlns:cx="http://schemas.microsoft.com/office/drawing/2014/chartex" xmlns="" id="{009BAEA5-9E9D-4BBC-88D1-5CD041FB31C0}"/>
+                          </a:ext>
+                        </a:extLst>
+                      </pic:cNvPr>
+                      <pic:cNvPicPr>
+                        <a:picLocks noChangeAspect="1"/>
+                      </pic:cNvPicPr>
+                    </pic:nvPicPr>
+                    <pic:blipFill>
+                      <a:blip r:embed="rId21"/>
+                      <a:stretch>
+                        <a:fillRect/>
+                      </a:stretch>
+                    </pic:blipFill>
+                    <pic:spPr>
+                      <a:xfrm>
+                        <a:off x="0" y="0"/>
+                        <a:ext cx="2692687" cy="4075489"/>
+                      </a:xfrm>
+                      <a:prstGeom prst="rect">
+                        <a:avLst/>
+                      </a:prstGeom>
+                    </pic:spPr>
+                  </pic:pic>
+                </a:graphicData>
+              </a:graphic>
+            </wp:inline>
+          </w:drawing>
+        </w:r>
+      </w:del>
+      <w:ins w:id="3" w:author="Brian Pratt" w:date="2019-10-09T11:11:00Z">
+        <w:r>
+          <w:rPr>
+            <w:noProof/>
+          </w:rPr>
+          <w:drawing>
+            <wp:inline distT="0" distB="0" distL="0" distR="0" wp14:anchorId="3AE640BD" wp14:editId="6162B19B">
+              <wp:extent cx="2625641" cy="3981450"/>
+              <wp:effectExtent l="0" t="0" r="3810" b="0"/>
+              <wp:docPr id="11" name="Picture 11"/>
+              <wp:cNvGraphicFramePr>
+                <a:graphicFrameLocks xmlns:a="http://schemas.openxmlformats.org/drawingml/2006/main" noChangeAspect="1"/>
+              </wp:cNvGraphicFramePr>
+              <a:graphic xmlns:a="http://schemas.openxmlformats.org/drawingml/2006/main">
+                <a:graphicData uri="http://schemas.openxmlformats.org/drawingml/2006/picture">
+                  <pic:pic xmlns:pic="http://schemas.openxmlformats.org/drawingml/2006/picture">
+                    <pic:nvPicPr>
+                      <pic:cNvPr id="0" name=""/>
+                      <pic:cNvPicPr/>
+                    </pic:nvPicPr>
+                    <pic:blipFill>
+                      <a:blip r:embed="rId22"/>
+                      <a:stretch>
+                        <a:fillRect/>
+                      </a:stretch>
+                    </pic:blipFill>
+                    <pic:spPr>
+                      <a:xfrm>
+                        <a:off x="0" y="0"/>
+                        <a:ext cx="2626343" cy="3982515"/>
+                      </a:xfrm>
+                      <a:prstGeom prst="rect">
+                        <a:avLst/>
+                      </a:prstGeom>
+                    </pic:spPr>
+                  </pic:pic>
+                </a:graphicData>
+              </a:graphic>
+            </wp:inline>
+          </w:drawing>
+        </w:r>
+      </w:ins>
     </w:p>
     <w:p>
       <w:r>
@@ -1979,400 +2071,6 @@
             <wp:extent cx="5562600" cy="4019550"/>
             <wp:effectExtent l="0" t="0" r="0" b="0"/>
             <wp:docPr id="23" name="Picture 23"/>
-            <wp:cNvGraphicFramePr>
-              <a:graphicFrameLocks xmlns:a="http://schemas.openxmlformats.org/drawingml/2006/main" noChangeAspect="1"/>
-            </wp:cNvGraphicFramePr>
-            <a:graphic xmlns:a="http://schemas.openxmlformats.org/drawingml/2006/main">
-              <a:graphicData uri="http://schemas.openxmlformats.org/drawingml/2006/picture">
-                <pic:pic xmlns:pic="http://schemas.openxmlformats.org/drawingml/2006/picture">
-                  <pic:nvPicPr>
-                    <pic:cNvPr id="0" name=""/>
-                    <pic:cNvPicPr/>
-                  </pic:nvPicPr>
-                  <pic:blipFill>
-                    <a:blip r:embed="rId21"/>
-                    <a:stretch>
-                      <a:fillRect/>
-                    </a:stretch>
-                  </pic:blipFill>
-                  <pic:spPr>
-                    <a:xfrm>
-                      <a:off x="0" y="0"/>
-                      <a:ext cx="5562600" cy="4019550"/>
-                    </a:xfrm>
-                    <a:prstGeom prst="rect">
-                      <a:avLst/>
-                    </a:prstGeom>
-                  </pic:spPr>
-                </pic:pic>
-              </a:graphicData>
-            </a:graphic>
-          </wp:inline>
-        </w:drawing>
-      </w:r>
-    </w:p>
-    <w:p>
-      <w:pPr>
-        <w:pStyle w:val="ListParagraph"/>
-        <w:numPr>
-          <w:ilvl w:val="0"/>
-          <w:numId w:val="40"/>
-        </w:numPr>
-      </w:pPr>
-      <w:r>
-        <w:t xml:space="preserve">Click the </w:t>
-      </w:r>
-      <w:r>
-        <w:rPr>
-          <w:b/>
-          <w:bCs/>
-        </w:rPr>
-        <w:t>Open</w:t>
-      </w:r>
-      <w:r>
-        <w:t xml:space="preserve"> button.</w:t>
-      </w:r>
-    </w:p>
-    <w:p>
-      <w:pPr>
-        <w:spacing w:after="0" w:line="240" w:lineRule="auto"/>
-        <w:rPr>
-          <w:sz w:val="20"/>
-          <w:szCs w:val="20"/>
-        </w:rPr>
-      </w:pPr>
-    </w:p>
-    <w:p>
-      <w:pPr>
-        <w:keepNext/>
-        <w:spacing w:before="240"/>
-      </w:pPr>
-      <w:r>
-        <w:lastRenderedPageBreak/>
-        <w:t>T</w:t>
-      </w:r>
-      <w:r>
-        <w:t>he files should import within 30 seconds</w:t>
-      </w:r>
-      <w:r>
-        <w:t xml:space="preserve"> or so</w:t>
-      </w:r>
-      <w:r>
-        <w:t>, leaving your Skyline window looking</w:t>
-      </w:r>
-      <w:r>
-        <w:t xml:space="preserve"> something</w:t>
-      </w:r>
-      <w:r>
-        <w:t xml:space="preserve"> like</w:t>
-      </w:r>
-      <w:r>
-        <w:t xml:space="preserve"> this</w:t>
-      </w:r>
-      <w:r>
-        <w:t>:</w:t>
-      </w:r>
-    </w:p>
-    <w:p>
-      <w:pPr>
-        <w:keepNext/>
-        <w:spacing w:before="240"/>
-      </w:pPr>
-      <w:r>
-        <w:rPr>
-          <w:noProof/>
-        </w:rPr>
-        <w:t xml:space="preserve"> </w:t>
-      </w:r>
-      <w:r>
-        <w:rPr>
-          <w:noProof/>
-        </w:rPr>
-        <w:drawing>
-          <wp:inline distT="0" distB="0" distL="0" distR="0" wp14:anchorId="3B317999" wp14:editId="7BABAF46">
-            <wp:extent cx="5943600" cy="2589530"/>
-            <wp:effectExtent l="0" t="0" r="0" b="1270"/>
-            <wp:docPr id="25" name="Picture 25"/>
-            <wp:cNvGraphicFramePr>
-              <a:graphicFrameLocks xmlns:a="http://schemas.openxmlformats.org/drawingml/2006/main" noChangeAspect="1"/>
-            </wp:cNvGraphicFramePr>
-            <a:graphic xmlns:a="http://schemas.openxmlformats.org/drawingml/2006/main">
-              <a:graphicData uri="http://schemas.openxmlformats.org/drawingml/2006/picture">
-                <pic:pic xmlns:pic="http://schemas.openxmlformats.org/drawingml/2006/picture">
-                  <pic:nvPicPr>
-                    <pic:cNvPr id="0" name=""/>
-                    <pic:cNvPicPr/>
-                  </pic:nvPicPr>
-                  <pic:blipFill>
-                    <a:blip r:embed="rId22"/>
-                    <a:stretch>
-                      <a:fillRect/>
-                    </a:stretch>
-                  </pic:blipFill>
-                  <pic:spPr>
-                    <a:xfrm>
-                      <a:off x="0" y="0"/>
-                      <a:ext cx="5943600" cy="2589530"/>
-                    </a:xfrm>
-                    <a:prstGeom prst="rect">
-                      <a:avLst/>
-                    </a:prstGeom>
-                  </pic:spPr>
-                </pic:pic>
-              </a:graphicData>
-            </a:graphic>
-          </wp:inline>
-        </w:drawing>
-      </w:r>
-      <w:r>
-        <w:rPr>
-          <w:noProof/>
-        </w:rPr>
-        <w:t xml:space="preserve"> </w:t>
-      </w:r>
-    </w:p>
-    <w:p>
-      <w:pPr>
-        <w:spacing w:before="240"/>
-      </w:pPr>
-      <w:r>
-        <w:t>To take advantage of the Skyline summary graphs for viewing individual targets, do the following:</w:t>
-      </w:r>
-    </w:p>
-    <w:p>
-      <w:pPr>
-        <w:pStyle w:val="ListParagraph"/>
-        <w:numPr>
-          <w:ilvl w:val="0"/>
-          <w:numId w:val="41"/>
-        </w:numPr>
-        <w:spacing w:before="240"/>
-      </w:pPr>
-      <w:r>
-        <w:t xml:space="preserve">On the </w:t>
-      </w:r>
-      <w:r>
-        <w:rPr>
-          <w:b/>
-          <w:bCs/>
-        </w:rPr>
-        <w:t>View</w:t>
-      </w:r>
-      <w:r>
-        <w:t xml:space="preserve"> menu, choose </w:t>
-      </w:r>
-      <w:r>
-        <w:rPr>
-          <w:b/>
-          <w:bCs/>
-        </w:rPr>
-        <w:t>Peak Areas</w:t>
-      </w:r>
-      <w:r>
-        <w:t xml:space="preserve"> and click </w:t>
-      </w:r>
-      <w:r>
-        <w:rPr>
-          <w:b/>
-          <w:bCs/>
-        </w:rPr>
-        <w:t>Replicate Comparison</w:t>
-      </w:r>
-      <w:r>
-        <w:t>.</w:t>
-      </w:r>
-    </w:p>
-    <w:p>
-      <w:pPr>
-        <w:pStyle w:val="ListParagraph"/>
-        <w:numPr>
-          <w:ilvl w:val="0"/>
-          <w:numId w:val="41"/>
-        </w:numPr>
-        <w:spacing w:before="240"/>
-      </w:pPr>
-      <w:r>
-        <w:t xml:space="preserve">On the </w:t>
-      </w:r>
-      <w:r>
-        <w:rPr>
-          <w:b/>
-          <w:bCs/>
-        </w:rPr>
-        <w:t xml:space="preserve">View </w:t>
-      </w:r>
-      <w:r>
-        <w:t xml:space="preserve">menu, choose </w:t>
-      </w:r>
-      <w:r>
-        <w:rPr>
-          <w:b/>
-          <w:bCs/>
-        </w:rPr>
-        <w:t>Retention Times</w:t>
-      </w:r>
-      <w:r>
-        <w:t xml:space="preserve"> and click </w:t>
-      </w:r>
-      <w:r>
-        <w:rPr>
-          <w:b/>
-          <w:bCs/>
-        </w:rPr>
-        <w:t>Replicate Comparison</w:t>
-      </w:r>
-      <w:r>
-        <w:t>.</w:t>
-      </w:r>
-    </w:p>
-    <w:p>
-      <w:pPr>
-        <w:pStyle w:val="ListParagraph"/>
-        <w:numPr>
-          <w:ilvl w:val="0"/>
-          <w:numId w:val="41"/>
-        </w:numPr>
-        <w:spacing w:before="240"/>
-      </w:pPr>
-      <w:r>
-        <w:t>Click and drag these views to dock them above the chromatogram graphs.</w:t>
-      </w:r>
-    </w:p>
-    <w:p>
-      <w:pPr>
-        <w:pStyle w:val="ListParagraph"/>
-        <w:numPr>
-          <w:ilvl w:val="0"/>
-          <w:numId w:val="41"/>
-        </w:numPr>
-        <w:spacing w:before="240"/>
-      </w:pPr>
-      <w:r>
-        <w:t xml:space="preserve">On the </w:t>
-      </w:r>
-      <w:r>
-        <w:rPr>
-          <w:b/>
-          <w:bCs/>
-        </w:rPr>
-        <w:t xml:space="preserve">View </w:t>
-      </w:r>
-      <w:r>
-        <w:t xml:space="preserve">menu, choose </w:t>
-      </w:r>
-      <w:r>
-        <w:rPr>
-          <w:b/>
-        </w:rPr>
-        <w:t>Document Grid</w:t>
-      </w:r>
-      <w:r>
-        <w:rPr>
-          <w:b/>
-        </w:rPr>
-        <w:t>.</w:t>
-      </w:r>
-    </w:p>
-    <w:p>
-      <w:pPr>
-        <w:pStyle w:val="ListParagraph"/>
-        <w:numPr>
-          <w:ilvl w:val="0"/>
-          <w:numId w:val="41"/>
-        </w:numPr>
-        <w:spacing w:before="240"/>
-      </w:pPr>
-      <w:r>
-        <w:t>In the</w:t>
-      </w:r>
-      <w:r>
-        <w:t xml:space="preserve"> </w:t>
-      </w:r>
-      <w:r>
-        <w:rPr>
-          <w:b/>
-        </w:rPr>
-        <w:t>Document Grid</w:t>
-      </w:r>
-      <w:r>
-        <w:t xml:space="preserve"> view, click on the </w:t>
-      </w:r>
-      <w:r>
-        <w:rPr>
-          <w:b/>
-        </w:rPr>
-        <w:t>Report</w:t>
-      </w:r>
-      <w:r>
-        <w:rPr>
-          <w:b/>
-        </w:rPr>
-        <w:t>s</w:t>
-      </w:r>
-      <w:r>
-        <w:t xml:space="preserve"> control and select </w:t>
-      </w:r>
-      <w:r>
-        <w:rPr>
-          <w:b/>
-        </w:rPr>
-        <w:t>Peptide Quantification</w:t>
-      </w:r>
-      <w:r>
-        <w:t>.</w:t>
-      </w:r>
-    </w:p>
-    <w:p>
-      <w:pPr>
-        <w:pStyle w:val="ListParagraph"/>
-        <w:numPr>
-          <w:ilvl w:val="0"/>
-          <w:numId w:val="41"/>
-        </w:numPr>
-        <w:spacing w:before="240"/>
-      </w:pPr>
-      <w:r>
-        <w:t xml:space="preserve">Click and drag the </w:t>
-      </w:r>
-      <w:r>
-        <w:rPr>
-          <w:b/>
-        </w:rPr>
-        <w:t>Document Grid</w:t>
-      </w:r>
-      <w:r>
-        <w:t xml:space="preserve"> view and doc</w:t>
-      </w:r>
-      <w:r>
-        <w:t>k</w:t>
-      </w:r>
-      <w:r>
-        <w:t xml:space="preserve"> it next to the chromatogram graphs.</w:t>
-      </w:r>
-    </w:p>
-    <w:p>
-      <w:pPr>
-        <w:keepNext/>
-        <w:spacing w:before="240"/>
-      </w:pPr>
-      <w:r>
-        <w:lastRenderedPageBreak/>
-        <w:t>The Skyline window should now look something like this:</w:t>
-      </w:r>
-    </w:p>
-    <w:p>
-      <w:pPr>
-        <w:pStyle w:val="Heading1"/>
-      </w:pPr>
-      <w:r>
-        <w:rPr>
-          <w:noProof/>
-        </w:rPr>
-        <w:drawing>
-          <wp:inline distT="0" distB="0" distL="0" distR="0" wp14:anchorId="76547196" wp14:editId="4CC04D68">
-            <wp:extent cx="5943600" cy="2589530"/>
-            <wp:effectExtent l="0" t="0" r="0" b="1270"/>
-            <wp:docPr id="28" name="Picture 28"/>
             <wp:cNvGraphicFramePr>
               <a:graphicFrameLocks xmlns:a="http://schemas.openxmlformats.org/drawingml/2006/main" noChangeAspect="1"/>
             </wp:cNvGraphicFramePr>
@@ -2392,7 +2090,7 @@
                   <pic:spPr>
                     <a:xfrm>
                       <a:off x="0" y="0"/>
-                      <a:ext cx="5943600" cy="2589530"/>
+                      <a:ext cx="5562600" cy="4019550"/>
                     </a:xfrm>
                     <a:prstGeom prst="rect">
                       <a:avLst/>
@@ -2404,151 +2102,89 @@
           </wp:inline>
         </w:drawing>
       </w:r>
-      <w:r>
-        <w:rPr>
-          <w:noProof/>
-        </w:rPr>
-        <w:t xml:space="preserve"> </w:t>
-      </w:r>
-      <w:r>
-        <w:rPr>
-          <w:noProof/>
-        </w:rPr>
-        <w:t xml:space="preserve"> </w:t>
-      </w:r>
-    </w:p>
-    <w:p>
-      <w:pPr>
-        <w:pStyle w:val="Heading1"/>
-      </w:pPr>
-      <w:r>
-        <w:t>Checking Peak Integration</w:t>
-      </w:r>
-    </w:p>
-    <w:p>
-      <w:r>
-        <w:t xml:space="preserve">Looking at the </w:t>
-      </w:r>
-      <w:r>
-        <w:rPr>
-          <w:b/>
-        </w:rPr>
-        <w:t>Retention Times – Replicate Comparison</w:t>
-      </w:r>
-      <w:r>
-        <w:t xml:space="preserve"> window we can see by the </w:t>
-      </w:r>
-      <w:r>
-        <w:t xml:space="preserve">lack of </w:t>
-      </w:r>
-      <w:r>
-        <w:t>outliers that</w:t>
-      </w:r>
-      <w:r>
-        <w:t xml:space="preserve"> Skyline did not have any problems with peak integration</w:t>
-      </w:r>
-      <w:r>
-        <w:t>.</w:t>
-      </w:r>
-    </w:p>
-    <w:p>
-      <w:pPr>
-        <w:pStyle w:val="Heading1"/>
-      </w:pPr>
-      <w:r>
-        <w:t xml:space="preserve">Preparing for </w:t>
-      </w:r>
-      <w:r>
-        <w:t>‘</w:t>
-      </w:r>
-      <w:r>
-        <w:t>Single Point Quantification’</w:t>
-      </w:r>
     </w:p>
     <w:p>
       <w:pPr>
         <w:pStyle w:val="ListParagraph"/>
         <w:numPr>
           <w:ilvl w:val="0"/>
-          <w:numId w:val="48"/>
+          <w:numId w:val="40"/>
         </w:numPr>
       </w:pPr>
       <w:r>
-        <w:t xml:space="preserve">On the </w:t>
+        <w:t xml:space="preserve">Click the </w:t>
       </w:r>
       <w:r>
         <w:rPr>
           <w:b/>
-        </w:rPr>
-        <w:t>Settings</w:t>
-      </w:r>
-      <w:r>
-        <w:t xml:space="preserve"> Menu, click on </w:t>
-      </w:r>
-      <w:r>
-        <w:rPr>
-          <w:b/>
-        </w:rPr>
-        <w:t>Molecule</w:t>
-      </w:r>
-      <w:r>
-        <w:rPr>
-          <w:b/>
-        </w:rPr>
-        <w:t xml:space="preserve"> Settings</w:t>
-      </w:r>
-      <w:r>
-        <w:rPr>
-          <w:b/>
-        </w:rPr>
-        <w:t>.</w:t>
-      </w:r>
-    </w:p>
-    <w:p>
-      <w:pPr>
-        <w:pStyle w:val="ListParagraph"/>
-        <w:numPr>
-          <w:ilvl w:val="0"/>
-          <w:numId w:val="48"/>
-        </w:numPr>
-      </w:pPr>
-      <w:r>
-        <w:t xml:space="preserve">Click on the </w:t>
-      </w:r>
-      <w:r>
-        <w:rPr>
-          <w:b/>
-        </w:rPr>
-        <w:t>Quantification</w:t>
-      </w:r>
-      <w:r>
-        <w:t xml:space="preserve"> tab.</w:t>
-      </w:r>
-    </w:p>
-    <w:p>
-      <w:pPr>
-        <w:pStyle w:val="ListParagraph"/>
-        <w:numPr>
-          <w:ilvl w:val="0"/>
-          <w:numId w:val="48"/>
-        </w:numPr>
+          <w:bCs/>
+        </w:rPr>
+        <w:t>Open</w:t>
+      </w:r>
+      <w:r>
+        <w:t xml:space="preserve"> button.</w:t>
+      </w:r>
+    </w:p>
+    <w:p>
+      <w:pPr>
+        <w:spacing w:after="0" w:line="240" w:lineRule="auto"/>
+        <w:rPr>
+          <w:sz w:val="20"/>
+          <w:szCs w:val="20"/>
+        </w:rPr>
+      </w:pPr>
+    </w:p>
+    <w:p>
+      <w:pPr>
+        <w:keepNext/>
+        <w:spacing w:before="240"/>
       </w:pPr>
       <w:r>
         <w:lastRenderedPageBreak/>
-        <w:t>Modify the settings as needed to look like this:</w:t>
-      </w:r>
-      <w:r>
-        <w:br/>
-      </w:r>
+        <w:t>T</w:t>
+      </w:r>
+      <w:r>
+        <w:t>he files should import within 30 seconds</w:t>
+      </w:r>
+      <w:r>
+        <w:t xml:space="preserve"> or so</w:t>
+      </w:r>
+      <w:r>
+        <w:t>, leaving your Skyline window looking</w:t>
+      </w:r>
+      <w:r>
+        <w:t xml:space="preserve"> something</w:t>
+      </w:r>
+      <w:r>
+        <w:t xml:space="preserve"> like</w:t>
+      </w:r>
+      <w:r>
+        <w:t xml:space="preserve"> this</w:t>
+      </w:r>
+      <w:r>
+        <w:t>:</w:t>
+      </w:r>
+    </w:p>
+    <w:p>
+      <w:pPr>
+        <w:keepNext/>
+        <w:spacing w:before="240"/>
+      </w:pPr>
       <w:r>
         <w:rPr>
           <w:noProof/>
         </w:rPr>
+        <w:t xml:space="preserve"> </w:t>
+      </w:r>
+      <w:r>
+        <w:rPr>
+          <w:noProof/>
+        </w:rPr>
         <w:drawing>
-          <wp:inline distT="0" distB="0" distL="0" distR="0" wp14:anchorId="782FEC7F" wp14:editId="156DA064">
-            <wp:extent cx="2303547" cy="3162300"/>
-            <wp:effectExtent l="0" t="0" r="1905" b="0"/>
-            <wp:docPr id="29" name="Picture 29"/>
+          <wp:inline distT="0" distB="0" distL="0" distR="0" wp14:anchorId="3B317999" wp14:editId="7BABAF46">
+            <wp:extent cx="5943600" cy="2589530"/>
+            <wp:effectExtent l="0" t="0" r="0" b="1270"/>
+            <wp:docPr id="25" name="Picture 25"/>
             <wp:cNvGraphicFramePr>
               <a:graphicFrameLocks xmlns:a="http://schemas.openxmlformats.org/drawingml/2006/main" noChangeAspect="1"/>
             </wp:cNvGraphicFramePr>
@@ -2568,7 +2204,7 @@
                   <pic:spPr>
                     <a:xfrm>
                       <a:off x="0" y="0"/>
-                      <a:ext cx="2303547" cy="3162300"/>
+                      <a:ext cx="5943600" cy="2589530"/>
                     </a:xfrm>
                     <a:prstGeom prst="rect">
                       <a:avLst/>
@@ -2580,46 +2216,62 @@
           </wp:inline>
         </w:drawing>
       </w:r>
+      <w:r>
+        <w:rPr>
+          <w:noProof/>
+        </w:rPr>
+        <w:t xml:space="preserve"> </w:t>
+      </w:r>
+    </w:p>
+    <w:p>
+      <w:pPr>
+        <w:spacing w:before="240"/>
+      </w:pPr>
+      <w:r>
+        <w:t>To take advantage of the Skyline summary graphs for viewing individual targets, do the following:</w:t>
+      </w:r>
     </w:p>
     <w:p>
       <w:pPr>
         <w:pStyle w:val="ListParagraph"/>
         <w:numPr>
           <w:ilvl w:val="0"/>
-          <w:numId w:val="48"/>
+          <w:numId w:val="41"/>
         </w:numPr>
-      </w:pPr>
-      <w:r>
-        <w:t xml:space="preserve">Click on </w:t>
+        <w:spacing w:before="240"/>
+      </w:pPr>
+      <w:r>
+        <w:t xml:space="preserve">On the </w:t>
       </w:r>
       <w:r>
         <w:rPr>
           <w:b/>
-        </w:rPr>
-        <w:t>OK</w:t>
+          <w:bCs/>
+        </w:rPr>
+        <w:t>View</w:t>
+      </w:r>
+      <w:r>
+        <w:t xml:space="preserve"> menu, choose </w:t>
       </w:r>
       <w:r>
         <w:rPr>
           <w:b/>
-        </w:rPr>
+          <w:bCs/>
+        </w:rPr>
+        <w:t>Peak Areas</w:t>
+      </w:r>
+      <w:r>
+        <w:t xml:space="preserve"> and click </w:t>
+      </w:r>
+      <w:r>
+        <w:rPr>
+          <w:b/>
+          <w:bCs/>
+        </w:rPr>
+        <w:t>Replicate Comparison</w:t>
+      </w:r>
+      <w:r>
         <w:t>.</w:t>
-      </w:r>
-    </w:p>
-    <w:p>
-      <w:pPr>
-        <w:keepNext/>
-      </w:pPr>
-      <w:r>
-        <w:t xml:space="preserve">Now, returning to the </w:t>
-      </w:r>
-      <w:r>
-        <w:rPr>
-          <w:b/>
-        </w:rPr>
-        <w:t>Document Grid</w:t>
-      </w:r>
-      <w:r>
-        <w:t xml:space="preserve"> view:</w:t>
       </w:r>
     </w:p>
     <w:p>
@@ -2627,32 +2279,39 @@
         <w:pStyle w:val="ListParagraph"/>
         <w:numPr>
           <w:ilvl w:val="0"/>
-          <w:numId w:val="48"/>
+          <w:numId w:val="41"/>
         </w:numPr>
-      </w:pPr>
-      <w:r>
-        <w:t xml:space="preserve">Click on the </w:t>
+        <w:spacing w:before="240"/>
+      </w:pPr>
+      <w:r>
+        <w:t xml:space="preserve">On the </w:t>
       </w:r>
       <w:r>
         <w:rPr>
           <w:b/>
-        </w:rPr>
-        <w:t>Report</w:t>
+          <w:bCs/>
+        </w:rPr>
+        <w:t xml:space="preserve">View </w:t>
+      </w:r>
+      <w:r>
+        <w:t xml:space="preserve">menu, choose </w:t>
       </w:r>
       <w:r>
         <w:rPr>
           <w:b/>
-        </w:rPr>
-        <w:t>s</w:t>
-      </w:r>
-      <w:r>
-        <w:t xml:space="preserve"> control and select </w:t>
+          <w:bCs/>
+        </w:rPr>
+        <w:t>Retention Times</w:t>
+      </w:r>
+      <w:r>
+        <w:t xml:space="preserve"> and click </w:t>
       </w:r>
       <w:r>
         <w:rPr>
           <w:b/>
-        </w:rPr>
-        <w:t>Replicates</w:t>
+          <w:bCs/>
+        </w:rPr>
+        <w:t>Replicate Comparison</w:t>
       </w:r>
       <w:r>
         <w:t>.</w:t>
@@ -2663,47 +2322,150 @@
         <w:pStyle w:val="ListParagraph"/>
         <w:numPr>
           <w:ilvl w:val="0"/>
-          <w:numId w:val="48"/>
+          <w:numId w:val="41"/>
         </w:numPr>
-      </w:pPr>
-      <w:r>
-        <w:t xml:space="preserve">This step establishes the role of each of the samples (‘replicates’) in the study, as standards, unknowns, or quality control samples.  </w:t>
-      </w:r>
-      <w:r>
-        <w:t xml:space="preserve">Edit </w:t>
-      </w:r>
-      <w:r>
-        <w:t xml:space="preserve">the sample types and analyte concentrations </w:t>
-      </w:r>
-      <w:r>
-        <w:t xml:space="preserve">as necessary </w:t>
-      </w:r>
-      <w:r>
+        <w:spacing w:before="240"/>
+      </w:pPr>
+      <w:r>
+        <w:t>Click and drag these views to dock them above the chromatogram graphs.</w:t>
+      </w:r>
+    </w:p>
+    <w:p>
+      <w:pPr>
+        <w:pStyle w:val="ListParagraph"/>
+        <w:numPr>
+          <w:ilvl w:val="0"/>
+          <w:numId w:val="41"/>
+        </w:numPr>
+        <w:spacing w:before="240"/>
+      </w:pPr>
+      <w:r>
+        <w:t xml:space="preserve">On the </w:t>
+      </w:r>
+      <w:r>
+        <w:rPr>
+          <w:b/>
+          <w:bCs/>
+        </w:rPr>
+        <w:t xml:space="preserve">View </w:t>
+      </w:r>
+      <w:r>
+        <w:t xml:space="preserve">menu, choose </w:t>
+      </w:r>
+      <w:r>
+        <w:rPr>
+          <w:b/>
+        </w:rPr>
+        <w:t>Document Grid</w:t>
+      </w:r>
+      <w:r>
+        <w:rPr>
+          <w:b/>
+        </w:rPr>
+        <w:t>.</w:t>
+      </w:r>
+    </w:p>
+    <w:p>
+      <w:pPr>
+        <w:pStyle w:val="ListParagraph"/>
+        <w:numPr>
+          <w:ilvl w:val="0"/>
+          <w:numId w:val="41"/>
+        </w:numPr>
+        <w:spacing w:before="240"/>
+      </w:pPr>
+      <w:r>
+        <w:t>In the</w:t>
+      </w:r>
+      <w:r>
+        <w:t xml:space="preserve"> </w:t>
+      </w:r>
+      <w:r>
+        <w:rPr>
+          <w:b/>
+        </w:rPr>
+        <w:t>Document Grid</w:t>
+      </w:r>
+      <w:r>
+        <w:t xml:space="preserve"> view, click on the </w:t>
+      </w:r>
+      <w:r>
+        <w:rPr>
+          <w:b/>
+        </w:rPr>
+        <w:t>Report</w:t>
+      </w:r>
+      <w:r>
+        <w:rPr>
+          <w:b/>
+        </w:rPr>
         <w:t>s</w:t>
       </w:r>
       <w:r>
-        <w:t xml:space="preserve">o the </w:t>
-      </w:r>
-      <w:r>
-        <w:t>view</w:t>
-      </w:r>
-      <w:r>
-        <w:t xml:space="preserve"> looks like this:</w:t>
-      </w:r>
-    </w:p>
-    <w:p>
-      <w:pPr>
-        <w:ind w:left="360"/>
-      </w:pPr>
+        <w:t xml:space="preserve"> control and select </w:t>
+      </w:r>
+      <w:r>
+        <w:rPr>
+          <w:b/>
+        </w:rPr>
+        <w:t>Peptide Quantification</w:t>
+      </w:r>
+      <w:r>
+        <w:t>.</w:t>
+      </w:r>
+    </w:p>
+    <w:p>
+      <w:pPr>
+        <w:pStyle w:val="ListParagraph"/>
+        <w:numPr>
+          <w:ilvl w:val="0"/>
+          <w:numId w:val="41"/>
+        </w:numPr>
+        <w:spacing w:before="240"/>
+      </w:pPr>
+      <w:r>
+        <w:t xml:space="preserve">Click and drag the </w:t>
+      </w:r>
+      <w:r>
+        <w:rPr>
+          <w:b/>
+        </w:rPr>
+        <w:t>Document Grid</w:t>
+      </w:r>
+      <w:r>
+        <w:t xml:space="preserve"> view and doc</w:t>
+      </w:r>
+      <w:r>
+        <w:t>k</w:t>
+      </w:r>
+      <w:r>
+        <w:t xml:space="preserve"> it next to the chromatogram graphs.</w:t>
+      </w:r>
+    </w:p>
+    <w:p>
+      <w:pPr>
+        <w:keepNext/>
+        <w:spacing w:before="240"/>
+      </w:pPr>
+      <w:r>
+        <w:lastRenderedPageBreak/>
+        <w:t>The Skyline window should now look something like this:</w:t>
+      </w:r>
+    </w:p>
+    <w:p>
+      <w:pPr>
+        <w:pStyle w:val="Heading1"/>
+      </w:pPr>
+      <w:bookmarkStart w:id="4" w:name="_GoBack"/>
       <w:r>
         <w:rPr>
           <w:noProof/>
         </w:rPr>
         <w:drawing>
-          <wp:inline distT="0" distB="0" distL="0" distR="0" wp14:anchorId="2EE1377F" wp14:editId="61006892">
-            <wp:extent cx="4105275" cy="3006120"/>
-            <wp:effectExtent l="0" t="0" r="0" b="3810"/>
-            <wp:docPr id="38" name="Picture 38"/>
+          <wp:inline distT="0" distB="0" distL="0" distR="0" wp14:anchorId="76547196" wp14:editId="4CC04D68">
+            <wp:extent cx="5943600" cy="2589530"/>
+            <wp:effectExtent l="0" t="0" r="0" b="1270"/>
+            <wp:docPr id="28" name="Picture 28"/>
             <wp:cNvGraphicFramePr>
               <a:graphicFrameLocks xmlns:a="http://schemas.openxmlformats.org/drawingml/2006/main" noChangeAspect="1"/>
             </wp:cNvGraphicFramePr>
@@ -2723,7 +2485,7 @@
                   <pic:spPr>
                     <a:xfrm>
                       <a:off x="0" y="0"/>
-                      <a:ext cx="4108868" cy="3008751"/>
+                      <a:ext cx="5943600" cy="2589530"/>
                     </a:xfrm>
                     <a:prstGeom prst="rect">
                       <a:avLst/>
@@ -2735,11 +2497,66 @@
           </wp:inline>
         </w:drawing>
       </w:r>
-    </w:p>
-    <w:p>
-      <w:r>
-        <w:lastRenderedPageBreak/>
-        <w:t>Note that in this situation, the concentration given for the NIST sample (NIST-SRM-1950) is the published consensus concentration for FA 18:2 in this reference material, which incidentally is the highest concentration of any analyte in the document.  Therefore, in the next step, the concentration multipliers will each be &lt;1 in order to adjust the target concentration of those analytes to their respective NIST SRM-1950 reference values.</w:t>
+      <w:bookmarkEnd w:id="4"/>
+      <w:r>
+        <w:rPr>
+          <w:noProof/>
+        </w:rPr>
+        <w:t xml:space="preserve"> </w:t>
+      </w:r>
+      <w:r>
+        <w:rPr>
+          <w:noProof/>
+        </w:rPr>
+        <w:t xml:space="preserve"> </w:t>
+      </w:r>
+    </w:p>
+    <w:p>
+      <w:pPr>
+        <w:pStyle w:val="Heading1"/>
+      </w:pPr>
+      <w:r>
+        <w:t>Checking Peak Integration</w:t>
+      </w:r>
+    </w:p>
+    <w:p>
+      <w:r>
+        <w:t xml:space="preserve">Looking at the </w:t>
+      </w:r>
+      <w:r>
+        <w:rPr>
+          <w:b/>
+        </w:rPr>
+        <w:t>Retention Times – Replicate Comparison</w:t>
+      </w:r>
+      <w:r>
+        <w:t xml:space="preserve"> window we can see by the </w:t>
+      </w:r>
+      <w:r>
+        <w:t xml:space="preserve">lack of </w:t>
+      </w:r>
+      <w:r>
+        <w:t>outliers that</w:t>
+      </w:r>
+      <w:r>
+        <w:t xml:space="preserve"> Skyline did not have any problems with peak integration</w:t>
+      </w:r>
+      <w:r>
+        <w:t>.</w:t>
+      </w:r>
+    </w:p>
+    <w:p>
+      <w:pPr>
+        <w:pStyle w:val="Heading1"/>
+      </w:pPr>
+      <w:r>
+        <w:t xml:space="preserve">Preparing for </w:t>
+      </w:r>
+      <w:r>
+        <w:t>‘</w:t>
+      </w:r>
+      <w:r>
+        <w:t>Single Point Quantification’</w:t>
       </w:r>
     </w:p>
     <w:p>
@@ -2751,42 +2568,33 @@
         </w:numPr>
       </w:pPr>
       <w:r>
-        <w:t xml:space="preserve">In the </w:t>
+        <w:t xml:space="preserve">On the </w:t>
       </w:r>
       <w:r>
         <w:rPr>
           <w:b/>
         </w:rPr>
-        <w:t>Document Grid</w:t>
-      </w:r>
-      <w:r>
-        <w:t xml:space="preserve">, click </w:t>
-      </w:r>
-      <w:r>
-        <w:t xml:space="preserve">on the </w:t>
+        <w:t>Settings</w:t>
+      </w:r>
+      <w:r>
+        <w:t xml:space="preserve"> Menu, click on </w:t>
       </w:r>
       <w:r>
         <w:rPr>
           <w:b/>
         </w:rPr>
-        <w:t>Report</w:t>
+        <w:t>Molecule</w:t>
       </w:r>
       <w:r>
         <w:rPr>
           <w:b/>
         </w:rPr>
-        <w:t>s</w:t>
-      </w:r>
-      <w:r>
-        <w:t xml:space="preserve"> control again and select </w:t>
+        <w:t xml:space="preserve"> Settings</w:t>
       </w:r>
       <w:r>
         <w:rPr>
           <w:b/>
         </w:rPr>
-        <w:t>Peptide Quantification</w:t>
-      </w:r>
-      <w:r>
         <w:t>.</w:t>
       </w:r>
     </w:p>
@@ -2799,44 +2607,42 @@
         </w:numPr>
       </w:pPr>
       <w:r>
-        <w:t xml:space="preserve">Set the </w:t>
-      </w:r>
-      <w:r>
-        <w:t>c</w:t>
-      </w:r>
-      <w:r>
-        <w:t xml:space="preserve">oncentration </w:t>
-      </w:r>
-      <w:r>
-        <w:t>m</w:t>
-      </w:r>
-      <w:r>
-        <w:t xml:space="preserve">ultiplier </w:t>
-      </w:r>
-      <w:r>
-        <w:t xml:space="preserve">and normalization method </w:t>
-      </w:r>
-      <w:r>
-        <w:t>for each target to match this:</w:t>
-      </w:r>
-    </w:p>
-    <w:p>
-      <w:pPr>
-        <w:rPr>
-          <w:rFonts w:ascii="Times New Roman" w:hAnsi="Times New Roman"/>
-          <w:sz w:val="24"/>
-          <w:szCs w:val="24"/>
-        </w:rPr>
-      </w:pPr>
+        <w:t xml:space="preserve">Click on the </w:t>
+      </w:r>
+      <w:r>
+        <w:rPr>
+          <w:b/>
+        </w:rPr>
+        <w:t>Quantification</w:t>
+      </w:r>
+      <w:r>
+        <w:t xml:space="preserve"> tab.</w:t>
+      </w:r>
+    </w:p>
+    <w:p>
+      <w:pPr>
+        <w:pStyle w:val="ListParagraph"/>
+        <w:numPr>
+          <w:ilvl w:val="0"/>
+          <w:numId w:val="48"/>
+        </w:numPr>
+      </w:pPr>
+      <w:r>
+        <w:lastRenderedPageBreak/>
+        <w:t>Modify the settings as needed to look like this:</w:t>
+      </w:r>
+      <w:r>
+        <w:br/>
+      </w:r>
       <w:r>
         <w:rPr>
           <w:noProof/>
         </w:rPr>
         <w:drawing>
-          <wp:inline distT="0" distB="0" distL="0" distR="0" wp14:anchorId="10558D24" wp14:editId="641D1FD9">
-            <wp:extent cx="5943600" cy="2807970"/>
-            <wp:effectExtent l="0" t="0" r="0" b="0"/>
-            <wp:docPr id="40" name="Picture 40"/>
+          <wp:inline distT="0" distB="0" distL="0" distR="0" wp14:anchorId="782FEC7F" wp14:editId="156DA064">
+            <wp:extent cx="2303547" cy="3162300"/>
+            <wp:effectExtent l="0" t="0" r="1905" b="0"/>
+            <wp:docPr id="29" name="Picture 29"/>
             <wp:cNvGraphicFramePr>
               <a:graphicFrameLocks xmlns:a="http://schemas.openxmlformats.org/drawingml/2006/main" noChangeAspect="1"/>
             </wp:cNvGraphicFramePr>
@@ -2856,7 +2662,7 @@
                   <pic:spPr>
                     <a:xfrm>
                       <a:off x="0" y="0"/>
-                      <a:ext cx="5943600" cy="2807970"/>
+                      <a:ext cx="2303547" cy="3162300"/>
                     </a:xfrm>
                     <a:prstGeom prst="rect">
                       <a:avLst/>
@@ -2868,8 +2674,441 @@
           </wp:inline>
         </w:drawing>
       </w:r>
-      <w:bookmarkStart w:id="0" w:name="_GoBack"/>
-      <w:bookmarkEnd w:id="0"/>
+    </w:p>
+    <w:p>
+      <w:pPr>
+        <w:pStyle w:val="ListParagraph"/>
+        <w:numPr>
+          <w:ilvl w:val="0"/>
+          <w:numId w:val="48"/>
+        </w:numPr>
+      </w:pPr>
+      <w:r>
+        <w:t xml:space="preserve">Click on </w:t>
+      </w:r>
+      <w:r>
+        <w:rPr>
+          <w:b/>
+        </w:rPr>
+        <w:t>OK</w:t>
+      </w:r>
+      <w:r>
+        <w:rPr>
+          <w:b/>
+        </w:rPr>
+        <w:t>.</w:t>
+      </w:r>
+    </w:p>
+    <w:p>
+      <w:pPr>
+        <w:keepNext/>
+      </w:pPr>
+      <w:r>
+        <w:t xml:space="preserve">Now, returning to the </w:t>
+      </w:r>
+      <w:r>
+        <w:rPr>
+          <w:b/>
+        </w:rPr>
+        <w:t>Document Grid</w:t>
+      </w:r>
+      <w:r>
+        <w:t xml:space="preserve"> view:</w:t>
+      </w:r>
+    </w:p>
+    <w:p>
+      <w:pPr>
+        <w:pStyle w:val="ListParagraph"/>
+        <w:numPr>
+          <w:ilvl w:val="0"/>
+          <w:numId w:val="48"/>
+        </w:numPr>
+      </w:pPr>
+      <w:r>
+        <w:t xml:space="preserve">Click on the </w:t>
+      </w:r>
+      <w:r>
+        <w:rPr>
+          <w:b/>
+        </w:rPr>
+        <w:t>Report</w:t>
+      </w:r>
+      <w:r>
+        <w:rPr>
+          <w:b/>
+        </w:rPr>
+        <w:t>s</w:t>
+      </w:r>
+      <w:r>
+        <w:t xml:space="preserve"> control and select </w:t>
+      </w:r>
+      <w:r>
+        <w:rPr>
+          <w:b/>
+        </w:rPr>
+        <w:t>Replicates</w:t>
+      </w:r>
+      <w:r>
+        <w:t>.</w:t>
+      </w:r>
+    </w:p>
+    <w:p>
+      <w:pPr>
+        <w:pStyle w:val="ListParagraph"/>
+        <w:numPr>
+          <w:ilvl w:val="0"/>
+          <w:numId w:val="48"/>
+        </w:numPr>
+      </w:pPr>
+      <w:r>
+        <w:t xml:space="preserve">This step establishes the role of each of the samples (‘replicates’) in the study, as standards, unknowns, or quality control samples.  </w:t>
+      </w:r>
+      <w:r>
+        <w:t xml:space="preserve">Edit </w:t>
+      </w:r>
+      <w:r>
+        <w:t xml:space="preserve">the sample types and analyte concentrations </w:t>
+      </w:r>
+      <w:r>
+        <w:t xml:space="preserve">as necessary </w:t>
+      </w:r>
+      <w:r>
+        <w:t>s</w:t>
+      </w:r>
+      <w:r>
+        <w:t xml:space="preserve">o the </w:t>
+      </w:r>
+      <w:r>
+        <w:t>view</w:t>
+      </w:r>
+      <w:r>
+        <w:t xml:space="preserve"> looks like this:</w:t>
+      </w:r>
+    </w:p>
+    <w:p>
+      <w:pPr>
+        <w:ind w:left="360"/>
+      </w:pPr>
+      <w:r>
+        <w:rPr>
+          <w:noProof/>
+        </w:rPr>
+        <w:drawing>
+          <wp:inline distT="0" distB="0" distL="0" distR="0" wp14:anchorId="2273B748" wp14:editId="37C71B02">
+            <wp:extent cx="2619375" cy="3061057"/>
+            <wp:effectExtent l="0" t="0" r="0" b="6350"/>
+            <wp:docPr id="2" name="Content Placeholder 5">
+              <a:extLst xmlns:a="http://schemas.openxmlformats.org/drawingml/2006/main">
+                <a:ext uri="{FF2B5EF4-FFF2-40B4-BE49-F238E27FC236}">
+                  <a16:creationId xmlns:a16="http://schemas.microsoft.com/office/drawing/2014/main" xmlns:w16se="http://schemas.microsoft.com/office/word/2015/wordml/symex" xmlns:w16cid="http://schemas.microsoft.com/office/word/2016/wordml/cid" xmlns:w15="http://schemas.microsoft.com/office/word/2012/wordml" xmlns:w="http://schemas.openxmlformats.org/wordprocessingml/2006/main" xmlns:w10="urn:schemas-microsoft-com:office:word" xmlns:v="urn:schemas-microsoft-com:vml" xmlns:o="urn:schemas-microsoft-com:office:office" xmlns:am3d="http://schemas.microsoft.com/office/drawing/2017/model3d" xmlns:aink="http://schemas.microsoft.com/office/drawing/2016/ink" xmlns:cx8="http://schemas.microsoft.com/office/drawing/2016/5/14/chartex" xmlns:cx7="http://schemas.microsoft.com/office/drawing/2016/5/13/chartex" xmlns:cx6="http://schemas.microsoft.com/office/drawing/2016/5/12/chartex" xmlns:cx5="http://schemas.microsoft.com/office/drawing/2016/5/11/chartex" xmlns:cx4="http://schemas.microsoft.com/office/drawing/2016/5/10/chartex" xmlns:cx3="http://schemas.microsoft.com/office/drawing/2016/5/9/chartex" xmlns:cx2="http://schemas.microsoft.com/office/drawing/2015/10/21/chartex" xmlns:cx1="http://schemas.microsoft.com/office/drawing/2015/9/8/chartex" xmlns:cx="http://schemas.microsoft.com/office/drawing/2014/chartex" xmlns="" id="{08644EAE-149C-469A-929D-07A962190E5A}"/>
+                </a:ext>
+              </a:extLst>
+            </wp:docPr>
+            <wp:cNvGraphicFramePr>
+              <a:graphicFrameLocks xmlns:a="http://schemas.openxmlformats.org/drawingml/2006/main" noGrp="1" noChangeAspect="1"/>
+            </wp:cNvGraphicFramePr>
+            <a:graphic xmlns:a="http://schemas.openxmlformats.org/drawingml/2006/main">
+              <a:graphicData uri="http://schemas.openxmlformats.org/drawingml/2006/picture">
+                <pic:pic xmlns:pic="http://schemas.openxmlformats.org/drawingml/2006/picture">
+                  <pic:nvPicPr>
+                    <pic:cNvPr id="6" name="Content Placeholder 5">
+                      <a:extLst>
+                        <a:ext uri="{FF2B5EF4-FFF2-40B4-BE49-F238E27FC236}">
+                          <a16:creationId xmlns:a16="http://schemas.microsoft.com/office/drawing/2014/main" xmlns:w16se="http://schemas.microsoft.com/office/word/2015/wordml/symex" xmlns:w16cid="http://schemas.microsoft.com/office/word/2016/wordml/cid" xmlns:w15="http://schemas.microsoft.com/office/word/2012/wordml" xmlns:w="http://schemas.openxmlformats.org/wordprocessingml/2006/main" xmlns:w10="urn:schemas-microsoft-com:office:word" xmlns:v="urn:schemas-microsoft-com:vml" xmlns:o="urn:schemas-microsoft-com:office:office" xmlns:am3d="http://schemas.microsoft.com/office/drawing/2017/model3d" xmlns:aink="http://schemas.microsoft.com/office/drawing/2016/ink" xmlns:cx8="http://schemas.microsoft.com/office/drawing/2016/5/14/chartex" xmlns:cx7="http://schemas.microsoft.com/office/drawing/2016/5/13/chartex" xmlns:cx6="http://schemas.microsoft.com/office/drawing/2016/5/12/chartex" xmlns:cx5="http://schemas.microsoft.com/office/drawing/2016/5/11/chartex" xmlns:cx4="http://schemas.microsoft.com/office/drawing/2016/5/10/chartex" xmlns:cx3="http://schemas.microsoft.com/office/drawing/2016/5/9/chartex" xmlns:cx2="http://schemas.microsoft.com/office/drawing/2015/10/21/chartex" xmlns:cx1="http://schemas.microsoft.com/office/drawing/2015/9/8/chartex" xmlns:cx="http://schemas.microsoft.com/office/drawing/2014/chartex" xmlns="" id="{08644EAE-149C-469A-929D-07A962190E5A}"/>
+                        </a:ext>
+                      </a:extLst>
+                    </pic:cNvPr>
+                    <pic:cNvPicPr>
+                      <a:picLocks noGrp="1" noChangeAspect="1"/>
+                    </pic:cNvPicPr>
+                  </pic:nvPicPr>
+                  <pic:blipFill>
+                    <a:blip r:embed="rId27"/>
+                    <a:stretch>
+                      <a:fillRect/>
+                    </a:stretch>
+                  </pic:blipFill>
+                  <pic:spPr>
+                    <a:xfrm>
+                      <a:off x="0" y="0"/>
+                      <a:ext cx="2649519" cy="3096284"/>
+                    </a:xfrm>
+                    <a:prstGeom prst="rect">
+                      <a:avLst/>
+                    </a:prstGeom>
+                  </pic:spPr>
+                </pic:pic>
+              </a:graphicData>
+            </a:graphic>
+          </wp:inline>
+        </w:drawing>
+      </w:r>
+    </w:p>
+    <w:p>
+      <w:r>
+        <w:lastRenderedPageBreak/>
+        <w:t xml:space="preserve">Note that in this situation, the concentration given for the NIST sample (NIST-SRM-1950) is </w:t>
+      </w:r>
+      <w:ins w:id="5" w:author="Will Thompson" w:date="2019-09-16T16:21:00Z">
+        <w:r>
+          <w:t>entered as “1”, since all analytes have a different concentration.  Think of this as establishing your stan</w:t>
+        </w:r>
+      </w:ins>
+      <w:ins w:id="6" w:author="Will Thompson" w:date="2019-09-16T16:22:00Z">
+        <w:r>
+          <w:t xml:space="preserve">dard as “One NIST Unit”.  </w:t>
+        </w:r>
+      </w:ins>
+      <w:del w:id="7" w:author="Will Thompson" w:date="2019-09-16T16:21:00Z">
+        <w:r>
+          <w:delText xml:space="preserve">the published consensus concentration for FA 18:2 in this reference material, which incidentally is the highest concentration of any analyte in the document.  Therefore, </w:delText>
+        </w:r>
+      </w:del>
+      <w:ins w:id="8" w:author="Will Thompson" w:date="2019-09-16T16:22:00Z">
+        <w:r>
+          <w:t xml:space="preserve">Therefore, </w:t>
+        </w:r>
+      </w:ins>
+      <w:del w:id="9" w:author="Will Thompson" w:date="2019-09-16T16:22:00Z">
+        <w:r>
+          <w:delText>i</w:delText>
+        </w:r>
+      </w:del>
+      <w:ins w:id="10" w:author="Will Thompson" w:date="2019-09-16T16:22:00Z">
+        <w:r>
+          <w:t>i</w:t>
+        </w:r>
+      </w:ins>
+      <w:r>
+        <w:t xml:space="preserve">n the next step, the concentration multipliers will each be </w:t>
+      </w:r>
+      <w:del w:id="11" w:author="Will Thompson" w:date="2019-09-16T16:22:00Z">
+        <w:r>
+          <w:delText>&lt;1</w:delText>
+        </w:r>
+      </w:del>
+      <w:ins w:id="12" w:author="Will Thompson" w:date="2019-09-16T16:22:00Z">
+        <w:r>
+          <w:t>given as the actual concentration of the analyte in the NIST SRM-1950</w:t>
+        </w:r>
+      </w:ins>
+      <w:r>
+        <w:t xml:space="preserve"> in order to adjust the target concentration of those analytes to their respective </w:t>
+      </w:r>
+      <w:del w:id="13" w:author="Will Thompson" w:date="2019-09-16T16:22:00Z">
+        <w:r>
+          <w:delText xml:space="preserve">NIST SRM-1950 </w:delText>
+        </w:r>
+      </w:del>
+      <w:r>
+        <w:t>reference values.</w:t>
+      </w:r>
+    </w:p>
+    <w:p>
+      <w:pPr>
+        <w:pStyle w:val="ListParagraph"/>
+        <w:numPr>
+          <w:ilvl w:val="0"/>
+          <w:numId w:val="48"/>
+        </w:numPr>
+      </w:pPr>
+      <w:r>
+        <w:t xml:space="preserve">In the </w:t>
+      </w:r>
+      <w:r>
+        <w:rPr>
+          <w:b/>
+        </w:rPr>
+        <w:t>Document Grid</w:t>
+      </w:r>
+      <w:r>
+        <w:t xml:space="preserve">, click </w:t>
+      </w:r>
+      <w:r>
+        <w:t xml:space="preserve">on the </w:t>
+      </w:r>
+      <w:r>
+        <w:rPr>
+          <w:b/>
+        </w:rPr>
+        <w:t>Report</w:t>
+      </w:r>
+      <w:r>
+        <w:rPr>
+          <w:b/>
+        </w:rPr>
+        <w:t>s</w:t>
+      </w:r>
+      <w:r>
+        <w:t xml:space="preserve"> control again and select </w:t>
+      </w:r>
+      <w:r>
+        <w:rPr>
+          <w:b/>
+        </w:rPr>
+        <w:t>Peptide Quantification</w:t>
+      </w:r>
+      <w:r>
+        <w:t>.</w:t>
+      </w:r>
+    </w:p>
+    <w:p>
+      <w:pPr>
+        <w:pStyle w:val="ListParagraph"/>
+        <w:numPr>
+          <w:ilvl w:val="0"/>
+          <w:numId w:val="48"/>
+        </w:numPr>
+      </w:pPr>
+      <w:r>
+        <w:t xml:space="preserve">Set the </w:t>
+      </w:r>
+      <w:r>
+        <w:t>c</w:t>
+      </w:r>
+      <w:r>
+        <w:t xml:space="preserve">oncentration </w:t>
+      </w:r>
+      <w:r>
+        <w:t>m</w:t>
+      </w:r>
+      <w:r>
+        <w:t xml:space="preserve">ultiplier </w:t>
+      </w:r>
+      <w:r>
+        <w:t xml:space="preserve">and normalization method </w:t>
+      </w:r>
+      <w:r>
+        <w:t>for each target to match this:</w:t>
+      </w:r>
+    </w:p>
+    <w:p>
+      <w:pPr>
+        <w:rPr>
+          <w:ins w:id="14" w:author="Will Thompson" w:date="2019-09-16T16:23:00Z"/>
+          <w:rFonts w:ascii="Times New Roman" w:hAnsi="Times New Roman"/>
+          <w:sz w:val="24"/>
+          <w:szCs w:val="24"/>
+        </w:rPr>
+      </w:pPr>
+      <w:ins w:id="15" w:author="Will Thompson" w:date="2019-09-16T16:36:00Z">
+        <w:r>
+          <w:rPr>
+            <w:rFonts w:ascii="Times New Roman" w:hAnsi="Times New Roman"/>
+            <w:noProof/>
+            <w:sz w:val="24"/>
+            <w:szCs w:val="24"/>
+          </w:rPr>
+          <w:drawing>
+            <wp:inline distT="0" distB="0" distL="0" distR="0" wp14:anchorId="3C359961" wp14:editId="47B4F78F">
+              <wp:extent cx="5932805" cy="1066774"/>
+              <wp:effectExtent l="0" t="0" r="0" b="635"/>
+              <wp:docPr id="10" name="Picture 9">
+                <a:extLst xmlns:a="http://schemas.openxmlformats.org/drawingml/2006/main">
+                  <a:ext uri="{FF2B5EF4-FFF2-40B4-BE49-F238E27FC236}">
+                    <a16:creationId xmlns:a16="http://schemas.microsoft.com/office/drawing/2014/main" xmlns:w16se="http://schemas.microsoft.com/office/word/2015/wordml/symex" xmlns:w16cid="http://schemas.microsoft.com/office/word/2016/wordml/cid" xmlns:w15="http://schemas.microsoft.com/office/word/2012/wordml" xmlns:w="http://schemas.openxmlformats.org/wordprocessingml/2006/main" xmlns:w10="urn:schemas-microsoft-com:office:word" xmlns:v="urn:schemas-microsoft-com:vml" xmlns:o="urn:schemas-microsoft-com:office:office" xmlns:am3d="http://schemas.microsoft.com/office/drawing/2017/model3d" xmlns:aink="http://schemas.microsoft.com/office/drawing/2016/ink" xmlns:cx8="http://schemas.microsoft.com/office/drawing/2016/5/14/chartex" xmlns:cx7="http://schemas.microsoft.com/office/drawing/2016/5/13/chartex" xmlns:cx6="http://schemas.microsoft.com/office/drawing/2016/5/12/chartex" xmlns:cx5="http://schemas.microsoft.com/office/drawing/2016/5/11/chartex" xmlns:cx4="http://schemas.microsoft.com/office/drawing/2016/5/10/chartex" xmlns:cx3="http://schemas.microsoft.com/office/drawing/2016/5/9/chartex" xmlns:cx2="http://schemas.microsoft.com/office/drawing/2015/10/21/chartex" xmlns:cx1="http://schemas.microsoft.com/office/drawing/2015/9/8/chartex" xmlns:cx="http://schemas.microsoft.com/office/drawing/2014/chartex" xmlns="" id="{5F82C4FC-1A21-4C95-9BBE-CBEAA0525BFC}"/>
+                  </a:ext>
+                </a:extLst>
+              </wp:docPr>
+              <wp:cNvGraphicFramePr>
+                <a:graphicFrameLocks xmlns:a="http://schemas.openxmlformats.org/drawingml/2006/main" noChangeAspect="1"/>
+              </wp:cNvGraphicFramePr>
+              <a:graphic xmlns:a="http://schemas.openxmlformats.org/drawingml/2006/main">
+                <a:graphicData uri="http://schemas.openxmlformats.org/drawingml/2006/picture">
+                  <pic:pic xmlns:pic="http://schemas.openxmlformats.org/drawingml/2006/picture">
+                    <pic:nvPicPr>
+                      <pic:cNvPr id="10" name="Picture 9">
+                        <a:extLst>
+                          <a:ext uri="{FF2B5EF4-FFF2-40B4-BE49-F238E27FC236}">
+                            <a16:creationId xmlns:a16="http://schemas.microsoft.com/office/drawing/2014/main" xmlns:w16se="http://schemas.microsoft.com/office/word/2015/wordml/symex" xmlns:w16cid="http://schemas.microsoft.com/office/word/2016/wordml/cid" xmlns:w15="http://schemas.microsoft.com/office/word/2012/wordml" xmlns:w="http://schemas.openxmlformats.org/wordprocessingml/2006/main" xmlns:w10="urn:schemas-microsoft-com:office:word" xmlns:v="urn:schemas-microsoft-com:vml" xmlns:o="urn:schemas-microsoft-com:office:office" xmlns:am3d="http://schemas.microsoft.com/office/drawing/2017/model3d" xmlns:aink="http://schemas.microsoft.com/office/drawing/2016/ink" xmlns:cx8="http://schemas.microsoft.com/office/drawing/2016/5/14/chartex" xmlns:cx7="http://schemas.microsoft.com/office/drawing/2016/5/13/chartex" xmlns:cx6="http://schemas.microsoft.com/office/drawing/2016/5/12/chartex" xmlns:cx5="http://schemas.microsoft.com/office/drawing/2016/5/11/chartex" xmlns:cx4="http://schemas.microsoft.com/office/drawing/2016/5/10/chartex" xmlns:cx3="http://schemas.microsoft.com/office/drawing/2016/5/9/chartex" xmlns:cx2="http://schemas.microsoft.com/office/drawing/2015/10/21/chartex" xmlns:cx1="http://schemas.microsoft.com/office/drawing/2015/9/8/chartex" xmlns:cx="http://schemas.microsoft.com/office/drawing/2014/chartex" xmlns="" id="{5F82C4FC-1A21-4C95-9BBE-CBEAA0525BFC}"/>
+                          </a:ext>
+                        </a:extLst>
+                      </pic:cNvPr>
+                      <pic:cNvPicPr>
+                        <a:picLocks noChangeAspect="1"/>
+                      </pic:cNvPicPr>
+                    </pic:nvPicPr>
+                    <pic:blipFill rotWithShape="1">
+                      <a:blip r:embed="rId28"/>
+                      <a:srcRect l="438" r="8654" b="39261"/>
+                      <a:stretch/>
+                    </pic:blipFill>
+                    <pic:spPr bwMode="auto">
+                      <a:xfrm>
+                        <a:off x="0" y="0"/>
+                        <a:ext cx="5940693" cy="1068192"/>
+                      </a:xfrm>
+                      <a:prstGeom prst="rect">
+                        <a:avLst/>
+                      </a:prstGeom>
+                      <a:ln>
+                        <a:noFill/>
+                      </a:ln>
+                      <a:extLst>
+                        <a:ext uri="{53640926-AAD7-44D8-BBD7-CCE9431645EC}">
+                          <a14:shadowObscured xmlns:a14="http://schemas.microsoft.com/office/drawing/2010/main"/>
+                        </a:ext>
+                      </a:extLst>
+                    </pic:spPr>
+                  </pic:pic>
+                </a:graphicData>
+              </a:graphic>
+            </wp:inline>
+          </w:drawing>
+        </w:r>
+      </w:ins>
+    </w:p>
+    <w:p>
+      <w:pPr>
+        <w:rPr>
+          <w:del w:id="16" w:author="Will Thompson" w:date="2019-09-16T16:37:00Z"/>
+          <w:rFonts w:ascii="Times New Roman" w:hAnsi="Times New Roman"/>
+          <w:sz w:val="24"/>
+          <w:szCs w:val="24"/>
+        </w:rPr>
+      </w:pPr>
+      <w:del w:id="17" w:author="Will Thompson" w:date="2019-09-16T16:23:00Z">
+        <w:r>
+          <w:rPr>
+            <w:noProof/>
+          </w:rPr>
+          <w:drawing>
+            <wp:inline distT="0" distB="0" distL="0" distR="0" wp14:anchorId="10558D24" wp14:editId="48A52C2D">
+              <wp:extent cx="5943600" cy="2807970"/>
+              <wp:effectExtent l="0" t="0" r="0" b="0"/>
+              <wp:docPr id="40" name="Picture 40"/>
+              <wp:cNvGraphicFramePr>
+                <a:graphicFrameLocks xmlns:a="http://schemas.openxmlformats.org/drawingml/2006/main" noChangeAspect="1"/>
+              </wp:cNvGraphicFramePr>
+              <a:graphic xmlns:a="http://schemas.openxmlformats.org/drawingml/2006/main">
+                <a:graphicData uri="http://schemas.openxmlformats.org/drawingml/2006/picture">
+                  <pic:pic xmlns:pic="http://schemas.openxmlformats.org/drawingml/2006/picture">
+                    <pic:nvPicPr>
+                      <pic:cNvPr id="0" name=""/>
+                      <pic:cNvPicPr/>
+                    </pic:nvPicPr>
+                    <pic:blipFill>
+                      <a:blip r:embed="rId29"/>
+                      <a:stretch>
+                        <a:fillRect/>
+                      </a:stretch>
+                    </pic:blipFill>
+                    <pic:spPr>
+                      <a:xfrm>
+                        <a:off x="0" y="0"/>
+                        <a:ext cx="5943600" cy="2807970"/>
+                      </a:xfrm>
+                      <a:prstGeom prst="rect">
+                        <a:avLst/>
+                      </a:prstGeom>
+                    </pic:spPr>
+                  </pic:pic>
+                </a:graphicData>
+              </a:graphic>
+            </wp:inline>
+          </w:drawing>
+        </w:r>
+      </w:del>
     </w:p>
     <w:p>
       <w:r>
@@ -2955,7 +3194,7 @@
                     <pic:cNvPicPr/>
                   </pic:nvPicPr>
                   <pic:blipFill>
-                    <a:blip r:embed="rId27"/>
+                    <a:blip r:embed="rId30"/>
                     <a:stretch>
                       <a:fillRect/>
                     </a:stretch>
@@ -3035,78 +3274,69 @@
         <w:t>Report Grid</w:t>
       </w:r>
       <w:r>
-        <w:t xml:space="preserve"> can be used to export quantitative data (in </w:t>
+        <w:t xml:space="preserve"> can be used to export quantitative data (in micromolar) for each sample analyzed.  </w:t>
+      </w:r>
+    </w:p>
+    <w:p>
+      <w:pPr>
+        <w:pStyle w:val="Heading1"/>
+      </w:pPr>
+      <w:r>
+        <w:t>Conclusion</w:t>
+      </w:r>
+    </w:p>
+    <w:p>
+      <w:r>
+        <w:t>In this tutorial, you have learned</w:t>
+      </w:r>
+      <w:r>
+        <w:t xml:space="preserve"> how to create a Skyline document that targets small molecules specified as precursor ion chemical formulas</w:t>
+      </w:r>
+      <w:r>
+        <w:t xml:space="preserve"> and adducts</w:t>
+      </w:r>
+      <w:r>
+        <w:t xml:space="preserve">. You imported a multi-replicate data set collected </w:t>
+      </w:r>
+      <w:r>
+        <w:t xml:space="preserve">on a Q </w:t>
       </w:r>
       <w:proofErr w:type="spellStart"/>
       <w:r>
-        <w:t>micromolar</w:t>
+        <w:t>Exactive</w:t>
       </w:r>
       <w:proofErr w:type="spellEnd"/>
       <w:r>
-        <w:t xml:space="preserve">) for each sample analyzed.  </w:t>
+        <w:t xml:space="preserve"> </w:t>
+      </w:r>
+      <w:proofErr w:type="spellStart"/>
+      <w:r>
+        <w:t>orbitrap</w:t>
+      </w:r>
+      <w:proofErr w:type="spellEnd"/>
+      <w:r>
+        <w:t xml:space="preserve"> mass spectrometer for a set of plasma samples, </w:t>
+      </w:r>
+      <w:r>
+        <w:t>, and saw how many existing Skyline features created initially for targeted proteomics use can now be applied to small molecule data. Small molecule support</w:t>
+      </w:r>
+      <w:r>
+        <w:t xml:space="preserve"> </w:t>
+      </w:r>
+      <w:r>
+        <w:t>is still a relatively new feature area for Skyline.  As such, you can expect it to continue improving rapidly</w:t>
+      </w:r>
+      <w:r>
+        <w:t>.</w:t>
       </w:r>
     </w:p>
     <w:p>
       <w:pPr>
         <w:pStyle w:val="Heading1"/>
-      </w:pPr>
-      <w:r>
-        <w:t>Conclusion</w:t>
-      </w:r>
-    </w:p>
-    <w:p>
-      <w:r>
-        <w:t>In this tutorial, you have learned</w:t>
-      </w:r>
-      <w:r>
-        <w:t xml:space="preserve"> how to create a Skyline document that targets small molecules specified as precursor ion chemical formulas</w:t>
-      </w:r>
-      <w:r>
-        <w:t xml:space="preserve"> and adducts</w:t>
-      </w:r>
-      <w:r>
-        <w:t xml:space="preserve">. You imported a multi-replicate data set collected </w:t>
-      </w:r>
-      <w:r>
-        <w:t xml:space="preserve">on a Q </w:t>
-      </w:r>
-      <w:proofErr w:type="spellStart"/>
-      <w:r>
-        <w:t>Exactive</w:t>
-      </w:r>
-      <w:proofErr w:type="spellEnd"/>
-      <w:r>
-        <w:t xml:space="preserve"> </w:t>
-      </w:r>
-      <w:proofErr w:type="spellStart"/>
-      <w:r>
-        <w:t>orbitrap</w:t>
-      </w:r>
-      <w:proofErr w:type="spellEnd"/>
-      <w:r>
-        <w:t xml:space="preserve"> mass spectrometer for a set of plasma samples, </w:t>
-      </w:r>
-      <w:r>
-        <w:t>, and saw how many existing Skyline features created initially for targeted proteomics use can now be applied to small molecule data. Small molecule support</w:t>
-      </w:r>
-      <w:r>
-        <w:t xml:space="preserve"> </w:t>
-      </w:r>
-      <w:r>
-        <w:t>is still a relatively new feature area for Skyline.  As such, you can expect it to continue improving rapidly</w:t>
-      </w:r>
-      <w:r>
-        <w:t>.</w:t>
-      </w:r>
-    </w:p>
-    <w:p>
-      <w:pPr>
-        <w:pStyle w:val="Heading1"/>
         <w:rPr>
           <w:lang w:val="fr-FR"/>
         </w:rPr>
       </w:pPr>
-      <w:proofErr w:type="spellStart"/>
       <w:r>
         <w:rPr>
           <w:lang w:val="fr-FR"/>
@@ -3114,11 +3344,10 @@
         <w:lastRenderedPageBreak/>
         <w:t>Bibliography</w:t>
       </w:r>
-      <w:proofErr w:type="spellEnd"/>
     </w:p>
     <w:p/>
     <w:sectPr>
-      <w:footerReference w:type="default" r:id="rId28"/>
+      <w:footerReference w:type="default" r:id="rId31"/>
       <w:pgSz w:w="12240" w:h="15840"/>
       <w:pgMar w:top="1440" w:right="1440" w:bottom="1440" w:left="1440" w:header="720" w:footer="720" w:gutter="0"/>
       <w:cols w:space="720"/>
@@ -3173,7 +3402,7 @@
       <w:rPr>
         <w:noProof/>
       </w:rPr>
-      <w:t>16</w:t>
+      <w:t>14</w:t>
     </w:r>
     <w:r>
       <w:fldChar w:fldCharType="end"/>
@@ -9156,6 +9385,14 @@
 </w:numbering>
 </file>
 
+<file path=word/people.xml><?xml version="1.0" encoding="utf-8"?>
+<w15:people xmlns:wpc="http://schemas.microsoft.com/office/word/2010/wordprocessingCanvas" xmlns:cx="http://schemas.microsoft.com/office/drawing/2014/chartex" xmlns:cx1="http://schemas.microsoft.com/office/drawing/2015/9/8/chartex" xmlns:cx2="http://schemas.microsoft.com/office/drawing/2015/10/21/chartex" xmlns:cx3="http://schemas.microsoft.com/office/drawing/2016/5/9/chartex" xmlns:cx4="http://schemas.microsoft.com/office/drawing/2016/5/10/chartex" xmlns:cx5="http://schemas.microsoft.com/office/drawing/2016/5/11/chartex" xmlns:cx6="http://schemas.microsoft.com/office/drawing/2016/5/12/chartex" xmlns:cx7="http://schemas.microsoft.com/office/drawing/2016/5/13/chartex" xmlns:cx8="http://schemas.microsoft.com/office/drawing/2016/5/14/chartex" xmlns:mc="http://schemas.openxmlformats.org/markup-compatibility/2006" xmlns:aink="http://schemas.microsoft.com/office/drawing/2016/ink" xmlns:am3d="http://schemas.microsoft.com/office/drawing/2017/model3d" xmlns:o="urn:schemas-microsoft-com:office:office" xmlns:r="http://schemas.openxmlformats.org/officeDocument/2006/relationships" xmlns:m="http://schemas.openxmlformats.org/officeDocument/2006/math" xmlns:v="urn:schemas-microsoft-com:vml" xmlns:wp14="http://schemas.microsoft.com/office/word/2010/wordprocessingDrawing" xmlns:wp="http://schemas.openxmlformats.org/drawingml/2006/wordprocessingDrawing" xmlns:w10="urn:schemas-microsoft-com:office:word" xmlns:w="http://schemas.openxmlformats.org/wordprocessingml/2006/main" xmlns:w14="http://schemas.microsoft.com/office/word/2010/wordml" xmlns:w15="http://schemas.microsoft.com/office/word/2012/wordml" xmlns:w16cid="http://schemas.microsoft.com/office/word/2016/wordml/cid" xmlns:w16se="http://schemas.microsoft.com/office/word/2015/wordml/symex" xmlns:wpg="http://schemas.microsoft.com/office/word/2010/wordprocessingGroup" xmlns:wpi="http://schemas.microsoft.com/office/word/2010/wordprocessingInk" xmlns:wne="http://schemas.microsoft.com/office/word/2006/wordml" xmlns:wps="http://schemas.microsoft.com/office/word/2010/wordprocessingShape" mc:Ignorable="w14 w15 w16se w16cid wp14">
+  <w15:person w15:author="Will Thompson">
+    <w15:presenceInfo w15:providerId="Windows Live" w15:userId="e729e30e08f41e39"/>
+  </w15:person>
+</w15:people>
+</file>
+
 <file path=word/styles.xml><?xml version="1.0" encoding="utf-8"?>
 <w:styles xmlns:mc="http://schemas.openxmlformats.org/markup-compatibility/2006" xmlns:r="http://schemas.openxmlformats.org/officeDocument/2006/relationships" xmlns:w="http://schemas.openxmlformats.org/wordprocessingml/2006/main" xmlns:w14="http://schemas.microsoft.com/office/word/2010/wordml" mc:Ignorable="w14">
   <w:docDefaults>
@@ -9200,7 +9437,7 @@
     <w:lsdException w:name="Body Text First Indent" w:semiHidden="0" w:unhideWhenUsed="0"/>
     <w:lsdException w:name="Strong" w:locked="1" w:semiHidden="0" w:unhideWhenUsed="0" w:qFormat="1"/>
     <w:lsdException w:name="Emphasis" w:locked="1" w:semiHidden="0" w:unhideWhenUsed="0" w:qFormat="1"/>
-    <w:lsdException w:name="Table Grid" w:locked="1" w:semiHidden="0" w:unhideWhenUsed="0"/>
+    <w:lsdException w:name="Table Grid" w:locked="1"/>
     <w:lsdException w:name="Placeholder Text" w:uiPriority="99" w:unhideWhenUsed="0"/>
     <w:lsdException w:name="No Spacing" w:semiHidden="0" w:uiPriority="1" w:unhideWhenUsed="0" w:qFormat="1"/>
     <w:lsdException w:name="Light Shading" w:semiHidden="0" w:uiPriority="60" w:unhideWhenUsed="0"/>
@@ -9770,7 +10007,7 @@
     <w:lsdException w:name="Body Text First Indent" w:semiHidden="0" w:unhideWhenUsed="0"/>
     <w:lsdException w:name="Strong" w:locked="1" w:semiHidden="0" w:unhideWhenUsed="0" w:qFormat="1"/>
     <w:lsdException w:name="Emphasis" w:locked="1" w:semiHidden="0" w:unhideWhenUsed="0" w:qFormat="1"/>
-    <w:lsdException w:name="Table Grid" w:locked="1" w:semiHidden="0" w:unhideWhenUsed="0"/>
+    <w:lsdException w:name="Table Grid" w:locked="1"/>
     <w:lsdException w:name="Placeholder Text" w:uiPriority="99" w:unhideWhenUsed="0"/>
     <w:lsdException w:name="No Spacing" w:semiHidden="0" w:uiPriority="1" w:unhideWhenUsed="0" w:qFormat="1"/>
     <w:lsdException w:name="Light Shading" w:semiHidden="0" w:uiPriority="60" w:unhideWhenUsed="0"/>
@@ -10586,7 +10823,7 @@
 </file>
 
 <file path=customXml/itemProps1.xml><?xml version="1.0" encoding="utf-8"?>
-<ds:datastoreItem xmlns:ds="http://schemas.openxmlformats.org/officeDocument/2006/customXml" ds:itemID="{987EAEC9-07AD-4B2D-876C-9FA6144DB786}">
+<ds:datastoreItem xmlns:ds="http://schemas.openxmlformats.org/officeDocument/2006/customXml" ds:itemID="{99A87CB4-B94C-4AD1-897B-0C71A28CC843}">
   <ds:schemaRefs>
     <ds:schemaRef ds:uri="http://schemas.openxmlformats.org/officeDocument/2006/bibliography"/>
   </ds:schemaRefs>

</xml_diff>

<commit_message>
clean up a merge conflict
</commit_message>
<xml_diff>
--- a/pwiz_tools/Skyline/Documentation/Tutorials/Skyline Hi-Res Metabolomics.docx
+++ b/pwiz_tools/Skyline/Documentation/Tutorials/Skyline Hi-Res Metabolomics.docx
@@ -1637,16 +1637,17 @@
           </w:drawing>
         </w:r>
       </w:del>
-      <w:ins w:id="1" w:author="Brian Pratt" w:date="2019-10-09T11:35:00Z">
+      <w:bookmarkStart w:id="1" w:name="_GoBack"/>
+      <w:ins w:id="2" w:author="Brian Pratt" w:date="2019-10-09T11:52:00Z">
         <w:r>
           <w:rPr>
             <w:noProof/>
           </w:rPr>
           <w:drawing>
-            <wp:inline distT="0" distB="0" distL="0" distR="0" wp14:anchorId="49089111" wp14:editId="68B21C01">
+            <wp:inline distT="0" distB="0" distL="0" distR="0" wp14:anchorId="6A76798D" wp14:editId="47E57F29">
               <wp:extent cx="2650766" cy="4019550"/>
               <wp:effectExtent l="0" t="0" r="0" b="0"/>
-              <wp:docPr id="7" name="Picture 7"/>
+              <wp:docPr id="9" name="Picture 9"/>
               <wp:cNvGraphicFramePr>
                 <a:graphicFrameLocks xmlns:a="http://schemas.openxmlformats.org/drawingml/2006/main" noChangeAspect="1"/>
               </wp:cNvGraphicFramePr>
@@ -1658,7 +1659,7 @@
                       <pic:cNvPicPr/>
                     </pic:nvPicPr>
                     <pic:blipFill>
-                      <a:blip r:embed="rId19"/>
+                      <a:blip r:embed="rId20"/>
                       <a:stretch>
                         <a:fillRect/>
                       </a:stretch>
@@ -1666,7 +1667,7 @@
                     <pic:spPr>
                       <a:xfrm>
                         <a:off x="0" y="0"/>
-                        <a:ext cx="2651380" cy="4020482"/>
+                        <a:ext cx="2650782" cy="4019574"/>
                       </a:xfrm>
                       <a:prstGeom prst="rect">
                         <a:avLst/>
@@ -1679,10 +1680,11 @@
           </w:drawing>
         </w:r>
       </w:ins>
+      <w:bookmarkEnd w:id="1"/>
       <w:r>
         <w:t xml:space="preserve">  </w:t>
       </w:r>
-      <w:del w:id="2" w:author="Brian Pratt" w:date="2019-10-09T11:35:00Z">
+      <w:del w:id="3" w:author="Brian Pratt" w:date="2019-10-09T11:35:00Z">
         <w:r>
           <w:rPr>
             <w:noProof/>
@@ -1694,7 +1696,7 @@
               <wp:docPr id="3" name="Picture 2">
                 <a:extLst xmlns:a="http://schemas.openxmlformats.org/drawingml/2006/main">
                   <a:ext uri="{FF2B5EF4-FFF2-40B4-BE49-F238E27FC236}">
-                    <a16:creationId xmlns="" xmlns:cx="http://schemas.microsoft.com/office/drawing/2014/chartex" xmlns:cx1="http://schemas.microsoft.com/office/drawing/2015/9/8/chartex" xmlns:cx2="http://schemas.microsoft.com/office/drawing/2015/10/21/chartex" xmlns:cx3="http://schemas.microsoft.com/office/drawing/2016/5/9/chartex" xmlns:cx4="http://schemas.microsoft.com/office/drawing/2016/5/10/chartex" xmlns:cx5="http://schemas.microsoft.com/office/drawing/2016/5/11/chartex" xmlns:cx6="http://schemas.microsoft.com/office/drawing/2016/5/12/chartex" xmlns:cx7="http://schemas.microsoft.com/office/drawing/2016/5/13/chartex" xmlns:cx8="http://schemas.microsoft.com/office/drawing/2016/5/14/chartex" xmlns:aink="http://schemas.microsoft.com/office/drawing/2016/ink" xmlns:am3d="http://schemas.microsoft.com/office/drawing/2017/model3d" xmlns:o="urn:schemas-microsoft-com:office:office" xmlns:v="urn:schemas-microsoft-com:vml" xmlns:w10="urn:schemas-microsoft-com:office:word" xmlns:w="http://schemas.openxmlformats.org/wordprocessingml/2006/main" xmlns:w15="http://schemas.microsoft.com/office/word/2012/wordml" xmlns:w16cid="http://schemas.microsoft.com/office/word/2016/wordml/cid" xmlns:w16se="http://schemas.microsoft.com/office/word/2015/wordml/symex" xmlns:a16="http://schemas.microsoft.com/office/drawing/2014/main" id="{009BAEA5-9E9D-4BBC-88D1-5CD041FB31C0}"/>
+                    <a16:creationId xmlns:a16="http://schemas.microsoft.com/office/drawing/2014/main" xmlns:w16se="http://schemas.microsoft.com/office/word/2015/wordml/symex" xmlns:w16cid="http://schemas.microsoft.com/office/word/2016/wordml/cid" xmlns:w15="http://schemas.microsoft.com/office/word/2012/wordml" xmlns:w="http://schemas.openxmlformats.org/wordprocessingml/2006/main" xmlns:w10="urn:schemas-microsoft-com:office:word" xmlns:v="urn:schemas-microsoft-com:vml" xmlns:o="urn:schemas-microsoft-com:office:office" xmlns:am3d="http://schemas.microsoft.com/office/drawing/2017/model3d" xmlns:aink="http://schemas.microsoft.com/office/drawing/2016/ink" xmlns:cx8="http://schemas.microsoft.com/office/drawing/2016/5/14/chartex" xmlns:cx7="http://schemas.microsoft.com/office/drawing/2016/5/13/chartex" xmlns:cx6="http://schemas.microsoft.com/office/drawing/2016/5/12/chartex" xmlns:cx5="http://schemas.microsoft.com/office/drawing/2016/5/11/chartex" xmlns:cx4="http://schemas.microsoft.com/office/drawing/2016/5/10/chartex" xmlns:cx3="http://schemas.microsoft.com/office/drawing/2016/5/9/chartex" xmlns:cx2="http://schemas.microsoft.com/office/drawing/2015/10/21/chartex" xmlns:cx1="http://schemas.microsoft.com/office/drawing/2015/9/8/chartex" xmlns:cx="http://schemas.microsoft.com/office/drawing/2014/chartex" xmlns="" id="{009BAEA5-9E9D-4BBC-88D1-5CD041FB31C0}"/>
                   </a:ext>
                 </a:extLst>
               </wp:docPr>
@@ -1708,7 +1710,7 @@
                       <pic:cNvPr id="3" name="Picture 2">
                         <a:extLst>
                           <a:ext uri="{FF2B5EF4-FFF2-40B4-BE49-F238E27FC236}">
-                            <a16:creationId xmlns="" xmlns:cx="http://schemas.microsoft.com/office/drawing/2014/chartex" xmlns:cx1="http://schemas.microsoft.com/office/drawing/2015/9/8/chartex" xmlns:cx2="http://schemas.microsoft.com/office/drawing/2015/10/21/chartex" xmlns:cx3="http://schemas.microsoft.com/office/drawing/2016/5/9/chartex" xmlns:cx4="http://schemas.microsoft.com/office/drawing/2016/5/10/chartex" xmlns:cx5="http://schemas.microsoft.com/office/drawing/2016/5/11/chartex" xmlns:cx6="http://schemas.microsoft.com/office/drawing/2016/5/12/chartex" xmlns:cx7="http://schemas.microsoft.com/office/drawing/2016/5/13/chartex" xmlns:cx8="http://schemas.microsoft.com/office/drawing/2016/5/14/chartex" xmlns:aink="http://schemas.microsoft.com/office/drawing/2016/ink" xmlns:am3d="http://schemas.microsoft.com/office/drawing/2017/model3d" xmlns:o="urn:schemas-microsoft-com:office:office" xmlns:v="urn:schemas-microsoft-com:vml" xmlns:w10="urn:schemas-microsoft-com:office:word" xmlns:w="http://schemas.openxmlformats.org/wordprocessingml/2006/main" xmlns:w15="http://schemas.microsoft.com/office/word/2012/wordml" xmlns:w16cid="http://schemas.microsoft.com/office/word/2016/wordml/cid" xmlns:w16se="http://schemas.microsoft.com/office/word/2015/wordml/symex" xmlns:a16="http://schemas.microsoft.com/office/drawing/2014/main" id="{009BAEA5-9E9D-4BBC-88D1-5CD041FB31C0}"/>
+                            <a16:creationId xmlns:a16="http://schemas.microsoft.com/office/drawing/2014/main" xmlns:w16se="http://schemas.microsoft.com/office/word/2015/wordml/symex" xmlns:w16cid="http://schemas.microsoft.com/office/word/2016/wordml/cid" xmlns:w15="http://schemas.microsoft.com/office/word/2012/wordml" xmlns:w="http://schemas.openxmlformats.org/wordprocessingml/2006/main" xmlns:w10="urn:schemas-microsoft-com:office:word" xmlns:v="urn:schemas-microsoft-com:vml" xmlns:o="urn:schemas-microsoft-com:office:office" xmlns:am3d="http://schemas.microsoft.com/office/drawing/2017/model3d" xmlns:aink="http://schemas.microsoft.com/office/drawing/2016/ink" xmlns:cx8="http://schemas.microsoft.com/office/drawing/2016/5/14/chartex" xmlns:cx7="http://schemas.microsoft.com/office/drawing/2016/5/13/chartex" xmlns:cx6="http://schemas.microsoft.com/office/drawing/2016/5/12/chartex" xmlns:cx5="http://schemas.microsoft.com/office/drawing/2016/5/11/chartex" xmlns:cx4="http://schemas.microsoft.com/office/drawing/2016/5/10/chartex" xmlns:cx3="http://schemas.microsoft.com/office/drawing/2016/5/9/chartex" xmlns:cx2="http://schemas.microsoft.com/office/drawing/2015/10/21/chartex" xmlns:cx1="http://schemas.microsoft.com/office/drawing/2015/9/8/chartex" xmlns:cx="http://schemas.microsoft.com/office/drawing/2014/chartex" xmlns="" id="{009BAEA5-9E9D-4BBC-88D1-5CD041FB31C0}"/>
                           </a:ext>
                         </a:extLst>
                       </pic:cNvPr>
@@ -1717,7 +1719,7 @@
                       </pic:cNvPicPr>
                     </pic:nvPicPr>
                     <pic:blipFill>
-                      <a:blip r:embed="rId20"/>
+                      <a:blip r:embed="rId21"/>
                       <a:stretch>
                         <a:fillRect/>
                       </a:stretch>
@@ -1738,7 +1740,7 @@
           </w:drawing>
         </w:r>
       </w:del>
-      <w:ins w:id="3" w:author="Brian Pratt" w:date="2019-10-09T11:36:00Z">
+      <w:ins w:id="4" w:author="Brian Pratt" w:date="2019-10-09T11:36:00Z">
         <w:r>
           <w:rPr>
             <w:noProof/>
@@ -1759,7 +1761,7 @@
                       <pic:cNvPicPr/>
                     </pic:nvPicPr>
                     <pic:blipFill>
-                      <a:blip r:embed="rId21"/>
+                      <a:blip r:embed="rId22"/>
                       <a:stretch>
                         <a:fillRect/>
                       </a:stretch>
@@ -2082,7 +2084,7 @@
                     <pic:cNvPicPr/>
                   </pic:nvPicPr>
                   <pic:blipFill>
-                    <a:blip r:embed="rId22"/>
+                    <a:blip r:embed="rId23"/>
                     <a:stretch>
                       <a:fillRect/>
                     </a:stretch>
@@ -2185,286 +2187,6 @@
             <wp:extent cx="5943600" cy="2589530"/>
             <wp:effectExtent l="0" t="0" r="0" b="1270"/>
             <wp:docPr id="25" name="Picture 25"/>
-            <wp:cNvGraphicFramePr>
-              <a:graphicFrameLocks xmlns:a="http://schemas.openxmlformats.org/drawingml/2006/main" noChangeAspect="1"/>
-            </wp:cNvGraphicFramePr>
-            <a:graphic xmlns:a="http://schemas.openxmlformats.org/drawingml/2006/main">
-              <a:graphicData uri="http://schemas.openxmlformats.org/drawingml/2006/picture">
-                <pic:pic xmlns:pic="http://schemas.openxmlformats.org/drawingml/2006/picture">
-                  <pic:nvPicPr>
-                    <pic:cNvPr id="0" name=""/>
-                    <pic:cNvPicPr/>
-                  </pic:nvPicPr>
-                  <pic:blipFill>
-                    <a:blip r:embed="rId23"/>
-                    <a:stretch>
-                      <a:fillRect/>
-                    </a:stretch>
-                  </pic:blipFill>
-                  <pic:spPr>
-                    <a:xfrm>
-                      <a:off x="0" y="0"/>
-                      <a:ext cx="5943600" cy="2589530"/>
-                    </a:xfrm>
-                    <a:prstGeom prst="rect">
-                      <a:avLst/>
-                    </a:prstGeom>
-                  </pic:spPr>
-                </pic:pic>
-              </a:graphicData>
-            </a:graphic>
-          </wp:inline>
-        </w:drawing>
-      </w:r>
-      <w:r>
-        <w:rPr>
-          <w:noProof/>
-        </w:rPr>
-        <w:t xml:space="preserve"> </w:t>
-      </w:r>
-    </w:p>
-    <w:p>
-      <w:pPr>
-        <w:spacing w:before="240"/>
-      </w:pPr>
-      <w:r>
-        <w:t>To take advantage of the Skyline summary graphs for viewing individual targets, do the following:</w:t>
-      </w:r>
-    </w:p>
-    <w:p>
-      <w:pPr>
-        <w:pStyle w:val="ListParagraph"/>
-        <w:numPr>
-          <w:ilvl w:val="0"/>
-          <w:numId w:val="41"/>
-        </w:numPr>
-        <w:spacing w:before="240"/>
-      </w:pPr>
-      <w:r>
-        <w:t xml:space="preserve">On the </w:t>
-      </w:r>
-      <w:r>
-        <w:rPr>
-          <w:b/>
-          <w:bCs/>
-        </w:rPr>
-        <w:t>View</w:t>
-      </w:r>
-      <w:r>
-        <w:t xml:space="preserve"> menu, choose </w:t>
-      </w:r>
-      <w:r>
-        <w:rPr>
-          <w:b/>
-          <w:bCs/>
-        </w:rPr>
-        <w:t>Peak Areas</w:t>
-      </w:r>
-      <w:r>
-        <w:t xml:space="preserve"> and click </w:t>
-      </w:r>
-      <w:r>
-        <w:rPr>
-          <w:b/>
-          <w:bCs/>
-        </w:rPr>
-        <w:t>Replicate Comparison</w:t>
-      </w:r>
-      <w:r>
-        <w:t>.</w:t>
-      </w:r>
-    </w:p>
-    <w:p>
-      <w:pPr>
-        <w:pStyle w:val="ListParagraph"/>
-        <w:numPr>
-          <w:ilvl w:val="0"/>
-          <w:numId w:val="41"/>
-        </w:numPr>
-        <w:spacing w:before="240"/>
-      </w:pPr>
-      <w:r>
-        <w:t xml:space="preserve">On the </w:t>
-      </w:r>
-      <w:r>
-        <w:rPr>
-          <w:b/>
-          <w:bCs/>
-        </w:rPr>
-        <w:t xml:space="preserve">View </w:t>
-      </w:r>
-      <w:r>
-        <w:t xml:space="preserve">menu, choose </w:t>
-      </w:r>
-      <w:r>
-        <w:rPr>
-          <w:b/>
-          <w:bCs/>
-        </w:rPr>
-        <w:t>Retention Times</w:t>
-      </w:r>
-      <w:r>
-        <w:t xml:space="preserve"> and click </w:t>
-      </w:r>
-      <w:r>
-        <w:rPr>
-          <w:b/>
-          <w:bCs/>
-        </w:rPr>
-        <w:t>Replicate Comparison</w:t>
-      </w:r>
-      <w:r>
-        <w:t>.</w:t>
-      </w:r>
-    </w:p>
-    <w:p>
-      <w:pPr>
-        <w:pStyle w:val="ListParagraph"/>
-        <w:numPr>
-          <w:ilvl w:val="0"/>
-          <w:numId w:val="41"/>
-        </w:numPr>
-        <w:spacing w:before="240"/>
-      </w:pPr>
-      <w:r>
-        <w:t>Click and drag these views to dock them above the chromatogram graphs.</w:t>
-      </w:r>
-    </w:p>
-    <w:p>
-      <w:pPr>
-        <w:pStyle w:val="ListParagraph"/>
-        <w:numPr>
-          <w:ilvl w:val="0"/>
-          <w:numId w:val="41"/>
-        </w:numPr>
-        <w:spacing w:before="240"/>
-      </w:pPr>
-      <w:r>
-        <w:t xml:space="preserve">On the </w:t>
-      </w:r>
-      <w:r>
-        <w:rPr>
-          <w:b/>
-          <w:bCs/>
-        </w:rPr>
-        <w:t xml:space="preserve">View </w:t>
-      </w:r>
-      <w:r>
-        <w:t xml:space="preserve">menu, choose </w:t>
-      </w:r>
-      <w:r>
-        <w:rPr>
-          <w:b/>
-        </w:rPr>
-        <w:t>Document Grid</w:t>
-      </w:r>
-      <w:r>
-        <w:rPr>
-          <w:b/>
-        </w:rPr>
-        <w:t>.</w:t>
-      </w:r>
-    </w:p>
-    <w:p>
-      <w:pPr>
-        <w:pStyle w:val="ListParagraph"/>
-        <w:numPr>
-          <w:ilvl w:val="0"/>
-          <w:numId w:val="41"/>
-        </w:numPr>
-        <w:spacing w:before="240"/>
-      </w:pPr>
-      <w:r>
-        <w:t>In the</w:t>
-      </w:r>
-      <w:r>
-        <w:t xml:space="preserve"> </w:t>
-      </w:r>
-      <w:r>
-        <w:rPr>
-          <w:b/>
-        </w:rPr>
-        <w:t>Document Grid</w:t>
-      </w:r>
-      <w:r>
-        <w:t xml:space="preserve"> view, click on the </w:t>
-      </w:r>
-      <w:r>
-        <w:rPr>
-          <w:b/>
-        </w:rPr>
-        <w:t>Report</w:t>
-      </w:r>
-      <w:r>
-        <w:rPr>
-          <w:b/>
-        </w:rPr>
-        <w:t>s</w:t>
-      </w:r>
-      <w:r>
-        <w:t xml:space="preserve"> control and select </w:t>
-      </w:r>
-      <w:r>
-        <w:rPr>
-          <w:b/>
-        </w:rPr>
-        <w:t>Peptide Quantification</w:t>
-      </w:r>
-      <w:r>
-        <w:t>.</w:t>
-      </w:r>
-    </w:p>
-    <w:p>
-      <w:pPr>
-        <w:pStyle w:val="ListParagraph"/>
-        <w:numPr>
-          <w:ilvl w:val="0"/>
-          <w:numId w:val="41"/>
-        </w:numPr>
-        <w:spacing w:before="240"/>
-      </w:pPr>
-      <w:r>
-        <w:t xml:space="preserve">Click and drag the </w:t>
-      </w:r>
-      <w:r>
-        <w:rPr>
-          <w:b/>
-        </w:rPr>
-        <w:t>Document Grid</w:t>
-      </w:r>
-      <w:r>
-        <w:t xml:space="preserve"> view and doc</w:t>
-      </w:r>
-      <w:r>
-        <w:t>k</w:t>
-      </w:r>
-      <w:r>
-        <w:t xml:space="preserve"> it next to the chromatogram graphs.</w:t>
-      </w:r>
-    </w:p>
-    <w:p>
-      <w:pPr>
-        <w:keepNext/>
-        <w:spacing w:before="240"/>
-      </w:pPr>
-      <w:r>
-        <w:lastRenderedPageBreak/>
-        <w:t>The Skyline window should now look something like this:</w:t>
-      </w:r>
-    </w:p>
-    <w:p>
-      <w:pPr>
-        <w:pStyle w:val="Heading1"/>
-      </w:pPr>
-      <w:r>
-        <w:rPr>
-          <w:noProof/>
-        </w:rPr>
-        <w:drawing>
-          <wp:inline distT="0" distB="0" distL="0" distR="0" wp14:anchorId="76547196" wp14:editId="4CC04D68">
-            <wp:extent cx="5943600" cy="2589530"/>
-            <wp:effectExtent l="0" t="0" r="0" b="1270"/>
-            <wp:docPr id="28" name="Picture 28"/>
             <wp:cNvGraphicFramePr>
               <a:graphicFrameLocks xmlns:a="http://schemas.openxmlformats.org/drawingml/2006/main" noChangeAspect="1"/>
             </wp:cNvGraphicFramePr>
@@ -2502,59 +2224,13 @@
         </w:rPr>
         <w:t xml:space="preserve"> </w:t>
       </w:r>
-      <w:r>
-        <w:rPr>
-          <w:noProof/>
-        </w:rPr>
-        <w:t xml:space="preserve"> </w:t>
-      </w:r>
-    </w:p>
-    <w:p>
-      <w:pPr>
-        <w:pStyle w:val="Heading1"/>
-      </w:pPr>
-      <w:r>
-        <w:t>Checking Peak Integration</w:t>
-      </w:r>
-    </w:p>
-    <w:p>
-      <w:r>
-        <w:t xml:space="preserve">Looking at the </w:t>
-      </w:r>
-      <w:r>
-        <w:rPr>
-          <w:b/>
-        </w:rPr>
-        <w:t>Retention Times – Replicate Comparison</w:t>
-      </w:r>
-      <w:r>
-        <w:t xml:space="preserve"> window we can see by the </w:t>
-      </w:r>
-      <w:r>
-        <w:t xml:space="preserve">lack of </w:t>
-      </w:r>
-      <w:r>
-        <w:t>outliers that</w:t>
-      </w:r>
-      <w:r>
-        <w:t xml:space="preserve"> Skyline did not have any problems with peak integration</w:t>
-      </w:r>
-      <w:r>
-        <w:t>.</w:t>
-      </w:r>
-    </w:p>
-    <w:p>
-      <w:pPr>
-        <w:pStyle w:val="Heading1"/>
-      </w:pPr>
-      <w:r>
-        <w:t xml:space="preserve">Preparing for </w:t>
-      </w:r>
-      <w:r>
-        <w:t>‘</w:t>
-      </w:r>
-      <w:r>
-        <w:t>Single Point Quantification’</w:t>
+    </w:p>
+    <w:p>
+      <w:pPr>
+        <w:spacing w:before="240"/>
+      </w:pPr>
+      <w:r>
+        <w:t>To take advantage of the Skyline summary graphs for viewing individual targets, do the following:</w:t>
       </w:r>
     </w:p>
     <w:p>
@@ -2562,8 +2238,9 @@
         <w:pStyle w:val="ListParagraph"/>
         <w:numPr>
           <w:ilvl w:val="0"/>
-          <w:numId w:val="48"/>
+          <w:numId w:val="41"/>
         </w:numPr>
+        <w:spacing w:before="240"/>
       </w:pPr>
       <w:r>
         <w:t xml:space="preserve">On the </w:t>
@@ -2571,28 +2248,31 @@
       <w:r>
         <w:rPr>
           <w:b/>
-        </w:rPr>
-        <w:t>Settings</w:t>
-      </w:r>
-      <w:r>
-        <w:t xml:space="preserve"> Menu, click on </w:t>
+          <w:bCs/>
+        </w:rPr>
+        <w:t>View</w:t>
+      </w:r>
+      <w:r>
+        <w:t xml:space="preserve"> menu, choose </w:t>
       </w:r>
       <w:r>
         <w:rPr>
           <w:b/>
-        </w:rPr>
-        <w:t>Molecule</w:t>
+          <w:bCs/>
+        </w:rPr>
+        <w:t>Peak Areas</w:t>
+      </w:r>
+      <w:r>
+        <w:t xml:space="preserve"> and click </w:t>
       </w:r>
       <w:r>
         <w:rPr>
           <w:b/>
-        </w:rPr>
-        <w:t xml:space="preserve"> Settings</w:t>
-      </w:r>
-      <w:r>
-        <w:rPr>
-          <w:b/>
-        </w:rPr>
+          <w:bCs/>
+        </w:rPr>
+        <w:t>Replicate Comparison</w:t>
+      </w:r>
+      <w:r>
         <w:t>.</w:t>
       </w:r>
     </w:p>
@@ -2601,20 +2281,42 @@
         <w:pStyle w:val="ListParagraph"/>
         <w:numPr>
           <w:ilvl w:val="0"/>
-          <w:numId w:val="48"/>
+          <w:numId w:val="41"/>
         </w:numPr>
-      </w:pPr>
-      <w:r>
-        <w:t xml:space="preserve">Click on the </w:t>
+        <w:spacing w:before="240"/>
+      </w:pPr>
+      <w:r>
+        <w:t xml:space="preserve">On the </w:t>
       </w:r>
       <w:r>
         <w:rPr>
           <w:b/>
-        </w:rPr>
-        <w:t>Quantification</w:t>
-      </w:r>
-      <w:r>
-        <w:t xml:space="preserve"> tab.</w:t>
+          <w:bCs/>
+        </w:rPr>
+        <w:t xml:space="preserve">View </w:t>
+      </w:r>
+      <w:r>
+        <w:t xml:space="preserve">menu, choose </w:t>
+      </w:r>
+      <w:r>
+        <w:rPr>
+          <w:b/>
+          <w:bCs/>
+        </w:rPr>
+        <w:t>Retention Times</w:t>
+      </w:r>
+      <w:r>
+        <w:t xml:space="preserve"> and click </w:t>
+      </w:r>
+      <w:r>
+        <w:rPr>
+          <w:b/>
+          <w:bCs/>
+        </w:rPr>
+        <w:t>Replicate Comparison</w:t>
+      </w:r>
+      <w:r>
+        <w:t>.</w:t>
       </w:r>
     </w:p>
     <w:p>
@@ -2622,25 +2324,149 @@
         <w:pStyle w:val="ListParagraph"/>
         <w:numPr>
           <w:ilvl w:val="0"/>
-          <w:numId w:val="48"/>
+          <w:numId w:val="41"/>
         </w:numPr>
+        <w:spacing w:before="240"/>
+      </w:pPr>
+      <w:r>
+        <w:t>Click and drag these views to dock them above the chromatogram graphs.</w:t>
+      </w:r>
+    </w:p>
+    <w:p>
+      <w:pPr>
+        <w:pStyle w:val="ListParagraph"/>
+        <w:numPr>
+          <w:ilvl w:val="0"/>
+          <w:numId w:val="41"/>
+        </w:numPr>
+        <w:spacing w:before="240"/>
+      </w:pPr>
+      <w:r>
+        <w:t xml:space="preserve">On the </w:t>
+      </w:r>
+      <w:r>
+        <w:rPr>
+          <w:b/>
+          <w:bCs/>
+        </w:rPr>
+        <w:t xml:space="preserve">View </w:t>
+      </w:r>
+      <w:r>
+        <w:t xml:space="preserve">menu, choose </w:t>
+      </w:r>
+      <w:r>
+        <w:rPr>
+          <w:b/>
+        </w:rPr>
+        <w:t>Document Grid</w:t>
+      </w:r>
+      <w:r>
+        <w:rPr>
+          <w:b/>
+        </w:rPr>
+        <w:t>.</w:t>
+      </w:r>
+    </w:p>
+    <w:p>
+      <w:pPr>
+        <w:pStyle w:val="ListParagraph"/>
+        <w:numPr>
+          <w:ilvl w:val="0"/>
+          <w:numId w:val="41"/>
+        </w:numPr>
+        <w:spacing w:before="240"/>
+      </w:pPr>
+      <w:r>
+        <w:t>In the</w:t>
+      </w:r>
+      <w:r>
+        <w:t xml:space="preserve"> </w:t>
+      </w:r>
+      <w:r>
+        <w:rPr>
+          <w:b/>
+        </w:rPr>
+        <w:t>Document Grid</w:t>
+      </w:r>
+      <w:r>
+        <w:t xml:space="preserve"> view, click on the </w:t>
+      </w:r>
+      <w:r>
+        <w:rPr>
+          <w:b/>
+        </w:rPr>
+        <w:t>Report</w:t>
+      </w:r>
+      <w:r>
+        <w:rPr>
+          <w:b/>
+        </w:rPr>
+        <w:t>s</w:t>
+      </w:r>
+      <w:r>
+        <w:t xml:space="preserve"> control and select </w:t>
+      </w:r>
+      <w:r>
+        <w:rPr>
+          <w:b/>
+        </w:rPr>
+        <w:t>Peptide Quantification</w:t>
+      </w:r>
+      <w:r>
+        <w:t>.</w:t>
+      </w:r>
+    </w:p>
+    <w:p>
+      <w:pPr>
+        <w:pStyle w:val="ListParagraph"/>
+        <w:numPr>
+          <w:ilvl w:val="0"/>
+          <w:numId w:val="41"/>
+        </w:numPr>
+        <w:spacing w:before="240"/>
+      </w:pPr>
+      <w:r>
+        <w:t xml:space="preserve">Click and drag the </w:t>
+      </w:r>
+      <w:r>
+        <w:rPr>
+          <w:b/>
+        </w:rPr>
+        <w:t>Document Grid</w:t>
+      </w:r>
+      <w:r>
+        <w:t xml:space="preserve"> view and doc</w:t>
+      </w:r>
+      <w:r>
+        <w:t>k</w:t>
+      </w:r>
+      <w:r>
+        <w:t xml:space="preserve"> it next to the chromatogram graphs.</w:t>
+      </w:r>
+    </w:p>
+    <w:p>
+      <w:pPr>
+        <w:keepNext/>
+        <w:spacing w:before="240"/>
       </w:pPr>
       <w:r>
         <w:lastRenderedPageBreak/>
-        <w:t>Modify the settings as needed to look like this:</w:t>
-      </w:r>
-      <w:r>
-        <w:br/>
-      </w:r>
+        <w:t>The Skyline window should now look something like this:</w:t>
+      </w:r>
+    </w:p>
+    <w:p>
+      <w:pPr>
+        <w:pStyle w:val="Heading1"/>
+      </w:pPr>
       <w:r>
         <w:rPr>
           <w:noProof/>
         </w:rPr>
         <w:drawing>
-          <wp:inline distT="0" distB="0" distL="0" distR="0" wp14:anchorId="782FEC7F" wp14:editId="156DA064">
-            <wp:extent cx="2303547" cy="3162300"/>
-            <wp:effectExtent l="0" t="0" r="1905" b="0"/>
-            <wp:docPr id="29" name="Picture 29"/>
+          <wp:inline distT="0" distB="0" distL="0" distR="0" wp14:anchorId="76547196" wp14:editId="4CC04D68">
+            <wp:extent cx="5943600" cy="2589530"/>
+            <wp:effectExtent l="0" t="0" r="0" b="1270"/>
+            <wp:docPr id="28" name="Picture 28"/>
             <wp:cNvGraphicFramePr>
               <a:graphicFrameLocks xmlns:a="http://schemas.openxmlformats.org/drawingml/2006/main" noChangeAspect="1"/>
             </wp:cNvGraphicFramePr>
@@ -2660,6 +2486,182 @@
                   <pic:spPr>
                     <a:xfrm>
                       <a:off x="0" y="0"/>
+                      <a:ext cx="5943600" cy="2589530"/>
+                    </a:xfrm>
+                    <a:prstGeom prst="rect">
+                      <a:avLst/>
+                    </a:prstGeom>
+                  </pic:spPr>
+                </pic:pic>
+              </a:graphicData>
+            </a:graphic>
+          </wp:inline>
+        </w:drawing>
+      </w:r>
+      <w:r>
+        <w:rPr>
+          <w:noProof/>
+        </w:rPr>
+        <w:t xml:space="preserve"> </w:t>
+      </w:r>
+      <w:r>
+        <w:rPr>
+          <w:noProof/>
+        </w:rPr>
+        <w:t xml:space="preserve"> </w:t>
+      </w:r>
+    </w:p>
+    <w:p>
+      <w:pPr>
+        <w:pStyle w:val="Heading1"/>
+      </w:pPr>
+      <w:r>
+        <w:t>Checking Peak Integration</w:t>
+      </w:r>
+    </w:p>
+    <w:p>
+      <w:r>
+        <w:t xml:space="preserve">Looking at the </w:t>
+      </w:r>
+      <w:r>
+        <w:rPr>
+          <w:b/>
+        </w:rPr>
+        <w:t>Retention Times – Replicate Comparison</w:t>
+      </w:r>
+      <w:r>
+        <w:t xml:space="preserve"> window we can see by the </w:t>
+      </w:r>
+      <w:r>
+        <w:t xml:space="preserve">lack of </w:t>
+      </w:r>
+      <w:r>
+        <w:t>outliers that</w:t>
+      </w:r>
+      <w:r>
+        <w:t xml:space="preserve"> Skyline did not have any problems with peak integration</w:t>
+      </w:r>
+      <w:r>
+        <w:t>.</w:t>
+      </w:r>
+    </w:p>
+    <w:p>
+      <w:pPr>
+        <w:pStyle w:val="Heading1"/>
+      </w:pPr>
+      <w:r>
+        <w:t xml:space="preserve">Preparing for </w:t>
+      </w:r>
+      <w:r>
+        <w:t>‘</w:t>
+      </w:r>
+      <w:r>
+        <w:t>Single Point Quantification’</w:t>
+      </w:r>
+    </w:p>
+    <w:p>
+      <w:pPr>
+        <w:pStyle w:val="ListParagraph"/>
+        <w:numPr>
+          <w:ilvl w:val="0"/>
+          <w:numId w:val="48"/>
+        </w:numPr>
+      </w:pPr>
+      <w:r>
+        <w:t xml:space="preserve">On the </w:t>
+      </w:r>
+      <w:r>
+        <w:rPr>
+          <w:b/>
+        </w:rPr>
+        <w:t>Settings</w:t>
+      </w:r>
+      <w:r>
+        <w:t xml:space="preserve"> Menu, click on </w:t>
+      </w:r>
+      <w:r>
+        <w:rPr>
+          <w:b/>
+        </w:rPr>
+        <w:t>Molecule</w:t>
+      </w:r>
+      <w:r>
+        <w:rPr>
+          <w:b/>
+        </w:rPr>
+        <w:t xml:space="preserve"> Settings</w:t>
+      </w:r>
+      <w:r>
+        <w:rPr>
+          <w:b/>
+        </w:rPr>
+        <w:t>.</w:t>
+      </w:r>
+    </w:p>
+    <w:p>
+      <w:pPr>
+        <w:pStyle w:val="ListParagraph"/>
+        <w:numPr>
+          <w:ilvl w:val="0"/>
+          <w:numId w:val="48"/>
+        </w:numPr>
+      </w:pPr>
+      <w:r>
+        <w:t xml:space="preserve">Click on the </w:t>
+      </w:r>
+      <w:r>
+        <w:rPr>
+          <w:b/>
+        </w:rPr>
+        <w:t>Quantification</w:t>
+      </w:r>
+      <w:r>
+        <w:t xml:space="preserve"> tab.</w:t>
+      </w:r>
+    </w:p>
+    <w:p>
+      <w:pPr>
+        <w:pStyle w:val="ListParagraph"/>
+        <w:numPr>
+          <w:ilvl w:val="0"/>
+          <w:numId w:val="48"/>
+        </w:numPr>
+      </w:pPr>
+      <w:r>
+        <w:lastRenderedPageBreak/>
+        <w:t>Modify the settings as needed to look like this:</w:t>
+      </w:r>
+      <w:r>
+        <w:br/>
+      </w:r>
+      <w:r>
+        <w:rPr>
+          <w:noProof/>
+        </w:rPr>
+        <w:drawing>
+          <wp:inline distT="0" distB="0" distL="0" distR="0" wp14:anchorId="782FEC7F" wp14:editId="156DA064">
+            <wp:extent cx="2303547" cy="3162300"/>
+            <wp:effectExtent l="0" t="0" r="1905" b="0"/>
+            <wp:docPr id="29" name="Picture 29"/>
+            <wp:cNvGraphicFramePr>
+              <a:graphicFrameLocks xmlns:a="http://schemas.openxmlformats.org/drawingml/2006/main" noChangeAspect="1"/>
+            </wp:cNvGraphicFramePr>
+            <a:graphic xmlns:a="http://schemas.openxmlformats.org/drawingml/2006/main">
+              <a:graphicData uri="http://schemas.openxmlformats.org/drawingml/2006/picture">
+                <pic:pic xmlns:pic="http://schemas.openxmlformats.org/drawingml/2006/picture">
+                  <pic:nvPicPr>
+                    <pic:cNvPr id="0" name=""/>
+                    <pic:cNvPicPr/>
+                  </pic:nvPicPr>
+                  <pic:blipFill>
+                    <a:blip r:embed="rId26"/>
+                    <a:stretch>
+                      <a:fillRect/>
+                    </a:stretch>
+                  </pic:blipFill>
+                  <pic:spPr>
+                    <a:xfrm>
+                      <a:off x="0" y="0"/>
                       <a:ext cx="2303547" cy="3162300"/>
                     </a:xfrm>
                     <a:prstGeom prst="rect">
@@ -2798,7 +2800,7 @@
             <wp:docPr id="2" name="Content Placeholder 5">
               <a:extLst xmlns:a="http://schemas.openxmlformats.org/drawingml/2006/main">
                 <a:ext uri="{FF2B5EF4-FFF2-40B4-BE49-F238E27FC236}">
-                  <a16:creationId xmlns="" xmlns:cx="http://schemas.microsoft.com/office/drawing/2014/chartex" xmlns:cx1="http://schemas.microsoft.com/office/drawing/2015/9/8/chartex" xmlns:cx2="http://schemas.microsoft.com/office/drawing/2015/10/21/chartex" xmlns:cx3="http://schemas.microsoft.com/office/drawing/2016/5/9/chartex" xmlns:cx4="http://schemas.microsoft.com/office/drawing/2016/5/10/chartex" xmlns:cx5="http://schemas.microsoft.com/office/drawing/2016/5/11/chartex" xmlns:cx6="http://schemas.microsoft.com/office/drawing/2016/5/12/chartex" xmlns:cx7="http://schemas.microsoft.com/office/drawing/2016/5/13/chartex" xmlns:cx8="http://schemas.microsoft.com/office/drawing/2016/5/14/chartex" xmlns:aink="http://schemas.microsoft.com/office/drawing/2016/ink" xmlns:am3d="http://schemas.microsoft.com/office/drawing/2017/model3d" xmlns:o="urn:schemas-microsoft-com:office:office" xmlns:v="urn:schemas-microsoft-com:vml" xmlns:w10="urn:schemas-microsoft-com:office:word" xmlns:w="http://schemas.openxmlformats.org/wordprocessingml/2006/main" xmlns:w15="http://schemas.microsoft.com/office/word/2012/wordml" xmlns:w16cid="http://schemas.microsoft.com/office/word/2016/wordml/cid" xmlns:w16se="http://schemas.microsoft.com/office/word/2015/wordml/symex" xmlns:a16="http://schemas.microsoft.com/office/drawing/2014/main" id="{08644EAE-149C-469A-929D-07A962190E5A}"/>
+                  <a16:creationId xmlns:a16="http://schemas.microsoft.com/office/drawing/2014/main" xmlns:w16se="http://schemas.microsoft.com/office/word/2015/wordml/symex" xmlns:w16cid="http://schemas.microsoft.com/office/word/2016/wordml/cid" xmlns:w15="http://schemas.microsoft.com/office/word/2012/wordml" xmlns:w="http://schemas.openxmlformats.org/wordprocessingml/2006/main" xmlns:w10="urn:schemas-microsoft-com:office:word" xmlns:v="urn:schemas-microsoft-com:vml" xmlns:o="urn:schemas-microsoft-com:office:office" xmlns:am3d="http://schemas.microsoft.com/office/drawing/2017/model3d" xmlns:aink="http://schemas.microsoft.com/office/drawing/2016/ink" xmlns:cx8="http://schemas.microsoft.com/office/drawing/2016/5/14/chartex" xmlns:cx7="http://schemas.microsoft.com/office/drawing/2016/5/13/chartex" xmlns:cx6="http://schemas.microsoft.com/office/drawing/2016/5/12/chartex" xmlns:cx5="http://schemas.microsoft.com/office/drawing/2016/5/11/chartex" xmlns:cx4="http://schemas.microsoft.com/office/drawing/2016/5/10/chartex" xmlns:cx3="http://schemas.microsoft.com/office/drawing/2016/5/9/chartex" xmlns:cx2="http://schemas.microsoft.com/office/drawing/2015/10/21/chartex" xmlns:cx1="http://schemas.microsoft.com/office/drawing/2015/9/8/chartex" xmlns:cx="http://schemas.microsoft.com/office/drawing/2014/chartex" xmlns="" id="{08644EAE-149C-469A-929D-07A962190E5A}"/>
                 </a:ext>
               </a:extLst>
             </wp:docPr>
@@ -2812,7 +2814,7 @@
                     <pic:cNvPr id="6" name="Content Placeholder 5">
                       <a:extLst>
                         <a:ext uri="{FF2B5EF4-FFF2-40B4-BE49-F238E27FC236}">
-                          <a16:creationId xmlns="" xmlns:cx="http://schemas.microsoft.com/office/drawing/2014/chartex" xmlns:cx1="http://schemas.microsoft.com/office/drawing/2015/9/8/chartex" xmlns:cx2="http://schemas.microsoft.com/office/drawing/2015/10/21/chartex" xmlns:cx3="http://schemas.microsoft.com/office/drawing/2016/5/9/chartex" xmlns:cx4="http://schemas.microsoft.com/office/drawing/2016/5/10/chartex" xmlns:cx5="http://schemas.microsoft.com/office/drawing/2016/5/11/chartex" xmlns:cx6="http://schemas.microsoft.com/office/drawing/2016/5/12/chartex" xmlns:cx7="http://schemas.microsoft.com/office/drawing/2016/5/13/chartex" xmlns:cx8="http://schemas.microsoft.com/office/drawing/2016/5/14/chartex" xmlns:aink="http://schemas.microsoft.com/office/drawing/2016/ink" xmlns:am3d="http://schemas.microsoft.com/office/drawing/2017/model3d" xmlns:o="urn:schemas-microsoft-com:office:office" xmlns:v="urn:schemas-microsoft-com:vml" xmlns:w10="urn:schemas-microsoft-com:office:word" xmlns:w="http://schemas.openxmlformats.org/wordprocessingml/2006/main" xmlns:w15="http://schemas.microsoft.com/office/word/2012/wordml" xmlns:w16cid="http://schemas.microsoft.com/office/word/2016/wordml/cid" xmlns:w16se="http://schemas.microsoft.com/office/word/2015/wordml/symex" xmlns:a16="http://schemas.microsoft.com/office/drawing/2014/main" id="{08644EAE-149C-469A-929D-07A962190E5A}"/>
+                          <a16:creationId xmlns:a16="http://schemas.microsoft.com/office/drawing/2014/main" xmlns:w16se="http://schemas.microsoft.com/office/word/2015/wordml/symex" xmlns:w16cid="http://schemas.microsoft.com/office/word/2016/wordml/cid" xmlns:w15="http://schemas.microsoft.com/office/word/2012/wordml" xmlns:w="http://schemas.openxmlformats.org/wordprocessingml/2006/main" xmlns:w10="urn:schemas-microsoft-com:office:word" xmlns:v="urn:schemas-microsoft-com:vml" xmlns:o="urn:schemas-microsoft-com:office:office" xmlns:am3d="http://schemas.microsoft.com/office/drawing/2017/model3d" xmlns:aink="http://schemas.microsoft.com/office/drawing/2016/ink" xmlns:cx8="http://schemas.microsoft.com/office/drawing/2016/5/14/chartex" xmlns:cx7="http://schemas.microsoft.com/office/drawing/2016/5/13/chartex" xmlns:cx6="http://schemas.microsoft.com/office/drawing/2016/5/12/chartex" xmlns:cx5="http://schemas.microsoft.com/office/drawing/2016/5/11/chartex" xmlns:cx4="http://schemas.microsoft.com/office/drawing/2016/5/10/chartex" xmlns:cx3="http://schemas.microsoft.com/office/drawing/2016/5/9/chartex" xmlns:cx2="http://schemas.microsoft.com/office/drawing/2015/10/21/chartex" xmlns:cx1="http://schemas.microsoft.com/office/drawing/2015/9/8/chartex" xmlns:cx="http://schemas.microsoft.com/office/drawing/2014/chartex" xmlns="" id="{08644EAE-149C-469A-929D-07A962190E5A}"/>
                         </a:ext>
                       </a:extLst>
                     </pic:cNvPr>
@@ -2821,7 +2823,7 @@
                     </pic:cNvPicPr>
                   </pic:nvPicPr>
                   <pic:blipFill>
-                    <a:blip r:embed="rId26"/>
+                    <a:blip r:embed="rId27"/>
                     <a:stretch>
                       <a:fillRect/>
                     </a:stretch>
@@ -2847,32 +2849,32 @@
         <w:lastRenderedPageBreak/>
         <w:t xml:space="preserve">Note that in this situation, the concentration given for the NIST sample (NIST-SRM-1950) is </w:t>
       </w:r>
-      <w:ins w:id="4" w:author="Will Thompson" w:date="2019-09-16T16:21:00Z">
+      <w:ins w:id="5" w:author="Will Thompson" w:date="2019-09-16T16:21:00Z">
         <w:r>
           <w:t>entered as “1”, since all analytes have a different concentration.  Think of this as establishing your stan</w:t>
         </w:r>
       </w:ins>
-      <w:ins w:id="5" w:author="Will Thompson" w:date="2019-09-16T16:22:00Z">
+      <w:ins w:id="6" w:author="Will Thompson" w:date="2019-09-16T16:22:00Z">
         <w:r>
           <w:t xml:space="preserve">dard as “One NIST Unit”.  </w:t>
         </w:r>
       </w:ins>
-      <w:del w:id="6" w:author="Will Thompson" w:date="2019-09-16T16:21:00Z">
+      <w:del w:id="7" w:author="Will Thompson" w:date="2019-09-16T16:21:00Z">
         <w:r>
           <w:delText xml:space="preserve">the published consensus concentration for FA 18:2 in this reference material, which incidentally is the highest concentration of any analyte in the document.  Therefore, </w:delText>
         </w:r>
       </w:del>
-      <w:ins w:id="7" w:author="Will Thompson" w:date="2019-09-16T16:22:00Z">
+      <w:ins w:id="8" w:author="Will Thompson" w:date="2019-09-16T16:22:00Z">
         <w:r>
           <w:t xml:space="preserve">Therefore, </w:t>
         </w:r>
       </w:ins>
-      <w:del w:id="8" w:author="Will Thompson" w:date="2019-09-16T16:22:00Z">
+      <w:del w:id="9" w:author="Will Thompson" w:date="2019-09-16T16:22:00Z">
         <w:r>
           <w:delText>i</w:delText>
         </w:r>
       </w:del>
-      <w:ins w:id="9" w:author="Will Thompson" w:date="2019-09-16T16:22:00Z">
+      <w:ins w:id="10" w:author="Will Thompson" w:date="2019-09-16T16:22:00Z">
         <w:r>
           <w:t>i</w:t>
         </w:r>
@@ -2880,12 +2882,12 @@
       <w:r>
         <w:t xml:space="preserve">n the next step, the concentration multipliers will each be </w:t>
       </w:r>
-      <w:del w:id="10" w:author="Will Thompson" w:date="2019-09-16T16:22:00Z">
+      <w:del w:id="11" w:author="Will Thompson" w:date="2019-09-16T16:22:00Z">
         <w:r>
           <w:delText>&lt;1</w:delText>
         </w:r>
       </w:del>
-      <w:ins w:id="11" w:author="Will Thompson" w:date="2019-09-16T16:22:00Z">
+      <w:ins w:id="12" w:author="Will Thompson" w:date="2019-09-16T16:22:00Z">
         <w:r>
           <w:t>given as the actual concentration of the analyte in the NIST SRM-1950</w:t>
         </w:r>
@@ -2893,7 +2895,7 @@
       <w:r>
         <w:t xml:space="preserve"> in order to adjust the target concentration of those analytes to their respective </w:t>
       </w:r>
-      <w:del w:id="12" w:author="Will Thompson" w:date="2019-09-16T16:22:00Z">
+      <w:del w:id="13" w:author="Will Thompson" w:date="2019-09-16T16:22:00Z">
         <w:r>
           <w:delText xml:space="preserve">NIST SRM-1950 </w:delText>
         </w:r>
@@ -2983,13 +2985,13 @@
     <w:p>
       <w:pPr>
         <w:rPr>
-          <w:ins w:id="13" w:author="Will Thompson" w:date="2019-09-16T16:23:00Z"/>
+          <w:ins w:id="14" w:author="Will Thompson" w:date="2019-09-16T16:23:00Z"/>
           <w:rFonts w:ascii="Times New Roman" w:hAnsi="Times New Roman"/>
           <w:sz w:val="24"/>
           <w:szCs w:val="24"/>
         </w:rPr>
       </w:pPr>
-      <w:ins w:id="14" w:author="Will Thompson" w:date="2019-09-16T16:36:00Z">
+      <w:ins w:id="15" w:author="Will Thompson" w:date="2019-09-16T16:36:00Z">
         <w:r>
           <w:rPr>
             <w:rFonts w:ascii="Times New Roman" w:hAnsi="Times New Roman"/>
@@ -3004,7 +3006,7 @@
               <wp:docPr id="10" name="Picture 9">
                 <a:extLst xmlns:a="http://schemas.openxmlformats.org/drawingml/2006/main">
                   <a:ext uri="{FF2B5EF4-FFF2-40B4-BE49-F238E27FC236}">
-                    <a16:creationId xmlns="" xmlns:cx="http://schemas.microsoft.com/office/drawing/2014/chartex" xmlns:cx1="http://schemas.microsoft.com/office/drawing/2015/9/8/chartex" xmlns:cx2="http://schemas.microsoft.com/office/drawing/2015/10/21/chartex" xmlns:cx3="http://schemas.microsoft.com/office/drawing/2016/5/9/chartex" xmlns:cx4="http://schemas.microsoft.com/office/drawing/2016/5/10/chartex" xmlns:cx5="http://schemas.microsoft.com/office/drawing/2016/5/11/chartex" xmlns:cx6="http://schemas.microsoft.com/office/drawing/2016/5/12/chartex" xmlns:cx7="http://schemas.microsoft.com/office/drawing/2016/5/13/chartex" xmlns:cx8="http://schemas.microsoft.com/office/drawing/2016/5/14/chartex" xmlns:aink="http://schemas.microsoft.com/office/drawing/2016/ink" xmlns:am3d="http://schemas.microsoft.com/office/drawing/2017/model3d" xmlns:o="urn:schemas-microsoft-com:office:office" xmlns:v="urn:schemas-microsoft-com:vml" xmlns:w10="urn:schemas-microsoft-com:office:word" xmlns:w="http://schemas.openxmlformats.org/wordprocessingml/2006/main" xmlns:w15="http://schemas.microsoft.com/office/word/2012/wordml" xmlns:w16cid="http://schemas.microsoft.com/office/word/2016/wordml/cid" xmlns:w16se="http://schemas.microsoft.com/office/word/2015/wordml/symex" xmlns:a16="http://schemas.microsoft.com/office/drawing/2014/main" id="{5F82C4FC-1A21-4C95-9BBE-CBEAA0525BFC}"/>
+                    <a16:creationId xmlns:a16="http://schemas.microsoft.com/office/drawing/2014/main" xmlns:w16se="http://schemas.microsoft.com/office/word/2015/wordml/symex" xmlns:w16cid="http://schemas.microsoft.com/office/word/2016/wordml/cid" xmlns:w15="http://schemas.microsoft.com/office/word/2012/wordml" xmlns:w="http://schemas.openxmlformats.org/wordprocessingml/2006/main" xmlns:w10="urn:schemas-microsoft-com:office:word" xmlns:v="urn:schemas-microsoft-com:vml" xmlns:o="urn:schemas-microsoft-com:office:office" xmlns:am3d="http://schemas.microsoft.com/office/drawing/2017/model3d" xmlns:aink="http://schemas.microsoft.com/office/drawing/2016/ink" xmlns:cx8="http://schemas.microsoft.com/office/drawing/2016/5/14/chartex" xmlns:cx7="http://schemas.microsoft.com/office/drawing/2016/5/13/chartex" xmlns:cx6="http://schemas.microsoft.com/office/drawing/2016/5/12/chartex" xmlns:cx5="http://schemas.microsoft.com/office/drawing/2016/5/11/chartex" xmlns:cx4="http://schemas.microsoft.com/office/drawing/2016/5/10/chartex" xmlns:cx3="http://schemas.microsoft.com/office/drawing/2016/5/9/chartex" xmlns:cx2="http://schemas.microsoft.com/office/drawing/2015/10/21/chartex" xmlns:cx1="http://schemas.microsoft.com/office/drawing/2015/9/8/chartex" xmlns:cx="http://schemas.microsoft.com/office/drawing/2014/chartex" xmlns="" id="{5F82C4FC-1A21-4C95-9BBE-CBEAA0525BFC}"/>
                   </a:ext>
                 </a:extLst>
               </wp:docPr>
@@ -3018,7 +3020,7 @@
                       <pic:cNvPr id="10" name="Picture 9">
                         <a:extLst>
                           <a:ext uri="{FF2B5EF4-FFF2-40B4-BE49-F238E27FC236}">
-                            <a16:creationId xmlns="" xmlns:cx="http://schemas.microsoft.com/office/drawing/2014/chartex" xmlns:cx1="http://schemas.microsoft.com/office/drawing/2015/9/8/chartex" xmlns:cx2="http://schemas.microsoft.com/office/drawing/2015/10/21/chartex" xmlns:cx3="http://schemas.microsoft.com/office/drawing/2016/5/9/chartex" xmlns:cx4="http://schemas.microsoft.com/office/drawing/2016/5/10/chartex" xmlns:cx5="http://schemas.microsoft.com/office/drawing/2016/5/11/chartex" xmlns:cx6="http://schemas.microsoft.com/office/drawing/2016/5/12/chartex" xmlns:cx7="http://schemas.microsoft.com/office/drawing/2016/5/13/chartex" xmlns:cx8="http://schemas.microsoft.com/office/drawing/2016/5/14/chartex" xmlns:aink="http://schemas.microsoft.com/office/drawing/2016/ink" xmlns:am3d="http://schemas.microsoft.com/office/drawing/2017/model3d" xmlns:o="urn:schemas-microsoft-com:office:office" xmlns:v="urn:schemas-microsoft-com:vml" xmlns:w10="urn:schemas-microsoft-com:office:word" xmlns:w="http://schemas.openxmlformats.org/wordprocessingml/2006/main" xmlns:w15="http://schemas.microsoft.com/office/word/2012/wordml" xmlns:w16cid="http://schemas.microsoft.com/office/word/2016/wordml/cid" xmlns:w16se="http://schemas.microsoft.com/office/word/2015/wordml/symex" xmlns:a16="http://schemas.microsoft.com/office/drawing/2014/main" id="{5F82C4FC-1A21-4C95-9BBE-CBEAA0525BFC}"/>
+                            <a16:creationId xmlns:a16="http://schemas.microsoft.com/office/drawing/2014/main" xmlns:w16se="http://schemas.microsoft.com/office/word/2015/wordml/symex" xmlns:w16cid="http://schemas.microsoft.com/office/word/2016/wordml/cid" xmlns:w15="http://schemas.microsoft.com/office/word/2012/wordml" xmlns:w="http://schemas.openxmlformats.org/wordprocessingml/2006/main" xmlns:w10="urn:schemas-microsoft-com:office:word" xmlns:v="urn:schemas-microsoft-com:vml" xmlns:o="urn:schemas-microsoft-com:office:office" xmlns:am3d="http://schemas.microsoft.com/office/drawing/2017/model3d" xmlns:aink="http://schemas.microsoft.com/office/drawing/2016/ink" xmlns:cx8="http://schemas.microsoft.com/office/drawing/2016/5/14/chartex" xmlns:cx7="http://schemas.microsoft.com/office/drawing/2016/5/13/chartex" xmlns:cx6="http://schemas.microsoft.com/office/drawing/2016/5/12/chartex" xmlns:cx5="http://schemas.microsoft.com/office/drawing/2016/5/11/chartex" xmlns:cx4="http://schemas.microsoft.com/office/drawing/2016/5/10/chartex" xmlns:cx3="http://schemas.microsoft.com/office/drawing/2016/5/9/chartex" xmlns:cx2="http://schemas.microsoft.com/office/drawing/2015/10/21/chartex" xmlns:cx1="http://schemas.microsoft.com/office/drawing/2015/9/8/chartex" xmlns:cx="http://schemas.microsoft.com/office/drawing/2014/chartex" xmlns="" id="{5F82C4FC-1A21-4C95-9BBE-CBEAA0525BFC}"/>
                           </a:ext>
                         </a:extLst>
                       </pic:cNvPr>
@@ -3027,7 +3029,7 @@
                       </pic:cNvPicPr>
                     </pic:nvPicPr>
                     <pic:blipFill rotWithShape="1">
-                      <a:blip r:embed="rId27"/>
+                      <a:blip r:embed="rId28"/>
                       <a:srcRect l="438" r="8654" b="39261"/>
                       <a:stretch/>
                     </pic:blipFill>
@@ -3059,13 +3061,13 @@
     <w:p>
       <w:pPr>
         <w:rPr>
-          <w:del w:id="15" w:author="Will Thompson" w:date="2019-09-16T16:37:00Z"/>
+          <w:del w:id="16" w:author="Will Thompson" w:date="2019-09-16T16:37:00Z"/>
           <w:rFonts w:ascii="Times New Roman" w:hAnsi="Times New Roman"/>
           <w:sz w:val="24"/>
           <w:szCs w:val="24"/>
         </w:rPr>
       </w:pPr>
-      <w:del w:id="16" w:author="Will Thompson" w:date="2019-09-16T16:23:00Z">
+      <w:del w:id="17" w:author="Will Thompson" w:date="2019-09-16T16:23:00Z">
         <w:r>
           <w:rPr>
             <w:noProof/>
@@ -3086,7 +3088,7 @@
                       <pic:cNvPicPr/>
                     </pic:nvPicPr>
                     <pic:blipFill>
-                      <a:blip r:embed="rId28"/>
+                      <a:blip r:embed="rId29"/>
                       <a:stretch>
                         <a:fillRect/>
                       </a:stretch>
@@ -3192,7 +3194,7 @@
                     <pic:cNvPicPr/>
                   </pic:nvPicPr>
                   <pic:blipFill>
-                    <a:blip r:embed="rId29"/>
+                    <a:blip r:embed="rId30"/>
                     <a:stretch>
                       <a:fillRect/>
                     </a:stretch>
@@ -3343,12 +3345,9 @@
         <w:t>Bibliography</w:t>
       </w:r>
     </w:p>
-    <w:p>
-      <w:bookmarkStart w:id="17" w:name="_GoBack"/>
-      <w:bookmarkEnd w:id="17"/>
-    </w:p>
+    <w:p/>
     <w:sectPr>
-      <w:footerReference w:type="default" r:id="rId30"/>
+      <w:footerReference w:type="default" r:id="rId31"/>
       <w:pgSz w:w="12240" w:h="15840"/>
       <w:pgMar w:top="1440" w:right="1440" w:bottom="1440" w:left="1440" w:header="720" w:footer="720" w:gutter="0"/>
       <w:cols w:space="720"/>
@@ -3403,7 +3402,7 @@
       <w:rPr>
         <w:noProof/>
       </w:rPr>
-      <w:t>17</w:t>
+      <w:t>11</w:t>
     </w:r>
     <w:r>
       <w:fldChar w:fldCharType="end"/>
@@ -10824,7 +10823,7 @@
 </file>
 
 <file path=customXml/itemProps1.xml><?xml version="1.0" encoding="utf-8"?>
-<ds:datastoreItem xmlns:ds="http://schemas.openxmlformats.org/officeDocument/2006/customXml" ds:itemID="{3B927574-D328-4842-B451-428213EE6D48}">
+<ds:datastoreItem xmlns:ds="http://schemas.openxmlformats.org/officeDocument/2006/customXml" ds:itemID="{2A6AF3F2-4B47-4718-888E-0870A9227940}">
   <ds:schemaRefs>
     <ds:schemaRef ds:uri="http://schemas.openxmlformats.org/officeDocument/2006/bibliography"/>
   </ds:schemaRefs>

</xml_diff>

<commit_message>
Skyline (20.1): Remove comment left in Skyline Hi-Res Metabolomics.docx
</commit_message>
<xml_diff>
--- a/pwiz_tools/Skyline/Documentation/Tutorials/Skyline Hi-Res Metabolomics.docx
+++ b/pwiz_tools/Skyline/Documentation/Tutorials/Skyline Hi-Res Metabolomics.docx
@@ -928,18 +928,12 @@
       <w:pPr>
         <w:keepNext/>
       </w:pPr>
-      <w:commentRangeStart w:id="0"/>
       <w:r>
         <w:lastRenderedPageBreak/>
         <w:t>This</w:t>
       </w:r>
-      <w:commentRangeEnd w:id="0"/>
-      <w:r>
-        <w:rPr>
-          <w:rStyle w:val="CommentReference"/>
-        </w:rPr>
-        <w:commentReference w:id="0"/>
-      </w:r>
+      <w:bookmarkStart w:id="0" w:name="_GoBack"/>
+      <w:bookmarkEnd w:id="0"/>
       <w:r>
         <w:t xml:space="preserve"> should result in a column picking menu like the one shown below:</w:t>
       </w:r>
@@ -967,7 +961,7 @@
                     </pic:cNvPicPr>
                   </pic:nvPicPr>
                   <pic:blipFill>
-                    <a:blip r:embed="rId16">
+                    <a:blip r:embed="rId14">
                       <a:extLst>
                         <a:ext uri="{28A0092B-C50C-407E-A947-70E740481C1C}">
                           <a14:useLocalDpi xmlns:a14="http://schemas.microsoft.com/office/drawing/2010/main" val="0"/>
@@ -1088,7 +1082,7 @@
                     <pic:cNvPicPr/>
                   </pic:nvPicPr>
                   <pic:blipFill>
-                    <a:blip r:embed="rId17"/>
+                    <a:blip r:embed="rId15"/>
                     <a:stretch>
                       <a:fillRect/>
                     </a:stretch>
@@ -1254,7 +1248,7 @@
                     <pic:cNvPicPr/>
                   </pic:nvPicPr>
                   <pic:blipFill>
-                    <a:blip r:embed="rId18"/>
+                    <a:blip r:embed="rId16"/>
                     <a:stretch>
                       <a:fillRect/>
                     </a:stretch>
@@ -1390,7 +1384,7 @@
                     <pic:cNvPicPr/>
                   </pic:nvPicPr>
                   <pic:blipFill>
-                    <a:blip r:embed="rId19"/>
+                    <a:blip r:embed="rId17"/>
                     <a:stretch>
                       <a:fillRect/>
                     </a:stretch>
@@ -1550,7 +1544,7 @@
                     <pic:cNvPicPr/>
                   </pic:nvPicPr>
                   <pic:blipFill>
-                    <a:blip r:embed="rId20"/>
+                    <a:blip r:embed="rId18"/>
                     <a:stretch>
                       <a:fillRect/>
                     </a:stretch>
@@ -1779,7 +1773,7 @@
                     </pic:cNvPicPr>
                   </pic:nvPicPr>
                   <pic:blipFill>
-                    <a:blip r:embed="rId21">
+                    <a:blip r:embed="rId19">
                       <a:extLst>
                         <a:ext uri="{28A0092B-C50C-407E-A947-70E740481C1C}">
                           <a14:useLocalDpi xmlns:a14="http://schemas.microsoft.com/office/drawing/2010/main" val="0"/>
@@ -1977,7 +1971,7 @@
                     <pic:cNvPicPr/>
                   </pic:nvPicPr>
                   <pic:blipFill>
-                    <a:blip r:embed="rId22"/>
+                    <a:blip r:embed="rId20"/>
                     <a:stretch>
                       <a:fillRect/>
                     </a:stretch>
@@ -2429,7 +2423,7 @@
                     <pic:cNvPicPr/>
                   </pic:nvPicPr>
                   <pic:blipFill>
-                    <a:blip r:embed="rId23"/>
+                    <a:blip r:embed="rId21"/>
                     <a:stretch>
                       <a:fillRect/>
                     </a:stretch>
@@ -2786,6 +2780,397 @@
             <wp:extent cx="5562600" cy="4019550"/>
             <wp:effectExtent l="0" t="0" r="0" b="0"/>
             <wp:docPr id="30" name="Picture 30"/>
+            <wp:cNvGraphicFramePr>
+              <a:graphicFrameLocks xmlns:a="http://schemas.openxmlformats.org/drawingml/2006/main" noChangeAspect="1"/>
+            </wp:cNvGraphicFramePr>
+            <a:graphic xmlns:a="http://schemas.openxmlformats.org/drawingml/2006/main">
+              <a:graphicData uri="http://schemas.openxmlformats.org/drawingml/2006/picture">
+                <pic:pic xmlns:pic="http://schemas.openxmlformats.org/drawingml/2006/picture">
+                  <pic:nvPicPr>
+                    <pic:cNvPr id="1" name=""/>
+                    <pic:cNvPicPr/>
+                  </pic:nvPicPr>
+                  <pic:blipFill>
+                    <a:blip r:embed="rId22"/>
+                    <a:stretch>
+                      <a:fillRect/>
+                    </a:stretch>
+                  </pic:blipFill>
+                  <pic:spPr>
+                    <a:xfrm>
+                      <a:off x="0" y="0"/>
+                      <a:ext cx="5562600" cy="4019550"/>
+                    </a:xfrm>
+                    <a:prstGeom prst="rect">
+                      <a:avLst/>
+                    </a:prstGeom>
+                  </pic:spPr>
+                </pic:pic>
+              </a:graphicData>
+            </a:graphic>
+          </wp:inline>
+        </w:drawing>
+      </w:r>
+    </w:p>
+    <w:p>
+      <w:pPr>
+        <w:pStyle w:val="ListParagraph"/>
+        <w:numPr>
+          <w:ilvl w:val="0"/>
+          <w:numId w:val="40"/>
+        </w:numPr>
+        <w:rPr>
+          <w:sz w:val="20"/>
+          <w:szCs w:val="20"/>
+        </w:rPr>
+      </w:pPr>
+      <w:r>
+        <w:t xml:space="preserve">Click the </w:t>
+      </w:r>
+      <w:r>
+        <w:rPr>
+          <w:b/>
+          <w:bCs/>
+        </w:rPr>
+        <w:t>Open</w:t>
+      </w:r>
+      <w:r>
+        <w:t xml:space="preserve"> button.</w:t>
+      </w:r>
+    </w:p>
+    <w:p>
+      <w:pPr>
+        <w:keepNext/>
+        <w:spacing w:before="240"/>
+      </w:pPr>
+      <w:r>
+        <w:lastRenderedPageBreak/>
+        <w:t>T</w:t>
+      </w:r>
+      <w:r>
+        <w:t>he files should import within 30 seconds</w:t>
+      </w:r>
+      <w:r>
+        <w:t xml:space="preserve"> or so</w:t>
+      </w:r>
+      <w:r>
+        <w:t>, leaving your Skyline window looking</w:t>
+      </w:r>
+      <w:r>
+        <w:t xml:space="preserve"> </w:t>
+      </w:r>
+      <w:r>
+        <w:t>like</w:t>
+      </w:r>
+      <w:r>
+        <w:t xml:space="preserve"> this</w:t>
+      </w:r>
+      <w:r>
+        <w:t>:</w:t>
+      </w:r>
+    </w:p>
+    <w:p>
+      <w:r>
+        <w:rPr>
+          <w:noProof/>
+        </w:rPr>
+        <w:drawing>
+          <wp:inline distT="0" distB="0" distL="0" distR="0" wp14:anchorId="0AB8C8F6" wp14:editId="71A7776E">
+            <wp:extent cx="5943600" cy="4077970"/>
+            <wp:effectExtent l="0" t="0" r="0" b="0"/>
+            <wp:docPr id="31" name="Picture 31"/>
+            <wp:cNvGraphicFramePr>
+              <a:graphicFrameLocks xmlns:a="http://schemas.openxmlformats.org/drawingml/2006/main" noChangeAspect="1"/>
+            </wp:cNvGraphicFramePr>
+            <a:graphic xmlns:a="http://schemas.openxmlformats.org/drawingml/2006/main">
+              <a:graphicData uri="http://schemas.openxmlformats.org/drawingml/2006/picture">
+                <pic:pic xmlns:pic="http://schemas.openxmlformats.org/drawingml/2006/picture">
+                  <pic:nvPicPr>
+                    <pic:cNvPr id="1" name=""/>
+                    <pic:cNvPicPr/>
+                  </pic:nvPicPr>
+                  <pic:blipFill>
+                    <a:blip r:embed="rId23"/>
+                    <a:stretch>
+                      <a:fillRect/>
+                    </a:stretch>
+                  </pic:blipFill>
+                  <pic:spPr>
+                    <a:xfrm>
+                      <a:off x="0" y="0"/>
+                      <a:ext cx="5943600" cy="4077970"/>
+                    </a:xfrm>
+                    <a:prstGeom prst="rect">
+                      <a:avLst/>
+                    </a:prstGeom>
+                  </pic:spPr>
+                </pic:pic>
+              </a:graphicData>
+            </a:graphic>
+          </wp:inline>
+        </w:drawing>
+      </w:r>
+      <w:r>
+        <w:rPr>
+          <w:noProof/>
+        </w:rPr>
+        <w:t xml:space="preserve"> </w:t>
+      </w:r>
+    </w:p>
+    <w:p>
+      <w:pPr>
+        <w:spacing w:before="240"/>
+      </w:pPr>
+      <w:r>
+        <w:t>To take advantage of the Skyline summary graphs for viewing individual targets, do the following:</w:t>
+      </w:r>
+    </w:p>
+    <w:p>
+      <w:pPr>
+        <w:pStyle w:val="ListParagraph"/>
+        <w:numPr>
+          <w:ilvl w:val="0"/>
+          <w:numId w:val="41"/>
+        </w:numPr>
+        <w:spacing w:before="240"/>
+      </w:pPr>
+      <w:r>
+        <w:t xml:space="preserve">On the </w:t>
+      </w:r>
+      <w:r>
+        <w:rPr>
+          <w:b/>
+          <w:bCs/>
+        </w:rPr>
+        <w:t>View</w:t>
+      </w:r>
+      <w:r>
+        <w:t xml:space="preserve"> menu, choose </w:t>
+      </w:r>
+      <w:r>
+        <w:rPr>
+          <w:b/>
+          <w:bCs/>
+        </w:rPr>
+        <w:t>Peak Areas</w:t>
+      </w:r>
+      <w:r>
+        <w:t xml:space="preserve"> and click </w:t>
+      </w:r>
+      <w:r>
+        <w:rPr>
+          <w:b/>
+          <w:bCs/>
+        </w:rPr>
+        <w:t>Replicate Comparison</w:t>
+      </w:r>
+      <w:r>
+        <w:t>.</w:t>
+      </w:r>
+    </w:p>
+    <w:p>
+      <w:pPr>
+        <w:pStyle w:val="ListParagraph"/>
+        <w:numPr>
+          <w:ilvl w:val="0"/>
+          <w:numId w:val="41"/>
+        </w:numPr>
+        <w:spacing w:before="240"/>
+      </w:pPr>
+      <w:r>
+        <w:t xml:space="preserve">On the </w:t>
+      </w:r>
+      <w:r>
+        <w:rPr>
+          <w:b/>
+          <w:bCs/>
+        </w:rPr>
+        <w:t xml:space="preserve">View </w:t>
+      </w:r>
+      <w:r>
+        <w:t xml:space="preserve">menu, choose </w:t>
+      </w:r>
+      <w:r>
+        <w:rPr>
+          <w:b/>
+          <w:bCs/>
+        </w:rPr>
+        <w:t>Retention Times</w:t>
+      </w:r>
+      <w:r>
+        <w:t xml:space="preserve"> and click </w:t>
+      </w:r>
+      <w:r>
+        <w:rPr>
+          <w:b/>
+          <w:bCs/>
+        </w:rPr>
+        <w:t>Replicate Comparison</w:t>
+      </w:r>
+      <w:r>
+        <w:t>.</w:t>
+      </w:r>
+    </w:p>
+    <w:p>
+      <w:pPr>
+        <w:pStyle w:val="ListParagraph"/>
+        <w:numPr>
+          <w:ilvl w:val="0"/>
+          <w:numId w:val="41"/>
+        </w:numPr>
+        <w:spacing w:before="240"/>
+      </w:pPr>
+      <w:r>
+        <w:t>Click and drag these views to dock them above the chromatogram graphs.</w:t>
+      </w:r>
+    </w:p>
+    <w:p>
+      <w:pPr>
+        <w:pStyle w:val="ListParagraph"/>
+        <w:numPr>
+          <w:ilvl w:val="0"/>
+          <w:numId w:val="41"/>
+        </w:numPr>
+        <w:spacing w:before="240"/>
+      </w:pPr>
+      <w:r>
+        <w:t xml:space="preserve">On the </w:t>
+      </w:r>
+      <w:r>
+        <w:rPr>
+          <w:b/>
+          <w:bCs/>
+        </w:rPr>
+        <w:t xml:space="preserve">View </w:t>
+      </w:r>
+      <w:r>
+        <w:t xml:space="preserve">menu, choose </w:t>
+      </w:r>
+      <w:r>
+        <w:rPr>
+          <w:b/>
+        </w:rPr>
+        <w:t>Document Grid</w:t>
+      </w:r>
+      <w:r>
+        <w:rPr>
+          <w:b/>
+        </w:rPr>
+        <w:t>.</w:t>
+      </w:r>
+    </w:p>
+    <w:p>
+      <w:pPr>
+        <w:pStyle w:val="ListParagraph"/>
+        <w:numPr>
+          <w:ilvl w:val="0"/>
+          <w:numId w:val="41"/>
+        </w:numPr>
+        <w:spacing w:before="240"/>
+      </w:pPr>
+      <w:r>
+        <w:t>In the</w:t>
+      </w:r>
+      <w:r>
+        <w:t xml:space="preserve"> </w:t>
+      </w:r>
+      <w:r>
+        <w:rPr>
+          <w:b/>
+        </w:rPr>
+        <w:t>Document Grid</w:t>
+      </w:r>
+      <w:r>
+        <w:t xml:space="preserve"> view, click the </w:t>
+      </w:r>
+      <w:r>
+        <w:rPr>
+          <w:b/>
+        </w:rPr>
+        <w:t>Report</w:t>
+      </w:r>
+      <w:r>
+        <w:rPr>
+          <w:b/>
+        </w:rPr>
+        <w:t>s</w:t>
+      </w:r>
+      <w:r>
+        <w:t xml:space="preserve"> </w:t>
+      </w:r>
+      <w:r>
+        <w:t>menu,</w:t>
+      </w:r>
+      <w:r>
+        <w:t xml:space="preserve"> and </w:t>
+      </w:r>
+      <w:r>
+        <w:t>then click</w:t>
+      </w:r>
+      <w:r>
+        <w:t xml:space="preserve"> </w:t>
+      </w:r>
+      <w:r>
+        <w:rPr>
+          <w:b/>
+        </w:rPr>
+        <w:t>Peptide Quantification</w:t>
+      </w:r>
+      <w:r>
+        <w:t>.</w:t>
+      </w:r>
+    </w:p>
+    <w:p>
+      <w:pPr>
+        <w:pStyle w:val="ListParagraph"/>
+        <w:numPr>
+          <w:ilvl w:val="0"/>
+          <w:numId w:val="41"/>
+        </w:numPr>
+        <w:spacing w:before="240"/>
+      </w:pPr>
+      <w:r>
+        <w:t xml:space="preserve">Click and drag the </w:t>
+      </w:r>
+      <w:r>
+        <w:rPr>
+          <w:b/>
+        </w:rPr>
+        <w:t>Document Grid</w:t>
+      </w:r>
+      <w:r>
+        <w:t xml:space="preserve"> view and doc</w:t>
+      </w:r>
+      <w:r>
+        <w:t>k</w:t>
+      </w:r>
+      <w:r>
+        <w:t xml:space="preserve"> it next to the chromatogram graphs.</w:t>
+      </w:r>
+    </w:p>
+    <w:p>
+      <w:pPr>
+        <w:keepNext/>
+        <w:spacing w:before="240"/>
+      </w:pPr>
+      <w:r>
+        <w:lastRenderedPageBreak/>
+        <w:t>The Skyline window should now look like this:</w:t>
+      </w:r>
+    </w:p>
+    <w:p>
+      <w:pPr>
+        <w:spacing w:before="240"/>
+      </w:pPr>
+      <w:r>
+        <w:rPr>
+          <w:noProof/>
+        </w:rPr>
+        <w:drawing>
+          <wp:inline distT="0" distB="0" distL="0" distR="0" wp14:anchorId="1BAFABAF" wp14:editId="3AF7B4E8">
+            <wp:extent cx="5943600" cy="4077970"/>
+            <wp:effectExtent l="0" t="0" r="0" b="0"/>
+            <wp:docPr id="32" name="Picture 32"/>
             <wp:cNvGraphicFramePr>
               <a:graphicFrameLocks xmlns:a="http://schemas.openxmlformats.org/drawingml/2006/main" noChangeAspect="1"/>
             </wp:cNvGraphicFramePr>
@@ -2805,7 +3190,7 @@
                   <pic:spPr>
                     <a:xfrm>
                       <a:off x="0" y="0"/>
-                      <a:ext cx="5562600" cy="4019550"/>
+                      <a:ext cx="5943600" cy="4077970"/>
                     </a:xfrm>
                     <a:prstGeom prst="rect">
                       <a:avLst/>
@@ -2820,15 +3205,118 @@
     </w:p>
     <w:p>
       <w:pPr>
+        <w:pStyle w:val="Heading1"/>
+      </w:pPr>
+      <w:r>
+        <w:t>Checking Peak Integration</w:t>
+      </w:r>
+    </w:p>
+    <w:p>
+      <w:r>
+        <w:t xml:space="preserve">Looking at the </w:t>
+      </w:r>
+      <w:r>
+        <w:rPr>
+          <w:b/>
+        </w:rPr>
+        <w:t>Retention Times – Replicate Comparison</w:t>
+      </w:r>
+      <w:r>
+        <w:t xml:space="preserve"> window</w:t>
+      </w:r>
+      <w:r>
+        <w:t>,</w:t>
+      </w:r>
+      <w:r>
+        <w:t xml:space="preserve"> </w:t>
+      </w:r>
+      <w:r>
+        <w:t>you</w:t>
+      </w:r>
+      <w:r>
+        <w:t xml:space="preserve"> can see by the </w:t>
+      </w:r>
+      <w:r>
+        <w:t xml:space="preserve">lack of </w:t>
+      </w:r>
+      <w:r>
+        <w:t>outliers that</w:t>
+      </w:r>
+      <w:r>
+        <w:t xml:space="preserve"> Skyline did not have any problems with peak integration</w:t>
+      </w:r>
+      <w:r>
+        <w:t>.</w:t>
+      </w:r>
+    </w:p>
+    <w:p>
+      <w:pPr>
+        <w:pStyle w:val="Heading1"/>
+      </w:pPr>
+      <w:r>
+        <w:t xml:space="preserve">Preparing for </w:t>
+      </w:r>
+      <w:r>
+        <w:t>‘</w:t>
+      </w:r>
+      <w:r>
+        <w:t>Single Point Quantification’</w:t>
+      </w:r>
+    </w:p>
+    <w:p>
+      <w:r>
+        <w:t>Next, follow these steps to prepare Skyline to produce</w:t>
+      </w:r>
+      <w:r>
+        <w:t xml:space="preserve"> calibrated quantitative values for the targeted molecules based on an external single-point calibration run:</w:t>
+      </w:r>
+    </w:p>
+    <w:p>
+      <w:pPr>
         <w:pStyle w:val="ListParagraph"/>
         <w:numPr>
           <w:ilvl w:val="0"/>
-          <w:numId w:val="40"/>
+          <w:numId w:val="48"/>
         </w:numPr>
-        <w:rPr>
-          <w:sz w:val="20"/>
-          <w:szCs w:val="20"/>
-        </w:rPr>
+      </w:pPr>
+      <w:r>
+        <w:t xml:space="preserve">On the </w:t>
+      </w:r>
+      <w:r>
+        <w:rPr>
+          <w:b/>
+        </w:rPr>
+        <w:t>Settings</w:t>
+      </w:r>
+      <w:r>
+        <w:t xml:space="preserve"> Menu, click </w:t>
+      </w:r>
+      <w:r>
+        <w:rPr>
+          <w:b/>
+        </w:rPr>
+        <w:t>Molecule</w:t>
+      </w:r>
+      <w:r>
+        <w:rPr>
+          <w:b/>
+        </w:rPr>
+        <w:t xml:space="preserve"> Settings</w:t>
+      </w:r>
+      <w:r>
+        <w:rPr>
+          <w:b/>
+        </w:rPr>
+        <w:t>.</w:t>
+      </w:r>
+    </w:p>
+    <w:p>
+      <w:pPr>
+        <w:pStyle w:val="ListParagraph"/>
+        <w:numPr>
+          <w:ilvl w:val="0"/>
+          <w:numId w:val="48"/>
+        </w:numPr>
       </w:pPr>
       <w:r>
         <w:t xml:space="preserve">Click the </w:t>
@@ -2836,43 +3324,254 @@
       <w:r>
         <w:rPr>
           <w:b/>
+        </w:rPr>
+        <w:t>Quantification</w:t>
+      </w:r>
+      <w:r>
+        <w:t xml:space="preserve"> tab.</w:t>
+      </w:r>
+    </w:p>
+    <w:p>
+      <w:pPr>
+        <w:pStyle w:val="ListParagraph"/>
+        <w:numPr>
+          <w:ilvl w:val="0"/>
+          <w:numId w:val="48"/>
+        </w:numPr>
+        <w:spacing w:after="0"/>
+      </w:pPr>
+      <w:r>
+        <w:t xml:space="preserve">In the </w:t>
+      </w:r>
+      <w:r>
+        <w:rPr>
+          <w:b/>
           <w:bCs/>
         </w:rPr>
-        <w:t>Open</w:t>
-      </w:r>
-      <w:r>
-        <w:t xml:space="preserve"> button.</w:t>
+        <w:t xml:space="preserve">Regression fit </w:t>
+      </w:r>
+      <w:r>
+        <w:t xml:space="preserve">field, select </w:t>
+      </w:r>
+      <w:r>
+        <w:t>“</w:t>
+      </w:r>
+      <w:r>
+        <w:rPr>
+          <w:bCs/>
+        </w:rPr>
+        <w:t>Linear though zero</w:t>
+      </w:r>
+      <w:r>
+        <w:rPr>
+          <w:bCs/>
+        </w:rPr>
+        <w:t>”</w:t>
+      </w:r>
+      <w:r>
+        <w:t>.</w:t>
+      </w:r>
+    </w:p>
+    <w:p>
+      <w:pPr>
+        <w:pStyle w:val="ListParagraph"/>
+        <w:numPr>
+          <w:ilvl w:val="0"/>
+          <w:numId w:val="48"/>
+        </w:numPr>
+      </w:pPr>
+      <w:r>
+        <w:t xml:space="preserve">In the </w:t>
+      </w:r>
+      <w:r>
+        <w:rPr>
+          <w:b/>
+          <w:bCs/>
+        </w:rPr>
+        <w:t>Normalization method</w:t>
+      </w:r>
+      <w:r>
+        <w:t xml:space="preserve">, select </w:t>
+      </w:r>
+      <w:r>
+        <w:t>“</w:t>
+      </w:r>
+      <w:r>
+        <w:rPr>
+          <w:bCs/>
+        </w:rPr>
+        <w:t>Ratio to Heavy</w:t>
+      </w:r>
+      <w:r>
+        <w:rPr>
+          <w:b/>
+          <w:bCs/>
+        </w:rPr>
+        <w:t>”</w:t>
+      </w:r>
+      <w:r>
+        <w:rPr>
+          <w:b/>
+          <w:bCs/>
+        </w:rPr>
+        <w:t>.</w:t>
+      </w:r>
+    </w:p>
+    <w:p>
+      <w:pPr>
+        <w:pStyle w:val="ListParagraph"/>
+        <w:numPr>
+          <w:ilvl w:val="0"/>
+          <w:numId w:val="48"/>
+        </w:numPr>
+      </w:pPr>
+      <w:r>
+        <w:t>Leave</w:t>
+      </w:r>
+      <w:r>
+        <w:t xml:space="preserve"> the</w:t>
+      </w:r>
+      <w:r>
+        <w:t xml:space="preserve"> </w:t>
+      </w:r>
+      <w:r>
+        <w:rPr>
+          <w:b/>
+          <w:bCs/>
+        </w:rPr>
+        <w:t xml:space="preserve">Regression weighting </w:t>
+      </w:r>
+      <w:r>
+        <w:t>field set to</w:t>
+      </w:r>
+      <w:r>
+        <w:t xml:space="preserve"> </w:t>
+      </w:r>
+      <w:r>
+        <w:t>“</w:t>
+      </w:r>
+      <w:r>
+        <w:rPr>
+          <w:bCs/>
+        </w:rPr>
+        <w:t>None</w:t>
+      </w:r>
+      <w:r>
+        <w:rPr>
+          <w:bCs/>
+        </w:rPr>
+        <w:t>”</w:t>
+      </w:r>
+      <w:r>
+        <w:rPr>
+          <w:bCs/>
+        </w:rPr>
+        <w:t>.</w:t>
+      </w:r>
+    </w:p>
+    <w:p>
+      <w:pPr>
+        <w:pStyle w:val="ListParagraph"/>
+        <w:numPr>
+          <w:ilvl w:val="0"/>
+          <w:numId w:val="48"/>
+        </w:numPr>
+      </w:pPr>
+      <w:r>
+        <w:rPr>
+          <w:bCs/>
+        </w:rPr>
+        <w:t xml:space="preserve">Leave the </w:t>
+      </w:r>
+      <w:r>
+        <w:rPr>
+          <w:b/>
+          <w:bCs/>
+        </w:rPr>
+        <w:t>MS level</w:t>
+      </w:r>
+      <w:r>
+        <w:t xml:space="preserve"> field </w:t>
+      </w:r>
+      <w:r>
+        <w:t>set to</w:t>
+      </w:r>
+      <w:r>
+        <w:t xml:space="preserve"> </w:t>
+      </w:r>
+      <w:r>
+        <w:t>“</w:t>
+      </w:r>
+      <w:r>
+        <w:rPr>
+          <w:bCs/>
+        </w:rPr>
+        <w:t>All</w:t>
+      </w:r>
+      <w:r>
+        <w:rPr>
+          <w:bCs/>
+        </w:rPr>
+        <w:t>”</w:t>
+      </w:r>
+      <w:r>
+        <w:rPr>
+          <w:b/>
+          <w:bCs/>
+        </w:rPr>
+        <w:t>.</w:t>
+      </w:r>
+    </w:p>
+    <w:p>
+      <w:pPr>
+        <w:pStyle w:val="ListParagraph"/>
+        <w:numPr>
+          <w:ilvl w:val="0"/>
+          <w:numId w:val="48"/>
+        </w:numPr>
+      </w:pPr>
+      <w:r>
+        <w:t xml:space="preserve">In the </w:t>
+      </w:r>
+      <w:r>
+        <w:rPr>
+          <w:b/>
+          <w:bCs/>
+        </w:rPr>
+        <w:t>Units</w:t>
+      </w:r>
+      <w:r>
+        <w:t xml:space="preserve"> field </w:t>
+      </w:r>
+      <w:r>
+        <w:t>enter</w:t>
+      </w:r>
+      <w:r>
+        <w:t xml:space="preserve"> “uM”.</w:t>
       </w:r>
     </w:p>
     <w:p>
       <w:pPr>
         <w:keepNext/>
-        <w:spacing w:before="240"/>
       </w:pPr>
       <w:r>
         <w:lastRenderedPageBreak/>
-        <w:t>T</w:t>
-      </w:r>
-      <w:r>
-        <w:t>he files should import within 30 seconds</w:t>
-      </w:r>
-      <w:r>
-        <w:t xml:space="preserve"> or so</w:t>
-      </w:r>
-      <w:r>
-        <w:t>, leaving your Skyline window looking</w:t>
-      </w:r>
-      <w:r>
-        <w:t xml:space="preserve"> </w:t>
-      </w:r>
-      <w:r>
-        <w:t>like</w:t>
-      </w:r>
-      <w:r>
-        <w:t xml:space="preserve"> this</w:t>
-      </w:r>
-      <w:r>
-        <w:t>:</w:t>
+        <w:t xml:space="preserve">The </w:t>
+      </w:r>
+      <w:r>
+        <w:rPr>
+          <w:b/>
+        </w:rPr>
+        <w:t>Molecule Settings</w:t>
+      </w:r>
+      <w:r>
+        <w:t xml:space="preserve"> for</w:t>
+      </w:r>
+      <w:r>
+        <w:t>m</w:t>
+      </w:r>
+      <w:r>
+        <w:t xml:space="preserve"> should look like this: </w:t>
       </w:r>
     </w:p>
     <w:p>
@@ -2881,10 +3580,10 @@
           <w:noProof/>
         </w:rPr>
         <w:drawing>
-          <wp:inline distT="0" distB="0" distL="0" distR="0" wp14:anchorId="0AB8C8F6" wp14:editId="71A7776E">
-            <wp:extent cx="5943600" cy="4077970"/>
-            <wp:effectExtent l="0" t="0" r="0" b="0"/>
-            <wp:docPr id="31" name="Picture 31"/>
+          <wp:inline distT="0" distB="0" distL="0" distR="0" wp14:anchorId="70988DF1" wp14:editId="278A3A82">
+            <wp:extent cx="3781425" cy="5191125"/>
+            <wp:effectExtent l="0" t="0" r="9525" b="9525"/>
+            <wp:docPr id="33" name="Picture 33"/>
             <wp:cNvGraphicFramePr>
               <a:graphicFrameLocks xmlns:a="http://schemas.openxmlformats.org/drawingml/2006/main" noChangeAspect="1"/>
             </wp:cNvGraphicFramePr>
@@ -2904,7 +3603,7 @@
                   <pic:spPr>
                     <a:xfrm>
                       <a:off x="0" y="0"/>
-                      <a:ext cx="5943600" cy="4077970"/>
+                      <a:ext cx="3781425" cy="5191125"/>
                     </a:xfrm>
                     <a:prstGeom prst="rect">
                       <a:avLst/>
@@ -2916,62 +3615,72 @@
           </wp:inline>
         </w:drawing>
       </w:r>
-      <w:r>
-        <w:rPr>
-          <w:noProof/>
-        </w:rPr>
-        <w:t xml:space="preserve"> </w:t>
-      </w:r>
-    </w:p>
-    <w:p>
-      <w:pPr>
-        <w:spacing w:before="240"/>
-      </w:pPr>
-      <w:r>
-        <w:t>To take advantage of the Skyline summary graphs for viewing individual targets, do the following:</w:t>
-      </w:r>
     </w:p>
     <w:p>
       <w:pPr>
         <w:pStyle w:val="ListParagraph"/>
         <w:numPr>
           <w:ilvl w:val="0"/>
-          <w:numId w:val="41"/>
+          <w:numId w:val="48"/>
         </w:numPr>
+        <w:spacing w:after="0"/>
+      </w:pPr>
+      <w:r>
+        <w:t xml:space="preserve">Click </w:t>
+      </w:r>
+      <w:r>
+        <w:t xml:space="preserve">the </w:t>
+      </w:r>
+      <w:r>
+        <w:rPr>
+          <w:b/>
+        </w:rPr>
+        <w:t>OK</w:t>
+      </w:r>
+      <w:r>
+        <w:rPr>
+          <w:b/>
+        </w:rPr>
+        <w:t xml:space="preserve"> </w:t>
+      </w:r>
+      <w:r>
+        <w:rPr>
+          <w:bCs/>
+        </w:rPr>
+        <w:t>button</w:t>
+      </w:r>
+      <w:r>
+        <w:rPr>
+          <w:b/>
+        </w:rPr>
+        <w:t>.</w:t>
+      </w:r>
+    </w:p>
+    <w:p>
+      <w:pPr>
+        <w:keepNext/>
         <w:spacing w:before="240"/>
       </w:pPr>
       <w:r>
-        <w:t xml:space="preserve">On the </w:t>
-      </w:r>
-      <w:r>
-        <w:rPr>
-          <w:b/>
-          <w:bCs/>
-        </w:rPr>
-        <w:t>View</w:t>
-      </w:r>
-      <w:r>
-        <w:t xml:space="preserve"> menu, choose </w:t>
-      </w:r>
-      <w:r>
-        <w:rPr>
-          <w:b/>
-          <w:bCs/>
-        </w:rPr>
-        <w:t>Peak Areas</w:t>
-      </w:r>
-      <w:r>
-        <w:t xml:space="preserve"> and click </w:t>
-      </w:r>
-      <w:r>
-        <w:rPr>
-          <w:b/>
-          <w:bCs/>
-        </w:rPr>
-        <w:t>Replicate Comparison</w:t>
-      </w:r>
-      <w:r>
-        <w:t>.</w:t>
+        <w:t>R</w:t>
+      </w:r>
+      <w:r>
+        <w:t xml:space="preserve">eturn to the </w:t>
+      </w:r>
+      <w:r>
+        <w:rPr>
+          <w:b/>
+        </w:rPr>
+        <w:t>Document Grid</w:t>
+      </w:r>
+      <w:r>
+        <w:t xml:space="preserve"> view</w:t>
+      </w:r>
+      <w:r>
+        <w:t xml:space="preserve"> and do the following</w:t>
+      </w:r>
+      <w:r>
+        <w:t>:</w:t>
       </w:r>
     </w:p>
     <w:p>
@@ -2979,206 +3688,164 @@
         <w:pStyle w:val="ListParagraph"/>
         <w:numPr>
           <w:ilvl w:val="0"/>
-          <w:numId w:val="41"/>
+          <w:numId w:val="48"/>
         </w:numPr>
-        <w:spacing w:before="240"/>
-      </w:pPr>
-      <w:r>
-        <w:t xml:space="preserve">On the </w:t>
-      </w:r>
-      <w:r>
-        <w:rPr>
-          <w:b/>
+      </w:pPr>
+      <w:r>
+        <w:t xml:space="preserve">Click </w:t>
+      </w:r>
+      <w:r>
+        <w:t xml:space="preserve">the </w:t>
+      </w:r>
+      <w:r>
+        <w:rPr>
+          <w:b/>
+        </w:rPr>
+        <w:t>Report</w:t>
+      </w:r>
+      <w:r>
+        <w:rPr>
+          <w:b/>
+        </w:rPr>
+        <w:t>s</w:t>
+      </w:r>
+      <w:r>
+        <w:t xml:space="preserve"> </w:t>
+      </w:r>
+      <w:r>
+        <w:t>menu,</w:t>
+      </w:r>
+      <w:r>
+        <w:t xml:space="preserve"> and </w:t>
+      </w:r>
+      <w:r>
+        <w:t>then click</w:t>
+      </w:r>
+      <w:r>
+        <w:t xml:space="preserve"> </w:t>
+      </w:r>
+      <w:r>
+        <w:rPr>
+          <w:b/>
+        </w:rPr>
+        <w:t>Replicates</w:t>
+      </w:r>
+      <w:r>
+        <w:t>.</w:t>
+      </w:r>
+    </w:p>
+    <w:p>
+      <w:pPr>
+        <w:keepNext/>
+      </w:pPr>
+      <w:r>
+        <w:lastRenderedPageBreak/>
+        <w:t>To</w:t>
+      </w:r>
+      <w:r>
+        <w:t xml:space="preserve"> establish</w:t>
+      </w:r>
+      <w:r>
+        <w:t xml:space="preserve"> the role of each of the samples </w:t>
+      </w:r>
+      <w:r>
+        <w:t>(</w:t>
+      </w:r>
+      <w:r>
+        <w:t>r</w:t>
+      </w:r>
+      <w:r>
+        <w:rPr>
           <w:bCs/>
         </w:rPr>
-        <w:t xml:space="preserve">View </w:t>
-      </w:r>
-      <w:r>
-        <w:t xml:space="preserve">menu, choose </w:t>
-      </w:r>
-      <w:r>
-        <w:rPr>
-          <w:b/>
-          <w:bCs/>
-        </w:rPr>
-        <w:t>Retention Times</w:t>
-      </w:r>
-      <w:r>
-        <w:t xml:space="preserve"> and click </w:t>
-      </w:r>
-      <w:r>
-        <w:rPr>
-          <w:b/>
-          <w:bCs/>
-        </w:rPr>
-        <w:t>Replicate Comparison</w:t>
-      </w:r>
-      <w:r>
-        <w:t>.</w:t>
-      </w:r>
-    </w:p>
-    <w:p>
-      <w:pPr>
-        <w:pStyle w:val="ListParagraph"/>
-        <w:numPr>
-          <w:ilvl w:val="0"/>
-          <w:numId w:val="41"/>
-        </w:numPr>
-        <w:spacing w:before="240"/>
-      </w:pPr>
-      <w:r>
-        <w:t>Click and drag these views to dock them above the chromatogram graphs.</w:t>
-      </w:r>
-    </w:p>
-    <w:p>
-      <w:pPr>
-        <w:pStyle w:val="ListParagraph"/>
-        <w:numPr>
-          <w:ilvl w:val="0"/>
-          <w:numId w:val="41"/>
-        </w:numPr>
-        <w:spacing w:before="240"/>
-      </w:pPr>
-      <w:r>
-        <w:t xml:space="preserve">On the </w:t>
-      </w:r>
-      <w:r>
-        <w:rPr>
-          <w:b/>
-          <w:bCs/>
-        </w:rPr>
-        <w:t xml:space="preserve">View </w:t>
-      </w:r>
-      <w:r>
-        <w:t xml:space="preserve">menu, choose </w:t>
-      </w:r>
-      <w:r>
-        <w:rPr>
-          <w:b/>
-        </w:rPr>
-        <w:t>Document Grid</w:t>
-      </w:r>
-      <w:r>
-        <w:rPr>
-          <w:b/>
-        </w:rPr>
-        <w:t>.</w:t>
-      </w:r>
-    </w:p>
-    <w:p>
-      <w:pPr>
-        <w:pStyle w:val="ListParagraph"/>
-        <w:numPr>
-          <w:ilvl w:val="0"/>
-          <w:numId w:val="41"/>
-        </w:numPr>
-        <w:spacing w:before="240"/>
-      </w:pPr>
-      <w:r>
-        <w:t>In the</w:t>
+        <w:t>eplicates</w:t>
+      </w:r>
+      <w:r>
+        <w:t>)</w:t>
+      </w:r>
+      <w:r>
+        <w:t xml:space="preserve"> in the study, as a</w:t>
+      </w:r>
+      <w:r>
+        <w:t xml:space="preserve"> standard, </w:t>
+      </w:r>
+      <w:r>
+        <w:t xml:space="preserve">an </w:t>
+      </w:r>
+      <w:r>
+        <w:t xml:space="preserve">unknown, or </w:t>
+      </w:r>
+      <w:r>
+        <w:t xml:space="preserve">a </w:t>
+      </w:r>
+      <w:r>
+        <w:t xml:space="preserve">quality control </w:t>
+      </w:r>
+      <w:r>
+        <w:t>run, e</w:t>
+      </w:r>
+      <w:r>
+        <w:t xml:space="preserve">dit </w:t>
+      </w:r>
+      <w:r>
+        <w:t xml:space="preserve">the </w:t>
+      </w:r>
+      <w:r>
+        <w:t>S</w:t>
+      </w:r>
+      <w:r>
+        <w:t xml:space="preserve">ample </w:t>
+      </w:r>
+      <w:r>
+        <w:t>T</w:t>
+      </w:r>
+      <w:r>
+        <w:t xml:space="preserve">ype and </w:t>
+      </w:r>
+      <w:r>
+        <w:t>A</w:t>
+      </w:r>
+      <w:r>
+        <w:t xml:space="preserve">nalyte </w:t>
+      </w:r>
+      <w:r>
+        <w:t>C</w:t>
+      </w:r>
+      <w:r>
+        <w:t>oncentration</w:t>
+      </w:r>
+      <w:r>
+        <w:t xml:space="preserve"> cells for each row</w:t>
       </w:r>
       <w:r>
         <w:t xml:space="preserve"> </w:t>
       </w:r>
       <w:r>
-        <w:rPr>
-          <w:b/>
-        </w:rPr>
-        <w:t>Document Grid</w:t>
-      </w:r>
-      <w:r>
-        <w:t xml:space="preserve"> view, click the </w:t>
-      </w:r>
-      <w:r>
-        <w:rPr>
-          <w:b/>
-        </w:rPr>
-        <w:t>Report</w:t>
-      </w:r>
-      <w:r>
-        <w:rPr>
-          <w:b/>
-        </w:rPr>
+        <w:t xml:space="preserve">as necessary </w:t>
+      </w:r>
+      <w:r>
         <w:t>s</w:t>
       </w:r>
       <w:r>
-        <w:t xml:space="preserve"> </w:t>
-      </w:r>
-      <w:r>
-        <w:t>menu,</w:t>
-      </w:r>
-      <w:r>
-        <w:t xml:space="preserve"> and </w:t>
-      </w:r>
-      <w:r>
-        <w:t>then click</w:t>
-      </w:r>
-      <w:r>
-        <w:t xml:space="preserve"> </w:t>
-      </w:r>
-      <w:r>
-        <w:rPr>
-          <w:b/>
-        </w:rPr>
-        <w:t>Peptide Quantification</w:t>
-      </w:r>
-      <w:r>
-        <w:t>.</w:t>
-      </w:r>
-    </w:p>
-    <w:p>
-      <w:pPr>
-        <w:pStyle w:val="ListParagraph"/>
-        <w:numPr>
-          <w:ilvl w:val="0"/>
-          <w:numId w:val="41"/>
-        </w:numPr>
-        <w:spacing w:before="240"/>
-      </w:pPr>
-      <w:r>
-        <w:t xml:space="preserve">Click and drag the </w:t>
-      </w:r>
-      <w:r>
-        <w:rPr>
-          <w:b/>
-        </w:rPr>
-        <w:t>Document Grid</w:t>
-      </w:r>
-      <w:r>
-        <w:t xml:space="preserve"> view and doc</w:t>
-      </w:r>
-      <w:r>
-        <w:t>k</w:t>
-      </w:r>
-      <w:r>
-        <w:t xml:space="preserve"> it next to the chromatogram graphs.</w:t>
-      </w:r>
-    </w:p>
-    <w:p>
-      <w:pPr>
-        <w:keepNext/>
-        <w:spacing w:before="240"/>
-      </w:pPr>
-      <w:r>
-        <w:lastRenderedPageBreak/>
-        <w:t>The Skyline window should now look like this:</w:t>
-      </w:r>
-    </w:p>
-    <w:p>
-      <w:pPr>
-        <w:spacing w:before="240"/>
-      </w:pPr>
-      <w:bookmarkStart w:id="1" w:name="_GoBack"/>
-      <w:bookmarkEnd w:id="1"/>
+        <w:t xml:space="preserve">o the </w:t>
+      </w:r>
+      <w:r>
+        <w:t>grid</w:t>
+      </w:r>
+      <w:r>
+        <w:t xml:space="preserve"> looks like this:</w:t>
+      </w:r>
+    </w:p>
+    <w:p>
       <w:r>
         <w:rPr>
           <w:noProof/>
         </w:rPr>
         <w:drawing>
-          <wp:inline distT="0" distB="0" distL="0" distR="0" wp14:anchorId="1BAFABAF" wp14:editId="3AF7B4E8">
-            <wp:extent cx="5943600" cy="4077970"/>
-            <wp:effectExtent l="0" t="0" r="0" b="0"/>
-            <wp:docPr id="32" name="Picture 32"/>
+          <wp:inline distT="0" distB="0" distL="0" distR="0" wp14:anchorId="74406563" wp14:editId="657E77CE">
+            <wp:extent cx="3381375" cy="4324350"/>
+            <wp:effectExtent l="0" t="0" r="9525" b="0"/>
+            <wp:docPr id="34" name="Picture 34"/>
             <wp:cNvGraphicFramePr>
               <a:graphicFrameLocks xmlns:a="http://schemas.openxmlformats.org/drawingml/2006/main" noChangeAspect="1"/>
             </wp:cNvGraphicFramePr>
@@ -3198,7 +3865,7 @@
                   <pic:spPr>
                     <a:xfrm>
                       <a:off x="0" y="0"/>
-                      <a:ext cx="5943600" cy="4077970"/>
+                      <a:ext cx="3381375" cy="4324350"/>
                     </a:xfrm>
                     <a:prstGeom prst="rect">
                       <a:avLst/>
@@ -3212,71 +3879,29 @@
       </w:r>
     </w:p>
     <w:p>
-      <w:pPr>
-        <w:pStyle w:val="Heading1"/>
-      </w:pPr>
-      <w:r>
-        <w:t>Checking Peak Integration</w:t>
-      </w:r>
-    </w:p>
-    <w:p>
-      <w:r>
-        <w:t xml:space="preserve">Looking at the </w:t>
-      </w:r>
-      <w:r>
-        <w:rPr>
-          <w:b/>
-        </w:rPr>
-        <w:t>Retention Times – Replicate Comparison</w:t>
-      </w:r>
-      <w:r>
-        <w:t xml:space="preserve"> window</w:t>
-      </w:r>
-      <w:r>
-        <w:t>,</w:t>
-      </w:r>
-      <w:r>
-        <w:t xml:space="preserve"> </w:t>
-      </w:r>
-      <w:r>
-        <w:t>you</w:t>
-      </w:r>
-      <w:r>
-        <w:t xml:space="preserve"> can see by the </w:t>
-      </w:r>
-      <w:r>
-        <w:t xml:space="preserve">lack of </w:t>
-      </w:r>
-      <w:r>
-        <w:t>outliers that</w:t>
-      </w:r>
-      <w:r>
-        <w:t xml:space="preserve"> Skyline did not have any problems with peak integration</w:t>
-      </w:r>
-      <w:r>
-        <w:t>.</w:t>
-      </w:r>
-    </w:p>
-    <w:p>
-      <w:pPr>
-        <w:pStyle w:val="Heading1"/>
-      </w:pPr>
-      <w:r>
-        <w:t xml:space="preserve">Preparing for </w:t>
-      </w:r>
-      <w:r>
-        <w:t>‘</w:t>
-      </w:r>
-      <w:r>
-        <w:t>Single Point Quantification’</w:t>
-      </w:r>
-    </w:p>
-    <w:p>
-      <w:r>
-        <w:t>Next, follow these steps to prepare Skyline to produce</w:t>
-      </w:r>
-      <w:r>
-        <w:t xml:space="preserve"> calibrated quantitative values for the targeted molecules based on an external single-point calibration run:</w:t>
+      <w:r>
+        <w:t>In</w:t>
+      </w:r>
+      <w:r>
+        <w:t xml:space="preserve"> this situation, the concentration given for the NIST sample (NIST-SRM-1950) is </w:t>
+      </w:r>
+      <w:r>
+        <w:t xml:space="preserve">entered as “1”, since all analytes have a </w:t>
+      </w:r>
+      <w:r>
+        <w:t xml:space="preserve">different concentration. </w:t>
+      </w:r>
+      <w:r>
+        <w:t>Think of this as establishing your standard as “One NIST Unit”. Therefore, i</w:t>
+      </w:r>
+      <w:r>
+        <w:t xml:space="preserve">n the next step, the concentration multipliers will each be </w:t>
+      </w:r>
+      <w:r>
+        <w:t>given as the actual concentration of the analyte in the NIST SRM-1950</w:t>
+      </w:r>
+      <w:r>
+        <w:t xml:space="preserve"> in order to adjust the target concentration of those analytes to their respective reference values.</w:t>
       </w:r>
     </w:p>
     <w:p>
@@ -3288,33 +3913,54 @@
         </w:numPr>
       </w:pPr>
       <w:r>
-        <w:t xml:space="preserve">On the </w:t>
-      </w:r>
-      <w:r>
-        <w:rPr>
-          <w:b/>
-        </w:rPr>
-        <w:t>Settings</w:t>
-      </w:r>
-      <w:r>
-        <w:t xml:space="preserve"> Menu, click </w:t>
-      </w:r>
-      <w:r>
-        <w:rPr>
-          <w:b/>
-        </w:rPr>
-        <w:t>Molecule</w:t>
-      </w:r>
-      <w:r>
-        <w:rPr>
-          <w:b/>
-        </w:rPr>
-        <w:t xml:space="preserve"> Settings</w:t>
-      </w:r>
-      <w:r>
-        <w:rPr>
-          <w:b/>
-        </w:rPr>
+        <w:t xml:space="preserve">In the </w:t>
+      </w:r>
+      <w:r>
+        <w:rPr>
+          <w:b/>
+        </w:rPr>
+        <w:t>Document Grid</w:t>
+      </w:r>
+      <w:r>
+        <w:t xml:space="preserve">, click </w:t>
+      </w:r>
+      <w:r>
+        <w:t xml:space="preserve">on the </w:t>
+      </w:r>
+      <w:r>
+        <w:rPr>
+          <w:b/>
+        </w:rPr>
+        <w:t>Report</w:t>
+      </w:r>
+      <w:r>
+        <w:rPr>
+          <w:b/>
+        </w:rPr>
+        <w:t>s</w:t>
+      </w:r>
+      <w:r>
+        <w:t xml:space="preserve"> </w:t>
+      </w:r>
+      <w:r>
+        <w:t>menu</w:t>
+      </w:r>
+      <w:r>
+        <w:t xml:space="preserve"> and </w:t>
+      </w:r>
+      <w:r>
+        <w:t>then click</w:t>
+      </w:r>
+      <w:r>
+        <w:t xml:space="preserve"> </w:t>
+      </w:r>
+      <w:r>
+        <w:rPr>
+          <w:b/>
+        </w:rPr>
+        <w:t>Peptide Quantification</w:t>
+      </w:r>
+      <w:r>
         <w:t>.</w:t>
       </w:r>
     </w:p>
@@ -3327,271 +3973,63 @@
         </w:numPr>
       </w:pPr>
       <w:r>
-        <w:t xml:space="preserve">Click the </w:t>
-      </w:r>
-      <w:r>
-        <w:rPr>
-          <w:b/>
-        </w:rPr>
-        <w:t>Quantification</w:t>
-      </w:r>
-      <w:r>
-        <w:t xml:space="preserve"> tab.</w:t>
-      </w:r>
-    </w:p>
-    <w:p>
-      <w:pPr>
-        <w:pStyle w:val="ListParagraph"/>
-        <w:numPr>
-          <w:ilvl w:val="0"/>
-          <w:numId w:val="48"/>
-        </w:numPr>
-        <w:spacing w:after="0"/>
-      </w:pPr>
-      <w:r>
-        <w:t xml:space="preserve">In the </w:t>
-      </w:r>
-      <w:r>
-        <w:rPr>
-          <w:b/>
-          <w:bCs/>
-        </w:rPr>
-        <w:t xml:space="preserve">Regression fit </w:t>
-      </w:r>
-      <w:r>
-        <w:t xml:space="preserve">field, select </w:t>
-      </w:r>
-      <w:r>
-        <w:t>“</w:t>
-      </w:r>
-      <w:r>
-        <w:rPr>
-          <w:bCs/>
-        </w:rPr>
-        <w:t>Linear though zero</w:t>
-      </w:r>
-      <w:r>
-        <w:rPr>
-          <w:bCs/>
-        </w:rPr>
-        <w:t>”</w:t>
-      </w:r>
-      <w:r>
-        <w:t>.</w:t>
-      </w:r>
-    </w:p>
-    <w:p>
-      <w:pPr>
-        <w:pStyle w:val="ListParagraph"/>
-        <w:numPr>
-          <w:ilvl w:val="0"/>
-          <w:numId w:val="48"/>
-        </w:numPr>
-      </w:pPr>
-      <w:r>
-        <w:t xml:space="preserve">In the </w:t>
-      </w:r>
-      <w:r>
-        <w:rPr>
-          <w:b/>
-          <w:bCs/>
-        </w:rPr>
-        <w:t>Normalization method</w:t>
-      </w:r>
-      <w:r>
-        <w:t xml:space="preserve">, select </w:t>
-      </w:r>
-      <w:r>
-        <w:t>“</w:t>
-      </w:r>
-      <w:r>
-        <w:rPr>
-          <w:bCs/>
-        </w:rPr>
-        <w:t>Ratio to Heavy</w:t>
-      </w:r>
-      <w:r>
-        <w:rPr>
-          <w:b/>
-          <w:bCs/>
-        </w:rPr>
-        <w:t>”</w:t>
-      </w:r>
-      <w:r>
-        <w:rPr>
-          <w:b/>
-          <w:bCs/>
-        </w:rPr>
-        <w:t>.</w:t>
-      </w:r>
-    </w:p>
-    <w:p>
-      <w:pPr>
-        <w:pStyle w:val="ListParagraph"/>
-        <w:numPr>
-          <w:ilvl w:val="0"/>
-          <w:numId w:val="48"/>
-        </w:numPr>
-      </w:pPr>
-      <w:r>
-        <w:t>Leave</w:t>
-      </w:r>
-      <w:r>
-        <w:t xml:space="preserve"> the</w:t>
-      </w:r>
-      <w:r>
-        <w:t xml:space="preserve"> </w:t>
-      </w:r>
-      <w:r>
-        <w:rPr>
-          <w:b/>
-          <w:bCs/>
-        </w:rPr>
-        <w:t xml:space="preserve">Regression weighting </w:t>
-      </w:r>
-      <w:r>
-        <w:t>field set to</w:t>
-      </w:r>
-      <w:r>
-        <w:t xml:space="preserve"> </w:t>
-      </w:r>
-      <w:r>
-        <w:t>“</w:t>
-      </w:r>
-      <w:r>
-        <w:rPr>
-          <w:bCs/>
-        </w:rPr>
-        <w:t>None</w:t>
-      </w:r>
-      <w:r>
-        <w:rPr>
-          <w:bCs/>
-        </w:rPr>
-        <w:t>”</w:t>
-      </w:r>
-      <w:r>
-        <w:rPr>
-          <w:bCs/>
-        </w:rPr>
-        <w:t>.</w:t>
-      </w:r>
-    </w:p>
-    <w:p>
-      <w:pPr>
-        <w:pStyle w:val="ListParagraph"/>
-        <w:numPr>
-          <w:ilvl w:val="0"/>
-          <w:numId w:val="48"/>
-        </w:numPr>
-      </w:pPr>
-      <w:r>
-        <w:rPr>
-          <w:bCs/>
-        </w:rPr>
-        <w:t xml:space="preserve">Leave the </w:t>
-      </w:r>
-      <w:r>
-        <w:rPr>
-          <w:b/>
-          <w:bCs/>
-        </w:rPr>
-        <w:t>MS level</w:t>
-      </w:r>
-      <w:r>
-        <w:t xml:space="preserve"> field </w:t>
-      </w:r>
-      <w:r>
-        <w:t>set to</w:t>
-      </w:r>
-      <w:r>
-        <w:t xml:space="preserve"> </w:t>
-      </w:r>
-      <w:r>
-        <w:t>“</w:t>
-      </w:r>
-      <w:r>
-        <w:rPr>
-          <w:bCs/>
-        </w:rPr>
-        <w:t>All</w:t>
-      </w:r>
-      <w:r>
-        <w:rPr>
-          <w:bCs/>
-        </w:rPr>
-        <w:t>”</w:t>
-      </w:r>
-      <w:r>
-        <w:rPr>
-          <w:b/>
-          <w:bCs/>
-        </w:rPr>
-        <w:t>.</w:t>
-      </w:r>
-    </w:p>
-    <w:p>
-      <w:pPr>
-        <w:pStyle w:val="ListParagraph"/>
-        <w:numPr>
-          <w:ilvl w:val="0"/>
-          <w:numId w:val="48"/>
-        </w:numPr>
-      </w:pPr>
-      <w:r>
-        <w:t xml:space="preserve">In the </w:t>
-      </w:r>
-      <w:r>
-        <w:rPr>
-          <w:b/>
-          <w:bCs/>
-        </w:rPr>
-        <w:t>Units</w:t>
-      </w:r>
-      <w:r>
-        <w:t xml:space="preserve"> field </w:t>
-      </w:r>
-      <w:r>
-        <w:t>enter</w:t>
-      </w:r>
-      <w:r>
-        <w:t xml:space="preserve"> “uM”.</w:t>
-      </w:r>
-    </w:p>
-    <w:p>
-      <w:pPr>
-        <w:keepNext/>
-      </w:pPr>
-      <w:r>
+        <w:t xml:space="preserve">Set the </w:t>
+      </w:r>
+      <w:r>
+        <w:t>C</w:t>
+      </w:r>
+      <w:r>
+        <w:t xml:space="preserve">oncentration </w:t>
+      </w:r>
+      <w:r>
+        <w:t>M</w:t>
+      </w:r>
+      <w:r>
+        <w:t xml:space="preserve">ultiplier </w:t>
+      </w:r>
+      <w:r>
+        <w:t xml:space="preserve">and </w:t>
+      </w:r>
+      <w:r>
+        <w:t>N</w:t>
+      </w:r>
+      <w:r>
+        <w:t xml:space="preserve">ormalization </w:t>
+      </w:r>
+      <w:r>
+        <w:t>M</w:t>
+      </w:r>
+      <w:r>
+        <w:t xml:space="preserve">ethod </w:t>
+      </w:r>
+      <w:r>
+        <w:t xml:space="preserve">cells </w:t>
+      </w:r>
+      <w:r>
+        <w:t xml:space="preserve">for each target </w:t>
+      </w:r>
+      <w:r>
+        <w:t>as shown below.</w:t>
+      </w:r>
+    </w:p>
+    <w:p>
+      <w:pPr>
+        <w:rPr>
+          <w:rFonts w:ascii="Times New Roman" w:hAnsi="Times New Roman"/>
+          <w:sz w:val="24"/>
+          <w:szCs w:val="24"/>
+        </w:rPr>
+      </w:pPr>
+      <w:r>
+        <w:rPr>
+          <w:noProof/>
+        </w:rPr>
         <w:lastRenderedPageBreak/>
-        <w:t xml:space="preserve">The </w:t>
-      </w:r>
-      <w:r>
-        <w:rPr>
-          <w:b/>
-        </w:rPr>
-        <w:t>Molecule Settings</w:t>
-      </w:r>
-      <w:r>
-        <w:t xml:space="preserve"> for</w:t>
-      </w:r>
-      <w:r>
-        <w:t>m</w:t>
-      </w:r>
-      <w:r>
-        <w:t xml:space="preserve"> should look like this: </w:t>
-      </w:r>
-    </w:p>
-    <w:p>
-      <w:r>
-        <w:rPr>
-          <w:noProof/>
-        </w:rPr>
         <w:drawing>
-          <wp:inline distT="0" distB="0" distL="0" distR="0" wp14:anchorId="70988DF1" wp14:editId="278A3A82">
-            <wp:extent cx="3781425" cy="5191125"/>
-            <wp:effectExtent l="0" t="0" r="9525" b="9525"/>
-            <wp:docPr id="33" name="Picture 33"/>
+          <wp:inline distT="0" distB="0" distL="0" distR="0" wp14:anchorId="3539318A" wp14:editId="41366ACE">
+            <wp:extent cx="5943600" cy="1534795"/>
+            <wp:effectExtent l="0" t="0" r="0" b="8255"/>
+            <wp:docPr id="36" name="Picture 36"/>
             <wp:cNvGraphicFramePr>
               <a:graphicFrameLocks xmlns:a="http://schemas.openxmlformats.org/drawingml/2006/main" noChangeAspect="1"/>
             </wp:cNvGraphicFramePr>
@@ -3611,7 +4049,7 @@
                   <pic:spPr>
                     <a:xfrm>
                       <a:off x="0" y="0"/>
-                      <a:ext cx="3781425" cy="5191125"/>
+                      <a:ext cx="5943600" cy="1534795"/>
                     </a:xfrm>
                     <a:prstGeom prst="rect">
                       <a:avLst/>
@@ -3625,67 +4063,143 @@
       </w:r>
     </w:p>
     <w:p>
+      <w:r>
+        <w:t>The de</w:t>
+      </w:r>
+      <w:r>
+        <w:t>fault normalization method is “R</w:t>
+      </w:r>
+      <w:r>
+        <w:t xml:space="preserve">atio to </w:t>
+      </w:r>
+      <w:r>
+        <w:t>H</w:t>
+      </w:r>
+      <w:r>
+        <w:t xml:space="preserve">eavy” when using stable-isotope internal standards, but </w:t>
+      </w:r>
+      <w:r>
+        <w:t xml:space="preserve">you </w:t>
+      </w:r>
+      <w:r>
+        <w:t xml:space="preserve">need to set the </w:t>
+      </w:r>
+      <w:r>
+        <w:t>“</w:t>
+      </w:r>
+      <w:r>
+        <w:t>FA 18:3</w:t>
+      </w:r>
+      <w:r>
+        <w:t>”</w:t>
+      </w:r>
+      <w:r>
+        <w:t xml:space="preserve"> analyte to use the previously-defined surrogate standard as the denominator in the </w:t>
+      </w:r>
+      <w:r>
+        <w:t>analyte to standard</w:t>
+      </w:r>
+      <w:r>
+        <w:t xml:space="preserve"> ratio.</w:t>
+      </w:r>
+    </w:p>
+    <w:p>
+      <w:pPr>
+        <w:pStyle w:val="Heading1"/>
+      </w:pPr>
+      <w:r>
+        <w:t>Inspect</w:t>
+      </w:r>
+      <w:r>
+        <w:t>ing</w:t>
+      </w:r>
+      <w:r>
+        <w:t xml:space="preserve"> the Calibration Curves</w:t>
+      </w:r>
+    </w:p>
+    <w:p>
+      <w:r>
+        <w:t xml:space="preserve">Each entry in the </w:t>
+      </w:r>
+      <w:r>
+        <w:t>Calibration Curve</w:t>
+      </w:r>
+      <w:r>
+        <w:t xml:space="preserve"> column is a clickable link that </w:t>
+      </w:r>
+      <w:r>
+        <w:t>shows and activates</w:t>
+      </w:r>
+      <w:r>
+        <w:t xml:space="preserve"> the </w:t>
+      </w:r>
+      <w:r>
+        <w:rPr>
+          <w:b/>
+        </w:rPr>
+        <w:t>C</w:t>
+      </w:r>
+      <w:r>
+        <w:rPr>
+          <w:b/>
+        </w:rPr>
+        <w:t xml:space="preserve">alibration </w:t>
+      </w:r>
+      <w:r>
+        <w:rPr>
+          <w:b/>
+        </w:rPr>
+        <w:t>C</w:t>
+      </w:r>
+      <w:r>
+        <w:rPr>
+          <w:b/>
+        </w:rPr>
+        <w:t>urve</w:t>
+      </w:r>
+      <w:r>
+        <w:t xml:space="preserve"> view for the molecule in that row.</w:t>
+      </w:r>
+    </w:p>
+    <w:p>
       <w:pPr>
         <w:pStyle w:val="ListParagraph"/>
         <w:numPr>
           <w:ilvl w:val="0"/>
-          <w:numId w:val="48"/>
+          <w:numId w:val="49"/>
         </w:numPr>
-        <w:spacing w:after="0"/>
-      </w:pPr>
-      <w:r>
-        <w:t xml:space="preserve">Click </w:t>
-      </w:r>
-      <w:r>
-        <w:t xml:space="preserve">the </w:t>
-      </w:r>
-      <w:r>
-        <w:rPr>
-          <w:b/>
-        </w:rPr>
-        <w:t>OK</w:t>
-      </w:r>
-      <w:r>
-        <w:rPr>
-          <w:b/>
-        </w:rPr>
-        <w:t xml:space="preserve"> </w:t>
-      </w:r>
-      <w:r>
-        <w:rPr>
-          <w:bCs/>
-        </w:rPr>
-        <w:t>button</w:t>
-      </w:r>
-      <w:r>
-        <w:rPr>
-          <w:b/>
-        </w:rPr>
-        <w:t>.</w:t>
-      </w:r>
-    </w:p>
-    <w:p>
-      <w:pPr>
-        <w:keepNext/>
-        <w:spacing w:before="240"/>
-      </w:pPr>
-      <w:r>
-        <w:t>R</w:t>
-      </w:r>
-      <w:r>
-        <w:t xml:space="preserve">eturn to the </w:t>
-      </w:r>
-      <w:r>
-        <w:rPr>
-          <w:b/>
-        </w:rPr>
-        <w:t>Document Grid</w:t>
-      </w:r>
-      <w:r>
-        <w:t xml:space="preserve"> view</w:t>
-      </w:r>
-      <w:r>
-        <w:t xml:space="preserve"> and do the following</w:t>
+      </w:pPr>
+      <w:r>
+        <w:t xml:space="preserve">Click on the calibration curve link for </w:t>
+      </w:r>
+      <w:r>
+        <w:t>“</w:t>
+      </w:r>
+      <w:r>
+        <w:t>FA 18:2</w:t>
+      </w:r>
+      <w:r>
+        <w:t>”</w:t>
+      </w:r>
+    </w:p>
+    <w:p>
+      <w:r>
+        <w:t>T</w:t>
+      </w:r>
+      <w:r>
+        <w:t xml:space="preserve">he </w:t>
+      </w:r>
+      <w:r>
+        <w:rPr>
+          <w:b/>
+        </w:rPr>
+        <w:t>Calibration Curve</w:t>
+      </w:r>
+      <w:r>
+        <w:t xml:space="preserve"> view will appear</w:t>
+      </w:r>
+      <w:r>
+        <w:t xml:space="preserve"> looking like this</w:t>
       </w:r>
       <w:r>
         <w:t>:</w:t>
@@ -3694,166 +4208,17 @@
     <w:p>
       <w:pPr>
         <w:pStyle w:val="ListParagraph"/>
-        <w:numPr>
-          <w:ilvl w:val="0"/>
-          <w:numId w:val="48"/>
-        </w:numPr>
-      </w:pPr>
-      <w:r>
-        <w:t xml:space="preserve">Click </w:t>
-      </w:r>
-      <w:r>
-        <w:t xml:space="preserve">the </w:t>
-      </w:r>
-      <w:r>
-        <w:rPr>
-          <w:b/>
-        </w:rPr>
-        <w:t>Report</w:t>
-      </w:r>
-      <w:r>
-        <w:rPr>
-          <w:b/>
-        </w:rPr>
-        <w:t>s</w:t>
-      </w:r>
-      <w:r>
-        <w:t xml:space="preserve"> </w:t>
-      </w:r>
-      <w:r>
-        <w:t>menu,</w:t>
-      </w:r>
-      <w:r>
-        <w:t xml:space="preserve"> and </w:t>
-      </w:r>
-      <w:r>
-        <w:t>then click</w:t>
-      </w:r>
-      <w:r>
-        <w:t xml:space="preserve"> </w:t>
-      </w:r>
-      <w:r>
-        <w:rPr>
-          <w:b/>
-        </w:rPr>
-        <w:t>Replicates</w:t>
-      </w:r>
-      <w:r>
-        <w:t>.</w:t>
-      </w:r>
-    </w:p>
-    <w:p>
-      <w:pPr>
-        <w:keepNext/>
-      </w:pPr>
-      <w:r>
-        <w:lastRenderedPageBreak/>
-        <w:t>To</w:t>
-      </w:r>
-      <w:r>
-        <w:t xml:space="preserve"> establish</w:t>
-      </w:r>
-      <w:r>
-        <w:t xml:space="preserve"> the role of each of the samples </w:t>
-      </w:r>
-      <w:r>
-        <w:t>(</w:t>
-      </w:r>
-      <w:r>
-        <w:t>r</w:t>
-      </w:r>
-      <w:r>
-        <w:rPr>
-          <w:bCs/>
-        </w:rPr>
-        <w:t>eplicates</w:t>
-      </w:r>
-      <w:r>
-        <w:t>)</w:t>
-      </w:r>
-      <w:r>
-        <w:t xml:space="preserve"> in the study, as a</w:t>
-      </w:r>
-      <w:r>
-        <w:t xml:space="preserve"> standard, </w:t>
-      </w:r>
-      <w:r>
-        <w:t xml:space="preserve">an </w:t>
-      </w:r>
-      <w:r>
-        <w:t xml:space="preserve">unknown, or </w:t>
-      </w:r>
-      <w:r>
-        <w:t xml:space="preserve">a </w:t>
-      </w:r>
-      <w:r>
-        <w:t xml:space="preserve">quality control </w:t>
-      </w:r>
-      <w:r>
-        <w:t>run, e</w:t>
-      </w:r>
-      <w:r>
-        <w:t xml:space="preserve">dit </w:t>
-      </w:r>
-      <w:r>
-        <w:t xml:space="preserve">the </w:t>
-      </w:r>
-      <w:r>
-        <w:t>S</w:t>
-      </w:r>
-      <w:r>
-        <w:t xml:space="preserve">ample </w:t>
-      </w:r>
-      <w:r>
-        <w:t>T</w:t>
-      </w:r>
-      <w:r>
-        <w:t xml:space="preserve">ype and </w:t>
-      </w:r>
-      <w:r>
-        <w:t>A</w:t>
-      </w:r>
-      <w:r>
-        <w:t xml:space="preserve">nalyte </w:t>
-      </w:r>
-      <w:r>
-        <w:t>C</w:t>
-      </w:r>
-      <w:r>
-        <w:t>oncentration</w:t>
-      </w:r>
-      <w:r>
-        <w:t xml:space="preserve"> cells for each row</w:t>
-      </w:r>
-      <w:r>
-        <w:t xml:space="preserve"> </w:t>
-      </w:r>
-      <w:r>
-        <w:t xml:space="preserve">as necessary </w:t>
-      </w:r>
-      <w:r>
-        <w:t>s</w:t>
-      </w:r>
-      <w:r>
-        <w:t xml:space="preserve">o the </w:t>
-      </w:r>
-      <w:r>
-        <w:t>grid</w:t>
-      </w:r>
-      <w:r>
-        <w:t xml:space="preserve"> looks like this:</w:t>
-      </w:r>
-    </w:p>
-    <w:p>
+        <w:ind w:left="0"/>
+      </w:pPr>
       <w:r>
         <w:rPr>
           <w:noProof/>
         </w:rPr>
         <w:drawing>
-          <wp:inline distT="0" distB="0" distL="0" distR="0" wp14:anchorId="74406563" wp14:editId="657E77CE">
-            <wp:extent cx="3381375" cy="4324350"/>
-            <wp:effectExtent l="0" t="0" r="9525" b="0"/>
-            <wp:docPr id="34" name="Picture 34"/>
+          <wp:inline distT="0" distB="0" distL="0" distR="0" wp14:anchorId="0B94BBA4" wp14:editId="63EF3082">
+            <wp:extent cx="5562600" cy="4114800"/>
+            <wp:effectExtent l="0" t="0" r="0" b="0"/>
+            <wp:docPr id="37" name="Picture 37"/>
             <wp:cNvGraphicFramePr>
               <a:graphicFrameLocks xmlns:a="http://schemas.openxmlformats.org/drawingml/2006/main" noChangeAspect="1"/>
             </wp:cNvGraphicFramePr>
@@ -3873,379 +4238,6 @@
                   <pic:spPr>
                     <a:xfrm>
                       <a:off x="0" y="0"/>
-                      <a:ext cx="3381375" cy="4324350"/>
-                    </a:xfrm>
-                    <a:prstGeom prst="rect">
-                      <a:avLst/>
-                    </a:prstGeom>
-                  </pic:spPr>
-                </pic:pic>
-              </a:graphicData>
-            </a:graphic>
-          </wp:inline>
-        </w:drawing>
-      </w:r>
-    </w:p>
-    <w:p>
-      <w:r>
-        <w:t>In</w:t>
-      </w:r>
-      <w:r>
-        <w:t xml:space="preserve"> this situation, the concentration given for the NIST sample (NIST-SRM-1950) is </w:t>
-      </w:r>
-      <w:r>
-        <w:t xml:space="preserve">entered as “1”, since all analytes have a </w:t>
-      </w:r>
-      <w:r>
-        <w:t xml:space="preserve">different concentration. </w:t>
-      </w:r>
-      <w:r>
-        <w:t>Think of this as establishing your standard as “One NIST Unit”. Therefore, i</w:t>
-      </w:r>
-      <w:r>
-        <w:t xml:space="preserve">n the next step, the concentration multipliers will each be </w:t>
-      </w:r>
-      <w:r>
-        <w:t>given as the actual concentration of the analyte in the NIST SRM-1950</w:t>
-      </w:r>
-      <w:r>
-        <w:t xml:space="preserve"> in order to adjust the target concentration of those analytes to their respective reference values.</w:t>
-      </w:r>
-    </w:p>
-    <w:p>
-      <w:pPr>
-        <w:pStyle w:val="ListParagraph"/>
-        <w:numPr>
-          <w:ilvl w:val="0"/>
-          <w:numId w:val="48"/>
-        </w:numPr>
-      </w:pPr>
-      <w:r>
-        <w:t xml:space="preserve">In the </w:t>
-      </w:r>
-      <w:r>
-        <w:rPr>
-          <w:b/>
-        </w:rPr>
-        <w:t>Document Grid</w:t>
-      </w:r>
-      <w:r>
-        <w:t xml:space="preserve">, click </w:t>
-      </w:r>
-      <w:r>
-        <w:t xml:space="preserve">on the </w:t>
-      </w:r>
-      <w:r>
-        <w:rPr>
-          <w:b/>
-        </w:rPr>
-        <w:t>Report</w:t>
-      </w:r>
-      <w:r>
-        <w:rPr>
-          <w:b/>
-        </w:rPr>
-        <w:t>s</w:t>
-      </w:r>
-      <w:r>
-        <w:t xml:space="preserve"> </w:t>
-      </w:r>
-      <w:r>
-        <w:t>menu</w:t>
-      </w:r>
-      <w:r>
-        <w:t xml:space="preserve"> and </w:t>
-      </w:r>
-      <w:r>
-        <w:t>then click</w:t>
-      </w:r>
-      <w:r>
-        <w:t xml:space="preserve"> </w:t>
-      </w:r>
-      <w:r>
-        <w:rPr>
-          <w:b/>
-        </w:rPr>
-        <w:t>Peptide Quantification</w:t>
-      </w:r>
-      <w:r>
-        <w:t>.</w:t>
-      </w:r>
-    </w:p>
-    <w:p>
-      <w:pPr>
-        <w:pStyle w:val="ListParagraph"/>
-        <w:numPr>
-          <w:ilvl w:val="0"/>
-          <w:numId w:val="48"/>
-        </w:numPr>
-      </w:pPr>
-      <w:r>
-        <w:t xml:space="preserve">Set the </w:t>
-      </w:r>
-      <w:r>
-        <w:t>C</w:t>
-      </w:r>
-      <w:r>
-        <w:t xml:space="preserve">oncentration </w:t>
-      </w:r>
-      <w:r>
-        <w:t>M</w:t>
-      </w:r>
-      <w:r>
-        <w:t xml:space="preserve">ultiplier </w:t>
-      </w:r>
-      <w:r>
-        <w:t xml:space="preserve">and </w:t>
-      </w:r>
-      <w:r>
-        <w:t>N</w:t>
-      </w:r>
-      <w:r>
-        <w:t xml:space="preserve">ormalization </w:t>
-      </w:r>
-      <w:r>
-        <w:t>M</w:t>
-      </w:r>
-      <w:r>
-        <w:t xml:space="preserve">ethod </w:t>
-      </w:r>
-      <w:r>
-        <w:t xml:space="preserve">cells </w:t>
-      </w:r>
-      <w:r>
-        <w:t xml:space="preserve">for each target </w:t>
-      </w:r>
-      <w:r>
-        <w:t>as shown below.</w:t>
-      </w:r>
-    </w:p>
-    <w:p>
-      <w:pPr>
-        <w:rPr>
-          <w:rFonts w:ascii="Times New Roman" w:hAnsi="Times New Roman"/>
-          <w:sz w:val="24"/>
-          <w:szCs w:val="24"/>
-        </w:rPr>
-      </w:pPr>
-      <w:r>
-        <w:rPr>
-          <w:noProof/>
-        </w:rPr>
-        <w:lastRenderedPageBreak/>
-        <w:drawing>
-          <wp:inline distT="0" distB="0" distL="0" distR="0" wp14:anchorId="3539318A" wp14:editId="41366ACE">
-            <wp:extent cx="5943600" cy="1534795"/>
-            <wp:effectExtent l="0" t="0" r="0" b="8255"/>
-            <wp:docPr id="36" name="Picture 36"/>
-            <wp:cNvGraphicFramePr>
-              <a:graphicFrameLocks xmlns:a="http://schemas.openxmlformats.org/drawingml/2006/main" noChangeAspect="1"/>
-            </wp:cNvGraphicFramePr>
-            <a:graphic xmlns:a="http://schemas.openxmlformats.org/drawingml/2006/main">
-              <a:graphicData uri="http://schemas.openxmlformats.org/drawingml/2006/picture">
-                <pic:pic xmlns:pic="http://schemas.openxmlformats.org/drawingml/2006/picture">
-                  <pic:nvPicPr>
-                    <pic:cNvPr id="1" name=""/>
-                    <pic:cNvPicPr/>
-                  </pic:nvPicPr>
-                  <pic:blipFill>
-                    <a:blip r:embed="rId29"/>
-                    <a:stretch>
-                      <a:fillRect/>
-                    </a:stretch>
-                  </pic:blipFill>
-                  <pic:spPr>
-                    <a:xfrm>
-                      <a:off x="0" y="0"/>
-                      <a:ext cx="5943600" cy="1534795"/>
-                    </a:xfrm>
-                    <a:prstGeom prst="rect">
-                      <a:avLst/>
-                    </a:prstGeom>
-                  </pic:spPr>
-                </pic:pic>
-              </a:graphicData>
-            </a:graphic>
-          </wp:inline>
-        </w:drawing>
-      </w:r>
-    </w:p>
-    <w:p>
-      <w:r>
-        <w:t>The de</w:t>
-      </w:r>
-      <w:r>
-        <w:t>fault normalization method is “R</w:t>
-      </w:r>
-      <w:r>
-        <w:t xml:space="preserve">atio to </w:t>
-      </w:r>
-      <w:r>
-        <w:t>H</w:t>
-      </w:r>
-      <w:r>
-        <w:t xml:space="preserve">eavy” when using stable-isotope internal standards, but </w:t>
-      </w:r>
-      <w:r>
-        <w:t xml:space="preserve">you </w:t>
-      </w:r>
-      <w:r>
-        <w:t xml:space="preserve">need to set the </w:t>
-      </w:r>
-      <w:r>
-        <w:t>“</w:t>
-      </w:r>
-      <w:r>
-        <w:t>FA 18:3</w:t>
-      </w:r>
-      <w:r>
-        <w:t>”</w:t>
-      </w:r>
-      <w:r>
-        <w:t xml:space="preserve"> analyte to use the previously-defined surrogate standard as the denominator in the </w:t>
-      </w:r>
-      <w:r>
-        <w:t>analyte to standard</w:t>
-      </w:r>
-      <w:r>
-        <w:t xml:space="preserve"> ratio.</w:t>
-      </w:r>
-    </w:p>
-    <w:p>
-      <w:pPr>
-        <w:pStyle w:val="Heading1"/>
-      </w:pPr>
-      <w:r>
-        <w:t>Inspect</w:t>
-      </w:r>
-      <w:r>
-        <w:t>ing</w:t>
-      </w:r>
-      <w:r>
-        <w:t xml:space="preserve"> the Calibration Curves</w:t>
-      </w:r>
-    </w:p>
-    <w:p>
-      <w:r>
-        <w:t xml:space="preserve">Each entry in the </w:t>
-      </w:r>
-      <w:r>
-        <w:t>Calibration Curve</w:t>
-      </w:r>
-      <w:r>
-        <w:t xml:space="preserve"> column is a clickable link that </w:t>
-      </w:r>
-      <w:r>
-        <w:t>shows and activates</w:t>
-      </w:r>
-      <w:r>
-        <w:t xml:space="preserve"> the </w:t>
-      </w:r>
-      <w:r>
-        <w:rPr>
-          <w:b/>
-        </w:rPr>
-        <w:t>C</w:t>
-      </w:r>
-      <w:r>
-        <w:rPr>
-          <w:b/>
-        </w:rPr>
-        <w:t xml:space="preserve">alibration </w:t>
-      </w:r>
-      <w:r>
-        <w:rPr>
-          <w:b/>
-        </w:rPr>
-        <w:t>C</w:t>
-      </w:r>
-      <w:r>
-        <w:rPr>
-          <w:b/>
-        </w:rPr>
-        <w:t>urve</w:t>
-      </w:r>
-      <w:r>
-        <w:t xml:space="preserve"> view for the molecule in that row.</w:t>
-      </w:r>
-    </w:p>
-    <w:p>
-      <w:pPr>
-        <w:pStyle w:val="ListParagraph"/>
-        <w:numPr>
-          <w:ilvl w:val="0"/>
-          <w:numId w:val="49"/>
-        </w:numPr>
-      </w:pPr>
-      <w:r>
-        <w:t xml:space="preserve">Click on the calibration curve link for </w:t>
-      </w:r>
-      <w:r>
-        <w:t>“</w:t>
-      </w:r>
-      <w:r>
-        <w:t>FA 18:2</w:t>
-      </w:r>
-      <w:r>
-        <w:t>”</w:t>
-      </w:r>
-    </w:p>
-    <w:p>
-      <w:r>
-        <w:t>T</w:t>
-      </w:r>
-      <w:r>
-        <w:t xml:space="preserve">he </w:t>
-      </w:r>
-      <w:r>
-        <w:rPr>
-          <w:b/>
-        </w:rPr>
-        <w:t>Calibration Curve</w:t>
-      </w:r>
-      <w:r>
-        <w:t xml:space="preserve"> view will appear</w:t>
-      </w:r>
-      <w:r>
-        <w:t xml:space="preserve"> looking like this</w:t>
-      </w:r>
-      <w:r>
-        <w:t>:</w:t>
-      </w:r>
-    </w:p>
-    <w:p>
-      <w:pPr>
-        <w:pStyle w:val="ListParagraph"/>
-        <w:ind w:left="0"/>
-      </w:pPr>
-      <w:r>
-        <w:rPr>
-          <w:noProof/>
-        </w:rPr>
-        <w:drawing>
-          <wp:inline distT="0" distB="0" distL="0" distR="0" wp14:anchorId="0B94BBA4" wp14:editId="63EF3082">
-            <wp:extent cx="5562600" cy="4114800"/>
-            <wp:effectExtent l="0" t="0" r="0" b="0"/>
-            <wp:docPr id="37" name="Picture 37"/>
-            <wp:cNvGraphicFramePr>
-              <a:graphicFrameLocks xmlns:a="http://schemas.openxmlformats.org/drawingml/2006/main" noChangeAspect="1"/>
-            </wp:cNvGraphicFramePr>
-            <a:graphic xmlns:a="http://schemas.openxmlformats.org/drawingml/2006/main">
-              <a:graphicData uri="http://schemas.openxmlformats.org/drawingml/2006/picture">
-                <pic:pic xmlns:pic="http://schemas.openxmlformats.org/drawingml/2006/picture">
-                  <pic:nvPicPr>
-                    <pic:cNvPr id="1" name=""/>
-                    <pic:cNvPicPr/>
-                  </pic:nvPicPr>
-                  <pic:blipFill>
-                    <a:blip r:embed="rId30"/>
-                    <a:stretch>
-                      <a:fillRect/>
-                    </a:stretch>
-                  </pic:blipFill>
-                  <pic:spPr>
-                    <a:xfrm>
-                      <a:off x="0" y="0"/>
                       <a:ext cx="5562600" cy="4114800"/>
                     </a:xfrm>
                     <a:prstGeom prst="rect">
@@ -4431,7 +4423,7 @@
       </w:r>
     </w:p>
     <w:sectPr>
-      <w:footerReference w:type="default" r:id="rId31"/>
+      <w:footerReference w:type="default" r:id="rId29"/>
       <w:pgSz w:w="12240" w:h="15840"/>
       <w:pgMar w:top="1440" w:right="1440" w:bottom="1440" w:left="1440" w:header="720" w:footer="720" w:gutter="0"/>
       <w:cols w:space="720"/>
@@ -4439,30 +4431,6 @@
     </w:sectPr>
   </w:body>
 </w:document>
-</file>
-
-<file path=word/comments.xml><?xml version="1.0" encoding="utf-8"?>
-<w:comments xmlns:wpc="http://schemas.microsoft.com/office/word/2010/wordprocessingCanvas" xmlns:mc="http://schemas.openxmlformats.org/markup-compatibility/2006" xmlns:o="urn:schemas-microsoft-com:office:office" xmlns:r="http://schemas.openxmlformats.org/officeDocument/2006/relationships" xmlns:m="http://schemas.openxmlformats.org/officeDocument/2006/math" xmlns:v="urn:schemas-microsoft-com:vml" xmlns:wp14="http://schemas.microsoft.com/office/word/2010/wordprocessingDrawing" xmlns:wp="http://schemas.openxmlformats.org/drawingml/2006/wordprocessingDrawing" xmlns:w10="urn:schemas-microsoft-com:office:word" xmlns:w="http://schemas.openxmlformats.org/wordprocessingml/2006/main" xmlns:w14="http://schemas.microsoft.com/office/word/2010/wordml" xmlns:w15="http://schemas.microsoft.com/office/word/2012/wordml" xmlns:wpg="http://schemas.microsoft.com/office/word/2010/wordprocessingGroup" xmlns:wpi="http://schemas.microsoft.com/office/word/2010/wordprocessingInk" xmlns:wne="http://schemas.microsoft.com/office/word/2006/wordml" xmlns:wps="http://schemas.microsoft.com/office/word/2010/wordprocessingShape" mc:Ignorable="w14 w15 wp14">
-  <w:comment w:id="0" w:author="Nat Brace" w:date="2020-06-10T21:05:00Z" w:initials="NB">
-    <w:p>
-      <w:pPr>
-        <w:pStyle w:val="CommentText"/>
-      </w:pPr>
-      <w:r>
-        <w:rPr>
-          <w:rStyle w:val="CommentReference"/>
-        </w:rPr>
-        <w:annotationRef/>
-      </w:r>
-    </w:p>
-  </w:comment>
-</w:comments>
-</file>
-
-<file path=word/commentsExtended.xml><?xml version="1.0" encoding="utf-8"?>
-<w15:commentsEx xmlns:wpc="http://schemas.microsoft.com/office/word/2010/wordprocessingCanvas" xmlns:mc="http://schemas.openxmlformats.org/markup-compatibility/2006" xmlns:o="urn:schemas-microsoft-com:office:office" xmlns:r="http://schemas.openxmlformats.org/officeDocument/2006/relationships" xmlns:m="http://schemas.openxmlformats.org/officeDocument/2006/math" xmlns:v="urn:schemas-microsoft-com:vml" xmlns:wp14="http://schemas.microsoft.com/office/word/2010/wordprocessingDrawing" xmlns:wp="http://schemas.openxmlformats.org/drawingml/2006/wordprocessingDrawing" xmlns:w10="urn:schemas-microsoft-com:office:word" xmlns:w="http://schemas.openxmlformats.org/wordprocessingml/2006/main" xmlns:w14="http://schemas.microsoft.com/office/word/2010/wordml" xmlns:w15="http://schemas.microsoft.com/office/word/2012/wordml" xmlns:wpg="http://schemas.microsoft.com/office/word/2010/wordprocessingGroup" xmlns:wpi="http://schemas.microsoft.com/office/word/2010/wordprocessingInk" xmlns:wne="http://schemas.microsoft.com/office/word/2006/wordml" xmlns:wps="http://schemas.microsoft.com/office/word/2010/wordprocessingShape" mc:Ignorable="w14 w15 wp14">
-  <w15:commentEx w15:paraId="4FEDD92C" w15:done="0"/>
-</w15:commentsEx>
 </file>
 
 <file path=word/commentsExtensible.xml><?xml version="1.0" encoding="utf-8"?>
@@ -4522,7 +4490,7 @@
       <w:rPr>
         <w:noProof/>
       </w:rPr>
-      <w:t>12</w:t>
+      <w:t>3</w:t>
     </w:r>
     <w:r>
       <w:fldChar w:fldCharType="end"/>
@@ -10735,14 +10703,6 @@
   </w:num>
   <w:numIdMacAtCleanup w:val="52"/>
 </w:numbering>
-</file>
-
-<file path=word/people.xml><?xml version="1.0" encoding="utf-8"?>
-<w15:people xmlns:wpc="http://schemas.microsoft.com/office/word/2010/wordprocessingCanvas" xmlns:mc="http://schemas.openxmlformats.org/markup-compatibility/2006" xmlns:o="urn:schemas-microsoft-com:office:office" xmlns:r="http://schemas.openxmlformats.org/officeDocument/2006/relationships" xmlns:m="http://schemas.openxmlformats.org/officeDocument/2006/math" xmlns:v="urn:schemas-microsoft-com:vml" xmlns:wp14="http://schemas.microsoft.com/office/word/2010/wordprocessingDrawing" xmlns:wp="http://schemas.openxmlformats.org/drawingml/2006/wordprocessingDrawing" xmlns:w10="urn:schemas-microsoft-com:office:word" xmlns:w="http://schemas.openxmlformats.org/wordprocessingml/2006/main" xmlns:w14="http://schemas.microsoft.com/office/word/2010/wordml" xmlns:w15="http://schemas.microsoft.com/office/word/2012/wordml" xmlns:wpg="http://schemas.microsoft.com/office/word/2010/wordprocessingGroup" xmlns:wpi="http://schemas.microsoft.com/office/word/2010/wordprocessingInk" xmlns:wne="http://schemas.microsoft.com/office/word/2006/wordml" xmlns:wps="http://schemas.microsoft.com/office/word/2010/wordprocessingShape" mc:Ignorable="w14 w15 wp14">
-  <w15:person w15:author="Nat Brace">
-    <w15:presenceInfo w15:providerId="Windows Live" w15:userId="22f8a86a73369422"/>
-  </w15:person>
-</w15:people>
 </file>
 
 <file path=word/styles.xml><?xml version="1.0" encoding="utf-8"?>
@@ -11826,7 +11786,7 @@
 </file>
 
 <file path=customXml/itemProps1.xml><?xml version="1.0" encoding="utf-8"?>
-<ds:datastoreItem xmlns:ds="http://schemas.openxmlformats.org/officeDocument/2006/customXml" ds:itemID="{643F96CB-187B-4B12-B500-0C772C1C9CAF}">
+<ds:datastoreItem xmlns:ds="http://schemas.openxmlformats.org/officeDocument/2006/customXml" ds:itemID="{CD9DA668-1E32-41C5-9A76-988FAC2BE94C}">
   <ds:schemaRefs>
     <ds:schemaRef ds:uri="http://schemas.openxmlformats.org/officeDocument/2006/bibliography"/>
   </ds:schemaRefs>

</xml_diff>

<commit_message>
Updated tutorial documents (and tests, including page numbers) to match the updated small molecule column picker
</commit_message>
<xml_diff>
--- a/pwiz_tools/Skyline/Documentation/Tutorials/Skyline Hi-Res Metabolomics.docx
+++ b/pwiz_tools/Skyline/Documentation/Tutorials/Skyline Hi-Res Metabolomics.docx
@@ -1,13 +1,11 @@
 
 <file path=word/document.xml><?xml version="1.0" encoding="utf-8"?>
-<w:document xmlns:wpc="http://schemas.microsoft.com/office/word/2010/wordprocessingCanvas" xmlns:mc="http://schemas.openxmlformats.org/markup-compatibility/2006" xmlns:o="urn:schemas-microsoft-com:office:office" xmlns:r="http://schemas.openxmlformats.org/officeDocument/2006/relationships" xmlns:m="http://schemas.openxmlformats.org/officeDocument/2006/math" xmlns:v="urn:schemas-microsoft-com:vml" xmlns:wp14="http://schemas.microsoft.com/office/word/2010/wordprocessingDrawing" xmlns:wp="http://schemas.openxmlformats.org/drawingml/2006/wordprocessingDrawing" xmlns:w10="urn:schemas-microsoft-com:office:word" xmlns:w="http://schemas.openxmlformats.org/wordprocessingml/2006/main" xmlns:w14="http://schemas.microsoft.com/office/word/2010/wordml" xmlns:w15="http://schemas.microsoft.com/office/word/2012/wordml" xmlns:wpg="http://schemas.microsoft.com/office/word/2010/wordprocessingGroup" xmlns:wpi="http://schemas.microsoft.com/office/word/2010/wordprocessingInk" xmlns:wne="http://schemas.microsoft.com/office/word/2006/wordml" xmlns:wps="http://schemas.microsoft.com/office/word/2010/wordprocessingShape" mc:Ignorable="w14 w15 wp14">
+<w:document xmlns:wpc="http://schemas.microsoft.com/office/word/2010/wordprocessingCanvas" xmlns:cx="http://schemas.microsoft.com/office/drawing/2014/chartex" xmlns:mc="http://schemas.openxmlformats.org/markup-compatibility/2006" xmlns:o="urn:schemas-microsoft-com:office:office" xmlns:r="http://schemas.openxmlformats.org/officeDocument/2006/relationships" xmlns:m="http://schemas.openxmlformats.org/officeDocument/2006/math" xmlns:v="urn:schemas-microsoft-com:vml" xmlns:wp14="http://schemas.microsoft.com/office/word/2010/wordprocessingDrawing" xmlns:wp="http://schemas.openxmlformats.org/drawingml/2006/wordprocessingDrawing" xmlns:w10="urn:schemas-microsoft-com:office:word" xmlns:w="http://schemas.openxmlformats.org/wordprocessingml/2006/main" xmlns:w14="http://schemas.microsoft.com/office/word/2010/wordml" xmlns:w15="http://schemas.microsoft.com/office/word/2012/wordml" xmlns:w16se="http://schemas.microsoft.com/office/word/2015/wordml/symex" xmlns:wpg="http://schemas.microsoft.com/office/word/2010/wordprocessingGroup" xmlns:wpi="http://schemas.microsoft.com/office/word/2010/wordprocessingInk" xmlns:wne="http://schemas.microsoft.com/office/word/2006/wordml" xmlns:wps="http://schemas.microsoft.com/office/word/2010/wordprocessingShape" mc:Ignorable="w14 w15 w16se wp14">
   <w:body>
     <w:p>
       <w:pPr>
         <w:pStyle w:val="Title"/>
       </w:pPr>
-      <w:bookmarkStart w:id="0" w:name="_GoBack"/>
-      <w:bookmarkEnd w:id="0"/>
       <w:r>
         <w:t xml:space="preserve">Skyline </w:t>
       </w:r>
@@ -696,15 +694,6 @@
     </w:p>
     <w:p>
       <w:pPr>
-        <w:keepNext/>
-      </w:pPr>
-      <w:r>
-        <w:lastRenderedPageBreak/>
-        <w:t>Review the column headers in the first row of this file, and then switch back to Skyline and do the following:</w:t>
-      </w:r>
-    </w:p>
-    <w:p>
-      <w:pPr>
         <w:pStyle w:val="ListParagraph"/>
         <w:numPr>
           <w:ilvl w:val="0"/>
@@ -712,6 +701,22 @@
         </w:numPr>
       </w:pPr>
       <w:r>
+        <w:lastRenderedPageBreak/>
+        <w:t>Copy the contents of the transition list to the clipboard</w:t>
+      </w:r>
+      <w:r>
+        <w:t>, including the header row, with the column names in it.</w:t>
+      </w:r>
+    </w:p>
+    <w:p>
+      <w:pPr>
+        <w:pStyle w:val="ListParagraph"/>
+        <w:numPr>
+          <w:ilvl w:val="0"/>
+          <w:numId w:val="37"/>
+        </w:numPr>
+      </w:pPr>
+      <w:r>
         <w:t>On the</w:t>
       </w:r>
       <w:r>
@@ -784,10 +789,10 @@
         <w:t xml:space="preserve"> </w:t>
       </w:r>
       <w:r>
-        <w:t>like this</w:t>
-      </w:r>
-      <w:r>
-        <w:t xml:space="preserve"> (you may have a different column selection and order from previous uses of Skyline)</w:t>
+        <w:t>like</w:t>
+      </w:r>
+      <w:r>
+        <w:t xml:space="preserve"> this</w:t>
       </w:r>
       <w:r>
         <w:t xml:space="preserve">: </w:t>
@@ -799,9 +804,9 @@
           <w:noProof/>
         </w:rPr>
         <w:drawing>
-          <wp:inline distT="0" distB="0" distL="0" distR="0" wp14:anchorId="5E87FA32" wp14:editId="5BE5CB21">
-            <wp:extent cx="5943600" cy="2084070"/>
-            <wp:effectExtent l="0" t="0" r="0" b="0"/>
+          <wp:inline distT="0" distB="0" distL="0" distR="0" wp14:anchorId="7D19A95A" wp14:editId="1F4F04A0">
+            <wp:extent cx="5943600" cy="3571875"/>
+            <wp:effectExtent l="0" t="0" r="0" b="9525"/>
             <wp:docPr id="1" name="Picture 1"/>
             <wp:cNvGraphicFramePr>
               <a:graphicFrameLocks xmlns:a="http://schemas.openxmlformats.org/drawingml/2006/main" noChangeAspect="1"/>
@@ -822,7 +827,7 @@
                   <pic:spPr>
                     <a:xfrm>
                       <a:off x="0" y="0"/>
-                      <a:ext cx="5943600" cy="2084070"/>
+                      <a:ext cx="5943600" cy="3571875"/>
                     </a:xfrm>
                     <a:prstGeom prst="rect">
                       <a:avLst/>
@@ -836,115 +841,66 @@
       </w:r>
     </w:p>
     <w:p>
-      <w:r>
-        <w:t xml:space="preserve">You can </w:t>
-      </w:r>
-      <w:r>
-        <w:t xml:space="preserve">see that there are some extra column headers in the </w:t>
-      </w:r>
-      <w:r>
-        <w:rPr>
-          <w:b/>
-          <w:bCs/>
-        </w:rPr>
-        <w:t>Insert</w:t>
-      </w:r>
-      <w:r>
-        <w:t xml:space="preserve"> </w:t>
-      </w:r>
-      <w:r>
-        <w:t>form</w:t>
-      </w:r>
-      <w:r>
-        <w:t xml:space="preserve">, and </w:t>
-      </w:r>
-      <w:r>
-        <w:t>the column order is not the same in the form as in the spreadsheet</w:t>
-      </w:r>
-      <w:r>
-        <w:t xml:space="preserve">. </w:t>
-      </w:r>
-      <w:r>
-        <w:t>Both issues are</w:t>
-      </w:r>
-      <w:r>
-        <w:t xml:space="preserve"> easy to </w:t>
-      </w:r>
-      <w:r>
-        <w:t>correct</w:t>
-      </w:r>
-      <w:r>
-        <w:t>:</w:t>
-      </w:r>
-    </w:p>
-    <w:p>
       <w:pPr>
         <w:pStyle w:val="ListParagraph"/>
         <w:numPr>
           <w:ilvl w:val="0"/>
-          <w:numId w:val="38"/>
+          <w:numId w:val="53"/>
         </w:numPr>
       </w:pPr>
       <w:r>
-        <w:t xml:space="preserve">Click </w:t>
-      </w:r>
-      <w:r>
-        <w:t xml:space="preserve">the </w:t>
+        <w:t xml:space="preserve">As the form suggests, </w:t>
+      </w:r>
+      <w:r>
+        <w:t>press</w:t>
+      </w:r>
+      <w:r>
+        <w:t xml:space="preserve"> </w:t>
       </w:r>
       <w:r>
         <w:rPr>
           <w:b/>
-          <w:bCs/>
-        </w:rPr>
-        <w:t>Columns</w:t>
-      </w:r>
-      <w:r>
-        <w:t xml:space="preserve"> button</w:t>
+        </w:rPr>
+        <w:t>Ctrl-V</w:t>
+      </w:r>
+      <w:r>
+        <w:t xml:space="preserve"> </w:t>
+      </w:r>
+      <w:r>
+        <w:t xml:space="preserve">on your keyboard </w:t>
+      </w:r>
+      <w:r>
+        <w:t>to paste the information you placed on the clipboard into Skyline</w:t>
       </w:r>
       <w:r>
         <w:t>.</w:t>
       </w:r>
     </w:p>
     <w:p>
-      <w:pPr>
-        <w:pStyle w:val="ListParagraph"/>
-        <w:numPr>
-          <w:ilvl w:val="0"/>
-          <w:numId w:val="38"/>
-        </w:numPr>
-      </w:pPr>
-      <w:r>
-        <w:t>U</w:t>
-      </w:r>
-      <w:r>
-        <w:t xml:space="preserve">ncheck the columns </w:t>
-      </w:r>
-      <w:r>
-        <w:t>that do not appear in the spreadsheet</w:t>
-      </w:r>
-      <w:r>
-        <w:t>.</w:t>
-      </w:r>
-    </w:p>
-    <w:p>
-      <w:pPr>
-        <w:keepNext/>
-      </w:pPr>
-      <w:r>
+      <w:r>
+        <w:t xml:space="preserve"> Skyline proceeds to show </w:t>
+      </w:r>
+      <w:r>
+        <w:rPr>
+          <w:b/>
+        </w:rPr>
+        <w:t>the Import Transition List: Identify Columns</w:t>
+      </w:r>
+      <w:r>
+        <w:t xml:space="preserve"> form:</w:t>
+      </w:r>
+    </w:p>
+    <w:p>
+      <w:r>
+        <w:rPr>
+          <w:noProof/>
+        </w:rPr>
         <w:lastRenderedPageBreak/>
-        <w:t>This should result in a column picking menu like the one shown below:</w:t>
-      </w:r>
-    </w:p>
-    <w:p>
-      <w:r>
-        <w:rPr>
-          <w:noProof/>
-        </w:rPr>
         <w:drawing>
-          <wp:inline distT="0" distB="0" distL="0" distR="0" wp14:anchorId="0CF64684" wp14:editId="1B926B61">
-            <wp:extent cx="2219325" cy="6753225"/>
-            <wp:effectExtent l="0" t="0" r="9525" b="9525"/>
-            <wp:docPr id="9" name="Picture 9"/>
+          <wp:inline distT="0" distB="0" distL="0" distR="0" wp14:anchorId="5EA00CDA" wp14:editId="6FB7FD0D">
+            <wp:extent cx="5943600" cy="3255645"/>
+            <wp:effectExtent l="0" t="0" r="0" b="1905"/>
+            <wp:docPr id="4" name="Picture 4"/>
             <wp:cNvGraphicFramePr>
               <a:graphicFrameLocks xmlns:a="http://schemas.openxmlformats.org/drawingml/2006/main" noChangeAspect="1"/>
             </wp:cNvGraphicFramePr>
@@ -952,36 +908,23 @@
               <a:graphicData uri="http://schemas.openxmlformats.org/drawingml/2006/picture">
                 <pic:pic xmlns:pic="http://schemas.openxmlformats.org/drawingml/2006/picture">
                   <pic:nvPicPr>
-                    <pic:cNvPr id="0" name="Picture 1"/>
-                    <pic:cNvPicPr>
-                      <a:picLocks noChangeAspect="1" noChangeArrowheads="1"/>
-                    </pic:cNvPicPr>
+                    <pic:cNvPr id="1" name=""/>
+                    <pic:cNvPicPr/>
                   </pic:nvPicPr>
                   <pic:blipFill>
-                    <a:blip r:embed="rId14">
-                      <a:extLst>
-                        <a:ext uri="{28A0092B-C50C-407E-A947-70E740481C1C}">
-                          <a14:useLocalDpi xmlns:a14="http://schemas.microsoft.com/office/drawing/2010/main" val="0"/>
-                        </a:ext>
-                      </a:extLst>
-                    </a:blip>
-                    <a:srcRect/>
+                    <a:blip r:embed="rId14"/>
                     <a:stretch>
                       <a:fillRect/>
                     </a:stretch>
                   </pic:blipFill>
-                  <pic:spPr bwMode="auto">
+                  <pic:spPr>
                     <a:xfrm>
                       <a:off x="0" y="0"/>
-                      <a:ext cx="2219325" cy="6753225"/>
+                      <a:ext cx="5943600" cy="3255645"/>
                     </a:xfrm>
                     <a:prstGeom prst="rect">
                       <a:avLst/>
                     </a:prstGeom>
-                    <a:noFill/>
-                    <a:ln>
-                      <a:noFill/>
-                    </a:ln>
                   </pic:spPr>
                 </pic:pic>
               </a:graphicData>
@@ -991,83 +934,89 @@
       </w:r>
     </w:p>
     <w:p>
-      <w:r>
-        <w:t xml:space="preserve">Next do the following to reorder the columns in the </w:t>
-      </w:r>
-      <w:r>
-        <w:rPr>
-          <w:b/>
-          <w:bCs/>
-        </w:rPr>
-        <w:t xml:space="preserve">Insert </w:t>
-      </w:r>
-      <w:r>
-        <w:t>form:</w:t>
-      </w:r>
-    </w:p>
-    <w:p>
       <w:pPr>
         <w:pStyle w:val="ListParagraph"/>
         <w:numPr>
           <w:ilvl w:val="0"/>
-          <w:numId w:val="38"/>
+          <w:numId w:val="53"/>
         </w:numPr>
       </w:pPr>
       <w:r>
-        <w:t xml:space="preserve">Click and drag each column header you want to move to the </w:t>
-      </w:r>
-      <w:r>
-        <w:t>order matching the spreadsheet.</w:t>
-      </w:r>
-    </w:p>
-    <w:p>
-      <w:pPr>
-        <w:keepNext/>
-      </w:pPr>
-      <w:r>
-        <w:lastRenderedPageBreak/>
-        <w:t>Once you have selected and arranged your columns, t</w:t>
-      </w:r>
-      <w:r>
-        <w:t xml:space="preserve">he </w:t>
+        <w:t xml:space="preserve">Make sure that the </w:t>
       </w:r>
       <w:r>
         <w:rPr>
           <w:b/>
         </w:rPr>
-        <w:t>I</w:t>
+        <w:t>Molecules</w:t>
+      </w:r>
+      <w:r>
+        <w:t xml:space="preserve"> radio button is</w:t>
+      </w:r>
+      <w:r>
+        <w:t xml:space="preserve"> selected</w:t>
+      </w:r>
+      <w:r>
+        <w:t>.</w:t>
+      </w:r>
+      <w:r>
+        <w:t xml:space="preserve"> </w:t>
+      </w:r>
+    </w:p>
+    <w:p>
+      <w:pPr>
+        <w:pStyle w:val="ListParagraph"/>
+        <w:numPr>
+          <w:ilvl w:val="0"/>
+          <w:numId w:val="53"/>
+        </w:numPr>
+      </w:pPr>
+      <w:r>
+        <w:t>P</w:t>
+      </w:r>
+      <w:r>
+        <w:t xml:space="preserve">ress the </w:t>
       </w:r>
       <w:r>
         <w:rPr>
           <w:b/>
         </w:rPr>
-        <w:t>nsert</w:t>
-      </w:r>
-      <w:r>
-        <w:t xml:space="preserve"> form should</w:t>
-      </w:r>
-      <w:r>
-        <w:t xml:space="preserve"> look like this</w:t>
+        <w:t>Check For Errors</w:t>
+      </w:r>
+      <w:r>
+        <w:t xml:space="preserve"> button.</w:t>
+      </w:r>
+    </w:p>
+    <w:p>
+      <w:r>
+        <w:t xml:space="preserve">Skyline reports that </w:t>
+      </w:r>
+      <w:r>
+        <w:t>there are inconsistencies in the data</w:t>
       </w:r>
       <w:r>
         <w:t>:</w:t>
       </w:r>
-    </w:p>
-    <w:p>
-      <w:pPr>
+      <w:r>
+        <w:t xml:space="preserve"> the precursor adducts are all [M-H] but the precursor charges are declared a</w:t>
+      </w:r>
+      <w:r>
+        <w:t>s</w:t>
+      </w:r>
+      <w:r>
+        <w:t xml:space="preserve"> +1. </w:t>
+      </w:r>
+    </w:p>
+    <w:p>
+      <w:r>
         <w:rPr>
           <w:noProof/>
         </w:rPr>
-      </w:pPr>
-      <w:r>
-        <w:rPr>
-          <w:noProof/>
-        </w:rPr>
         <w:drawing>
-          <wp:inline distT="0" distB="0" distL="0" distR="0" wp14:anchorId="6EB7A2F0" wp14:editId="727DE65E">
-            <wp:extent cx="5943600" cy="2084070"/>
-            <wp:effectExtent l="0" t="0" r="0" b="0"/>
-            <wp:docPr id="12" name="Picture 12"/>
+          <wp:inline distT="0" distB="0" distL="0" distR="0" wp14:anchorId="3FD18AAD" wp14:editId="7F3B5A80">
+            <wp:extent cx="5943600" cy="2774315"/>
+            <wp:effectExtent l="0" t="0" r="0" b="6985"/>
+            <wp:docPr id="5" name="Picture 5"/>
             <wp:cNvGraphicFramePr>
               <a:graphicFrameLocks xmlns:a="http://schemas.openxmlformats.org/drawingml/2006/main" noChangeAspect="1"/>
             </wp:cNvGraphicFramePr>
@@ -1087,7 +1036,7 @@
                   <pic:spPr>
                     <a:xfrm>
                       <a:off x="0" y="0"/>
-                      <a:ext cx="5943600" cy="2084070"/>
+                      <a:ext cx="5943600" cy="2774315"/>
                     </a:xfrm>
                     <a:prstGeom prst="rect">
                       <a:avLst/>
@@ -1102,7 +1051,7 @@
     </w:p>
     <w:p>
       <w:r>
-        <w:t>To add the transitions specified in the spreadsheet, do the following:</w:t>
+        <w:t>This is easy to correct:</w:t>
       </w:r>
     </w:p>
     <w:p>
@@ -1114,7 +1063,29 @@
         </w:numPr>
       </w:pPr>
       <w:r>
-        <w:t>Select the contents of the spreadsheet, excluding the first row containing the headers.</w:t>
+        <w:t xml:space="preserve">Click </w:t>
+      </w:r>
+      <w:r>
+        <w:t xml:space="preserve">the </w:t>
+      </w:r>
+      <w:r>
+        <w:rPr>
+          <w:b/>
+          <w:bCs/>
+        </w:rPr>
+        <w:t>OK</w:t>
+      </w:r>
+      <w:r>
+        <w:t xml:space="preserve"> button</w:t>
+      </w:r>
+      <w:r>
+        <w:t xml:space="preserve"> in the error report </w:t>
+      </w:r>
+      <w:r>
+        <w:t>form</w:t>
+      </w:r>
+      <w:r>
+        <w:t>.</w:t>
       </w:r>
     </w:p>
     <w:p>
@@ -1126,102 +1097,44 @@
         </w:numPr>
       </w:pPr>
       <w:r>
-        <w:t xml:space="preserve">Click the </w:t>
+        <w:lastRenderedPageBreak/>
+        <w:t xml:space="preserve">Use the </w:t>
       </w:r>
       <w:r>
         <w:rPr>
           <w:b/>
-          <w:bCs/>
-        </w:rPr>
-        <w:t>Copy</w:t>
-      </w:r>
-      <w:r>
-        <w:t xml:space="preserve"> button on the toolbar (or press Ctrl-C on your keyboard).</w:t>
-      </w:r>
-    </w:p>
-    <w:p>
-      <w:pPr>
-        <w:pStyle w:val="ListParagraph"/>
-        <w:numPr>
-          <w:ilvl w:val="0"/>
-          <w:numId w:val="38"/>
-        </w:numPr>
-      </w:pPr>
-      <w:r>
-        <w:t>Switch back to Skyline.</w:t>
-      </w:r>
-    </w:p>
-    <w:p>
-      <w:pPr>
-        <w:pStyle w:val="ListParagraph"/>
-        <w:numPr>
-          <w:ilvl w:val="0"/>
-          <w:numId w:val="38"/>
-        </w:numPr>
-      </w:pPr>
-      <w:r>
-        <w:t>With the first cell in the form highlighted blue, press Ctrl-V on your keyboard to paste.</w:t>
-      </w:r>
-    </w:p>
-    <w:p>
-      <w:pPr>
-        <w:pStyle w:val="ListParagraph"/>
-        <w:numPr>
-          <w:ilvl w:val="0"/>
-          <w:numId w:val="38"/>
-        </w:numPr>
-      </w:pPr>
-      <w:r>
-        <w:t xml:space="preserve">Click the </w:t>
-      </w:r>
-      <w:r>
-        <w:rPr>
-          <w:b/>
-          <w:bCs/>
-        </w:rPr>
-        <w:t>Check for Errors</w:t>
-      </w:r>
-      <w:r>
-        <w:t xml:space="preserve"> button.</w:t>
-      </w:r>
-    </w:p>
-    <w:tbl>
-      <w:tblPr>
-        <w:tblStyle w:val="TableGrid"/>
-        <w:tblW w:w="0" w:type="auto"/>
-        <w:tblLook w:val="04A0" w:firstRow="1" w:lastRow="0" w:firstColumn="1" w:lastColumn="0" w:noHBand="0" w:noVBand="1"/>
-      </w:tblPr>
-      <w:tblGrid>
-        <w:gridCol w:w="9576"/>
-      </w:tblGrid>
-      <w:tr>
-        <w:tc>
-          <w:tcPr>
-            <w:tcW w:w="9576" w:type="dxa"/>
-          </w:tcPr>
-          <w:p>
-            <w:pPr>
-              <w:spacing w:after="0"/>
-            </w:pPr>
-            <w:r>
-              <w:t>Note: If you accidentally copied the header row or got the column order wrong, then you will see an error at this point.</w:t>
-            </w:r>
-          </w:p>
-        </w:tc>
-      </w:tr>
-    </w:tbl>
-    <w:p>
-      <w:pPr>
-        <w:keepNext/>
-      </w:pPr>
-      <w:r>
-        <w:t>There is an intentional error in the transition list: charge is given as 1, but the adduct is [M-H]</w:t>
-      </w:r>
-      <w:r>
-        <w:t xml:space="preserve"> resulting in the error message shown below</w:t>
-      </w:r>
-      <w:r>
-        <w:t>:</w:t>
+        </w:rPr>
+        <w:t>dropdown control in the Precursor Charge column</w:t>
+      </w:r>
+      <w:r>
+        <w:t xml:space="preserve"> to tell Skyline to ignore the </w:t>
+      </w:r>
+      <w:r>
+        <w:t xml:space="preserve">precursor </w:t>
+      </w:r>
+      <w:r>
+        <w:t xml:space="preserve">charge value. The </w:t>
+      </w:r>
+      <w:r>
+        <w:t>p</w:t>
+      </w:r>
+      <w:r>
+        <w:t xml:space="preserve">recursor </w:t>
+      </w:r>
+      <w:r>
+        <w:t>a</w:t>
+      </w:r>
+      <w:r>
+        <w:t xml:space="preserve">dduct is all the information that’s </w:t>
+      </w:r>
+      <w:r>
+        <w:t xml:space="preserve">really </w:t>
+      </w:r>
+      <w:r>
+        <w:t>needed</w:t>
+      </w:r>
+      <w:r>
+        <w:t>.</w:t>
       </w:r>
     </w:p>
     <w:p>
@@ -1230,10 +1143,10 @@
           <w:noProof/>
         </w:rPr>
         <w:drawing>
-          <wp:inline distT="0" distB="0" distL="0" distR="0" wp14:anchorId="1EEA00EB" wp14:editId="4908AEF2">
-            <wp:extent cx="5943600" cy="3100705"/>
-            <wp:effectExtent l="0" t="0" r="0" b="4445"/>
-            <wp:docPr id="14" name="Picture 14"/>
+          <wp:inline distT="0" distB="0" distL="0" distR="0" wp14:anchorId="4BED8576" wp14:editId="5AE1C001">
+            <wp:extent cx="5943600" cy="3255645"/>
+            <wp:effectExtent l="0" t="0" r="0" b="1905"/>
+            <wp:docPr id="6" name="Picture 6"/>
             <wp:cNvGraphicFramePr>
               <a:graphicFrameLocks xmlns:a="http://schemas.openxmlformats.org/drawingml/2006/main" noChangeAspect="1"/>
             </wp:cNvGraphicFramePr>
@@ -1253,7 +1166,7 @@
                   <pic:spPr>
                     <a:xfrm>
                       <a:off x="0" y="0"/>
-                      <a:ext cx="5943600" cy="3100705"/>
+                      <a:ext cx="5943600" cy="3255645"/>
                     </a:xfrm>
                     <a:prstGeom prst="rect">
                       <a:avLst/>
@@ -1265,17 +1178,77 @@
           </wp:inline>
         </w:drawing>
       </w:r>
-      <w:r>
-        <w:rPr>
-          <w:noProof/>
-        </w:rPr>
+    </w:p>
+    <w:p>
+      <w:pPr>
+        <w:spacing w:before="240"/>
+      </w:pPr>
+      <w:r>
+        <w:t>Notice that the Label Type and Precursor m/z columns are blank</w:t>
+      </w:r>
+      <w:r>
+        <w:t xml:space="preserve"> – this is not a problem as Skyline can infer these values.</w:t>
+      </w:r>
+    </w:p>
+    <w:p>
+      <w:pPr>
+        <w:spacing w:before="240"/>
+      </w:pPr>
+      <w:r>
+        <w:t>Also n</w:t>
+      </w:r>
+      <w:bookmarkStart w:id="0" w:name="_GoBack"/>
+      <w:bookmarkEnd w:id="0"/>
+      <w:r>
+        <w:t>otice that the first two entries are a heavy/light labeled pair based on having the same name and formulas that differ only in isotopic labeling (four of the hydrogens are replaced by Deuterium in the second formula).</w:t>
+      </w:r>
+      <w:r>
+        <w:t xml:space="preserve"> Skyline will recognize these as heavy/light labeled pairs. </w:t>
+      </w:r>
+    </w:p>
+    <w:p>
+      <w:pPr>
+        <w:pStyle w:val="ListParagraph"/>
+        <w:numPr>
+          <w:ilvl w:val="0"/>
+          <w:numId w:val="54"/>
+        </w:numPr>
+        <w:spacing w:before="240"/>
+      </w:pPr>
+      <w:r>
+        <w:t>Click the</w:t>
+      </w:r>
+      <w:r>
         <w:t xml:space="preserve"> </w:t>
       </w:r>
       <w:r>
         <w:rPr>
-          <w:noProof/>
-        </w:rPr>
-        <w:t xml:space="preserve"> </w:t>
+          <w:b/>
+        </w:rPr>
+        <w:t>OK</w:t>
+      </w:r>
+      <w:r>
+        <w:t xml:space="preserve"> button</w:t>
+      </w:r>
+      <w:r>
+        <w:t>.</w:t>
+      </w:r>
+    </w:p>
+    <w:p>
+      <w:pPr>
+        <w:spacing w:before="240"/>
+      </w:pPr>
+      <w:r>
+        <w:t xml:space="preserve">Skyline imports the transition list and shows the result in the </w:t>
+      </w:r>
+      <w:r>
+        <w:rPr>
+          <w:b/>
+        </w:rPr>
+        <w:t xml:space="preserve">Targets </w:t>
+      </w:r>
+      <w:r>
+        <w:t>window.</w:t>
       </w:r>
     </w:p>
     <w:p>
@@ -1287,89 +1260,73 @@
         </w:numPr>
       </w:pPr>
       <w:r>
+        <w:t xml:space="preserve">On the Skyline </w:t>
+      </w:r>
+      <w:r>
+        <w:rPr>
+          <w:b/>
+        </w:rPr>
+        <w:t>Edit</w:t>
+      </w:r>
+      <w:r>
+        <w:t xml:space="preserve"> menu, choose </w:t>
+      </w:r>
+      <w:r>
+        <w:rPr>
+          <w:b/>
+        </w:rPr>
+        <w:t>Expand All</w:t>
+      </w:r>
+      <w:r>
+        <w:t xml:space="preserve"> and click </w:t>
+      </w:r>
+      <w:r>
+        <w:rPr>
+          <w:b/>
+        </w:rPr>
+        <w:t>Molecules</w:t>
+      </w:r>
+      <w:r>
+        <w:t>.</w:t>
+      </w:r>
+    </w:p>
+    <w:p>
+      <w:pPr>
+        <w:spacing w:before="240"/>
+        <w:rPr>
+          <w:noProof/>
+        </w:rPr>
+      </w:pPr>
+    </w:p>
+    <w:p/>
+    <w:p>
+      <w:pPr>
+        <w:keepNext/>
+      </w:pPr>
+      <w:r>
         <w:lastRenderedPageBreak/>
-        <w:t>Change</w:t>
-      </w:r>
-      <w:r>
-        <w:t xml:space="preserve"> the charge value </w:t>
-      </w:r>
-      <w:r>
-        <w:t>to -1</w:t>
-      </w:r>
-      <w:r>
-        <w:t xml:space="preserve"> </w:t>
-      </w:r>
-      <w:r>
-        <w:t xml:space="preserve">in </w:t>
-      </w:r>
-      <w:r>
-        <w:t>each row</w:t>
-      </w:r>
-      <w:r>
-        <w:t>.</w:t>
-      </w:r>
-    </w:p>
-    <w:p>
-      <w:pPr>
-        <w:pStyle w:val="ListParagraph"/>
-        <w:numPr>
-          <w:ilvl w:val="0"/>
-          <w:numId w:val="39"/>
-        </w:numPr>
-      </w:pPr>
-      <w:r>
-        <w:t>Click the</w:t>
-      </w:r>
-      <w:r>
-        <w:t xml:space="preserve"> </w:t>
-      </w:r>
-      <w:r>
-        <w:rPr>
-          <w:b/>
-        </w:rPr>
-        <w:t>Check for Errors</w:t>
-      </w:r>
-      <w:r>
-        <w:t xml:space="preserve"> button again</w:t>
-      </w:r>
-      <w:r>
-        <w:t>.</w:t>
-      </w:r>
-    </w:p>
-    <w:p>
-      <w:pPr>
-        <w:keepNext/>
-      </w:pPr>
-      <w:r>
-        <w:t xml:space="preserve">The </w:t>
-      </w:r>
-      <w:r>
-        <w:rPr>
-          <w:b/>
-          <w:bCs/>
-        </w:rPr>
-        <w:t>Insert</w:t>
-      </w:r>
-      <w:r>
-        <w:t xml:space="preserve"> form should look like this:</w:t>
-      </w:r>
-    </w:p>
-    <w:p>
-      <w:pPr>
-        <w:spacing w:before="240"/>
+        <w:t>Your Skyline window should now look like</w:t>
+      </w:r>
+      <w:r>
+        <w:t xml:space="preserve"> this</w:t>
+      </w:r>
+      <w:r>
+        <w:t>, displaying a tree of polyunsaturated fatty acids, along with their stable-isotope internal standards (as applicable)</w:t>
+      </w:r>
+      <w:r>
+        <w:t>:</w:t>
+      </w:r>
+    </w:p>
+    <w:p>
+      <w:r>
         <w:rPr>
           <w:noProof/>
         </w:rPr>
-      </w:pPr>
-      <w:r>
-        <w:rPr>
-          <w:noProof/>
-        </w:rPr>
         <w:drawing>
-          <wp:inline distT="0" distB="0" distL="0" distR="0" wp14:anchorId="7D3A3045" wp14:editId="46A43E33">
-            <wp:extent cx="5943600" cy="3100705"/>
-            <wp:effectExtent l="0" t="0" r="0" b="4445"/>
-            <wp:docPr id="20" name="Picture 20"/>
+          <wp:inline distT="0" distB="0" distL="0" distR="0" wp14:anchorId="494CC33A" wp14:editId="644B5753">
+            <wp:extent cx="5943600" cy="4077970"/>
+            <wp:effectExtent l="0" t="0" r="0" b="0"/>
+            <wp:docPr id="21" name="Picture 21"/>
             <wp:cNvGraphicFramePr>
               <a:graphicFrameLocks xmlns:a="http://schemas.openxmlformats.org/drawingml/2006/main" noChangeAspect="1"/>
             </wp:cNvGraphicFramePr>
@@ -1389,166 +1346,6 @@
                   <pic:spPr>
                     <a:xfrm>
                       <a:off x="0" y="0"/>
-                      <a:ext cx="5943600" cy="3100705"/>
-                    </a:xfrm>
-                    <a:prstGeom prst="rect">
-                      <a:avLst/>
-                    </a:prstGeom>
-                  </pic:spPr>
-                </pic:pic>
-              </a:graphicData>
-            </a:graphic>
-          </wp:inline>
-        </w:drawing>
-      </w:r>
-    </w:p>
-    <w:p>
-      <w:pPr>
-        <w:spacing w:before="240"/>
-      </w:pPr>
-      <w:r>
-        <w:t>Notice that Skyline has automatically</w:t>
-      </w:r>
-      <w:r>
-        <w:t xml:space="preserve"> filled in the </w:t>
-      </w:r>
-      <w:r>
-        <w:rPr>
-          <w:b/>
-          <w:bCs/>
-        </w:rPr>
-        <w:t>Label Type</w:t>
-      </w:r>
-      <w:r>
-        <w:t xml:space="preserve"> column, having </w:t>
-      </w:r>
-      <w:r>
-        <w:t xml:space="preserve">determined that the first two entries are a heavy/light labeled pair based on having the same name and formulas that differ only in </w:t>
-      </w:r>
-      <w:r>
-        <w:t>isotopic labeling (four of the hydrogens are replaced by Deuterium in the second formula).</w:t>
-      </w:r>
-    </w:p>
-    <w:p>
-      <w:pPr>
-        <w:pStyle w:val="ListParagraph"/>
-        <w:numPr>
-          <w:ilvl w:val="0"/>
-          <w:numId w:val="39"/>
-        </w:numPr>
-      </w:pPr>
-      <w:r>
-        <w:t xml:space="preserve">Click on the </w:t>
-      </w:r>
-      <w:r>
-        <w:rPr>
-          <w:b/>
-        </w:rPr>
-        <w:t>Insert</w:t>
-      </w:r>
-      <w:r>
-        <w:t xml:space="preserve"> button.</w:t>
-      </w:r>
-    </w:p>
-    <w:p>
-      <w:pPr>
-        <w:pStyle w:val="ListParagraph"/>
-        <w:numPr>
-          <w:ilvl w:val="0"/>
-          <w:numId w:val="39"/>
-        </w:numPr>
-      </w:pPr>
-      <w:r>
-        <w:t xml:space="preserve">On the Skyline </w:t>
-      </w:r>
-      <w:r>
-        <w:rPr>
-          <w:b/>
-        </w:rPr>
-        <w:t>Edit</w:t>
-      </w:r>
-      <w:r>
-        <w:t xml:space="preserve"> menu, c</w:t>
-      </w:r>
-      <w:r>
-        <w:t>hoose</w:t>
-      </w:r>
-      <w:r>
-        <w:t xml:space="preserve"> </w:t>
-      </w:r>
-      <w:r>
-        <w:rPr>
-          <w:b/>
-        </w:rPr>
-        <w:t>Expand All</w:t>
-      </w:r>
-      <w:r>
-        <w:t xml:space="preserve"> </w:t>
-      </w:r>
-      <w:r>
-        <w:t>and</w:t>
-      </w:r>
-      <w:r>
-        <w:t xml:space="preserve"> click </w:t>
-      </w:r>
-      <w:r>
-        <w:rPr>
-          <w:b/>
-        </w:rPr>
-        <w:t>Molecules</w:t>
-      </w:r>
-      <w:r>
-        <w:t>.</w:t>
-      </w:r>
-    </w:p>
-    <w:p/>
-    <w:p>
-      <w:pPr>
-        <w:keepNext/>
-      </w:pPr>
-      <w:r>
-        <w:lastRenderedPageBreak/>
-        <w:t>Your Skyline window should now look like</w:t>
-      </w:r>
-      <w:r>
-        <w:t xml:space="preserve"> this</w:t>
-      </w:r>
-      <w:r>
-        <w:t>, displaying a tree of polyunsaturated fatty acids, along with their stable-isotope internal standards (as applicable)</w:t>
-      </w:r>
-      <w:r>
-        <w:t>:</w:t>
-      </w:r>
-    </w:p>
-    <w:p>
-      <w:r>
-        <w:rPr>
-          <w:noProof/>
-        </w:rPr>
-        <w:drawing>
-          <wp:inline distT="0" distB="0" distL="0" distR="0" wp14:anchorId="494CC33A" wp14:editId="644B5753">
-            <wp:extent cx="5943600" cy="4077970"/>
-            <wp:effectExtent l="0" t="0" r="0" b="0"/>
-            <wp:docPr id="21" name="Picture 21"/>
-            <wp:cNvGraphicFramePr>
-              <a:graphicFrameLocks xmlns:a="http://schemas.openxmlformats.org/drawingml/2006/main" noChangeAspect="1"/>
-            </wp:cNvGraphicFramePr>
-            <a:graphic xmlns:a="http://schemas.openxmlformats.org/drawingml/2006/main">
-              <a:graphicData uri="http://schemas.openxmlformats.org/drawingml/2006/picture">
-                <pic:pic xmlns:pic="http://schemas.openxmlformats.org/drawingml/2006/picture">
-                  <pic:nvPicPr>
-                    <pic:cNvPr id="1" name=""/>
-                    <pic:cNvPicPr/>
-                  </pic:nvPicPr>
-                  <pic:blipFill>
-                    <a:blip r:embed="rId18"/>
-                    <a:stretch>
-                      <a:fillRect/>
-                    </a:stretch>
-                  </pic:blipFill>
-                  <pic:spPr>
-                    <a:xfrm>
-                      <a:off x="0" y="0"/>
                       <a:ext cx="5943600" cy="4077970"/>
                     </a:xfrm>
                     <a:prstGeom prst="rect">
@@ -1770,7 +1567,7 @@
                     </pic:cNvPicPr>
                   </pic:nvPicPr>
                   <pic:blipFill>
-                    <a:blip r:embed="rId19">
+                    <a:blip r:embed="rId18">
                       <a:extLst>
                         <a:ext uri="{28A0092B-C50C-407E-A947-70E740481C1C}">
                           <a14:useLocalDpi xmlns:a14="http://schemas.microsoft.com/office/drawing/2010/main" val="0"/>
@@ -1968,7 +1765,7 @@
                     <pic:cNvPicPr/>
                   </pic:nvPicPr>
                   <pic:blipFill>
-                    <a:blip r:embed="rId20"/>
+                    <a:blip r:embed="rId19"/>
                     <a:stretch>
                       <a:fillRect/>
                     </a:stretch>
@@ -2420,7 +2217,7 @@
                     <pic:cNvPicPr/>
                   </pic:nvPicPr>
                   <pic:blipFill>
-                    <a:blip r:embed="rId21"/>
+                    <a:blip r:embed="rId20"/>
                     <a:stretch>
                       <a:fillRect/>
                     </a:stretch>
@@ -2777,6 +2574,105 @@
             <wp:extent cx="5562600" cy="4019550"/>
             <wp:effectExtent l="0" t="0" r="0" b="0"/>
             <wp:docPr id="30" name="Picture 30"/>
+            <wp:cNvGraphicFramePr>
+              <a:graphicFrameLocks xmlns:a="http://schemas.openxmlformats.org/drawingml/2006/main" noChangeAspect="1"/>
+            </wp:cNvGraphicFramePr>
+            <a:graphic xmlns:a="http://schemas.openxmlformats.org/drawingml/2006/main">
+              <a:graphicData uri="http://schemas.openxmlformats.org/drawingml/2006/picture">
+                <pic:pic xmlns:pic="http://schemas.openxmlformats.org/drawingml/2006/picture">
+                  <pic:nvPicPr>
+                    <pic:cNvPr id="1" name=""/>
+                    <pic:cNvPicPr/>
+                  </pic:nvPicPr>
+                  <pic:blipFill>
+                    <a:blip r:embed="rId21"/>
+                    <a:stretch>
+                      <a:fillRect/>
+                    </a:stretch>
+                  </pic:blipFill>
+                  <pic:spPr>
+                    <a:xfrm>
+                      <a:off x="0" y="0"/>
+                      <a:ext cx="5562600" cy="4019550"/>
+                    </a:xfrm>
+                    <a:prstGeom prst="rect">
+                      <a:avLst/>
+                    </a:prstGeom>
+                  </pic:spPr>
+                </pic:pic>
+              </a:graphicData>
+            </a:graphic>
+          </wp:inline>
+        </w:drawing>
+      </w:r>
+    </w:p>
+    <w:p>
+      <w:pPr>
+        <w:pStyle w:val="ListParagraph"/>
+        <w:numPr>
+          <w:ilvl w:val="0"/>
+          <w:numId w:val="40"/>
+        </w:numPr>
+        <w:rPr>
+          <w:sz w:val="20"/>
+          <w:szCs w:val="20"/>
+        </w:rPr>
+      </w:pPr>
+      <w:r>
+        <w:t xml:space="preserve">Click the </w:t>
+      </w:r>
+      <w:r>
+        <w:rPr>
+          <w:b/>
+          <w:bCs/>
+        </w:rPr>
+        <w:t>Open</w:t>
+      </w:r>
+      <w:r>
+        <w:t xml:space="preserve"> button.</w:t>
+      </w:r>
+    </w:p>
+    <w:p>
+      <w:pPr>
+        <w:keepNext/>
+        <w:spacing w:before="240"/>
+      </w:pPr>
+      <w:r>
+        <w:lastRenderedPageBreak/>
+        <w:t>T</w:t>
+      </w:r>
+      <w:r>
+        <w:t>he files should import within 30 seconds</w:t>
+      </w:r>
+      <w:r>
+        <w:t xml:space="preserve"> or so</w:t>
+      </w:r>
+      <w:r>
+        <w:t>, leaving your Skyline window looking</w:t>
+      </w:r>
+      <w:r>
+        <w:t xml:space="preserve"> </w:t>
+      </w:r>
+      <w:r>
+        <w:t>like</w:t>
+      </w:r>
+      <w:r>
+        <w:t xml:space="preserve"> this</w:t>
+      </w:r>
+      <w:r>
+        <w:t>:</w:t>
+      </w:r>
+    </w:p>
+    <w:p>
+      <w:r>
+        <w:rPr>
+          <w:noProof/>
+        </w:rPr>
+        <w:drawing>
+          <wp:inline distT="0" distB="0" distL="0" distR="0" wp14:anchorId="0AB8C8F6" wp14:editId="71A7776E">
+            <wp:extent cx="5943600" cy="4077970"/>
+            <wp:effectExtent l="0" t="0" r="0" b="0"/>
+            <wp:docPr id="31" name="Picture 31"/>
             <wp:cNvGraphicFramePr>
               <a:graphicFrameLocks xmlns:a="http://schemas.openxmlformats.org/drawingml/2006/main" noChangeAspect="1"/>
             </wp:cNvGraphicFramePr>
@@ -2796,7 +2692,7 @@
                   <pic:spPr>
                     <a:xfrm>
                       <a:off x="0" y="0"/>
-                      <a:ext cx="5562600" cy="4019550"/>
+                      <a:ext cx="5943600" cy="4077970"/>
                     </a:xfrm>
                     <a:prstGeom prst="rect">
                       <a:avLst/>
@@ -2808,31 +2704,242 @@
           </wp:inline>
         </w:drawing>
       </w:r>
+      <w:r>
+        <w:rPr>
+          <w:noProof/>
+        </w:rPr>
+        <w:t xml:space="preserve"> </w:t>
+      </w:r>
+    </w:p>
+    <w:p>
+      <w:pPr>
+        <w:spacing w:before="240"/>
+      </w:pPr>
+      <w:r>
+        <w:t>To take advantage of the Skyline summary graphs for viewing individual targets, do the following:</w:t>
+      </w:r>
     </w:p>
     <w:p>
       <w:pPr>
         <w:pStyle w:val="ListParagraph"/>
         <w:numPr>
           <w:ilvl w:val="0"/>
-          <w:numId w:val="40"/>
+          <w:numId w:val="41"/>
         </w:numPr>
-        <w:rPr>
-          <w:sz w:val="20"/>
-          <w:szCs w:val="20"/>
-        </w:rPr>
-      </w:pPr>
-      <w:r>
-        <w:t xml:space="preserve">Click the </w:t>
+        <w:spacing w:before="240"/>
+      </w:pPr>
+      <w:r>
+        <w:t xml:space="preserve">On the </w:t>
       </w:r>
       <w:r>
         <w:rPr>
           <w:b/>
           <w:bCs/>
         </w:rPr>
-        <w:t>Open</w:t>
-      </w:r>
-      <w:r>
-        <w:t xml:space="preserve"> button.</w:t>
+        <w:t>View</w:t>
+      </w:r>
+      <w:r>
+        <w:t xml:space="preserve"> menu, choose </w:t>
+      </w:r>
+      <w:r>
+        <w:rPr>
+          <w:b/>
+          <w:bCs/>
+        </w:rPr>
+        <w:t>Peak Areas</w:t>
+      </w:r>
+      <w:r>
+        <w:t xml:space="preserve"> and click </w:t>
+      </w:r>
+      <w:r>
+        <w:rPr>
+          <w:b/>
+          <w:bCs/>
+        </w:rPr>
+        <w:t>Replicate Comparison</w:t>
+      </w:r>
+      <w:r>
+        <w:t>.</w:t>
+      </w:r>
+    </w:p>
+    <w:p>
+      <w:pPr>
+        <w:pStyle w:val="ListParagraph"/>
+        <w:numPr>
+          <w:ilvl w:val="0"/>
+          <w:numId w:val="41"/>
+        </w:numPr>
+        <w:spacing w:before="240"/>
+      </w:pPr>
+      <w:r>
+        <w:t xml:space="preserve">On the </w:t>
+      </w:r>
+      <w:r>
+        <w:rPr>
+          <w:b/>
+          <w:bCs/>
+        </w:rPr>
+        <w:t xml:space="preserve">View </w:t>
+      </w:r>
+      <w:r>
+        <w:t xml:space="preserve">menu, choose </w:t>
+      </w:r>
+      <w:r>
+        <w:rPr>
+          <w:b/>
+          <w:bCs/>
+        </w:rPr>
+        <w:t>Retention Times</w:t>
+      </w:r>
+      <w:r>
+        <w:t xml:space="preserve"> and click </w:t>
+      </w:r>
+      <w:r>
+        <w:rPr>
+          <w:b/>
+          <w:bCs/>
+        </w:rPr>
+        <w:t>Replicate Comparison</w:t>
+      </w:r>
+      <w:r>
+        <w:t>.</w:t>
+      </w:r>
+    </w:p>
+    <w:p>
+      <w:pPr>
+        <w:pStyle w:val="ListParagraph"/>
+        <w:numPr>
+          <w:ilvl w:val="0"/>
+          <w:numId w:val="41"/>
+        </w:numPr>
+        <w:spacing w:before="240"/>
+      </w:pPr>
+      <w:r>
+        <w:t>Click and drag these views to dock them above the chromatogram graphs.</w:t>
+      </w:r>
+    </w:p>
+    <w:p>
+      <w:pPr>
+        <w:pStyle w:val="ListParagraph"/>
+        <w:numPr>
+          <w:ilvl w:val="0"/>
+          <w:numId w:val="41"/>
+        </w:numPr>
+        <w:spacing w:before="240"/>
+      </w:pPr>
+      <w:r>
+        <w:t xml:space="preserve">On the </w:t>
+      </w:r>
+      <w:r>
+        <w:rPr>
+          <w:b/>
+          <w:bCs/>
+        </w:rPr>
+        <w:t xml:space="preserve">View </w:t>
+      </w:r>
+      <w:r>
+        <w:t xml:space="preserve">menu, choose </w:t>
+      </w:r>
+      <w:r>
+        <w:rPr>
+          <w:b/>
+        </w:rPr>
+        <w:t>Document Grid</w:t>
+      </w:r>
+      <w:r>
+        <w:rPr>
+          <w:b/>
+        </w:rPr>
+        <w:t>.</w:t>
+      </w:r>
+    </w:p>
+    <w:p>
+      <w:pPr>
+        <w:pStyle w:val="ListParagraph"/>
+        <w:numPr>
+          <w:ilvl w:val="0"/>
+          <w:numId w:val="41"/>
+        </w:numPr>
+        <w:spacing w:before="240"/>
+      </w:pPr>
+      <w:r>
+        <w:t>In the</w:t>
+      </w:r>
+      <w:r>
+        <w:t xml:space="preserve"> </w:t>
+      </w:r>
+      <w:r>
+        <w:rPr>
+          <w:b/>
+        </w:rPr>
+        <w:t>Document Grid</w:t>
+      </w:r>
+      <w:r>
+        <w:t xml:space="preserve"> view, click the </w:t>
+      </w:r>
+      <w:r>
+        <w:rPr>
+          <w:b/>
+        </w:rPr>
+        <w:t>Report</w:t>
+      </w:r>
+      <w:r>
+        <w:rPr>
+          <w:b/>
+        </w:rPr>
+        <w:t>s</w:t>
+      </w:r>
+      <w:r>
+        <w:t xml:space="preserve"> </w:t>
+      </w:r>
+      <w:r>
+        <w:t>menu,</w:t>
+      </w:r>
+      <w:r>
+        <w:t xml:space="preserve"> and </w:t>
+      </w:r>
+      <w:r>
+        <w:t>then click</w:t>
+      </w:r>
+      <w:r>
+        <w:t xml:space="preserve"> </w:t>
+      </w:r>
+      <w:r>
+        <w:rPr>
+          <w:b/>
+        </w:rPr>
+        <w:t>Peptide Quantification</w:t>
+      </w:r>
+      <w:r>
+        <w:t>.</w:t>
+      </w:r>
+    </w:p>
+    <w:p>
+      <w:pPr>
+        <w:pStyle w:val="ListParagraph"/>
+        <w:numPr>
+          <w:ilvl w:val="0"/>
+          <w:numId w:val="41"/>
+        </w:numPr>
+        <w:spacing w:before="240"/>
+      </w:pPr>
+      <w:r>
+        <w:t xml:space="preserve">Click and drag the </w:t>
+      </w:r>
+      <w:r>
+        <w:rPr>
+          <w:b/>
+        </w:rPr>
+        <w:t>Document Grid</w:t>
+      </w:r>
+      <w:r>
+        <w:t xml:space="preserve"> view and doc</w:t>
+      </w:r>
+      <w:r>
+        <w:t>k</w:t>
+      </w:r>
+      <w:r>
+        <w:t xml:space="preserve"> it next to the chromatogram graphs.</w:t>
       </w:r>
     </w:p>
     <w:p>
@@ -2842,40 +2949,22 @@
       </w:pPr>
       <w:r>
         <w:lastRenderedPageBreak/>
-        <w:t>T</w:t>
-      </w:r>
-      <w:r>
-        <w:t>he files should import within 30 seconds</w:t>
-      </w:r>
-      <w:r>
-        <w:t xml:space="preserve"> or so</w:t>
-      </w:r>
-      <w:r>
-        <w:t>, leaving your Skyline window looking</w:t>
-      </w:r>
-      <w:r>
-        <w:t xml:space="preserve"> </w:t>
-      </w:r>
-      <w:r>
-        <w:t>like</w:t>
-      </w:r>
-      <w:r>
-        <w:t xml:space="preserve"> this</w:t>
-      </w:r>
-      <w:r>
-        <w:t>:</w:t>
-      </w:r>
-    </w:p>
-    <w:p>
+        <w:t>The Skyline window should now look like this:</w:t>
+      </w:r>
+    </w:p>
+    <w:p>
+      <w:pPr>
+        <w:spacing w:before="240"/>
+      </w:pPr>
       <w:r>
         <w:rPr>
           <w:noProof/>
         </w:rPr>
         <w:drawing>
-          <wp:inline distT="0" distB="0" distL="0" distR="0" wp14:anchorId="0AB8C8F6" wp14:editId="71A7776E">
+          <wp:inline distT="0" distB="0" distL="0" distR="0" wp14:anchorId="1BAFABAF" wp14:editId="3AF7B4E8">
             <wp:extent cx="5943600" cy="4077970"/>
             <wp:effectExtent l="0" t="0" r="0" b="0"/>
-            <wp:docPr id="31" name="Picture 31"/>
+            <wp:docPr id="32" name="Picture 32"/>
             <wp:cNvGraphicFramePr>
               <a:graphicFrameLocks xmlns:a="http://schemas.openxmlformats.org/drawingml/2006/main" noChangeAspect="1"/>
             </wp:cNvGraphicFramePr>
@@ -2907,19 +2996,73 @@
           </wp:inline>
         </w:drawing>
       </w:r>
-      <w:r>
-        <w:rPr>
-          <w:noProof/>
-        </w:rPr>
+    </w:p>
+    <w:p>
+      <w:pPr>
+        <w:pStyle w:val="Heading1"/>
+      </w:pPr>
+      <w:r>
+        <w:t>Checking Peak Integration</w:t>
+      </w:r>
+    </w:p>
+    <w:p>
+      <w:r>
+        <w:t xml:space="preserve">Looking at the </w:t>
+      </w:r>
+      <w:r>
+        <w:rPr>
+          <w:b/>
+        </w:rPr>
+        <w:t>Retention Times – Replicate Comparison</w:t>
+      </w:r>
+      <w:r>
+        <w:t xml:space="preserve"> window</w:t>
+      </w:r>
+      <w:r>
+        <w:t>,</w:t>
+      </w:r>
+      <w:r>
         <w:t xml:space="preserve"> </w:t>
       </w:r>
-    </w:p>
-    <w:p>
-      <w:pPr>
-        <w:spacing w:before="240"/>
-      </w:pPr>
-      <w:r>
-        <w:t>To take advantage of the Skyline summary graphs for viewing individual targets, do the following:</w:t>
+      <w:r>
+        <w:t>you</w:t>
+      </w:r>
+      <w:r>
+        <w:t xml:space="preserve"> can see by the </w:t>
+      </w:r>
+      <w:r>
+        <w:t xml:space="preserve">lack of </w:t>
+      </w:r>
+      <w:r>
+        <w:t>outliers that</w:t>
+      </w:r>
+      <w:r>
+        <w:t xml:space="preserve"> Skyline did not have any problems with peak integration</w:t>
+      </w:r>
+      <w:r>
+        <w:t>.</w:t>
+      </w:r>
+    </w:p>
+    <w:p>
+      <w:pPr>
+        <w:pStyle w:val="Heading1"/>
+      </w:pPr>
+      <w:r>
+        <w:t xml:space="preserve">Preparing for </w:t>
+      </w:r>
+      <w:r>
+        <w:t>‘</w:t>
+      </w:r>
+      <w:r>
+        <w:t>Single Point Quantification’</w:t>
+      </w:r>
+    </w:p>
+    <w:p>
+      <w:r>
+        <w:t>Next, follow these steps to prepare Skyline to produce</w:t>
+      </w:r>
+      <w:r>
+        <w:t xml:space="preserve"> calibrated quantitative values for the targeted molecules based on an external single-point calibration run:</w:t>
       </w:r>
     </w:p>
     <w:p>
@@ -2927,9 +3070,8 @@
         <w:pStyle w:val="ListParagraph"/>
         <w:numPr>
           <w:ilvl w:val="0"/>
-          <w:numId w:val="41"/>
+          <w:numId w:val="48"/>
         </w:numPr>
-        <w:spacing w:before="240"/>
       </w:pPr>
       <w:r>
         <w:t xml:space="preserve">On the </w:t>
@@ -2937,31 +3079,28 @@
       <w:r>
         <w:rPr>
           <w:b/>
-          <w:bCs/>
-        </w:rPr>
-        <w:t>View</w:t>
-      </w:r>
-      <w:r>
-        <w:t xml:space="preserve"> menu, choose </w:t>
+        </w:rPr>
+        <w:t>Settings</w:t>
+      </w:r>
+      <w:r>
+        <w:t xml:space="preserve"> Menu, click </w:t>
       </w:r>
       <w:r>
         <w:rPr>
           <w:b/>
-          <w:bCs/>
-        </w:rPr>
-        <w:t>Peak Areas</w:t>
-      </w:r>
-      <w:r>
-        <w:t xml:space="preserve"> and click </w:t>
+        </w:rPr>
+        <w:t>Molecule</w:t>
       </w:r>
       <w:r>
         <w:rPr>
           <w:b/>
-          <w:bCs/>
-        </w:rPr>
-        <w:t>Replicate Comparison</w:t>
-      </w:r>
-      <w:r>
+        </w:rPr>
+        <w:t xml:space="preserve"> Settings</w:t>
+      </w:r>
+      <w:r>
+        <w:rPr>
+          <w:b/>
+        </w:rPr>
         <w:t>.</w:t>
       </w:r>
     </w:p>
@@ -2970,42 +3109,20 @@
         <w:pStyle w:val="ListParagraph"/>
         <w:numPr>
           <w:ilvl w:val="0"/>
-          <w:numId w:val="41"/>
+          <w:numId w:val="48"/>
         </w:numPr>
-        <w:spacing w:before="240"/>
-      </w:pPr>
-      <w:r>
-        <w:t xml:space="preserve">On the </w:t>
+      </w:pPr>
+      <w:r>
+        <w:t xml:space="preserve">Click the </w:t>
       </w:r>
       <w:r>
         <w:rPr>
           <w:b/>
-          <w:bCs/>
-        </w:rPr>
-        <w:t xml:space="preserve">View </w:t>
-      </w:r>
-      <w:r>
-        <w:t xml:space="preserve">menu, choose </w:t>
-      </w:r>
-      <w:r>
-        <w:rPr>
-          <w:b/>
-          <w:bCs/>
-        </w:rPr>
-        <w:t>Retention Times</w:t>
-      </w:r>
-      <w:r>
-        <w:t xml:space="preserve"> and click </w:t>
-      </w:r>
-      <w:r>
-        <w:rPr>
-          <w:b/>
-          <w:bCs/>
-        </w:rPr>
-        <w:t>Replicate Comparison</w:t>
-      </w:r>
-      <w:r>
-        <w:t>.</w:t>
+        </w:rPr>
+        <w:t>Quantification</w:t>
+      </w:r>
+      <w:r>
+        <w:t xml:space="preserve"> tab.</w:t>
       </w:r>
     </w:p>
     <w:p>
@@ -3013,12 +3130,40 @@
         <w:pStyle w:val="ListParagraph"/>
         <w:numPr>
           <w:ilvl w:val="0"/>
-          <w:numId w:val="41"/>
+          <w:numId w:val="48"/>
         </w:numPr>
-        <w:spacing w:before="240"/>
-      </w:pPr>
-      <w:r>
-        <w:t>Click and drag these views to dock them above the chromatogram graphs.</w:t>
+        <w:spacing w:after="0"/>
+      </w:pPr>
+      <w:r>
+        <w:t xml:space="preserve">In the </w:t>
+      </w:r>
+      <w:r>
+        <w:rPr>
+          <w:b/>
+          <w:bCs/>
+        </w:rPr>
+        <w:t xml:space="preserve">Regression fit </w:t>
+      </w:r>
+      <w:r>
+        <w:t xml:space="preserve">field, select </w:t>
+      </w:r>
+      <w:r>
+        <w:t>“</w:t>
+      </w:r>
+      <w:r>
+        <w:rPr>
+          <w:bCs/>
+        </w:rPr>
+        <w:t>Linear though zero</w:t>
+      </w:r>
+      <w:r>
+        <w:rPr>
+          <w:bCs/>
+        </w:rPr>
+        <w:t>”</w:t>
+      </w:r>
+      <w:r>
+        <w:t>.</w:t>
       </w:r>
     </w:p>
     <w:p>
@@ -3026,32 +3171,42 @@
         <w:pStyle w:val="ListParagraph"/>
         <w:numPr>
           <w:ilvl w:val="0"/>
-          <w:numId w:val="41"/>
+          <w:numId w:val="48"/>
         </w:numPr>
-        <w:spacing w:before="240"/>
-      </w:pPr>
-      <w:r>
-        <w:t xml:space="preserve">On the </w:t>
+      </w:pPr>
+      <w:r>
+        <w:t xml:space="preserve">In the </w:t>
       </w:r>
       <w:r>
         <w:rPr>
           <w:b/>
           <w:bCs/>
         </w:rPr>
-        <w:t xml:space="preserve">View </w:t>
-      </w:r>
-      <w:r>
-        <w:t xml:space="preserve">menu, choose </w:t>
+        <w:t>Normalization method</w:t>
+      </w:r>
+      <w:r>
+        <w:t xml:space="preserve">, select </w:t>
+      </w:r>
+      <w:r>
+        <w:t>“</w:t>
+      </w:r>
+      <w:r>
+        <w:rPr>
+          <w:bCs/>
+        </w:rPr>
+        <w:t>Ratio to Heavy</w:t>
       </w:r>
       <w:r>
         <w:rPr>
           <w:b/>
-        </w:rPr>
-        <w:t>Document Grid</w:t>
+          <w:bCs/>
+        </w:rPr>
+        <w:t>”</w:t>
       </w:r>
       <w:r>
         <w:rPr>
           <w:b/>
+          <w:bCs/>
         </w:rPr>
         <w:t>.</w:t>
       </w:r>
@@ -3061,12 +3216,14 @@
         <w:pStyle w:val="ListParagraph"/>
         <w:numPr>
           <w:ilvl w:val="0"/>
-          <w:numId w:val="41"/>
+          <w:numId w:val="48"/>
         </w:numPr>
-        <w:spacing w:before="240"/>
-      </w:pPr>
-      <w:r>
-        <w:t>In the</w:t>
+      </w:pPr>
+      <w:r>
+        <w:t>Leave</w:t>
+      </w:r>
+      <w:r>
+        <w:t xml:space="preserve"> the</w:t>
       </w:r>
       <w:r>
         <w:t xml:space="preserve"> </w:t>
@@ -3074,46 +3231,35 @@
       <w:r>
         <w:rPr>
           <w:b/>
-        </w:rPr>
-        <w:t>Document Grid</w:t>
-      </w:r>
-      <w:r>
-        <w:t xml:space="preserve"> view, click the </w:t>
-      </w:r>
-      <w:r>
-        <w:rPr>
-          <w:b/>
-        </w:rPr>
-        <w:t>Report</w:t>
-      </w:r>
-      <w:r>
-        <w:rPr>
-          <w:b/>
-        </w:rPr>
-        <w:t>s</w:t>
+          <w:bCs/>
+        </w:rPr>
+        <w:t xml:space="preserve">Regression weighting </w:t>
+      </w:r>
+      <w:r>
+        <w:t>field set to</w:t>
       </w:r>
       <w:r>
         <w:t xml:space="preserve"> </w:t>
       </w:r>
       <w:r>
-        <w:t>menu,</w:t>
-      </w:r>
-      <w:r>
-        <w:t xml:space="preserve"> and </w:t>
-      </w:r>
-      <w:r>
-        <w:t>then click</w:t>
-      </w:r>
-      <w:r>
-        <w:t xml:space="preserve"> </w:t>
-      </w:r>
-      <w:r>
-        <w:rPr>
-          <w:b/>
-        </w:rPr>
-        <w:t>Peptide Quantification</w:t>
-      </w:r>
-      <w:r>
+        <w:t>“</w:t>
+      </w:r>
+      <w:r>
+        <w:rPr>
+          <w:bCs/>
+        </w:rPr>
+        <w:t>None</w:t>
+      </w:r>
+      <w:r>
+        <w:rPr>
+          <w:bCs/>
+        </w:rPr>
+        <w:t>”</w:t>
+      </w:r>
+      <w:r>
+        <w:rPr>
+          <w:bCs/>
+        </w:rPr>
         <w:t>.</w:t>
       </w:r>
     </w:p>
@@ -3122,52 +3268,116 @@
         <w:pStyle w:val="ListParagraph"/>
         <w:numPr>
           <w:ilvl w:val="0"/>
-          <w:numId w:val="41"/>
+          <w:numId w:val="48"/>
         </w:numPr>
-        <w:spacing w:before="240"/>
-      </w:pPr>
-      <w:r>
-        <w:t xml:space="preserve">Click and drag the </w:t>
+      </w:pPr>
+      <w:r>
+        <w:rPr>
+          <w:bCs/>
+        </w:rPr>
+        <w:t xml:space="preserve">Leave the </w:t>
       </w:r>
       <w:r>
         <w:rPr>
           <w:b/>
-        </w:rPr>
-        <w:t>Document Grid</w:t>
-      </w:r>
-      <w:r>
-        <w:t xml:space="preserve"> view and doc</w:t>
-      </w:r>
-      <w:r>
-        <w:t>k</w:t>
-      </w:r>
-      <w:r>
-        <w:t xml:space="preserve"> it next to the chromatogram graphs.</w:t>
+          <w:bCs/>
+        </w:rPr>
+        <w:t>MS level</w:t>
+      </w:r>
+      <w:r>
+        <w:t xml:space="preserve"> field </w:t>
+      </w:r>
+      <w:r>
+        <w:t>set to</w:t>
+      </w:r>
+      <w:r>
+        <w:t xml:space="preserve"> </w:t>
+      </w:r>
+      <w:r>
+        <w:t>“</w:t>
+      </w:r>
+      <w:r>
+        <w:rPr>
+          <w:bCs/>
+        </w:rPr>
+        <w:t>All</w:t>
+      </w:r>
+      <w:r>
+        <w:rPr>
+          <w:bCs/>
+        </w:rPr>
+        <w:t>”</w:t>
+      </w:r>
+      <w:r>
+        <w:rPr>
+          <w:b/>
+          <w:bCs/>
+        </w:rPr>
+        <w:t>.</w:t>
+      </w:r>
+    </w:p>
+    <w:p>
+      <w:pPr>
+        <w:pStyle w:val="ListParagraph"/>
+        <w:numPr>
+          <w:ilvl w:val="0"/>
+          <w:numId w:val="48"/>
+        </w:numPr>
+      </w:pPr>
+      <w:r>
+        <w:t xml:space="preserve">In the </w:t>
+      </w:r>
+      <w:r>
+        <w:rPr>
+          <w:b/>
+          <w:bCs/>
+        </w:rPr>
+        <w:t>Units</w:t>
+      </w:r>
+      <w:r>
+        <w:t xml:space="preserve"> field </w:t>
+      </w:r>
+      <w:r>
+        <w:t>enter</w:t>
+      </w:r>
+      <w:r>
+        <w:t xml:space="preserve"> “uM”.</w:t>
       </w:r>
     </w:p>
     <w:p>
       <w:pPr>
         <w:keepNext/>
-        <w:spacing w:before="240"/>
       </w:pPr>
       <w:r>
         <w:lastRenderedPageBreak/>
-        <w:t>The Skyline window should now look like this:</w:t>
-      </w:r>
-    </w:p>
-    <w:p>
-      <w:pPr>
-        <w:spacing w:before="240"/>
-      </w:pPr>
+        <w:t xml:space="preserve">The </w:t>
+      </w:r>
+      <w:r>
+        <w:rPr>
+          <w:b/>
+        </w:rPr>
+        <w:t>Molecule Settings</w:t>
+      </w:r>
+      <w:r>
+        <w:t xml:space="preserve"> for</w:t>
+      </w:r>
+      <w:r>
+        <w:t>m</w:t>
+      </w:r>
+      <w:r>
+        <w:t xml:space="preserve"> should look like this: </w:t>
+      </w:r>
+    </w:p>
+    <w:p>
       <w:r>
         <w:rPr>
           <w:noProof/>
         </w:rPr>
         <w:drawing>
-          <wp:inline distT="0" distB="0" distL="0" distR="0" wp14:anchorId="1BAFABAF" wp14:editId="3AF7B4E8">
-            <wp:extent cx="5943600" cy="4077970"/>
-            <wp:effectExtent l="0" t="0" r="0" b="0"/>
-            <wp:docPr id="32" name="Picture 32"/>
+          <wp:inline distT="0" distB="0" distL="0" distR="0" wp14:anchorId="70988DF1" wp14:editId="278A3A82">
+            <wp:extent cx="3781425" cy="5191125"/>
+            <wp:effectExtent l="0" t="0" r="9525" b="9525"/>
+            <wp:docPr id="33" name="Picture 33"/>
             <wp:cNvGraphicFramePr>
               <a:graphicFrameLocks xmlns:a="http://schemas.openxmlformats.org/drawingml/2006/main" noChangeAspect="1"/>
             </wp:cNvGraphicFramePr>
@@ -3187,7 +3397,7 @@
                   <pic:spPr>
                     <a:xfrm>
                       <a:off x="0" y="0"/>
-                      <a:ext cx="5943600" cy="4077970"/>
+                      <a:ext cx="3781425" cy="5191125"/>
                     </a:xfrm>
                     <a:prstGeom prst="rect">
                       <a:avLst/>
@@ -3202,134 +3412,6 @@
     </w:p>
     <w:p>
       <w:pPr>
-        <w:pStyle w:val="Heading1"/>
-      </w:pPr>
-      <w:r>
-        <w:t>Checking Peak Integration</w:t>
-      </w:r>
-    </w:p>
-    <w:p>
-      <w:r>
-        <w:t xml:space="preserve">Looking at the </w:t>
-      </w:r>
-      <w:r>
-        <w:rPr>
-          <w:b/>
-        </w:rPr>
-        <w:t>Retention Times – Replicate Comparison</w:t>
-      </w:r>
-      <w:r>
-        <w:t xml:space="preserve"> window</w:t>
-      </w:r>
-      <w:r>
-        <w:t>,</w:t>
-      </w:r>
-      <w:r>
-        <w:t xml:space="preserve"> </w:t>
-      </w:r>
-      <w:r>
-        <w:t>you</w:t>
-      </w:r>
-      <w:r>
-        <w:t xml:space="preserve"> can see by the </w:t>
-      </w:r>
-      <w:r>
-        <w:t xml:space="preserve">lack of </w:t>
-      </w:r>
-      <w:r>
-        <w:t>outliers that</w:t>
-      </w:r>
-      <w:r>
-        <w:t xml:space="preserve"> Skyline did not have any problems with peak integration</w:t>
-      </w:r>
-      <w:r>
-        <w:t>.</w:t>
-      </w:r>
-    </w:p>
-    <w:p>
-      <w:pPr>
-        <w:pStyle w:val="Heading1"/>
-      </w:pPr>
-      <w:r>
-        <w:t xml:space="preserve">Preparing for </w:t>
-      </w:r>
-      <w:r>
-        <w:t>‘</w:t>
-      </w:r>
-      <w:r>
-        <w:t>Single Point Quantification’</w:t>
-      </w:r>
-    </w:p>
-    <w:p>
-      <w:r>
-        <w:t>Next, follow these steps to prepare Skyline to produce</w:t>
-      </w:r>
-      <w:r>
-        <w:t xml:space="preserve"> calibrated quantitative values for the targeted molecules based on an external single-point calibration run:</w:t>
-      </w:r>
-    </w:p>
-    <w:p>
-      <w:pPr>
-        <w:pStyle w:val="ListParagraph"/>
-        <w:numPr>
-          <w:ilvl w:val="0"/>
-          <w:numId w:val="48"/>
-        </w:numPr>
-      </w:pPr>
-      <w:r>
-        <w:t xml:space="preserve">On the </w:t>
-      </w:r>
-      <w:r>
-        <w:rPr>
-          <w:b/>
-        </w:rPr>
-        <w:t>Settings</w:t>
-      </w:r>
-      <w:r>
-        <w:t xml:space="preserve"> Menu, click </w:t>
-      </w:r>
-      <w:r>
-        <w:rPr>
-          <w:b/>
-        </w:rPr>
-        <w:t>Molecule</w:t>
-      </w:r>
-      <w:r>
-        <w:rPr>
-          <w:b/>
-        </w:rPr>
-        <w:t xml:space="preserve"> Settings</w:t>
-      </w:r>
-      <w:r>
-        <w:rPr>
-          <w:b/>
-        </w:rPr>
-        <w:t>.</w:t>
-      </w:r>
-    </w:p>
-    <w:p>
-      <w:pPr>
-        <w:pStyle w:val="ListParagraph"/>
-        <w:numPr>
-          <w:ilvl w:val="0"/>
-          <w:numId w:val="48"/>
-        </w:numPr>
-      </w:pPr>
-      <w:r>
-        <w:t xml:space="preserve">Click the </w:t>
-      </w:r>
-      <w:r>
-        <w:rPr>
-          <w:b/>
-        </w:rPr>
-        <w:t>Quantification</w:t>
-      </w:r>
-      <w:r>
-        <w:t xml:space="preserve"> tab.</w:t>
-      </w:r>
-    </w:p>
-    <w:p>
-      <w:pPr>
         <w:pStyle w:val="ListParagraph"/>
         <w:numPr>
           <w:ilvl w:val="0"/>
@@ -3338,35 +3420,61 @@
         <w:spacing w:after="0"/>
       </w:pPr>
       <w:r>
-        <w:t xml:space="preserve">In the </w:t>
+        <w:t xml:space="preserve">Click </w:t>
+      </w:r>
+      <w:r>
+        <w:t xml:space="preserve">the </w:t>
       </w:r>
       <w:r>
         <w:rPr>
           <w:b/>
+        </w:rPr>
+        <w:t>OK</w:t>
+      </w:r>
+      <w:r>
+        <w:rPr>
+          <w:b/>
+        </w:rPr>
+        <w:t xml:space="preserve"> </w:t>
+      </w:r>
+      <w:r>
+        <w:rPr>
           <w:bCs/>
         </w:rPr>
-        <w:t xml:space="preserve">Regression fit </w:t>
-      </w:r>
-      <w:r>
-        <w:t xml:space="preserve">field, select </w:t>
-      </w:r>
-      <w:r>
-        <w:t>“</w:t>
-      </w:r>
-      <w:r>
-        <w:rPr>
-          <w:bCs/>
-        </w:rPr>
-        <w:t>Linear though zero</w:t>
-      </w:r>
-      <w:r>
-        <w:rPr>
-          <w:bCs/>
-        </w:rPr>
-        <w:t>”</w:t>
-      </w:r>
-      <w:r>
+        <w:t>button</w:t>
+      </w:r>
+      <w:r>
+        <w:rPr>
+          <w:b/>
+        </w:rPr>
         <w:t>.</w:t>
+      </w:r>
+    </w:p>
+    <w:p>
+      <w:pPr>
+        <w:keepNext/>
+        <w:spacing w:before="240"/>
+      </w:pPr>
+      <w:r>
+        <w:t>R</w:t>
+      </w:r>
+      <w:r>
+        <w:t xml:space="preserve">eturn to the </w:t>
+      </w:r>
+      <w:r>
+        <w:rPr>
+          <w:b/>
+        </w:rPr>
+        <w:t>Document Grid</w:t>
+      </w:r>
+      <w:r>
+        <w:t xml:space="preserve"> view</w:t>
+      </w:r>
+      <w:r>
+        <w:t xml:space="preserve"> and do the following</w:t>
+      </w:r>
+      <w:r>
+        <w:t>:</w:t>
       </w:r>
     </w:p>
     <w:p>
@@ -3378,197 +3486,148 @@
         </w:numPr>
       </w:pPr>
       <w:r>
-        <w:t xml:space="preserve">In the </w:t>
+        <w:t xml:space="preserve">Click </w:t>
+      </w:r>
+      <w:r>
+        <w:t xml:space="preserve">the </w:t>
       </w:r>
       <w:r>
         <w:rPr>
           <w:b/>
+        </w:rPr>
+        <w:t>Report</w:t>
+      </w:r>
+      <w:r>
+        <w:rPr>
+          <w:b/>
+        </w:rPr>
+        <w:t>s</w:t>
+      </w:r>
+      <w:r>
+        <w:t xml:space="preserve"> </w:t>
+      </w:r>
+      <w:r>
+        <w:t>menu,</w:t>
+      </w:r>
+      <w:r>
+        <w:t xml:space="preserve"> and </w:t>
+      </w:r>
+      <w:r>
+        <w:t>then click</w:t>
+      </w:r>
+      <w:r>
+        <w:t xml:space="preserve"> </w:t>
+      </w:r>
+      <w:r>
+        <w:rPr>
+          <w:b/>
+        </w:rPr>
+        <w:t>Replicates</w:t>
+      </w:r>
+      <w:r>
+        <w:t>.</w:t>
+      </w:r>
+    </w:p>
+    <w:p>
+      <w:pPr>
+        <w:keepNext/>
+      </w:pPr>
+      <w:r>
+        <w:lastRenderedPageBreak/>
+        <w:t>To</w:t>
+      </w:r>
+      <w:r>
+        <w:t xml:space="preserve"> establish</w:t>
+      </w:r>
+      <w:r>
+        <w:t xml:space="preserve"> the role of each of the samples </w:t>
+      </w:r>
+      <w:r>
+        <w:t>(</w:t>
+      </w:r>
+      <w:r>
+        <w:t>r</w:t>
+      </w:r>
+      <w:r>
+        <w:rPr>
           <w:bCs/>
         </w:rPr>
-        <w:t>Normalization method</w:t>
-      </w:r>
-      <w:r>
-        <w:t xml:space="preserve">, select </w:t>
-      </w:r>
-      <w:r>
-        <w:t>“</w:t>
-      </w:r>
-      <w:r>
-        <w:rPr>
-          <w:bCs/>
-        </w:rPr>
-        <w:t>Ratio to Heavy</w:t>
-      </w:r>
-      <w:r>
-        <w:rPr>
-          <w:b/>
-          <w:bCs/>
-        </w:rPr>
-        <w:t>”</w:t>
-      </w:r>
-      <w:r>
-        <w:rPr>
-          <w:b/>
-          <w:bCs/>
-        </w:rPr>
-        <w:t>.</w:t>
-      </w:r>
-    </w:p>
-    <w:p>
-      <w:pPr>
-        <w:pStyle w:val="ListParagraph"/>
-        <w:numPr>
-          <w:ilvl w:val="0"/>
-          <w:numId w:val="48"/>
-        </w:numPr>
-      </w:pPr>
-      <w:r>
-        <w:t>Leave</w:t>
-      </w:r>
-      <w:r>
-        <w:t xml:space="preserve"> the</w:t>
+        <w:t>eplicates</w:t>
+      </w:r>
+      <w:r>
+        <w:t>)</w:t>
+      </w:r>
+      <w:r>
+        <w:t xml:space="preserve"> in the study, as a</w:t>
+      </w:r>
+      <w:r>
+        <w:t xml:space="preserve"> standard, </w:t>
+      </w:r>
+      <w:r>
+        <w:t xml:space="preserve">an </w:t>
+      </w:r>
+      <w:r>
+        <w:t xml:space="preserve">unknown, or </w:t>
+      </w:r>
+      <w:r>
+        <w:t xml:space="preserve">a </w:t>
+      </w:r>
+      <w:r>
+        <w:t xml:space="preserve">quality control </w:t>
+      </w:r>
+      <w:r>
+        <w:t>run, e</w:t>
+      </w:r>
+      <w:r>
+        <w:t xml:space="preserve">dit </w:t>
+      </w:r>
+      <w:r>
+        <w:t xml:space="preserve">the </w:t>
+      </w:r>
+      <w:r>
+        <w:t>S</w:t>
+      </w:r>
+      <w:r>
+        <w:t xml:space="preserve">ample </w:t>
+      </w:r>
+      <w:r>
+        <w:t>T</w:t>
+      </w:r>
+      <w:r>
+        <w:t xml:space="preserve">ype and </w:t>
+      </w:r>
+      <w:r>
+        <w:t>A</w:t>
+      </w:r>
+      <w:r>
+        <w:t xml:space="preserve">nalyte </w:t>
+      </w:r>
+      <w:r>
+        <w:t>C</w:t>
+      </w:r>
+      <w:r>
+        <w:t>oncentration</w:t>
+      </w:r>
+      <w:r>
+        <w:t xml:space="preserve"> cells for each row</w:t>
       </w:r>
       <w:r>
         <w:t xml:space="preserve"> </w:t>
       </w:r>
       <w:r>
-        <w:rPr>
-          <w:b/>
-          <w:bCs/>
-        </w:rPr>
-        <w:t xml:space="preserve">Regression weighting </w:t>
-      </w:r>
-      <w:r>
-        <w:t>field set to</w:t>
-      </w:r>
-      <w:r>
-        <w:t xml:space="preserve"> </w:t>
-      </w:r>
-      <w:r>
-        <w:t>“</w:t>
-      </w:r>
-      <w:r>
-        <w:rPr>
-          <w:bCs/>
-        </w:rPr>
-        <w:t>None</w:t>
-      </w:r>
-      <w:r>
-        <w:rPr>
-          <w:bCs/>
-        </w:rPr>
-        <w:t>”</w:t>
-      </w:r>
-      <w:r>
-        <w:rPr>
-          <w:bCs/>
-        </w:rPr>
-        <w:t>.</w:t>
-      </w:r>
-    </w:p>
-    <w:p>
-      <w:pPr>
-        <w:pStyle w:val="ListParagraph"/>
-        <w:numPr>
-          <w:ilvl w:val="0"/>
-          <w:numId w:val="48"/>
-        </w:numPr>
-      </w:pPr>
-      <w:r>
-        <w:rPr>
-          <w:bCs/>
-        </w:rPr>
-        <w:t xml:space="preserve">Leave the </w:t>
-      </w:r>
-      <w:r>
-        <w:rPr>
-          <w:b/>
-          <w:bCs/>
-        </w:rPr>
-        <w:t>MS level</w:t>
-      </w:r>
-      <w:r>
-        <w:t xml:space="preserve"> field </w:t>
-      </w:r>
-      <w:r>
-        <w:t>set to</w:t>
-      </w:r>
-      <w:r>
-        <w:t xml:space="preserve"> </w:t>
-      </w:r>
-      <w:r>
-        <w:t>“</w:t>
-      </w:r>
-      <w:r>
-        <w:rPr>
-          <w:bCs/>
-        </w:rPr>
-        <w:t>All</w:t>
-      </w:r>
-      <w:r>
-        <w:rPr>
-          <w:bCs/>
-        </w:rPr>
-        <w:t>”</w:t>
-      </w:r>
-      <w:r>
-        <w:rPr>
-          <w:b/>
-          <w:bCs/>
-        </w:rPr>
-        <w:t>.</w:t>
-      </w:r>
-    </w:p>
-    <w:p>
-      <w:pPr>
-        <w:pStyle w:val="ListParagraph"/>
-        <w:numPr>
-          <w:ilvl w:val="0"/>
-          <w:numId w:val="48"/>
-        </w:numPr>
-      </w:pPr>
-      <w:r>
-        <w:t xml:space="preserve">In the </w:t>
-      </w:r>
-      <w:r>
-        <w:rPr>
-          <w:b/>
-          <w:bCs/>
-        </w:rPr>
-        <w:t>Units</w:t>
-      </w:r>
-      <w:r>
-        <w:t xml:space="preserve"> field </w:t>
-      </w:r>
-      <w:r>
-        <w:t>enter</w:t>
-      </w:r>
-      <w:r>
-        <w:t xml:space="preserve"> “uM”.</w:t>
-      </w:r>
-    </w:p>
-    <w:p>
-      <w:pPr>
-        <w:keepNext/>
-      </w:pPr>
-      <w:r>
-        <w:lastRenderedPageBreak/>
-        <w:t xml:space="preserve">The </w:t>
-      </w:r>
-      <w:r>
-        <w:rPr>
-          <w:b/>
-        </w:rPr>
-        <w:t>Molecule Settings</w:t>
-      </w:r>
-      <w:r>
-        <w:t xml:space="preserve"> for</w:t>
-      </w:r>
-      <w:r>
-        <w:t>m</w:t>
-      </w:r>
-      <w:r>
-        <w:t xml:space="preserve"> should look like this: </w:t>
+        <w:t xml:space="preserve">as necessary </w:t>
+      </w:r>
+      <w:r>
+        <w:t>s</w:t>
+      </w:r>
+      <w:r>
+        <w:t xml:space="preserve">o the </w:t>
+      </w:r>
+      <w:r>
+        <w:t>grid</w:t>
+      </w:r>
+      <w:r>
+        <w:t xml:space="preserve"> looks like this:</w:t>
       </w:r>
     </w:p>
     <w:p>
@@ -3577,10 +3636,10 @@
           <w:noProof/>
         </w:rPr>
         <w:drawing>
-          <wp:inline distT="0" distB="0" distL="0" distR="0" wp14:anchorId="70988DF1" wp14:editId="278A3A82">
-            <wp:extent cx="3781425" cy="5191125"/>
-            <wp:effectExtent l="0" t="0" r="9525" b="9525"/>
-            <wp:docPr id="33" name="Picture 33"/>
+          <wp:inline distT="0" distB="0" distL="0" distR="0" wp14:anchorId="74406563" wp14:editId="657E77CE">
+            <wp:extent cx="3381375" cy="4324350"/>
+            <wp:effectExtent l="0" t="0" r="9525" b="0"/>
+            <wp:docPr id="34" name="Picture 34"/>
             <wp:cNvGraphicFramePr>
               <a:graphicFrameLocks xmlns:a="http://schemas.openxmlformats.org/drawingml/2006/main" noChangeAspect="1"/>
             </wp:cNvGraphicFramePr>
@@ -3600,7 +3659,7 @@
                   <pic:spPr>
                     <a:xfrm>
                       <a:off x="0" y="0"/>
-                      <a:ext cx="3781425" cy="5191125"/>
+                      <a:ext cx="3381375" cy="4324350"/>
                     </a:xfrm>
                     <a:prstGeom prst="rect">
                       <a:avLst/>
@@ -3614,70 +3673,89 @@
       </w:r>
     </w:p>
     <w:p>
+      <w:r>
+        <w:t>In</w:t>
+      </w:r>
+      <w:r>
+        <w:t xml:space="preserve"> this situation, the concentration given for the NIST sample (NIST-SRM-1950) is </w:t>
+      </w:r>
+      <w:r>
+        <w:t xml:space="preserve">entered as “1”, since all analytes have a </w:t>
+      </w:r>
+      <w:r>
+        <w:t xml:space="preserve">different concentration. </w:t>
+      </w:r>
+      <w:r>
+        <w:t>Think of this as establishing your standard as “One NIST Unit”. Therefore, i</w:t>
+      </w:r>
+      <w:r>
+        <w:t xml:space="preserve">n the next step, the concentration multipliers will each be </w:t>
+      </w:r>
+      <w:r>
+        <w:t>given as the actual concentration of the analyte in the NIST SRM-1950</w:t>
+      </w:r>
+      <w:r>
+        <w:t xml:space="preserve"> in order to adjust the target concentration of those analytes to their respective reference values.</w:t>
+      </w:r>
+    </w:p>
+    <w:p>
       <w:pPr>
         <w:pStyle w:val="ListParagraph"/>
         <w:numPr>
           <w:ilvl w:val="0"/>
           <w:numId w:val="48"/>
         </w:numPr>
-        <w:spacing w:after="0"/>
-      </w:pPr>
-      <w:r>
-        <w:t xml:space="preserve">Click </w:t>
-      </w:r>
-      <w:r>
-        <w:t xml:space="preserve">the </w:t>
+      </w:pPr>
+      <w:r>
+        <w:t xml:space="preserve">In the </w:t>
       </w:r>
       <w:r>
         <w:rPr>
           <w:b/>
         </w:rPr>
-        <w:t>OK</w:t>
+        <w:t>Document Grid</w:t>
+      </w:r>
+      <w:r>
+        <w:t xml:space="preserve">, click </w:t>
+      </w:r>
+      <w:r>
+        <w:t xml:space="preserve">on the </w:t>
       </w:r>
       <w:r>
         <w:rPr>
           <w:b/>
         </w:rPr>
+        <w:t>Report</w:t>
+      </w:r>
+      <w:r>
+        <w:rPr>
+          <w:b/>
+        </w:rPr>
+        <w:t>s</w:t>
+      </w:r>
+      <w:r>
         <w:t xml:space="preserve"> </w:t>
       </w:r>
       <w:r>
-        <w:rPr>
-          <w:bCs/>
-        </w:rPr>
-        <w:t>button</w:t>
+        <w:t>menu</w:t>
+      </w:r>
+      <w:r>
+        <w:t xml:space="preserve"> and </w:t>
+      </w:r>
+      <w:r>
+        <w:t>then click</w:t>
+      </w:r>
+      <w:r>
+        <w:t xml:space="preserve"> </w:t>
       </w:r>
       <w:r>
         <w:rPr>
           <w:b/>
         </w:rPr>
+        <w:t>Peptide Quantification</w:t>
+      </w:r>
+      <w:r>
         <w:t>.</w:t>
-      </w:r>
-    </w:p>
-    <w:p>
-      <w:pPr>
-        <w:keepNext/>
-        <w:spacing w:before="240"/>
-      </w:pPr>
-      <w:r>
-        <w:t>R</w:t>
-      </w:r>
-      <w:r>
-        <w:t xml:space="preserve">eturn to the </w:t>
-      </w:r>
-      <w:r>
-        <w:rPr>
-          <w:b/>
-        </w:rPr>
-        <w:t>Document Grid</w:t>
-      </w:r>
-      <w:r>
-        <w:t xml:space="preserve"> view</w:t>
-      </w:r>
-      <w:r>
-        <w:t xml:space="preserve"> and do the following</w:t>
-      </w:r>
-      <w:r>
-        <w:t>:</w:t>
       </w:r>
     </w:p>
     <w:p>
@@ -3689,160 +3767,63 @@
         </w:numPr>
       </w:pPr>
       <w:r>
-        <w:t xml:space="preserve">Click </w:t>
-      </w:r>
-      <w:r>
-        <w:t xml:space="preserve">the </w:t>
-      </w:r>
-      <w:r>
-        <w:rPr>
-          <w:b/>
-        </w:rPr>
-        <w:t>Report</w:t>
-      </w:r>
-      <w:r>
-        <w:rPr>
-          <w:b/>
-        </w:rPr>
-        <w:t>s</w:t>
-      </w:r>
-      <w:r>
-        <w:t xml:space="preserve"> </w:t>
-      </w:r>
-      <w:r>
-        <w:t>menu,</w:t>
-      </w:r>
-      <w:r>
-        <w:t xml:space="preserve"> and </w:t>
-      </w:r>
-      <w:r>
-        <w:t>then click</w:t>
-      </w:r>
-      <w:r>
-        <w:t xml:space="preserve"> </w:t>
-      </w:r>
-      <w:r>
-        <w:rPr>
-          <w:b/>
-        </w:rPr>
-        <w:t>Replicates</w:t>
-      </w:r>
-      <w:r>
-        <w:t>.</w:t>
-      </w:r>
-    </w:p>
-    <w:p>
-      <w:pPr>
-        <w:keepNext/>
-      </w:pPr>
-      <w:r>
+        <w:t xml:space="preserve">Set the </w:t>
+      </w:r>
+      <w:r>
+        <w:t>C</w:t>
+      </w:r>
+      <w:r>
+        <w:t xml:space="preserve">oncentration </w:t>
+      </w:r>
+      <w:r>
+        <w:t>M</w:t>
+      </w:r>
+      <w:r>
+        <w:t xml:space="preserve">ultiplier </w:t>
+      </w:r>
+      <w:r>
+        <w:t xml:space="preserve">and </w:t>
+      </w:r>
+      <w:r>
+        <w:t>N</w:t>
+      </w:r>
+      <w:r>
+        <w:t xml:space="preserve">ormalization </w:t>
+      </w:r>
+      <w:r>
+        <w:t>M</w:t>
+      </w:r>
+      <w:r>
+        <w:t xml:space="preserve">ethod </w:t>
+      </w:r>
+      <w:r>
+        <w:t xml:space="preserve">cells </w:t>
+      </w:r>
+      <w:r>
+        <w:t xml:space="preserve">for each target </w:t>
+      </w:r>
+      <w:r>
+        <w:t>as shown below.</w:t>
+      </w:r>
+    </w:p>
+    <w:p>
+      <w:pPr>
+        <w:rPr>
+          <w:rFonts w:ascii="Times New Roman" w:hAnsi="Times New Roman"/>
+          <w:sz w:val="24"/>
+          <w:szCs w:val="24"/>
+        </w:rPr>
+      </w:pPr>
+      <w:r>
+        <w:rPr>
+          <w:noProof/>
+        </w:rPr>
         <w:lastRenderedPageBreak/>
-        <w:t>To</w:t>
-      </w:r>
-      <w:r>
-        <w:t xml:space="preserve"> establish</w:t>
-      </w:r>
-      <w:r>
-        <w:t xml:space="preserve"> the role of each of the samples </w:t>
-      </w:r>
-      <w:r>
-        <w:t>(</w:t>
-      </w:r>
-      <w:r>
-        <w:t>r</w:t>
-      </w:r>
-      <w:r>
-        <w:rPr>
-          <w:bCs/>
-        </w:rPr>
-        <w:t>eplicates</w:t>
-      </w:r>
-      <w:r>
-        <w:t>)</w:t>
-      </w:r>
-      <w:r>
-        <w:t xml:space="preserve"> in the study, as a</w:t>
-      </w:r>
-      <w:r>
-        <w:t xml:space="preserve"> standard, </w:t>
-      </w:r>
-      <w:r>
-        <w:t xml:space="preserve">an </w:t>
-      </w:r>
-      <w:r>
-        <w:t xml:space="preserve">unknown, or </w:t>
-      </w:r>
-      <w:r>
-        <w:t xml:space="preserve">a </w:t>
-      </w:r>
-      <w:r>
-        <w:t xml:space="preserve">quality control </w:t>
-      </w:r>
-      <w:r>
-        <w:t>run, e</w:t>
-      </w:r>
-      <w:r>
-        <w:t xml:space="preserve">dit </w:t>
-      </w:r>
-      <w:r>
-        <w:t xml:space="preserve">the </w:t>
-      </w:r>
-      <w:r>
-        <w:t>S</w:t>
-      </w:r>
-      <w:r>
-        <w:t xml:space="preserve">ample </w:t>
-      </w:r>
-      <w:r>
-        <w:t>T</w:t>
-      </w:r>
-      <w:r>
-        <w:t xml:space="preserve">ype and </w:t>
-      </w:r>
-      <w:r>
-        <w:t>A</w:t>
-      </w:r>
-      <w:r>
-        <w:t xml:space="preserve">nalyte </w:t>
-      </w:r>
-      <w:r>
-        <w:t>C</w:t>
-      </w:r>
-      <w:r>
-        <w:t>oncentration</w:t>
-      </w:r>
-      <w:r>
-        <w:t xml:space="preserve"> cells for each row</w:t>
-      </w:r>
-      <w:r>
-        <w:t xml:space="preserve"> </w:t>
-      </w:r>
-      <w:r>
-        <w:t xml:space="preserve">as necessary </w:t>
-      </w:r>
-      <w:r>
-        <w:t>s</w:t>
-      </w:r>
-      <w:r>
-        <w:t xml:space="preserve">o the </w:t>
-      </w:r>
-      <w:r>
-        <w:t>grid</w:t>
-      </w:r>
-      <w:r>
-        <w:t xml:space="preserve"> looks like this:</w:t>
-      </w:r>
-    </w:p>
-    <w:p>
-      <w:r>
-        <w:rPr>
-          <w:noProof/>
-        </w:rPr>
         <w:drawing>
-          <wp:inline distT="0" distB="0" distL="0" distR="0" wp14:anchorId="74406563" wp14:editId="657E77CE">
-            <wp:extent cx="3381375" cy="4324350"/>
-            <wp:effectExtent l="0" t="0" r="9525" b="0"/>
-            <wp:docPr id="34" name="Picture 34"/>
+          <wp:inline distT="0" distB="0" distL="0" distR="0" wp14:anchorId="3539318A" wp14:editId="41366ACE">
+            <wp:extent cx="5943600" cy="1534795"/>
+            <wp:effectExtent l="0" t="0" r="0" b="8255"/>
+            <wp:docPr id="36" name="Picture 36"/>
             <wp:cNvGraphicFramePr>
               <a:graphicFrameLocks xmlns:a="http://schemas.openxmlformats.org/drawingml/2006/main" noChangeAspect="1"/>
             </wp:cNvGraphicFramePr>
@@ -3862,7 +3843,7 @@
                   <pic:spPr>
                     <a:xfrm>
                       <a:off x="0" y="0"/>
-                      <a:ext cx="3381375" cy="4324350"/>
+                      <a:ext cx="5943600" cy="1534795"/>
                     </a:xfrm>
                     <a:prstGeom prst="rect">
                       <a:avLst/>
@@ -3877,28 +3858,101 @@
     </w:p>
     <w:p>
       <w:r>
-        <w:t>In</w:t>
-      </w:r>
-      <w:r>
-        <w:t xml:space="preserve"> this situation, the concentration given for the NIST sample (NIST-SRM-1950) is </w:t>
-      </w:r>
-      <w:r>
-        <w:t xml:space="preserve">entered as “1”, since all analytes have a </w:t>
-      </w:r>
-      <w:r>
-        <w:t xml:space="preserve">different concentration. </w:t>
-      </w:r>
-      <w:r>
-        <w:t>Think of this as establishing your standard as “One NIST Unit”. Therefore, i</w:t>
-      </w:r>
-      <w:r>
-        <w:t xml:space="preserve">n the next step, the concentration multipliers will each be </w:t>
-      </w:r>
-      <w:r>
-        <w:t>given as the actual concentration of the analyte in the NIST SRM-1950</w:t>
-      </w:r>
-      <w:r>
-        <w:t xml:space="preserve"> in order to adjust the target concentration of those analytes to their respective reference values.</w:t>
+        <w:t>The de</w:t>
+      </w:r>
+      <w:r>
+        <w:t>fault normalization method is “R</w:t>
+      </w:r>
+      <w:r>
+        <w:t xml:space="preserve">atio to </w:t>
+      </w:r>
+      <w:r>
+        <w:t>H</w:t>
+      </w:r>
+      <w:r>
+        <w:t xml:space="preserve">eavy” when using stable-isotope internal standards, but </w:t>
+      </w:r>
+      <w:r>
+        <w:t xml:space="preserve">you </w:t>
+      </w:r>
+      <w:r>
+        <w:t xml:space="preserve">need to set the </w:t>
+      </w:r>
+      <w:r>
+        <w:t>“</w:t>
+      </w:r>
+      <w:r>
+        <w:t>FA 18:3</w:t>
+      </w:r>
+      <w:r>
+        <w:t>”</w:t>
+      </w:r>
+      <w:r>
+        <w:t xml:space="preserve"> analyte to use the previously-defined surrogate standard as the denominator in the </w:t>
+      </w:r>
+      <w:r>
+        <w:t>analyte to standard</w:t>
+      </w:r>
+      <w:r>
+        <w:t xml:space="preserve"> ratio.</w:t>
+      </w:r>
+    </w:p>
+    <w:p>
+      <w:pPr>
+        <w:pStyle w:val="Heading1"/>
+      </w:pPr>
+      <w:r>
+        <w:t>Inspect</w:t>
+      </w:r>
+      <w:r>
+        <w:t>ing</w:t>
+      </w:r>
+      <w:r>
+        <w:t xml:space="preserve"> the Calibration Curves</w:t>
+      </w:r>
+    </w:p>
+    <w:p>
+      <w:r>
+        <w:t xml:space="preserve">Each entry in the </w:t>
+      </w:r>
+      <w:r>
+        <w:t>Calibration Curve</w:t>
+      </w:r>
+      <w:r>
+        <w:t xml:space="preserve"> column is a clickable link that </w:t>
+      </w:r>
+      <w:r>
+        <w:t>shows and activates</w:t>
+      </w:r>
+      <w:r>
+        <w:t xml:space="preserve"> the </w:t>
+      </w:r>
+      <w:r>
+        <w:rPr>
+          <w:b/>
+        </w:rPr>
+        <w:t>C</w:t>
+      </w:r>
+      <w:r>
+        <w:rPr>
+          <w:b/>
+        </w:rPr>
+        <w:t xml:space="preserve">alibration </w:t>
+      </w:r>
+      <w:r>
+        <w:rPr>
+          <w:b/>
+        </w:rPr>
+        <w:t>C</w:t>
+      </w:r>
+      <w:r>
+        <w:rPr>
+          <w:b/>
+        </w:rPr>
+        <w:t>urve</w:t>
+      </w:r>
+      <w:r>
+        <w:t xml:space="preserve"> view for the molecule in that row.</w:t>
       </w:r>
     </w:p>
     <w:p>
@@ -3906,127 +3960,59 @@
         <w:pStyle w:val="ListParagraph"/>
         <w:numPr>
           <w:ilvl w:val="0"/>
-          <w:numId w:val="48"/>
+          <w:numId w:val="49"/>
         </w:numPr>
       </w:pPr>
       <w:r>
-        <w:t xml:space="preserve">In the </w:t>
+        <w:t xml:space="preserve">Click on the calibration curve link for </w:t>
+      </w:r>
+      <w:r>
+        <w:t>“</w:t>
+      </w:r>
+      <w:r>
+        <w:t>FA 18:2</w:t>
+      </w:r>
+      <w:r>
+        <w:t>”</w:t>
+      </w:r>
+    </w:p>
+    <w:p>
+      <w:r>
+        <w:t>T</w:t>
+      </w:r>
+      <w:r>
+        <w:t xml:space="preserve">he </w:t>
       </w:r>
       <w:r>
         <w:rPr>
           <w:b/>
         </w:rPr>
-        <w:t>Document Grid</w:t>
-      </w:r>
-      <w:r>
-        <w:t xml:space="preserve">, click </w:t>
-      </w:r>
-      <w:r>
-        <w:t xml:space="preserve">on the </w:t>
-      </w:r>
-      <w:r>
-        <w:rPr>
-          <w:b/>
-        </w:rPr>
-        <w:t>Report</w:t>
-      </w:r>
-      <w:r>
-        <w:rPr>
-          <w:b/>
-        </w:rPr>
-        <w:t>s</w:t>
-      </w:r>
-      <w:r>
-        <w:t xml:space="preserve"> </w:t>
-      </w:r>
-      <w:r>
-        <w:t>menu</w:t>
-      </w:r>
-      <w:r>
-        <w:t xml:space="preserve"> and </w:t>
-      </w:r>
-      <w:r>
-        <w:t>then click</w:t>
-      </w:r>
-      <w:r>
-        <w:t xml:space="preserve"> </w:t>
-      </w:r>
-      <w:r>
-        <w:rPr>
-          <w:b/>
-        </w:rPr>
-        <w:t>Peptide Quantification</w:t>
-      </w:r>
-      <w:r>
-        <w:t>.</w:t>
+        <w:t>Calibration Curve</w:t>
+      </w:r>
+      <w:r>
+        <w:t xml:space="preserve"> view will appear</w:t>
+      </w:r>
+      <w:r>
+        <w:t xml:space="preserve"> looking like this</w:t>
+      </w:r>
+      <w:r>
+        <w:t>:</w:t>
       </w:r>
     </w:p>
     <w:p>
       <w:pPr>
         <w:pStyle w:val="ListParagraph"/>
-        <w:numPr>
-          <w:ilvl w:val="0"/>
-          <w:numId w:val="48"/>
-        </w:numPr>
-      </w:pPr>
-      <w:r>
-        <w:t xml:space="preserve">Set the </w:t>
-      </w:r>
-      <w:r>
-        <w:t>C</w:t>
-      </w:r>
-      <w:r>
-        <w:t xml:space="preserve">oncentration </w:t>
-      </w:r>
-      <w:r>
-        <w:t>M</w:t>
-      </w:r>
-      <w:r>
-        <w:t xml:space="preserve">ultiplier </w:t>
-      </w:r>
-      <w:r>
-        <w:t xml:space="preserve">and </w:t>
-      </w:r>
-      <w:r>
-        <w:t>N</w:t>
-      </w:r>
-      <w:r>
-        <w:t xml:space="preserve">ormalization </w:t>
-      </w:r>
-      <w:r>
-        <w:t>M</w:t>
-      </w:r>
-      <w:r>
-        <w:t xml:space="preserve">ethod </w:t>
-      </w:r>
-      <w:r>
-        <w:t xml:space="preserve">cells </w:t>
-      </w:r>
-      <w:r>
-        <w:t xml:space="preserve">for each target </w:t>
-      </w:r>
-      <w:r>
-        <w:t>as shown below.</w:t>
-      </w:r>
-    </w:p>
-    <w:p>
-      <w:pPr>
-        <w:rPr>
-          <w:rFonts w:ascii="Times New Roman" w:hAnsi="Times New Roman"/>
-          <w:sz w:val="24"/>
-          <w:szCs w:val="24"/>
-        </w:rPr>
+        <w:ind w:left="0"/>
       </w:pPr>
       <w:r>
         <w:rPr>
           <w:noProof/>
         </w:rPr>
-        <w:lastRenderedPageBreak/>
         <w:drawing>
-          <wp:inline distT="0" distB="0" distL="0" distR="0" wp14:anchorId="3539318A" wp14:editId="41366ACE">
-            <wp:extent cx="5943600" cy="1534795"/>
-            <wp:effectExtent l="0" t="0" r="0" b="8255"/>
-            <wp:docPr id="36" name="Picture 36"/>
+          <wp:inline distT="0" distB="0" distL="0" distR="0" wp14:anchorId="0B94BBA4" wp14:editId="63EF3082">
+            <wp:extent cx="5562600" cy="4114800"/>
+            <wp:effectExtent l="0" t="0" r="0" b="0"/>
+            <wp:docPr id="37" name="Picture 37"/>
             <wp:cNvGraphicFramePr>
               <a:graphicFrameLocks xmlns:a="http://schemas.openxmlformats.org/drawingml/2006/main" noChangeAspect="1"/>
             </wp:cNvGraphicFramePr>
@@ -4046,195 +4032,6 @@
                   <pic:spPr>
                     <a:xfrm>
                       <a:off x="0" y="0"/>
-                      <a:ext cx="5943600" cy="1534795"/>
-                    </a:xfrm>
-                    <a:prstGeom prst="rect">
-                      <a:avLst/>
-                    </a:prstGeom>
-                  </pic:spPr>
-                </pic:pic>
-              </a:graphicData>
-            </a:graphic>
-          </wp:inline>
-        </w:drawing>
-      </w:r>
-    </w:p>
-    <w:p>
-      <w:r>
-        <w:t>The de</w:t>
-      </w:r>
-      <w:r>
-        <w:t>fault normalization method is “R</w:t>
-      </w:r>
-      <w:r>
-        <w:t xml:space="preserve">atio to </w:t>
-      </w:r>
-      <w:r>
-        <w:t>H</w:t>
-      </w:r>
-      <w:r>
-        <w:t xml:space="preserve">eavy” when using stable-isotope internal standards, but </w:t>
-      </w:r>
-      <w:r>
-        <w:t xml:space="preserve">you </w:t>
-      </w:r>
-      <w:r>
-        <w:t xml:space="preserve">need to set the </w:t>
-      </w:r>
-      <w:r>
-        <w:t>“</w:t>
-      </w:r>
-      <w:r>
-        <w:t>FA 18:3</w:t>
-      </w:r>
-      <w:r>
-        <w:t>”</w:t>
-      </w:r>
-      <w:r>
-        <w:t xml:space="preserve"> analyte to use the previously-defined surrogate standard as the denominator in the </w:t>
-      </w:r>
-      <w:r>
-        <w:t>analyte to standard</w:t>
-      </w:r>
-      <w:r>
-        <w:t xml:space="preserve"> ratio.</w:t>
-      </w:r>
-    </w:p>
-    <w:p>
-      <w:pPr>
-        <w:pStyle w:val="Heading1"/>
-      </w:pPr>
-      <w:r>
-        <w:t>Inspect</w:t>
-      </w:r>
-      <w:r>
-        <w:t>ing</w:t>
-      </w:r>
-      <w:r>
-        <w:t xml:space="preserve"> the Calibration Curves</w:t>
-      </w:r>
-    </w:p>
-    <w:p>
-      <w:r>
-        <w:t xml:space="preserve">Each entry in the </w:t>
-      </w:r>
-      <w:r>
-        <w:t>Calibration Curve</w:t>
-      </w:r>
-      <w:r>
-        <w:t xml:space="preserve"> column is a clickable link that </w:t>
-      </w:r>
-      <w:r>
-        <w:t>shows and activates</w:t>
-      </w:r>
-      <w:r>
-        <w:t xml:space="preserve"> the </w:t>
-      </w:r>
-      <w:r>
-        <w:rPr>
-          <w:b/>
-        </w:rPr>
-        <w:t>C</w:t>
-      </w:r>
-      <w:r>
-        <w:rPr>
-          <w:b/>
-        </w:rPr>
-        <w:t xml:space="preserve">alibration </w:t>
-      </w:r>
-      <w:r>
-        <w:rPr>
-          <w:b/>
-        </w:rPr>
-        <w:t>C</w:t>
-      </w:r>
-      <w:r>
-        <w:rPr>
-          <w:b/>
-        </w:rPr>
-        <w:t>urve</w:t>
-      </w:r>
-      <w:r>
-        <w:t xml:space="preserve"> view for the molecule in that row.</w:t>
-      </w:r>
-    </w:p>
-    <w:p>
-      <w:pPr>
-        <w:pStyle w:val="ListParagraph"/>
-        <w:numPr>
-          <w:ilvl w:val="0"/>
-          <w:numId w:val="49"/>
-        </w:numPr>
-      </w:pPr>
-      <w:r>
-        <w:t xml:space="preserve">Click on the calibration curve link for </w:t>
-      </w:r>
-      <w:r>
-        <w:t>“</w:t>
-      </w:r>
-      <w:r>
-        <w:t>FA 18:2</w:t>
-      </w:r>
-      <w:r>
-        <w:t>”</w:t>
-      </w:r>
-    </w:p>
-    <w:p>
-      <w:r>
-        <w:t>T</w:t>
-      </w:r>
-      <w:r>
-        <w:t xml:space="preserve">he </w:t>
-      </w:r>
-      <w:r>
-        <w:rPr>
-          <w:b/>
-        </w:rPr>
-        <w:t>Calibration Curve</w:t>
-      </w:r>
-      <w:r>
-        <w:t xml:space="preserve"> view will appear</w:t>
-      </w:r>
-      <w:r>
-        <w:t xml:space="preserve"> looking like this</w:t>
-      </w:r>
-      <w:r>
-        <w:t>:</w:t>
-      </w:r>
-    </w:p>
-    <w:p>
-      <w:pPr>
-        <w:pStyle w:val="ListParagraph"/>
-        <w:ind w:left="0"/>
-      </w:pPr>
-      <w:r>
-        <w:rPr>
-          <w:noProof/>
-        </w:rPr>
-        <w:drawing>
-          <wp:inline distT="0" distB="0" distL="0" distR="0" wp14:anchorId="0B94BBA4" wp14:editId="63EF3082">
-            <wp:extent cx="5562600" cy="4114800"/>
-            <wp:effectExtent l="0" t="0" r="0" b="0"/>
-            <wp:docPr id="37" name="Picture 37"/>
-            <wp:cNvGraphicFramePr>
-              <a:graphicFrameLocks xmlns:a="http://schemas.openxmlformats.org/drawingml/2006/main" noChangeAspect="1"/>
-            </wp:cNvGraphicFramePr>
-            <a:graphic xmlns:a="http://schemas.openxmlformats.org/drawingml/2006/main">
-              <a:graphicData uri="http://schemas.openxmlformats.org/drawingml/2006/picture">
-                <pic:pic xmlns:pic="http://schemas.openxmlformats.org/drawingml/2006/picture">
-                  <pic:nvPicPr>
-                    <pic:cNvPr id="1" name=""/>
-                    <pic:cNvPicPr/>
-                  </pic:nvPicPr>
-                  <pic:blipFill>
-                    <a:blip r:embed="rId28"/>
-                    <a:stretch>
-                      <a:fillRect/>
-                    </a:stretch>
-                  </pic:blipFill>
-                  <pic:spPr>
-                    <a:xfrm>
-                      <a:off x="0" y="0"/>
                       <a:ext cx="5562600" cy="4114800"/>
                     </a:xfrm>
                     <a:prstGeom prst="rect">
@@ -4420,7 +4217,7 @@
       </w:r>
     </w:p>
     <w:sectPr>
-      <w:footerReference w:type="default" r:id="rId29"/>
+      <w:footerReference w:type="default" r:id="rId28"/>
       <w:pgSz w:w="12240" w:h="15840"/>
       <w:pgMar w:top="1440" w:right="1440" w:bottom="1440" w:left="1440" w:header="720" w:footer="720" w:gutter="0"/>
       <w:cols w:space="720"/>
@@ -4443,7 +4240,7 @@
 </file>
 
 <file path=word/endnotes.xml><?xml version="1.0" encoding="utf-8"?>
-<w:endnotes xmlns:wpc="http://schemas.microsoft.com/office/word/2010/wordprocessingCanvas" xmlns:mc="http://schemas.openxmlformats.org/markup-compatibility/2006" xmlns:o="urn:schemas-microsoft-com:office:office" xmlns:r="http://schemas.openxmlformats.org/officeDocument/2006/relationships" xmlns:m="http://schemas.openxmlformats.org/officeDocument/2006/math" xmlns:v="urn:schemas-microsoft-com:vml" xmlns:wp14="http://schemas.microsoft.com/office/word/2010/wordprocessingDrawing" xmlns:wp="http://schemas.openxmlformats.org/drawingml/2006/wordprocessingDrawing" xmlns:w10="urn:schemas-microsoft-com:office:word" xmlns:w="http://schemas.openxmlformats.org/wordprocessingml/2006/main" xmlns:w14="http://schemas.microsoft.com/office/word/2010/wordml" xmlns:w15="http://schemas.microsoft.com/office/word/2012/wordml" xmlns:wpg="http://schemas.microsoft.com/office/word/2010/wordprocessingGroup" xmlns:wpi="http://schemas.microsoft.com/office/word/2010/wordprocessingInk" xmlns:wne="http://schemas.microsoft.com/office/word/2006/wordml" xmlns:wps="http://schemas.microsoft.com/office/word/2010/wordprocessingShape" mc:Ignorable="w14 w15 wp14">
+<w:endnotes xmlns:wpc="http://schemas.microsoft.com/office/word/2010/wordprocessingCanvas" xmlns:cx="http://schemas.microsoft.com/office/drawing/2014/chartex" xmlns:mc="http://schemas.openxmlformats.org/markup-compatibility/2006" xmlns:o="urn:schemas-microsoft-com:office:office" xmlns:r="http://schemas.openxmlformats.org/officeDocument/2006/relationships" xmlns:m="http://schemas.openxmlformats.org/officeDocument/2006/math" xmlns:v="urn:schemas-microsoft-com:vml" xmlns:wp14="http://schemas.microsoft.com/office/word/2010/wordprocessingDrawing" xmlns:wp="http://schemas.openxmlformats.org/drawingml/2006/wordprocessingDrawing" xmlns:w10="urn:schemas-microsoft-com:office:word" xmlns:w="http://schemas.openxmlformats.org/wordprocessingml/2006/main" xmlns:w14="http://schemas.microsoft.com/office/word/2010/wordml" xmlns:w15="http://schemas.microsoft.com/office/word/2012/wordml" xmlns:w16se="http://schemas.microsoft.com/office/word/2015/wordml/symex" xmlns:wpg="http://schemas.microsoft.com/office/word/2010/wordprocessingGroup" xmlns:wpi="http://schemas.microsoft.com/office/word/2010/wordprocessingInk" xmlns:wne="http://schemas.microsoft.com/office/word/2006/wordml" xmlns:wps="http://schemas.microsoft.com/office/word/2010/wordprocessingShape" mc:Ignorable="w14 w15 w16se wp14">
   <w:endnote w:type="separator" w:id="-1">
     <w:p>
       <w:pPr>
@@ -4468,7 +4265,7 @@
 </file>
 
 <file path=word/footer1.xml><?xml version="1.0" encoding="utf-8"?>
-<w:ftr xmlns:wpc="http://schemas.microsoft.com/office/word/2010/wordprocessingCanvas" xmlns:mc="http://schemas.openxmlformats.org/markup-compatibility/2006" xmlns:o="urn:schemas-microsoft-com:office:office" xmlns:r="http://schemas.openxmlformats.org/officeDocument/2006/relationships" xmlns:m="http://schemas.openxmlformats.org/officeDocument/2006/math" xmlns:v="urn:schemas-microsoft-com:vml" xmlns:wp14="http://schemas.microsoft.com/office/word/2010/wordprocessingDrawing" xmlns:wp="http://schemas.openxmlformats.org/drawingml/2006/wordprocessingDrawing" xmlns:w10="urn:schemas-microsoft-com:office:word" xmlns:w="http://schemas.openxmlformats.org/wordprocessingml/2006/main" xmlns:w14="http://schemas.microsoft.com/office/word/2010/wordml" xmlns:w15="http://schemas.microsoft.com/office/word/2012/wordml" xmlns:wpg="http://schemas.microsoft.com/office/word/2010/wordprocessingGroup" xmlns:wpi="http://schemas.microsoft.com/office/word/2010/wordprocessingInk" xmlns:wne="http://schemas.microsoft.com/office/word/2006/wordml" xmlns:wps="http://schemas.microsoft.com/office/word/2010/wordprocessingShape" mc:Ignorable="w14 w15 wp14">
+<w:ftr xmlns:wpc="http://schemas.microsoft.com/office/word/2010/wordprocessingCanvas" xmlns:cx="http://schemas.microsoft.com/office/drawing/2014/chartex" xmlns:mc="http://schemas.openxmlformats.org/markup-compatibility/2006" xmlns:o="urn:schemas-microsoft-com:office:office" xmlns:r="http://schemas.openxmlformats.org/officeDocument/2006/relationships" xmlns:m="http://schemas.openxmlformats.org/officeDocument/2006/math" xmlns:v="urn:schemas-microsoft-com:vml" xmlns:wp14="http://schemas.microsoft.com/office/word/2010/wordprocessingDrawing" xmlns:wp="http://schemas.openxmlformats.org/drawingml/2006/wordprocessingDrawing" xmlns:w10="urn:schemas-microsoft-com:office:word" xmlns:w="http://schemas.openxmlformats.org/wordprocessingml/2006/main" xmlns:w14="http://schemas.microsoft.com/office/word/2010/wordml" xmlns:w15="http://schemas.microsoft.com/office/word/2012/wordml" xmlns:w16se="http://schemas.microsoft.com/office/word/2015/wordml/symex" xmlns:wpg="http://schemas.microsoft.com/office/word/2010/wordprocessingGroup" xmlns:wpi="http://schemas.microsoft.com/office/word/2010/wordprocessingInk" xmlns:wne="http://schemas.microsoft.com/office/word/2006/wordml" xmlns:wps="http://schemas.microsoft.com/office/word/2010/wordprocessingShape" mc:Ignorable="w14 w15 w16se wp14">
   <w:p>
     <w:pPr>
       <w:pStyle w:val="Footer"/>
@@ -4487,7 +4284,7 @@
       <w:rPr>
         <w:noProof/>
       </w:rPr>
-      <w:t>1</w:t>
+      <w:t>16</w:t>
     </w:r>
     <w:r>
       <w:fldChar w:fldCharType="end"/>
@@ -4502,7 +4299,7 @@
 </file>
 
 <file path=word/footnotes.xml><?xml version="1.0" encoding="utf-8"?>
-<w:footnotes xmlns:wpc="http://schemas.microsoft.com/office/word/2010/wordprocessingCanvas" xmlns:mc="http://schemas.openxmlformats.org/markup-compatibility/2006" xmlns:o="urn:schemas-microsoft-com:office:office" xmlns:r="http://schemas.openxmlformats.org/officeDocument/2006/relationships" xmlns:m="http://schemas.openxmlformats.org/officeDocument/2006/math" xmlns:v="urn:schemas-microsoft-com:vml" xmlns:wp14="http://schemas.microsoft.com/office/word/2010/wordprocessingDrawing" xmlns:wp="http://schemas.openxmlformats.org/drawingml/2006/wordprocessingDrawing" xmlns:w10="urn:schemas-microsoft-com:office:word" xmlns:w="http://schemas.openxmlformats.org/wordprocessingml/2006/main" xmlns:w14="http://schemas.microsoft.com/office/word/2010/wordml" xmlns:w15="http://schemas.microsoft.com/office/word/2012/wordml" xmlns:wpg="http://schemas.microsoft.com/office/word/2010/wordprocessingGroup" xmlns:wpi="http://schemas.microsoft.com/office/word/2010/wordprocessingInk" xmlns:wne="http://schemas.microsoft.com/office/word/2006/wordml" xmlns:wps="http://schemas.microsoft.com/office/word/2010/wordprocessingShape" mc:Ignorable="w14 w15 wp14">
+<w:footnotes xmlns:wpc="http://schemas.microsoft.com/office/word/2010/wordprocessingCanvas" xmlns:cx="http://schemas.microsoft.com/office/drawing/2014/chartex" xmlns:mc="http://schemas.openxmlformats.org/markup-compatibility/2006" xmlns:o="urn:schemas-microsoft-com:office:office" xmlns:r="http://schemas.openxmlformats.org/officeDocument/2006/relationships" xmlns:m="http://schemas.openxmlformats.org/officeDocument/2006/math" xmlns:v="urn:schemas-microsoft-com:vml" xmlns:wp14="http://schemas.microsoft.com/office/word/2010/wordprocessingDrawing" xmlns:wp="http://schemas.openxmlformats.org/drawingml/2006/wordprocessingDrawing" xmlns:w10="urn:schemas-microsoft-com:office:word" xmlns:w="http://schemas.openxmlformats.org/wordprocessingml/2006/main" xmlns:w14="http://schemas.microsoft.com/office/word/2010/wordml" xmlns:w15="http://schemas.microsoft.com/office/word/2012/wordml" xmlns:w16se="http://schemas.microsoft.com/office/word/2015/wordml/symex" xmlns:wpg="http://schemas.microsoft.com/office/word/2010/wordprocessingGroup" xmlns:wpi="http://schemas.microsoft.com/office/word/2010/wordprocessingInk" xmlns:wne="http://schemas.microsoft.com/office/word/2006/wordml" xmlns:wps="http://schemas.microsoft.com/office/word/2010/wordprocessingShape" mc:Ignorable="w14 w15 w16se wp14">
   <w:footnote w:type="separator" w:id="-1">
     <w:p>
       <w:pPr>
@@ -4527,7 +4324,7 @@
 </file>
 
 <file path=word/numbering.xml><?xml version="1.0" encoding="utf-8"?>
-<w:numbering xmlns:wpc="http://schemas.microsoft.com/office/word/2010/wordprocessingCanvas" xmlns:mc="http://schemas.openxmlformats.org/markup-compatibility/2006" xmlns:o="urn:schemas-microsoft-com:office:office" xmlns:r="http://schemas.openxmlformats.org/officeDocument/2006/relationships" xmlns:m="http://schemas.openxmlformats.org/officeDocument/2006/math" xmlns:v="urn:schemas-microsoft-com:vml" xmlns:wp14="http://schemas.microsoft.com/office/word/2010/wordprocessingDrawing" xmlns:wp="http://schemas.openxmlformats.org/drawingml/2006/wordprocessingDrawing" xmlns:w10="urn:schemas-microsoft-com:office:word" xmlns:w="http://schemas.openxmlformats.org/wordprocessingml/2006/main" xmlns:w14="http://schemas.microsoft.com/office/word/2010/wordml" xmlns:w15="http://schemas.microsoft.com/office/word/2012/wordml" xmlns:wpg="http://schemas.microsoft.com/office/word/2010/wordprocessingGroup" xmlns:wpi="http://schemas.microsoft.com/office/word/2010/wordprocessingInk" xmlns:wne="http://schemas.microsoft.com/office/word/2006/wordml" xmlns:wps="http://schemas.microsoft.com/office/word/2010/wordprocessingShape" mc:Ignorable="w14 w15 wp14">
+<w:numbering xmlns:wpc="http://schemas.microsoft.com/office/word/2010/wordprocessingCanvas" xmlns:cx="http://schemas.microsoft.com/office/drawing/2014/chartex" xmlns:mc="http://schemas.openxmlformats.org/markup-compatibility/2006" xmlns:o="urn:schemas-microsoft-com:office:office" xmlns:r="http://schemas.openxmlformats.org/officeDocument/2006/relationships" xmlns:m="http://schemas.openxmlformats.org/officeDocument/2006/math" xmlns:v="urn:schemas-microsoft-com:vml" xmlns:wp14="http://schemas.microsoft.com/office/word/2010/wordprocessingDrawing" xmlns:wp="http://schemas.openxmlformats.org/drawingml/2006/wordprocessingDrawing" xmlns:w10="urn:schemas-microsoft-com:office:word" xmlns:w="http://schemas.openxmlformats.org/wordprocessingml/2006/main" xmlns:w14="http://schemas.microsoft.com/office/word/2010/wordml" xmlns:w15="http://schemas.microsoft.com/office/word/2012/wordml" xmlns:w16se="http://schemas.microsoft.com/office/word/2015/wordml/symex" xmlns:wpg="http://schemas.microsoft.com/office/word/2010/wordprocessingGroup" xmlns:wpi="http://schemas.microsoft.com/office/word/2010/wordprocessingInk" xmlns:wne="http://schemas.microsoft.com/office/word/2006/wordml" xmlns:wps="http://schemas.microsoft.com/office/word/2010/wordprocessingShape" mc:Ignorable="w14 w15 w16se wp14">
   <w:abstractNum w:abstractNumId="0" w15:restartNumberingAfterBreak="0">
     <w:nsid w:val="00E92463"/>
     <w:multiLevelType w:val="hybridMultilevel"/>
@@ -8116,6 +7913,119 @@
     </w:lvl>
   </w:abstractNum>
   <w:abstractNum w:abstractNumId="31" w15:restartNumberingAfterBreak="0">
+    <w:nsid w:val="449E133F"/>
+    <w:multiLevelType w:val="hybridMultilevel"/>
+    <w:tmpl w:val="16E0D6E0"/>
+    <w:lvl w:ilvl="0" w:tplc="04090001">
+      <w:start w:val="1"/>
+      <w:numFmt w:val="bullet"/>
+      <w:lvlText w:val=""/>
+      <w:lvlJc w:val="left"/>
+      <w:pPr>
+        <w:ind w:left="720" w:hanging="360"/>
+      </w:pPr>
+      <w:rPr>
+        <w:rFonts w:ascii="Symbol" w:hAnsi="Symbol" w:hint="default"/>
+      </w:rPr>
+    </w:lvl>
+    <w:lvl w:ilvl="1" w:tplc="04090003" w:tentative="1">
+      <w:start w:val="1"/>
+      <w:numFmt w:val="bullet"/>
+      <w:lvlText w:val="o"/>
+      <w:lvlJc w:val="left"/>
+      <w:pPr>
+        <w:ind w:left="1440" w:hanging="360"/>
+      </w:pPr>
+      <w:rPr>
+        <w:rFonts w:ascii="Courier New" w:hAnsi="Courier New" w:cs="Courier New" w:hint="default"/>
+      </w:rPr>
+    </w:lvl>
+    <w:lvl w:ilvl="2" w:tplc="04090005" w:tentative="1">
+      <w:start w:val="1"/>
+      <w:numFmt w:val="bullet"/>
+      <w:lvlText w:val=""/>
+      <w:lvlJc w:val="left"/>
+      <w:pPr>
+        <w:ind w:left="2160" w:hanging="360"/>
+      </w:pPr>
+      <w:rPr>
+        <w:rFonts w:ascii="Wingdings" w:hAnsi="Wingdings" w:hint="default"/>
+      </w:rPr>
+    </w:lvl>
+    <w:lvl w:ilvl="3" w:tplc="04090001" w:tentative="1">
+      <w:start w:val="1"/>
+      <w:numFmt w:val="bullet"/>
+      <w:lvlText w:val=""/>
+      <w:lvlJc w:val="left"/>
+      <w:pPr>
+        <w:ind w:left="2880" w:hanging="360"/>
+      </w:pPr>
+      <w:rPr>
+        <w:rFonts w:ascii="Symbol" w:hAnsi="Symbol" w:hint="default"/>
+      </w:rPr>
+    </w:lvl>
+    <w:lvl w:ilvl="4" w:tplc="04090003" w:tentative="1">
+      <w:start w:val="1"/>
+      <w:numFmt w:val="bullet"/>
+      <w:lvlText w:val="o"/>
+      <w:lvlJc w:val="left"/>
+      <w:pPr>
+        <w:ind w:left="3600" w:hanging="360"/>
+      </w:pPr>
+      <w:rPr>
+        <w:rFonts w:ascii="Courier New" w:hAnsi="Courier New" w:cs="Courier New" w:hint="default"/>
+      </w:rPr>
+    </w:lvl>
+    <w:lvl w:ilvl="5" w:tplc="04090005" w:tentative="1">
+      <w:start w:val="1"/>
+      <w:numFmt w:val="bullet"/>
+      <w:lvlText w:val=""/>
+      <w:lvlJc w:val="left"/>
+      <w:pPr>
+        <w:ind w:left="4320" w:hanging="360"/>
+      </w:pPr>
+      <w:rPr>
+        <w:rFonts w:ascii="Wingdings" w:hAnsi="Wingdings" w:hint="default"/>
+      </w:rPr>
+    </w:lvl>
+    <w:lvl w:ilvl="6" w:tplc="04090001" w:tentative="1">
+      <w:start w:val="1"/>
+      <w:numFmt w:val="bullet"/>
+      <w:lvlText w:val=""/>
+      <w:lvlJc w:val="left"/>
+      <w:pPr>
+        <w:ind w:left="5040" w:hanging="360"/>
+      </w:pPr>
+      <w:rPr>
+        <w:rFonts w:ascii="Symbol" w:hAnsi="Symbol" w:hint="default"/>
+      </w:rPr>
+    </w:lvl>
+    <w:lvl w:ilvl="7" w:tplc="04090003" w:tentative="1">
+      <w:start w:val="1"/>
+      <w:numFmt w:val="bullet"/>
+      <w:lvlText w:val="o"/>
+      <w:lvlJc w:val="left"/>
+      <w:pPr>
+        <w:ind w:left="5760" w:hanging="360"/>
+      </w:pPr>
+      <w:rPr>
+        <w:rFonts w:ascii="Courier New" w:hAnsi="Courier New" w:cs="Courier New" w:hint="default"/>
+      </w:rPr>
+    </w:lvl>
+    <w:lvl w:ilvl="8" w:tplc="04090005" w:tentative="1">
+      <w:start w:val="1"/>
+      <w:numFmt w:val="bullet"/>
+      <w:lvlText w:val=""/>
+      <w:lvlJc w:val="left"/>
+      <w:pPr>
+        <w:ind w:left="6480" w:hanging="360"/>
+      </w:pPr>
+      <w:rPr>
+        <w:rFonts w:ascii="Wingdings" w:hAnsi="Wingdings" w:hint="default"/>
+      </w:rPr>
+    </w:lvl>
+  </w:abstractNum>
+  <w:abstractNum w:abstractNumId="32" w15:restartNumberingAfterBreak="0">
     <w:nsid w:val="47887BDE"/>
     <w:multiLevelType w:val="hybridMultilevel"/>
     <w:tmpl w:val="9E2EF5A0"/>
@@ -8228,7 +8138,7 @@
       </w:rPr>
     </w:lvl>
   </w:abstractNum>
-  <w:abstractNum w:abstractNumId="32" w15:restartNumberingAfterBreak="0">
+  <w:abstractNum w:abstractNumId="33" w15:restartNumberingAfterBreak="0">
     <w:nsid w:val="4B5F4B6A"/>
     <w:multiLevelType w:val="hybridMultilevel"/>
     <w:tmpl w:val="DE0C1D76"/>
@@ -8314,7 +8224,7 @@
       </w:pPr>
     </w:lvl>
   </w:abstractNum>
-  <w:abstractNum w:abstractNumId="33" w15:restartNumberingAfterBreak="0">
+  <w:abstractNum w:abstractNumId="34" w15:restartNumberingAfterBreak="0">
     <w:nsid w:val="4EB06A93"/>
     <w:multiLevelType w:val="hybridMultilevel"/>
     <w:tmpl w:val="9BFA3D1C"/>
@@ -8427,7 +8337,7 @@
       </w:rPr>
     </w:lvl>
   </w:abstractNum>
-  <w:abstractNum w:abstractNumId="34" w15:restartNumberingAfterBreak="0">
+  <w:abstractNum w:abstractNumId="35" w15:restartNumberingAfterBreak="0">
     <w:nsid w:val="526B0BED"/>
     <w:multiLevelType w:val="hybridMultilevel"/>
     <w:tmpl w:val="6CD47C3E"/>
@@ -8513,7 +8423,7 @@
       </w:pPr>
     </w:lvl>
   </w:abstractNum>
-  <w:abstractNum w:abstractNumId="35" w15:restartNumberingAfterBreak="0">
+  <w:abstractNum w:abstractNumId="36" w15:restartNumberingAfterBreak="0">
     <w:nsid w:val="5C4F0A5B"/>
     <w:multiLevelType w:val="hybridMultilevel"/>
     <w:tmpl w:val="ED3EF668"/>
@@ -8626,7 +8536,7 @@
       </w:rPr>
     </w:lvl>
   </w:abstractNum>
-  <w:abstractNum w:abstractNumId="36" w15:restartNumberingAfterBreak="0">
+  <w:abstractNum w:abstractNumId="37" w15:restartNumberingAfterBreak="0">
     <w:nsid w:val="5C835EB4"/>
     <w:multiLevelType w:val="hybridMultilevel"/>
     <w:tmpl w:val="C270CCA2"/>
@@ -8739,7 +8649,7 @@
       </w:rPr>
     </w:lvl>
   </w:abstractNum>
-  <w:abstractNum w:abstractNumId="37" w15:restartNumberingAfterBreak="0">
+  <w:abstractNum w:abstractNumId="38" w15:restartNumberingAfterBreak="0">
     <w:nsid w:val="5CC8351F"/>
     <w:multiLevelType w:val="hybridMultilevel"/>
     <w:tmpl w:val="5590F722"/>
@@ -8879,7 +8789,7 @@
       </w:rPr>
     </w:lvl>
   </w:abstractNum>
-  <w:abstractNum w:abstractNumId="38" w15:restartNumberingAfterBreak="0">
+  <w:abstractNum w:abstractNumId="39" w15:restartNumberingAfterBreak="0">
     <w:nsid w:val="5E2C0DE1"/>
     <w:multiLevelType w:val="hybridMultilevel"/>
     <w:tmpl w:val="9C2A6396"/>
@@ -8992,7 +8902,7 @@
       </w:rPr>
     </w:lvl>
   </w:abstractNum>
-  <w:abstractNum w:abstractNumId="39" w15:restartNumberingAfterBreak="0">
+  <w:abstractNum w:abstractNumId="40" w15:restartNumberingAfterBreak="0">
     <w:nsid w:val="5ED26117"/>
     <w:multiLevelType w:val="hybridMultilevel"/>
     <w:tmpl w:val="DBF00BA6"/>
@@ -9105,7 +9015,7 @@
       </w:rPr>
     </w:lvl>
   </w:abstractNum>
-  <w:abstractNum w:abstractNumId="40" w15:restartNumberingAfterBreak="0">
+  <w:abstractNum w:abstractNumId="41" w15:restartNumberingAfterBreak="0">
     <w:nsid w:val="6159522E"/>
     <w:multiLevelType w:val="hybridMultilevel"/>
     <w:tmpl w:val="DBE47366"/>
@@ -9218,7 +9128,120 @@
       </w:rPr>
     </w:lvl>
   </w:abstractNum>
-  <w:abstractNum w:abstractNumId="41" w15:restartNumberingAfterBreak="0">
+  <w:abstractNum w:abstractNumId="42" w15:restartNumberingAfterBreak="0">
+    <w:nsid w:val="61C748C9"/>
+    <w:multiLevelType w:val="hybridMultilevel"/>
+    <w:tmpl w:val="648E3A96"/>
+    <w:lvl w:ilvl="0" w:tplc="04090001">
+      <w:start w:val="1"/>
+      <w:numFmt w:val="bullet"/>
+      <w:lvlText w:val=""/>
+      <w:lvlJc w:val="left"/>
+      <w:pPr>
+        <w:ind w:left="720" w:hanging="360"/>
+      </w:pPr>
+      <w:rPr>
+        <w:rFonts w:ascii="Symbol" w:hAnsi="Symbol" w:hint="default"/>
+      </w:rPr>
+    </w:lvl>
+    <w:lvl w:ilvl="1" w:tplc="04090003" w:tentative="1">
+      <w:start w:val="1"/>
+      <w:numFmt w:val="bullet"/>
+      <w:lvlText w:val="o"/>
+      <w:lvlJc w:val="left"/>
+      <w:pPr>
+        <w:ind w:left="1440" w:hanging="360"/>
+      </w:pPr>
+      <w:rPr>
+        <w:rFonts w:ascii="Courier New" w:hAnsi="Courier New" w:cs="Courier New" w:hint="default"/>
+      </w:rPr>
+    </w:lvl>
+    <w:lvl w:ilvl="2" w:tplc="04090005" w:tentative="1">
+      <w:start w:val="1"/>
+      <w:numFmt w:val="bullet"/>
+      <w:lvlText w:val=""/>
+      <w:lvlJc w:val="left"/>
+      <w:pPr>
+        <w:ind w:left="2160" w:hanging="360"/>
+      </w:pPr>
+      <w:rPr>
+        <w:rFonts w:ascii="Wingdings" w:hAnsi="Wingdings" w:hint="default"/>
+      </w:rPr>
+    </w:lvl>
+    <w:lvl w:ilvl="3" w:tplc="04090001" w:tentative="1">
+      <w:start w:val="1"/>
+      <w:numFmt w:val="bullet"/>
+      <w:lvlText w:val=""/>
+      <w:lvlJc w:val="left"/>
+      <w:pPr>
+        <w:ind w:left="2880" w:hanging="360"/>
+      </w:pPr>
+      <w:rPr>
+        <w:rFonts w:ascii="Symbol" w:hAnsi="Symbol" w:hint="default"/>
+      </w:rPr>
+    </w:lvl>
+    <w:lvl w:ilvl="4" w:tplc="04090003" w:tentative="1">
+      <w:start w:val="1"/>
+      <w:numFmt w:val="bullet"/>
+      <w:lvlText w:val="o"/>
+      <w:lvlJc w:val="left"/>
+      <w:pPr>
+        <w:ind w:left="3600" w:hanging="360"/>
+      </w:pPr>
+      <w:rPr>
+        <w:rFonts w:ascii="Courier New" w:hAnsi="Courier New" w:cs="Courier New" w:hint="default"/>
+      </w:rPr>
+    </w:lvl>
+    <w:lvl w:ilvl="5" w:tplc="04090005" w:tentative="1">
+      <w:start w:val="1"/>
+      <w:numFmt w:val="bullet"/>
+      <w:lvlText w:val=""/>
+      <w:lvlJc w:val="left"/>
+      <w:pPr>
+        <w:ind w:left="4320" w:hanging="360"/>
+      </w:pPr>
+      <w:rPr>
+        <w:rFonts w:ascii="Wingdings" w:hAnsi="Wingdings" w:hint="default"/>
+      </w:rPr>
+    </w:lvl>
+    <w:lvl w:ilvl="6" w:tplc="04090001" w:tentative="1">
+      <w:start w:val="1"/>
+      <w:numFmt w:val="bullet"/>
+      <w:lvlText w:val=""/>
+      <w:lvlJc w:val="left"/>
+      <w:pPr>
+        <w:ind w:left="5040" w:hanging="360"/>
+      </w:pPr>
+      <w:rPr>
+        <w:rFonts w:ascii="Symbol" w:hAnsi="Symbol" w:hint="default"/>
+      </w:rPr>
+    </w:lvl>
+    <w:lvl w:ilvl="7" w:tplc="04090003" w:tentative="1">
+      <w:start w:val="1"/>
+      <w:numFmt w:val="bullet"/>
+      <w:lvlText w:val="o"/>
+      <w:lvlJc w:val="left"/>
+      <w:pPr>
+        <w:ind w:left="5760" w:hanging="360"/>
+      </w:pPr>
+      <w:rPr>
+        <w:rFonts w:ascii="Courier New" w:hAnsi="Courier New" w:cs="Courier New" w:hint="default"/>
+      </w:rPr>
+    </w:lvl>
+    <w:lvl w:ilvl="8" w:tplc="04090005" w:tentative="1">
+      <w:start w:val="1"/>
+      <w:numFmt w:val="bullet"/>
+      <w:lvlText w:val=""/>
+      <w:lvlJc w:val="left"/>
+      <w:pPr>
+        <w:ind w:left="6480" w:hanging="360"/>
+      </w:pPr>
+      <w:rPr>
+        <w:rFonts w:ascii="Wingdings" w:hAnsi="Wingdings" w:hint="default"/>
+      </w:rPr>
+    </w:lvl>
+  </w:abstractNum>
+  <w:abstractNum w:abstractNumId="43" w15:restartNumberingAfterBreak="0">
     <w:nsid w:val="62F81974"/>
     <w:multiLevelType w:val="hybridMultilevel"/>
     <w:tmpl w:val="7BA03CAE"/>
@@ -9331,7 +9354,7 @@
       </w:rPr>
     </w:lvl>
   </w:abstractNum>
-  <w:abstractNum w:abstractNumId="42" w15:restartNumberingAfterBreak="0">
+  <w:abstractNum w:abstractNumId="44" w15:restartNumberingAfterBreak="0">
     <w:nsid w:val="63BC69A3"/>
     <w:multiLevelType w:val="hybridMultilevel"/>
     <w:tmpl w:val="DA209FD6"/>
@@ -9444,7 +9467,7 @@
       </w:rPr>
     </w:lvl>
   </w:abstractNum>
-  <w:abstractNum w:abstractNumId="43" w15:restartNumberingAfterBreak="0">
+  <w:abstractNum w:abstractNumId="45" w15:restartNumberingAfterBreak="0">
     <w:nsid w:val="679F1D4F"/>
     <w:multiLevelType w:val="hybridMultilevel"/>
     <w:tmpl w:val="263068E6"/>
@@ -9557,7 +9580,7 @@
       </w:rPr>
     </w:lvl>
   </w:abstractNum>
-  <w:abstractNum w:abstractNumId="44" w15:restartNumberingAfterBreak="0">
+  <w:abstractNum w:abstractNumId="46" w15:restartNumberingAfterBreak="0">
     <w:nsid w:val="6B850C87"/>
     <w:multiLevelType w:val="hybridMultilevel"/>
     <w:tmpl w:val="85C8C822"/>
@@ -9670,7 +9693,7 @@
       </w:rPr>
     </w:lvl>
   </w:abstractNum>
-  <w:abstractNum w:abstractNumId="45" w15:restartNumberingAfterBreak="0">
+  <w:abstractNum w:abstractNumId="47" w15:restartNumberingAfterBreak="0">
     <w:nsid w:val="6B933633"/>
     <w:multiLevelType w:val="hybridMultilevel"/>
     <w:tmpl w:val="CB7018BE"/>
@@ -9783,7 +9806,7 @@
       </w:rPr>
     </w:lvl>
   </w:abstractNum>
-  <w:abstractNum w:abstractNumId="46" w15:restartNumberingAfterBreak="0">
+  <w:abstractNum w:abstractNumId="48" w15:restartNumberingAfterBreak="0">
     <w:nsid w:val="6C820465"/>
     <w:multiLevelType w:val="hybridMultilevel"/>
     <w:tmpl w:val="3AF2D7E2"/>
@@ -9923,7 +9946,7 @@
       </w:rPr>
     </w:lvl>
   </w:abstractNum>
-  <w:abstractNum w:abstractNumId="47" w15:restartNumberingAfterBreak="0">
+  <w:abstractNum w:abstractNumId="49" w15:restartNumberingAfterBreak="0">
     <w:nsid w:val="703C07C7"/>
     <w:multiLevelType w:val="hybridMultilevel"/>
     <w:tmpl w:val="2F1225D4"/>
@@ -10009,7 +10032,7 @@
       </w:pPr>
     </w:lvl>
   </w:abstractNum>
-  <w:abstractNum w:abstractNumId="48" w15:restartNumberingAfterBreak="0">
+  <w:abstractNum w:abstractNumId="50" w15:restartNumberingAfterBreak="0">
     <w:nsid w:val="70E968EA"/>
     <w:multiLevelType w:val="hybridMultilevel"/>
     <w:tmpl w:val="807203EE"/>
@@ -10149,7 +10172,7 @@
       </w:rPr>
     </w:lvl>
   </w:abstractNum>
-  <w:abstractNum w:abstractNumId="49" w15:restartNumberingAfterBreak="0">
+  <w:abstractNum w:abstractNumId="51" w15:restartNumberingAfterBreak="0">
     <w:nsid w:val="716459A5"/>
     <w:multiLevelType w:val="hybridMultilevel"/>
     <w:tmpl w:val="B72CC2A0"/>
@@ -10289,7 +10312,7 @@
       </w:rPr>
     </w:lvl>
   </w:abstractNum>
-  <w:abstractNum w:abstractNumId="50" w15:restartNumberingAfterBreak="0">
+  <w:abstractNum w:abstractNumId="52" w15:restartNumberingAfterBreak="0">
     <w:nsid w:val="792F51C9"/>
     <w:multiLevelType w:val="hybridMultilevel"/>
     <w:tmpl w:val="B9DE1B26"/>
@@ -10402,7 +10425,7 @@
       </w:rPr>
     </w:lvl>
   </w:abstractNum>
-  <w:abstractNum w:abstractNumId="51" w15:restartNumberingAfterBreak="0">
+  <w:abstractNum w:abstractNumId="53" w15:restartNumberingAfterBreak="0">
     <w:nsid w:val="7D742C7E"/>
     <w:multiLevelType w:val="hybridMultilevel"/>
     <w:tmpl w:val="387435E4"/>
@@ -10522,19 +10545,19 @@
     <w:abstractNumId w:val="17"/>
   </w:num>
   <w:num w:numId="3">
-    <w:abstractNumId w:val="36"/>
+    <w:abstractNumId w:val="37"/>
   </w:num>
   <w:num w:numId="4">
-    <w:abstractNumId w:val="31"/>
+    <w:abstractNumId w:val="32"/>
   </w:num>
   <w:num w:numId="5">
     <w:abstractNumId w:val="11"/>
   </w:num>
   <w:num w:numId="6">
-    <w:abstractNumId w:val="38"/>
+    <w:abstractNumId w:val="39"/>
   </w:num>
   <w:num w:numId="7">
-    <w:abstractNumId w:val="48"/>
+    <w:abstractNumId w:val="50"/>
   </w:num>
   <w:num w:numId="8">
     <w:abstractNumId w:val="4"/>
@@ -10546,16 +10569,16 @@
     <w:abstractNumId w:val="19"/>
   </w:num>
   <w:num w:numId="11">
-    <w:abstractNumId w:val="47"/>
+    <w:abstractNumId w:val="49"/>
   </w:num>
   <w:num w:numId="12">
-    <w:abstractNumId w:val="44"/>
+    <w:abstractNumId w:val="46"/>
   </w:num>
   <w:num w:numId="13">
     <w:abstractNumId w:val="8"/>
   </w:num>
   <w:num w:numId="14">
-    <w:abstractNumId w:val="46"/>
+    <w:abstractNumId w:val="48"/>
   </w:num>
   <w:num w:numId="15">
     <w:abstractNumId w:val="10"/>
@@ -10570,7 +10593,7 @@
     <w:abstractNumId w:val="6"/>
   </w:num>
   <w:num w:numId="19">
-    <w:abstractNumId w:val="45"/>
+    <w:abstractNumId w:val="47"/>
   </w:num>
   <w:num w:numId="20">
     <w:abstractNumId w:val="26"/>
@@ -10582,10 +10605,10 @@
     <w:abstractNumId w:val="3"/>
   </w:num>
   <w:num w:numId="23">
-    <w:abstractNumId w:val="37"/>
+    <w:abstractNumId w:val="38"/>
   </w:num>
   <w:num w:numId="24">
-    <w:abstractNumId w:val="40"/>
+    <w:abstractNumId w:val="41"/>
   </w:num>
   <w:num w:numId="25">
     <w:abstractNumId w:val="14"/>
@@ -10600,7 +10623,7 @@
     <w:abstractNumId w:val="28"/>
   </w:num>
   <w:num w:numId="29">
-    <w:abstractNumId w:val="34"/>
+    <w:abstractNumId w:val="35"/>
   </w:num>
   <w:num w:numId="30">
     <w:abstractNumId w:val="24"/>
@@ -10612,7 +10635,7 @@
     <w:abstractNumId w:val="1"/>
   </w:num>
   <w:num w:numId="33">
-    <w:abstractNumId w:val="41"/>
+    <w:abstractNumId w:val="43"/>
   </w:num>
   <w:num w:numId="34">
     <w:abstractNumId w:val="21"/>
@@ -10621,7 +10644,7 @@
     <w:abstractNumId w:val="30"/>
   </w:num>
   <w:num w:numId="36">
-    <w:abstractNumId w:val="32"/>
+    <w:abstractNumId w:val="33"/>
     <w:lvlOverride w:ilvl="0">
       <w:startOverride w:val="1"/>
     </w:lvlOverride>
@@ -10663,7 +10686,7 @@
     <w:abstractNumId w:val="29"/>
   </w:num>
   <w:num w:numId="41">
-    <w:abstractNumId w:val="33"/>
+    <w:abstractNumId w:val="34"/>
   </w:num>
   <w:num w:numId="42">
     <w:abstractNumId w:val="15"/>
@@ -10672,38 +10695,44 @@
     <w:abstractNumId w:val="5"/>
   </w:num>
   <w:num w:numId="44">
-    <w:abstractNumId w:val="39"/>
+    <w:abstractNumId w:val="40"/>
   </w:num>
   <w:num w:numId="45">
-    <w:abstractNumId w:val="43"/>
+    <w:abstractNumId w:val="45"/>
   </w:num>
   <w:num w:numId="46">
-    <w:abstractNumId w:val="35"/>
+    <w:abstractNumId w:val="36"/>
   </w:num>
   <w:num w:numId="47">
-    <w:abstractNumId w:val="49"/>
+    <w:abstractNumId w:val="51"/>
   </w:num>
   <w:num w:numId="48">
     <w:abstractNumId w:val="2"/>
   </w:num>
   <w:num w:numId="49">
-    <w:abstractNumId w:val="50"/>
+    <w:abstractNumId w:val="52"/>
   </w:num>
   <w:num w:numId="50">
-    <w:abstractNumId w:val="51"/>
+    <w:abstractNumId w:val="53"/>
   </w:num>
   <w:num w:numId="51">
     <w:abstractNumId w:val="0"/>
   </w:num>
   <w:num w:numId="52">
+    <w:abstractNumId w:val="44"/>
+  </w:num>
+  <w:num w:numId="53">
     <w:abstractNumId w:val="42"/>
+  </w:num>
+  <w:num w:numId="54">
+    <w:abstractNumId w:val="31"/>
   </w:num>
   <w:numIdMacAtCleanup w:val="52"/>
 </w:numbering>
 </file>
 
 <file path=word/styles.xml><?xml version="1.0" encoding="utf-8"?>
-<w:styles xmlns:mc="http://schemas.openxmlformats.org/markup-compatibility/2006" xmlns:r="http://schemas.openxmlformats.org/officeDocument/2006/relationships" xmlns:w="http://schemas.openxmlformats.org/wordprocessingml/2006/main" xmlns:w14="http://schemas.microsoft.com/office/word/2010/wordml" xmlns:w15="http://schemas.microsoft.com/office/word/2012/wordml" mc:Ignorable="w14 w15">
+<w:styles xmlns:mc="http://schemas.openxmlformats.org/markup-compatibility/2006" xmlns:r="http://schemas.openxmlformats.org/officeDocument/2006/relationships" xmlns:w="http://schemas.openxmlformats.org/wordprocessingml/2006/main" xmlns:w14="http://schemas.microsoft.com/office/word/2010/wordml" xmlns:w15="http://schemas.microsoft.com/office/word/2012/wordml" xmlns:w16se="http://schemas.microsoft.com/office/word/2015/wordml/symex" mc:Ignorable="w14 w15 w16se">
   <w:docDefaults>
     <w:rPrDefault>
       <w:rPr>
@@ -11783,7 +11812,7 @@
 </file>
 
 <file path=customXml/itemProps1.xml><?xml version="1.0" encoding="utf-8"?>
-<ds:datastoreItem xmlns:ds="http://schemas.openxmlformats.org/officeDocument/2006/customXml" ds:itemID="{293065D2-C1A9-44EF-AEF3-53883C53934C}">
+<ds:datastoreItem xmlns:ds="http://schemas.openxmlformats.org/officeDocument/2006/customXml" ds:itemID="{1A5E38B4-3752-4056-9463-8C30F67B0E50}">
   <ds:schemaRefs>
     <ds:schemaRef ds:uri="http://schemas.openxmlformats.org/officeDocument/2006/bibliography"/>
   </ds:schemaRefs>

</xml_diff>

<commit_message>
Updated the Hi-Res Metabolomics tutorial to work with the new behavior wherein small molecule transition list import creates documents without Auto-select turned on
</commit_message>
<xml_diff>
--- a/pwiz_tools/Skyline/Documentation/Tutorials/Skyline Hi-Res Metabolomics.docx
+++ b/pwiz_tools/Skyline/Documentation/Tutorials/Skyline Hi-Res Metabolomics.docx
@@ -1,6 +1,6 @@
 
 <file path=word/document.xml><?xml version="1.0" encoding="utf-8"?>
-<w:document xmlns:wpc="http://schemas.microsoft.com/office/word/2010/wordprocessingCanvas" xmlns:cx="http://schemas.microsoft.com/office/drawing/2014/chartex" xmlns:cx1="http://schemas.microsoft.com/office/drawing/2015/9/8/chartex" xmlns:cx2="http://schemas.microsoft.com/office/drawing/2015/10/21/chartex" xmlns:cx3="http://schemas.microsoft.com/office/drawing/2016/5/9/chartex" xmlns:cx4="http://schemas.microsoft.com/office/drawing/2016/5/10/chartex" xmlns:cx5="http://schemas.microsoft.com/office/drawing/2016/5/11/chartex" xmlns:cx6="http://schemas.microsoft.com/office/drawing/2016/5/12/chartex" xmlns:cx7="http://schemas.microsoft.com/office/drawing/2016/5/13/chartex" xmlns:cx8="http://schemas.microsoft.com/office/drawing/2016/5/14/chartex" xmlns:mc="http://schemas.openxmlformats.org/markup-compatibility/2006" xmlns:aink="http://schemas.microsoft.com/office/drawing/2016/ink" xmlns:am3d="http://schemas.microsoft.com/office/drawing/2017/model3d" xmlns:o="urn:schemas-microsoft-com:office:office" xmlns:r="http://schemas.openxmlformats.org/officeDocument/2006/relationships" xmlns:m="http://schemas.openxmlformats.org/officeDocument/2006/math" xmlns:v="urn:schemas-microsoft-com:vml" xmlns:wp14="http://schemas.microsoft.com/office/word/2010/wordprocessingDrawing" xmlns:wp="http://schemas.openxmlformats.org/drawingml/2006/wordprocessingDrawing" xmlns:w10="urn:schemas-microsoft-com:office:word" xmlns:w="http://schemas.openxmlformats.org/wordprocessingml/2006/main" xmlns:w14="http://schemas.microsoft.com/office/word/2010/wordml" xmlns:w15="http://schemas.microsoft.com/office/word/2012/wordml" xmlns:w16cex="http://schemas.microsoft.com/office/word/2018/wordml/cex" xmlns:w16cid="http://schemas.microsoft.com/office/word/2016/wordml/cid" xmlns:w16="http://schemas.microsoft.com/office/word/2018/wordml" xmlns:w16sdtdh="http://schemas.microsoft.com/office/word/2020/wordml/sdtdatahash" xmlns:w16se="http://schemas.microsoft.com/office/word/2015/wordml/symex" xmlns:wpg="http://schemas.microsoft.com/office/word/2010/wordprocessingGroup" xmlns:wpi="http://schemas.microsoft.com/office/word/2010/wordprocessingInk" xmlns:wne="http://schemas.microsoft.com/office/word/2006/wordml" xmlns:wps="http://schemas.microsoft.com/office/word/2010/wordprocessingShape" mc:Ignorable="w14 w15 w16se w16cid w16 w16cex w16sdtdh wp14">
+<w:document xmlns:wpc="http://schemas.microsoft.com/office/word/2010/wordprocessingCanvas" xmlns:cx="http://schemas.microsoft.com/office/drawing/2014/chartex" xmlns:mc="http://schemas.openxmlformats.org/markup-compatibility/2006" xmlns:o="urn:schemas-microsoft-com:office:office" xmlns:r="http://schemas.openxmlformats.org/officeDocument/2006/relationships" xmlns:m="http://schemas.openxmlformats.org/officeDocument/2006/math" xmlns:v="urn:schemas-microsoft-com:vml" xmlns:wp14="http://schemas.microsoft.com/office/word/2010/wordprocessingDrawing" xmlns:wp="http://schemas.openxmlformats.org/drawingml/2006/wordprocessingDrawing" xmlns:w10="urn:schemas-microsoft-com:office:word" xmlns:w="http://schemas.openxmlformats.org/wordprocessingml/2006/main" xmlns:w14="http://schemas.microsoft.com/office/word/2010/wordml" xmlns:w15="http://schemas.microsoft.com/office/word/2012/wordml" xmlns:w16se="http://schemas.microsoft.com/office/word/2015/wordml/symex" xmlns:wpg="http://schemas.microsoft.com/office/word/2010/wordprocessingGroup" xmlns:wpi="http://schemas.microsoft.com/office/word/2010/wordprocessingInk" xmlns:wne="http://schemas.microsoft.com/office/word/2006/wordml" xmlns:wps="http://schemas.microsoft.com/office/word/2010/wordprocessingShape" mc:Ignorable="w14 w15 w16se wp14">
   <w:body>
     <w:p>
       <w:pPr>
@@ -1031,10 +1031,10 @@
           <w:noProof/>
         </w:rPr>
         <w:drawing>
-          <wp:inline distT="0" distB="0" distL="0" distR="0" wp14:anchorId="5D9B8C34" wp14:editId="3D27B57C">
+          <wp:inline distT="0" distB="0" distL="0" distR="0" wp14:anchorId="6B75B2E2" wp14:editId="35FE590C">
             <wp:extent cx="5943600" cy="2168525"/>
             <wp:effectExtent l="0" t="0" r="0" b="3175"/>
-            <wp:docPr id="12" name="Picture 12" descr="Graphical user interface, text, application&#10;&#10;Description automatically generated"/>
+            <wp:docPr id="3" name="Picture 3"/>
             <wp:cNvGraphicFramePr>
               <a:graphicFrameLocks xmlns:a="http://schemas.openxmlformats.org/drawingml/2006/main" noChangeAspect="1"/>
             </wp:cNvGraphicFramePr>
@@ -1042,7 +1042,7 @@
               <a:graphicData uri="http://schemas.openxmlformats.org/drawingml/2006/picture">
                 <pic:pic xmlns:pic="http://schemas.openxmlformats.org/drawingml/2006/picture">
                   <pic:nvPicPr>
-                    <pic:cNvPr id="12" name="Picture 12" descr="Graphical user interface, text, application&#10;&#10;Description automatically generated"/>
+                    <pic:cNvPr id="1" name=""/>
                     <pic:cNvPicPr/>
                   </pic:nvPicPr>
                   <pic:blipFill>
@@ -1439,215 +1439,68 @@
       </w:r>
     </w:p>
     <w:p>
+      <w:pPr>
+        <w:spacing w:after="160" w:line="256" w:lineRule="auto"/>
+      </w:pPr>
+      <w:r>
+        <w:t>W</w:t>
+      </w:r>
+      <w:r>
+        <w:t>e haven’t made any settings changes yet,</w:t>
+      </w:r>
+      <w:r>
+        <w:t xml:space="preserve"> </w:t>
+      </w:r>
+      <w:r>
+        <w:t>though, so</w:t>
+      </w:r>
+      <w:r>
+        <w:t xml:space="preserve"> </w:t>
+      </w:r>
+      <w:r>
+        <w:t>the lower right corner of the</w:t>
+      </w:r>
+      <w:r>
+        <w:t xml:space="preserve"> Skyline window </w:t>
+      </w:r>
+      <w:r>
+        <w:t>should still show</w:t>
+      </w:r>
+      <w:r>
+        <w:t xml:space="preserve"> 7 transitions</w:t>
+      </w:r>
+      <w:r>
+        <w:t xml:space="preserve"> total</w:t>
+      </w:r>
+      <w:r>
+        <w:t xml:space="preserve">. </w:t>
+      </w:r>
+    </w:p>
+    <w:p>
       <w:r>
         <w:lastRenderedPageBreak/>
-        <w:t>You will notice that ALA</w:t>
-      </w:r>
-      <w:r>
-        <w:t xml:space="preserve"> (alpha-linoleic acid)</w:t>
-      </w:r>
-      <w:r>
-        <w:t xml:space="preserve"> does not have a heavy</w:t>
-      </w:r>
-      <w:r>
-        <w:t>-</w:t>
-      </w:r>
-      <w:r>
-        <w:t xml:space="preserve">labeled </w:t>
-      </w:r>
-      <w:r>
-        <w:t>precursor</w:t>
-      </w:r>
-      <w:r>
-        <w:t xml:space="preserve">. Instead, </w:t>
-      </w:r>
-      <w:r>
-        <w:t>it will be</w:t>
-      </w:r>
-      <w:r>
-        <w:t xml:space="preserve"> assign</w:t>
-      </w:r>
-      <w:r>
-        <w:t>ed</w:t>
-      </w:r>
-      <w:r>
-        <w:t xml:space="preserve"> a different </w:t>
-      </w:r>
-      <w:r>
-        <w:t xml:space="preserve">stable-isotope labeled molecule </w:t>
-      </w:r>
-      <w:r>
-        <w:t xml:space="preserve">as its surrogate standard. </w:t>
-      </w:r>
-      <w:r>
-        <w:t>In this case</w:t>
+        <w:t>Next, you will review the</w:t>
       </w:r>
       <w:r>
         <w:t xml:space="preserve"> </w:t>
       </w:r>
       <w:r>
-        <w:t>d5-</w:t>
-      </w:r>
-      <w:r>
-        <w:t xml:space="preserve">DHA </w:t>
-      </w:r>
-      <w:r>
-        <w:t>will be used</w:t>
-      </w:r>
-      <w:r>
-        <w:t xml:space="preserve"> because it is the closest in retention time</w:t>
-      </w:r>
-      <w:r>
-        <w:t>. To prepare for this association, do the following</w:t>
-      </w:r>
-      <w:r>
-        <w:t>:</w:t>
-      </w:r>
-    </w:p>
-    <w:p>
-      <w:pPr>
-        <w:pStyle w:val="ListParagraph"/>
-        <w:keepNext/>
-        <w:numPr>
-          <w:ilvl w:val="0"/>
-          <w:numId w:val="39"/>
-        </w:numPr>
-      </w:pPr>
-      <w:r>
-        <w:t>R</w:t>
-      </w:r>
-      <w:r>
-        <w:t xml:space="preserve">ight-click the </w:t>
-      </w:r>
-      <w:r>
-        <w:t>“</w:t>
-      </w:r>
-      <w:r>
-        <w:t>DHA</w:t>
-      </w:r>
-      <w:r>
-        <w:t>”</w:t>
-      </w:r>
-      <w:r>
-        <w:t xml:space="preserve"> target</w:t>
-      </w:r>
-      <w:r>
-        <w:t>,</w:t>
-      </w:r>
-      <w:r>
-        <w:t xml:space="preserve"> choose </w:t>
-      </w:r>
-      <w:r>
-        <w:rPr>
-          <w:b/>
-          <w:bCs/>
-        </w:rPr>
-        <w:t>Set Standard Type</w:t>
-      </w:r>
-      <w:r>
-        <w:t>, and c</w:t>
-      </w:r>
-      <w:r>
-        <w:t xml:space="preserve">lick </w:t>
-      </w:r>
-      <w:r>
-        <w:rPr>
-          <w:b/>
-          <w:bCs/>
-        </w:rPr>
-        <w:t>Surrogate Standard</w:t>
-      </w:r>
-      <w:r>
-        <w:t>.</w:t>
-      </w:r>
-    </w:p>
-    <w:p>
-      <w:r>
-        <w:rPr>
-          <w:noProof/>
-        </w:rPr>
-        <w:drawing>
-          <wp:inline distT="0" distB="0" distL="0" distR="0" wp14:anchorId="55CBE143" wp14:editId="6BD5454D">
-            <wp:extent cx="5934075" cy="4076700"/>
-            <wp:effectExtent l="0" t="0" r="9525" b="0"/>
-            <wp:docPr id="22" name="Picture 22"/>
-            <wp:cNvGraphicFramePr>
-              <a:graphicFrameLocks xmlns:a="http://schemas.openxmlformats.org/drawingml/2006/main" noChangeAspect="1"/>
-            </wp:cNvGraphicFramePr>
-            <a:graphic xmlns:a="http://schemas.openxmlformats.org/drawingml/2006/main">
-              <a:graphicData uri="http://schemas.openxmlformats.org/drawingml/2006/picture">
-                <pic:pic xmlns:pic="http://schemas.openxmlformats.org/drawingml/2006/picture">
-                  <pic:nvPicPr>
-                    <pic:cNvPr id="0" name="Picture 2"/>
-                    <pic:cNvPicPr>
-                      <a:picLocks noChangeAspect="1" noChangeArrowheads="1"/>
-                    </pic:cNvPicPr>
-                  </pic:nvPicPr>
-                  <pic:blipFill>
-                    <a:blip r:embed="rId18">
-                      <a:extLst>
-                        <a:ext uri="{28A0092B-C50C-407E-A947-70E740481C1C}">
-                          <a14:useLocalDpi xmlns:a14="http://schemas.microsoft.com/office/drawing/2010/main" val="0"/>
-                        </a:ext>
-                      </a:extLst>
-                    </a:blip>
-                    <a:srcRect/>
-                    <a:stretch>
-                      <a:fillRect/>
-                    </a:stretch>
-                  </pic:blipFill>
-                  <pic:spPr bwMode="auto">
-                    <a:xfrm>
-                      <a:off x="0" y="0"/>
-                      <a:ext cx="5934075" cy="4076700"/>
-                    </a:xfrm>
-                    <a:prstGeom prst="rect">
-                      <a:avLst/>
-                    </a:prstGeom>
-                    <a:noFill/>
-                    <a:ln>
-                      <a:noFill/>
-                    </a:ln>
-                  </pic:spPr>
-                </pic:pic>
-              </a:graphicData>
-            </a:graphic>
-          </wp:inline>
-        </w:drawing>
-      </w:r>
-    </w:p>
-    <w:p>
-      <w:pPr>
-        <w:pStyle w:val="Heading1"/>
-      </w:pPr>
-      <w:r>
-        <w:t xml:space="preserve">Transition </w:t>
-      </w:r>
-      <w:r>
-        <w:t>S</w:t>
-      </w:r>
-      <w:r>
-        <w:t>ettings</w:t>
-      </w:r>
-    </w:p>
-    <w:p>
-      <w:r>
-        <w:t>Next, you will review the</w:t>
+        <w:t>transition settings</w:t>
       </w:r>
       <w:r>
         <w:t xml:space="preserve"> </w:t>
       </w:r>
       <w:r>
-        <w:t>transition settings</w:t>
-      </w:r>
-      <w:r>
-        <w:t xml:space="preserve"> </w:t>
-      </w:r>
-      <w:r>
-        <w:t>before</w:t>
-      </w:r>
-      <w:r>
-        <w:t xml:space="preserve"> importing the experimental mass spectrometer results. To do th</w:t>
+        <w:t>and make some changes</w:t>
+      </w:r>
+      <w:r>
+        <w:t xml:space="preserve"> including those needed</w:t>
+      </w:r>
+      <w:r>
+        <w:t xml:space="preserve"> to add M+1 isotope peak precursors transitions to the Skyline document</w:t>
+      </w:r>
+      <w:r>
+        <w:t>. To do th</w:t>
       </w:r>
       <w:r>
         <w:t>is, perform the following steps:</w:t>
@@ -1711,6 +1564,7 @@
     <w:p>
       <w:pPr>
         <w:pStyle w:val="ListParagraph"/>
+        <w:keepNext/>
         <w:numPr>
           <w:ilvl w:val="0"/>
           <w:numId w:val="44"/>
@@ -1738,7 +1592,6 @@
         <w:keepNext/>
       </w:pPr>
       <w:r>
-        <w:lastRenderedPageBreak/>
         <w:t xml:space="preserve">The </w:t>
       </w:r>
       <w:r>
@@ -1749,25 +1602,19 @@
         <w:t>Transitions Settings</w:t>
       </w:r>
       <w:r>
-        <w:t xml:space="preserve"> </w:t>
-      </w:r>
-      <w:r>
-        <w:t>form</w:t>
-      </w:r>
-      <w:r>
-        <w:t xml:space="preserve"> should look like this:</w:t>
-      </w:r>
-    </w:p>
-    <w:p>
-      <w:pPr>
-        <w:keepNext/>
+        <w:t xml:space="preserve"> form should look like this:</w:t>
+      </w:r>
+    </w:p>
+    <w:p>
+      <w:pPr>
+        <w:pStyle w:val="ListParagraph"/>
       </w:pPr>
       <w:r>
         <w:rPr>
           <w:noProof/>
         </w:rPr>
         <w:drawing>
-          <wp:inline distT="0" distB="0" distL="0" distR="0" wp14:anchorId="39FDE205" wp14:editId="5BD4AC03">
+          <wp:inline distT="0" distB="0" distL="0" distR="0" wp14:anchorId="15BA5770" wp14:editId="28B91A63">
             <wp:extent cx="3781425" cy="5734050"/>
             <wp:effectExtent l="0" t="0" r="9525" b="0"/>
             <wp:docPr id="24" name="Picture 24"/>
@@ -1782,7 +1629,7 @@
                     <pic:cNvPicPr/>
                   </pic:nvPicPr>
                   <pic:blipFill>
-                    <a:blip r:embed="rId19"/>
+                    <a:blip r:embed="rId18"/>
                     <a:stretch>
                       <a:fillRect/>
                     </a:stretch>
@@ -1854,7 +1701,33 @@
               <w:t xml:space="preserve">in </w:t>
             </w:r>
             <w:r>
-              <w:t>both fragment and precursor ion transitions. This Skyline document contains only precursor transitions, but the “f” is harmless.</w:t>
+              <w:t xml:space="preserve">both </w:t>
+            </w:r>
+            <w:r>
+              <w:rPr>
+                <w:b/>
+              </w:rPr>
+              <w:t>f</w:t>
+            </w:r>
+            <w:r>
+              <w:t xml:space="preserve">ragment and </w:t>
+            </w:r>
+            <w:r>
+              <w:rPr>
+                <w:b/>
+              </w:rPr>
+              <w:t>p</w:t>
+            </w:r>
+            <w:r>
+              <w:t>recursor ion transitions. This Skyline document contains only precursor transitions, but the “</w:t>
+            </w:r>
+            <w:bookmarkStart w:id="1" w:name="_GoBack"/>
+            <w:r>
+              <w:t>f</w:t>
+            </w:r>
+            <w:bookmarkEnd w:id="1"/>
+            <w:r>
+              <w:t>” is harmless.</w:t>
             </w:r>
           </w:p>
         </w:tc>
@@ -1870,6 +1743,7 @@
         <w:spacing w:before="240"/>
       </w:pPr>
       <w:r>
+        <w:lastRenderedPageBreak/>
         <w:t xml:space="preserve">Click to the </w:t>
       </w:r>
       <w:r>
@@ -1956,42 +1830,25 @@
         </w:numPr>
       </w:pPr>
       <w:r>
-        <w:t>Set the</w:t>
-      </w:r>
-      <w:r>
-        <w:t xml:space="preserve"> </w:t>
+        <w:t xml:space="preserve">In the </w:t>
       </w:r>
       <w:r>
         <w:rPr>
           <w:b/>
           <w:bCs/>
         </w:rPr>
-        <w:t>Precursor mass analyzer</w:t>
-      </w:r>
-      <w:r>
-        <w:t xml:space="preserve"> field to </w:t>
-      </w:r>
-      <w:r>
-        <w:t>“</w:t>
-      </w:r>
-      <w:r>
-        <w:rPr>
-          <w:bCs/>
-        </w:rPr>
-        <w:t>Orbitrap</w:t>
-      </w:r>
-      <w:r>
-        <w:rPr>
-          <w:b/>
-          <w:bCs/>
-        </w:rPr>
-        <w:t>”</w:t>
-      </w:r>
-      <w:r>
-        <w:rPr>
-          <w:b/>
-          <w:bCs/>
-        </w:rPr>
+        <w:t xml:space="preserve">Peaks </w:t>
+      </w:r>
+      <w:r>
+        <w:t>field</w:t>
+      </w:r>
+      <w:r>
+        <w:t>, e</w:t>
+      </w:r>
+      <w:r>
+        <w:t>nter “2”</w:t>
+      </w:r>
+      <w:r>
         <w:t>.</w:t>
       </w:r>
     </w:p>
@@ -2004,26 +1861,30 @@
         </w:numPr>
       </w:pPr>
       <w:r>
-        <w:t xml:space="preserve">In the </w:t>
+        <w:t xml:space="preserve">Set the </w:t>
       </w:r>
       <w:r>
         <w:rPr>
           <w:b/>
           <w:bCs/>
         </w:rPr>
-        <w:t xml:space="preserve">Peaks </w:t>
-      </w:r>
-      <w:r>
-        <w:t>field</w:t>
-      </w:r>
-      <w:r>
-        <w:t>, e</w:t>
-      </w:r>
-      <w:r>
-        <w:t>nter “2”</w:t>
-      </w:r>
-      <w:r>
-        <w:t>.</w:t>
+        <w:t>Precursor mass analyzer</w:t>
+      </w:r>
+      <w:r>
+        <w:t xml:space="preserve"> field to “</w:t>
+      </w:r>
+      <w:r>
+        <w:rPr>
+          <w:bCs/>
+        </w:rPr>
+        <w:t>Orbitrap</w:t>
+      </w:r>
+      <w:r>
+        <w:rPr>
+          <w:b/>
+          <w:bCs/>
+        </w:rPr>
+        <w:t>”.</w:t>
       </w:r>
     </w:p>
     <w:p>
@@ -2183,13 +2044,15 @@
       <w:r>
         <w:t>.</w:t>
       </w:r>
+      <w:r>
+        <w:br/>
+      </w:r>
     </w:p>
     <w:p>
       <w:pPr>
         <w:keepNext/>
       </w:pPr>
       <w:r>
-        <w:lastRenderedPageBreak/>
         <w:t xml:space="preserve">The </w:t>
       </w:r>
       <w:r>
@@ -2200,29 +2063,274 @@
         <w:t>Transitions Settings</w:t>
       </w:r>
       <w:r>
+        <w:t xml:space="preserve"> form should look like this:</w:t>
+      </w:r>
+      <w:r>
+        <w:rPr>
+          <w:noProof/>
+        </w:rPr>
         <w:t xml:space="preserve"> </w:t>
       </w:r>
       <w:r>
-        <w:t>form</w:t>
-      </w:r>
-      <w:r>
-        <w:t xml:space="preserve"> should look like this:</w:t>
-      </w:r>
-    </w:p>
-    <w:p>
-      <w:pPr>
-        <w:pStyle w:val="ListParagraph"/>
-        <w:ind w:left="0"/>
-      </w:pPr>
-      <w:r>
         <w:rPr>
           <w:noProof/>
         </w:rPr>
+        <w:br/>
+      </w:r>
+      <w:r>
+        <w:rPr>
+          <w:noProof/>
+        </w:rPr>
+        <w:br/>
+      </w:r>
+      <w:r>
+        <w:rPr>
+          <w:noProof/>
+        </w:rPr>
         <w:drawing>
-          <wp:inline distT="0" distB="0" distL="0" distR="0" wp14:anchorId="7A514D4D" wp14:editId="1C0F7EAF">
+          <wp:inline distT="0" distB="0" distL="0" distR="0" wp14:anchorId="40AE3B59" wp14:editId="7727AF47">
             <wp:extent cx="3781425" cy="5734050"/>
             <wp:effectExtent l="0" t="0" r="9525" b="0"/>
             <wp:docPr id="26" name="Picture 26"/>
+            <wp:cNvGraphicFramePr>
+              <a:graphicFrameLocks xmlns:a="http://schemas.openxmlformats.org/drawingml/2006/main" noChangeAspect="1"/>
+            </wp:cNvGraphicFramePr>
+            <a:graphic xmlns:a="http://schemas.openxmlformats.org/drawingml/2006/main">
+              <a:graphicData uri="http://schemas.openxmlformats.org/drawingml/2006/picture">
+                <pic:pic xmlns:pic="http://schemas.openxmlformats.org/drawingml/2006/picture">
+                  <pic:nvPicPr>
+                    <pic:cNvPr id="1" name=""/>
+                    <pic:cNvPicPr/>
+                  </pic:nvPicPr>
+                  <pic:blipFill>
+                    <a:blip r:embed="rId19"/>
+                    <a:stretch>
+                      <a:fillRect/>
+                    </a:stretch>
+                  </pic:blipFill>
+                  <pic:spPr>
+                    <a:xfrm>
+                      <a:off x="0" y="0"/>
+                      <a:ext cx="3781425" cy="5734050"/>
+                    </a:xfrm>
+                    <a:prstGeom prst="rect">
+                      <a:avLst/>
+                    </a:prstGeom>
+                  </pic:spPr>
+                </pic:pic>
+              </a:graphicData>
+            </a:graphic>
+          </wp:inline>
+        </w:drawing>
+      </w:r>
+    </w:p>
+    <w:p>
+      <w:pPr>
+        <w:pStyle w:val="ListParagraph"/>
+        <w:ind w:left="0"/>
+      </w:pPr>
+    </w:p>
+    <w:p>
+      <w:pPr>
+        <w:pStyle w:val="ListParagraph"/>
+        <w:numPr>
+          <w:ilvl w:val="0"/>
+          <w:numId w:val="39"/>
+        </w:numPr>
+        <w:spacing w:line="257" w:lineRule="auto"/>
+      </w:pPr>
+      <w:r>
+        <w:rPr>
+          <w:bCs/>
+        </w:rPr>
+        <w:t xml:space="preserve">Click the </w:t>
+      </w:r>
+      <w:r>
+        <w:rPr>
+          <w:b/>
+        </w:rPr>
+        <w:t>OK</w:t>
+      </w:r>
+      <w:r>
+        <w:rPr>
+          <w:bCs/>
+        </w:rPr>
+        <w:t xml:space="preserve"> button.</w:t>
+      </w:r>
+    </w:p>
+    <w:p>
+      <w:pPr>
+        <w:pStyle w:val="Heading1"/>
+      </w:pPr>
+      <w:r>
+        <w:lastRenderedPageBreak/>
+        <w:t>Auto-select Transitions</w:t>
+      </w:r>
+    </w:p>
+    <w:p>
+      <w:pPr>
+        <w:spacing w:after="160" w:line="256" w:lineRule="auto"/>
+      </w:pPr>
+      <w:r>
+        <w:t xml:space="preserve">The </w:t>
+      </w:r>
+      <w:r>
+        <w:rPr>
+          <w:b/>
+        </w:rPr>
+        <w:t>Isotope peaks included</w:t>
+      </w:r>
+      <w:r>
+        <w:t xml:space="preserve"> and </w:t>
+      </w:r>
+      <w:r>
+        <w:rPr>
+          <w:b/>
+        </w:rPr>
+        <w:t>Peaks</w:t>
+      </w:r>
+      <w:r>
+        <w:t xml:space="preserve"> fields tell Skyline to use the chemical formulas provided in the input transition list to add a</w:t>
+      </w:r>
+      <w:r>
+        <w:t xml:space="preserve"> precursor transition representing the</w:t>
+      </w:r>
+      <w:r>
+        <w:t xml:space="preserve"> M+1 isotope peak in addition to the monoisotopic peak.</w:t>
+      </w:r>
+      <w:r>
+        <w:t xml:space="preserve"> </w:t>
+      </w:r>
+      <w:r>
+        <w:t>But Skyline hasn’t done that yet – why?</w:t>
+      </w:r>
+    </w:p>
+    <w:p>
+      <w:pPr>
+        <w:spacing w:after="160" w:line="256" w:lineRule="auto"/>
+      </w:pPr>
+      <w:r>
+        <w:t>When Skyline reads a small molecule tr</w:t>
+      </w:r>
+      <w:r>
+        <w:t xml:space="preserve">ansition list it adds </w:t>
+      </w:r>
+      <w:r>
+        <w:t>only the precursors and fragments explicitly included in the transition list</w:t>
+      </w:r>
+      <w:r>
+        <w:t>.</w:t>
+      </w:r>
+      <w:r>
+        <w:t xml:space="preserve"> </w:t>
+      </w:r>
+      <w:r>
+        <w:t>E</w:t>
+      </w:r>
+      <w:r>
+        <w:t xml:space="preserve">ach </w:t>
+      </w:r>
+      <w:r>
+        <w:t>is created with</w:t>
+      </w:r>
+      <w:r>
+        <w:t xml:space="preserve"> </w:t>
+      </w:r>
+      <w:r>
+        <w:rPr>
+          <w:b/>
+        </w:rPr>
+        <w:t>Auto-select</w:t>
+      </w:r>
+      <w:r>
+        <w:t xml:space="preserve"> turned off so that any settings changes do not cause any</w:t>
+      </w:r>
+      <w:r>
+        <w:t xml:space="preserve"> surprise</w:t>
+      </w:r>
+      <w:r>
+        <w:t xml:space="preserve"> change</w:t>
+      </w:r>
+      <w:r>
+        <w:t>s</w:t>
+      </w:r>
+      <w:r>
+        <w:t xml:space="preserve"> to the number of molecules, precursors or transitions in the document. </w:t>
+      </w:r>
+    </w:p>
+    <w:p>
+      <w:pPr>
+        <w:spacing w:after="160" w:line="256" w:lineRule="auto"/>
+      </w:pPr>
+      <w:r>
+        <w:t xml:space="preserve">In this tutorial, though, we </w:t>
+      </w:r>
+      <w:r>
+        <w:t>do</w:t>
+      </w:r>
+      <w:r>
+        <w:t xml:space="preserve"> want settings changes to cause transitions to be added to the document, so we want to turn on </w:t>
+      </w:r>
+      <w:r>
+        <w:rPr>
+          <w:b/>
+        </w:rPr>
+        <w:t>Auto-select</w:t>
+      </w:r>
+      <w:r>
+        <w:t xml:space="preserve"> for transitions. This could be done one by one in the Targets window, but doing them all at once is easiest:</w:t>
+      </w:r>
+    </w:p>
+    <w:p>
+      <w:pPr>
+        <w:pStyle w:val="ListParagraph"/>
+        <w:numPr>
+          <w:ilvl w:val="0"/>
+          <w:numId w:val="39"/>
+        </w:numPr>
+        <w:spacing w:after="160" w:line="256" w:lineRule="auto"/>
+      </w:pPr>
+      <w:r>
+        <w:t xml:space="preserve">On the </w:t>
+      </w:r>
+      <w:r>
+        <w:rPr>
+          <w:b/>
+          <w:bCs/>
+        </w:rPr>
+        <w:t>Refine</w:t>
+      </w:r>
+      <w:r>
+        <w:t xml:space="preserve"> menu, click </w:t>
+      </w:r>
+      <w:r>
+        <w:rPr>
+          <w:b/>
+          <w:bCs/>
+        </w:rPr>
+        <w:t>Advanced…</w:t>
+      </w:r>
+    </w:p>
+    <w:p>
+      <w:pPr>
+        <w:pStyle w:val="ListParagraph"/>
+        <w:spacing w:after="160" w:line="256" w:lineRule="auto"/>
+      </w:pPr>
+    </w:p>
+    <w:p>
+      <w:pPr>
+        <w:pStyle w:val="ListParagraph"/>
+        <w:spacing w:after="160" w:line="256" w:lineRule="auto"/>
+      </w:pPr>
+      <w:r>
+        <w:rPr>
+          <w:noProof/>
+        </w:rPr>
+        <w:drawing>
+          <wp:inline distT="0" distB="0" distL="0" distR="0" wp14:anchorId="746D4326" wp14:editId="1EB5EDCF">
+            <wp:extent cx="4019048" cy="5609524"/>
+            <wp:effectExtent l="0" t="0" r="635" b="0"/>
+            <wp:docPr id="6" name="Picture 6"/>
             <wp:cNvGraphicFramePr>
               <a:graphicFrameLocks xmlns:a="http://schemas.openxmlformats.org/drawingml/2006/main" noChangeAspect="1"/>
             </wp:cNvGraphicFramePr>
@@ -2242,7 +2350,7 @@
                   <pic:spPr>
                     <a:xfrm>
                       <a:off x="0" y="0"/>
-                      <a:ext cx="3781425" cy="5734050"/>
+                      <a:ext cx="4019048" cy="5609524"/>
                     </a:xfrm>
                     <a:prstGeom prst="rect">
                       <a:avLst/>
@@ -2257,60 +2365,6 @@
     </w:p>
     <w:p>
       <w:pPr>
-        <w:spacing w:after="160" w:line="256" w:lineRule="auto"/>
-      </w:pPr>
-      <w:r>
-        <w:t>Now the experimental mass spectrometer results</w:t>
-      </w:r>
-      <w:r>
-        <w:t xml:space="preserve"> can be imported</w:t>
-      </w:r>
-      <w:r>
-        <w:t>.</w:t>
-      </w:r>
-    </w:p>
-    <w:p>
-      <w:pPr>
-        <w:pStyle w:val="Heading1"/>
-      </w:pPr>
-      <w:r>
-        <w:t>Importing M</w:t>
-      </w:r>
-      <w:r>
-        <w:t xml:space="preserve">ass </w:t>
-      </w:r>
-      <w:r>
-        <w:t>S</w:t>
-      </w:r>
-      <w:r>
-        <w:t xml:space="preserve">pectrometer </w:t>
-      </w:r>
-      <w:r>
-        <w:t>R</w:t>
-      </w:r>
-      <w:r>
-        <w:t>uns</w:t>
-      </w:r>
-    </w:p>
-    <w:p>
-      <w:pPr>
-        <w:spacing w:after="160" w:line="256" w:lineRule="auto"/>
-      </w:pPr>
-      <w:r>
-        <w:t>P</w:t>
-      </w:r>
-      <w:r>
-        <w:t xml:space="preserve">erform </w:t>
-      </w:r>
-      <w:r>
-        <w:t>the following steps</w:t>
-      </w:r>
-      <w:r>
-        <w:t>:</w:t>
-      </w:r>
-    </w:p>
-    <w:p>
-      <w:pPr>
         <w:pStyle w:val="ListParagraph"/>
         <w:numPr>
           <w:ilvl w:val="0"/>
@@ -2319,27 +2373,23 @@
         <w:spacing w:after="160" w:line="256" w:lineRule="auto"/>
       </w:pPr>
       <w:r>
-        <w:t xml:space="preserve">On the </w:t>
-      </w:r>
-      <w:r>
-        <w:rPr>
-          <w:b/>
-          <w:bCs/>
-        </w:rPr>
-        <w:t>File</w:t>
-      </w:r>
-      <w:r>
-        <w:t xml:space="preserve"> menu, click </w:t>
-      </w:r>
-      <w:r>
-        <w:rPr>
-          <w:b/>
-          <w:bCs/>
-        </w:rPr>
-        <w:t>Save</w:t>
-      </w:r>
-      <w:r>
-        <w:t>. (Ctrl-S)</w:t>
+        <w:lastRenderedPageBreak/>
+        <w:t xml:space="preserve">Check the </w:t>
+      </w:r>
+      <w:r>
+        <w:rPr>
+          <w:b/>
+        </w:rPr>
+        <w:t>Transitions</w:t>
+      </w:r>
+      <w:r>
+        <w:t xml:space="preserve"> box </w:t>
+      </w:r>
+      <w:r>
+        <w:rPr>
+          <w:b/>
+        </w:rPr>
+        <w:t>under Auto-select all</w:t>
       </w:r>
     </w:p>
     <w:p>
@@ -2352,245 +2402,97 @@
         <w:spacing w:after="160" w:line="256" w:lineRule="auto"/>
       </w:pPr>
       <w:r>
-        <w:t>Save this document as “SM_HiRes_v1.sky”</w:t>
-      </w:r>
-      <w:r>
-        <w:t xml:space="preserve"> in the tutorial folder you created.</w:t>
+        <w:rPr>
+          <w:bCs/>
+        </w:rPr>
+        <w:t xml:space="preserve">Click the </w:t>
+      </w:r>
+      <w:r>
+        <w:rPr>
+          <w:b/>
+        </w:rPr>
+        <w:t>OK</w:t>
+      </w:r>
+      <w:r>
+        <w:rPr>
+          <w:bCs/>
+        </w:rPr>
+        <w:t xml:space="preserve"> button.</w:t>
+      </w:r>
+    </w:p>
+    <w:p>
+      <w:pPr>
+        <w:spacing w:after="160" w:line="256" w:lineRule="auto"/>
+      </w:pPr>
+      <w:r>
+        <w:rPr>
+          <w:bCs/>
+        </w:rPr>
+        <w:t>With the addition of M+1 precursor transitions, t</w:t>
+      </w:r>
+      <w:r>
+        <w:rPr>
+          <w:bCs/>
+        </w:rPr>
+        <w:t>he number of transitions in the document changes from 7 to 14.</w:t>
+      </w:r>
+    </w:p>
+    <w:p>
+      <w:pPr>
+        <w:pStyle w:val="Heading1"/>
+      </w:pPr>
+      <w:r>
+        <w:t>Surrogate Standards</w:t>
+      </w:r>
+    </w:p>
+    <w:p>
+      <w:r>
+        <w:t>You will notice that ALA (alpha-linoleic acid) does not have a heavy-labeled precursor. Instead, it will be assigned a different stable-isotope labeled molecule as its surrogate standard. In this case d5-DHA will be used because it is the closest in retention time. To prepare for this association, do the following:</w:t>
       </w:r>
     </w:p>
     <w:p>
       <w:pPr>
         <w:pStyle w:val="ListParagraph"/>
+        <w:keepNext/>
         <w:numPr>
           <w:ilvl w:val="0"/>
           <w:numId w:val="39"/>
         </w:numPr>
-        <w:spacing w:line="257" w:lineRule="auto"/>
-      </w:pPr>
-      <w:r>
-        <w:t xml:space="preserve">On the </w:t>
-      </w:r>
-      <w:r>
-        <w:rPr>
-          <w:b/>
-        </w:rPr>
-        <w:t>File</w:t>
-      </w:r>
-      <w:r>
-        <w:t xml:space="preserve"> menu, choose </w:t>
-      </w:r>
-      <w:r>
-        <w:rPr>
-          <w:b/>
-        </w:rPr>
-        <w:t>Import</w:t>
-      </w:r>
-      <w:r>
-        <w:t xml:space="preserve"> and click </w:t>
-      </w:r>
-      <w:r>
-        <w:rPr>
-          <w:b/>
-        </w:rPr>
-        <w:t>Results</w:t>
-      </w:r>
-      <w:r>
-        <w:rPr>
+      </w:pPr>
+      <w:r>
+        <w:t xml:space="preserve">Right-click the “DHA” target, choose </w:t>
+      </w:r>
+      <w:r>
+        <w:rPr>
+          <w:b/>
           <w:bCs/>
         </w:rPr>
+        <w:t>Set Standard Type</w:t>
+      </w:r>
+      <w:r>
+        <w:t xml:space="preserve">, and click </w:t>
+      </w:r>
+      <w:r>
+        <w:rPr>
+          <w:b/>
+          <w:bCs/>
+        </w:rPr>
+        <w:t>Surrogate Standard</w:t>
+      </w:r>
+      <w:r>
         <w:t>.</w:t>
       </w:r>
     </w:p>
     <w:p>
-      <w:pPr>
-        <w:pStyle w:val="ListParagraph"/>
-        <w:numPr>
-          <w:ilvl w:val="0"/>
-          <w:numId w:val="39"/>
-        </w:numPr>
-        <w:spacing w:after="160" w:line="256" w:lineRule="auto"/>
-      </w:pPr>
-      <w:r>
-        <w:rPr>
-          <w:bCs/>
-        </w:rPr>
-        <w:t xml:space="preserve">In the </w:t>
-      </w:r>
-      <w:r>
-        <w:rPr>
-          <w:b/>
-        </w:rPr>
-        <w:t>Import Results</w:t>
-      </w:r>
-      <w:r>
-        <w:rPr>
-          <w:bCs/>
-        </w:rPr>
-        <w:t xml:space="preserve"> form, choose </w:t>
-      </w:r>
-      <w:r>
-        <w:rPr>
-          <w:b/>
-        </w:rPr>
-        <w:t>Import single-injection replicates in files</w:t>
-      </w:r>
-      <w:r>
-        <w:rPr>
-          <w:bCs/>
-        </w:rPr>
-        <w:t>.</w:t>
-      </w:r>
-    </w:p>
-    <w:p>
-      <w:pPr>
-        <w:pStyle w:val="ListParagraph"/>
-        <w:numPr>
-          <w:ilvl w:val="0"/>
-          <w:numId w:val="39"/>
-        </w:numPr>
-        <w:spacing w:after="160" w:line="256" w:lineRule="auto"/>
-      </w:pPr>
-      <w:r>
-        <w:rPr>
-          <w:bCs/>
-        </w:rPr>
-        <w:lastRenderedPageBreak/>
-        <w:t>In the</w:t>
-      </w:r>
-      <w:r>
-        <w:rPr>
-          <w:b/>
-        </w:rPr>
-        <w:t xml:space="preserve"> </w:t>
-      </w:r>
-      <w:r>
-        <w:rPr>
-          <w:b/>
-        </w:rPr>
-        <w:t>Files to import simultaneously</w:t>
-      </w:r>
-      <w:r>
-        <w:rPr>
-          <w:bCs/>
-        </w:rPr>
-        <w:t xml:space="preserve"> dropdown list at the bottom of the form, click </w:t>
-      </w:r>
-      <w:r>
-        <w:rPr>
-          <w:b/>
-        </w:rPr>
-        <w:t>Many</w:t>
-      </w:r>
-      <w:r>
-        <w:rPr>
-          <w:bCs/>
-        </w:rPr>
-        <w:t xml:space="preserve"> which will provide the best import performance.</w:t>
-      </w:r>
-    </w:p>
-    <w:p>
-      <w:pPr>
-        <w:pStyle w:val="ListParagraph"/>
-        <w:numPr>
-          <w:ilvl w:val="0"/>
-          <w:numId w:val="39"/>
-        </w:numPr>
-        <w:spacing w:line="257" w:lineRule="auto"/>
-      </w:pPr>
-      <w:r>
-        <w:rPr>
-          <w:bCs/>
-        </w:rPr>
-        <w:t xml:space="preserve">Click the </w:t>
-      </w:r>
-      <w:r>
-        <w:rPr>
-          <w:b/>
-        </w:rPr>
-        <w:t>OK</w:t>
-      </w:r>
-      <w:r>
-        <w:rPr>
-          <w:bCs/>
-        </w:rPr>
-        <w:t xml:space="preserve"> button.</w:t>
-      </w:r>
-    </w:p>
-    <w:p>
-      <w:pPr>
-        <w:pStyle w:val="ListParagraph"/>
-        <w:numPr>
-          <w:ilvl w:val="0"/>
-          <w:numId w:val="39"/>
-        </w:numPr>
-        <w:spacing w:after="160" w:line="256" w:lineRule="auto"/>
-      </w:pPr>
-      <w:r>
-        <w:rPr>
-          <w:bCs/>
-        </w:rPr>
-        <w:t xml:space="preserve">Select all </w:t>
-      </w:r>
-      <w:r>
-        <w:rPr>
-          <w:bCs/>
-        </w:rPr>
-        <w:t>1</w:t>
-      </w:r>
-      <w:r>
-        <w:rPr>
-          <w:bCs/>
-        </w:rPr>
-        <w:t>6</w:t>
-      </w:r>
-      <w:r>
-        <w:rPr>
-          <w:bCs/>
-        </w:rPr>
-        <w:t xml:space="preserve"> </w:t>
-      </w:r>
-      <w:r>
-        <w:rPr>
-          <w:bCs/>
-        </w:rPr>
-        <w:t>raw data folders in the tutorial folder by clicking the first listed and then holding down the Shift key and clicking the last.</w:t>
-      </w:r>
-    </w:p>
-    <w:p>
-      <w:pPr>
-        <w:keepNext/>
-        <w:spacing w:after="160" w:line="257" w:lineRule="auto"/>
-      </w:pPr>
-      <w:r>
-        <w:t xml:space="preserve">The </w:t>
-      </w:r>
-      <w:r>
-        <w:rPr>
-          <w:b/>
-          <w:bCs/>
-        </w:rPr>
-        <w:t>Import Results Files</w:t>
-      </w:r>
-      <w:r>
-        <w:t xml:space="preserve"> form should look like</w:t>
-      </w:r>
-      <w:r>
-        <w:t xml:space="preserve"> this</w:t>
-      </w:r>
-      <w:r>
-        <w:t>:</w:t>
-      </w:r>
-    </w:p>
-    <w:p>
       <w:r>
         <w:rPr>
           <w:noProof/>
         </w:rPr>
         <w:drawing>
-          <wp:inline distT="0" distB="0" distL="0" distR="0" wp14:anchorId="556E22DD" wp14:editId="7D3C6A8C">
-            <wp:extent cx="5562600" cy="4019550"/>
+          <wp:inline distT="0" distB="0" distL="0" distR="0" wp14:anchorId="042313B5" wp14:editId="2C293ECF">
+            <wp:extent cx="5943600" cy="4083685"/>
             <wp:effectExtent l="0" t="0" r="0" b="0"/>
-            <wp:docPr id="30" name="Picture 30"/>
+            <wp:docPr id="9" name="Picture 9"/>
             <wp:cNvGraphicFramePr>
               <a:graphicFrameLocks xmlns:a="http://schemas.openxmlformats.org/drawingml/2006/main" noChangeAspect="1"/>
             </wp:cNvGraphicFramePr>
@@ -2610,7 +2512,7 @@
                   <pic:spPr>
                     <a:xfrm>
                       <a:off x="0" y="0"/>
-                      <a:ext cx="5562600" cy="4019550"/>
+                      <a:ext cx="5943600" cy="4083685"/>
                     </a:xfrm>
                     <a:prstGeom prst="rect">
                       <a:avLst/>
@@ -2625,53 +2527,327 @@
     </w:p>
     <w:p>
       <w:pPr>
+        <w:spacing w:after="160" w:line="256" w:lineRule="auto"/>
+      </w:pPr>
+    </w:p>
+    <w:p>
+      <w:pPr>
+        <w:spacing w:after="160" w:line="256" w:lineRule="auto"/>
+      </w:pPr>
+      <w:r>
+        <w:t>Now the experimental mass spectrometer results</w:t>
+      </w:r>
+      <w:r>
+        <w:t xml:space="preserve"> can be imported</w:t>
+      </w:r>
+      <w:r>
+        <w:t>.</w:t>
+      </w:r>
+    </w:p>
+    <w:p>
+      <w:pPr>
+        <w:pStyle w:val="Heading1"/>
+      </w:pPr>
+      <w:r>
+        <w:t>Importing M</w:t>
+      </w:r>
+      <w:r>
+        <w:t xml:space="preserve">ass </w:t>
+      </w:r>
+      <w:r>
+        <w:t>S</w:t>
+      </w:r>
+      <w:r>
+        <w:t xml:space="preserve">pectrometer </w:t>
+      </w:r>
+      <w:r>
+        <w:t>R</w:t>
+      </w:r>
+      <w:r>
+        <w:t>uns</w:t>
+      </w:r>
+    </w:p>
+    <w:p>
+      <w:pPr>
+        <w:spacing w:after="160" w:line="256" w:lineRule="auto"/>
+      </w:pPr>
+      <w:r>
+        <w:t>P</w:t>
+      </w:r>
+      <w:r>
+        <w:t xml:space="preserve">erform </w:t>
+      </w:r>
+      <w:r>
+        <w:t>the following steps</w:t>
+      </w:r>
+      <w:r>
+        <w:t>:</w:t>
+      </w:r>
+    </w:p>
+    <w:p>
+      <w:pPr>
         <w:pStyle w:val="ListParagraph"/>
         <w:numPr>
           <w:ilvl w:val="0"/>
-          <w:numId w:val="40"/>
+          <w:numId w:val="39"/>
         </w:numPr>
-        <w:rPr>
-          <w:sz w:val="20"/>
-          <w:szCs w:val="20"/>
-        </w:rPr>
-      </w:pPr>
-      <w:r>
+        <w:spacing w:after="160" w:line="256" w:lineRule="auto"/>
+      </w:pPr>
+      <w:r>
+        <w:t xml:space="preserve">On the </w:t>
+      </w:r>
+      <w:r>
+        <w:rPr>
+          <w:b/>
+          <w:bCs/>
+        </w:rPr>
+        <w:t>File</w:t>
+      </w:r>
+      <w:r>
+        <w:t xml:space="preserve"> menu, click </w:t>
+      </w:r>
+      <w:r>
+        <w:rPr>
+          <w:b/>
+          <w:bCs/>
+        </w:rPr>
+        <w:t>Save</w:t>
+      </w:r>
+      <w:r>
+        <w:t>. (Ctrl-S)</w:t>
+      </w:r>
+    </w:p>
+    <w:p>
+      <w:pPr>
+        <w:pStyle w:val="ListParagraph"/>
+        <w:numPr>
+          <w:ilvl w:val="0"/>
+          <w:numId w:val="39"/>
+        </w:numPr>
+        <w:spacing w:after="160" w:line="256" w:lineRule="auto"/>
+      </w:pPr>
+      <w:r>
+        <w:lastRenderedPageBreak/>
+        <w:t>Save this document as “SM_HiRes_v1.sky”</w:t>
+      </w:r>
+      <w:r>
+        <w:t xml:space="preserve"> in the tutorial folder you created.</w:t>
+      </w:r>
+    </w:p>
+    <w:p>
+      <w:pPr>
+        <w:pStyle w:val="ListParagraph"/>
+        <w:numPr>
+          <w:ilvl w:val="0"/>
+          <w:numId w:val="39"/>
+        </w:numPr>
+        <w:spacing w:line="257" w:lineRule="auto"/>
+      </w:pPr>
+      <w:r>
+        <w:t xml:space="preserve">On the </w:t>
+      </w:r>
+      <w:r>
+        <w:rPr>
+          <w:b/>
+        </w:rPr>
+        <w:t>File</w:t>
+      </w:r>
+      <w:r>
+        <w:t xml:space="preserve"> menu, choose </w:t>
+      </w:r>
+      <w:r>
+        <w:rPr>
+          <w:b/>
+        </w:rPr>
+        <w:t>Import</w:t>
+      </w:r>
+      <w:r>
+        <w:t xml:space="preserve"> and click </w:t>
+      </w:r>
+      <w:r>
+        <w:rPr>
+          <w:b/>
+        </w:rPr>
+        <w:t>Results</w:t>
+      </w:r>
+      <w:r>
+        <w:rPr>
+          <w:bCs/>
+        </w:rPr>
+        <w:t>.</w:t>
+      </w:r>
+    </w:p>
+    <w:p>
+      <w:pPr>
+        <w:pStyle w:val="ListParagraph"/>
+        <w:numPr>
+          <w:ilvl w:val="0"/>
+          <w:numId w:val="39"/>
+        </w:numPr>
+        <w:spacing w:after="160" w:line="256" w:lineRule="auto"/>
+      </w:pPr>
+      <w:r>
+        <w:rPr>
+          <w:bCs/>
+        </w:rPr>
+        <w:t xml:space="preserve">In the </w:t>
+      </w:r>
+      <w:r>
+        <w:rPr>
+          <w:b/>
+        </w:rPr>
+        <w:t>Import Results</w:t>
+      </w:r>
+      <w:r>
+        <w:rPr>
+          <w:bCs/>
+        </w:rPr>
+        <w:t xml:space="preserve"> form, choose </w:t>
+      </w:r>
+      <w:r>
+        <w:rPr>
+          <w:b/>
+        </w:rPr>
+        <w:t>Import single-injection replicates in files</w:t>
+      </w:r>
+      <w:r>
+        <w:rPr>
+          <w:bCs/>
+        </w:rPr>
+        <w:t>.</w:t>
+      </w:r>
+    </w:p>
+    <w:p>
+      <w:pPr>
+        <w:pStyle w:val="ListParagraph"/>
+        <w:numPr>
+          <w:ilvl w:val="0"/>
+          <w:numId w:val="39"/>
+        </w:numPr>
+        <w:spacing w:after="160" w:line="256" w:lineRule="auto"/>
+      </w:pPr>
+      <w:r>
+        <w:rPr>
+          <w:bCs/>
+        </w:rPr>
+        <w:t>In the</w:t>
+      </w:r>
+      <w:r>
+        <w:rPr>
+          <w:b/>
+        </w:rPr>
+        <w:t xml:space="preserve"> </w:t>
+      </w:r>
+      <w:r>
+        <w:rPr>
+          <w:b/>
+        </w:rPr>
+        <w:t>Files to import simultaneously</w:t>
+      </w:r>
+      <w:r>
+        <w:rPr>
+          <w:bCs/>
+        </w:rPr>
+        <w:t xml:space="preserve"> dropdown list at the bottom of the form, click </w:t>
+      </w:r>
+      <w:r>
+        <w:rPr>
+          <w:b/>
+        </w:rPr>
+        <w:t>Many</w:t>
+      </w:r>
+      <w:r>
+        <w:rPr>
+          <w:bCs/>
+        </w:rPr>
+        <w:t xml:space="preserve"> which will provide the best import performance.</w:t>
+      </w:r>
+    </w:p>
+    <w:p>
+      <w:pPr>
+        <w:pStyle w:val="ListParagraph"/>
+        <w:numPr>
+          <w:ilvl w:val="0"/>
+          <w:numId w:val="39"/>
+        </w:numPr>
+        <w:spacing w:line="257" w:lineRule="auto"/>
+      </w:pPr>
+      <w:r>
+        <w:rPr>
+          <w:bCs/>
+        </w:rPr>
         <w:t xml:space="preserve">Click the </w:t>
       </w:r>
       <w:r>
         <w:rPr>
           <w:b/>
+        </w:rPr>
+        <w:t>OK</w:t>
+      </w:r>
+      <w:r>
+        <w:rPr>
           <w:bCs/>
         </w:rPr>
-        <w:t>Open</w:t>
-      </w:r>
-      <w:r>
         <w:t xml:space="preserve"> button.</w:t>
       </w:r>
     </w:p>
     <w:p>
       <w:pPr>
+        <w:pStyle w:val="ListParagraph"/>
+        <w:numPr>
+          <w:ilvl w:val="0"/>
+          <w:numId w:val="39"/>
+        </w:numPr>
+        <w:spacing w:after="160" w:line="256" w:lineRule="auto"/>
+      </w:pPr>
+      <w:r>
+        <w:rPr>
+          <w:bCs/>
+        </w:rPr>
+        <w:t xml:space="preserve">Select all </w:t>
+      </w:r>
+      <w:r>
+        <w:rPr>
+          <w:bCs/>
+        </w:rPr>
+        <w:t>1</w:t>
+      </w:r>
+      <w:r>
+        <w:rPr>
+          <w:bCs/>
+        </w:rPr>
+        <w:t>6</w:t>
+      </w:r>
+      <w:r>
+        <w:rPr>
+          <w:bCs/>
+        </w:rPr>
+        <w:t xml:space="preserve"> </w:t>
+      </w:r>
+      <w:r>
+        <w:rPr>
+          <w:bCs/>
+        </w:rPr>
+        <w:t>raw data folders in the tutorial folder by clicking the first listed and then holding down the Shift key and clicking the last.</w:t>
+      </w:r>
+    </w:p>
+    <w:p>
+      <w:pPr>
         <w:keepNext/>
-        <w:spacing w:before="240"/>
-      </w:pPr>
-      <w:r>
-        <w:lastRenderedPageBreak/>
-        <w:t>T</w:t>
-      </w:r>
-      <w:r>
-        <w:t>he files should import within 30 seconds</w:t>
-      </w:r>
-      <w:r>
-        <w:t xml:space="preserve"> or so</w:t>
-      </w:r>
-      <w:r>
-        <w:t>, leaving your Skyline window looking</w:t>
-      </w:r>
-      <w:r>
-        <w:t xml:space="preserve"> </w:t>
-      </w:r>
-      <w:r>
-        <w:t>like</w:t>
+        <w:spacing w:after="160" w:line="257" w:lineRule="auto"/>
+      </w:pPr>
+      <w:r>
+        <w:t xml:space="preserve">The </w:t>
+      </w:r>
+      <w:r>
+        <w:rPr>
+          <w:b/>
+          <w:bCs/>
+        </w:rPr>
+        <w:t>Import Results Files</w:t>
+      </w:r>
+      <w:r>
+        <w:t xml:space="preserve"> form should look like</w:t>
       </w:r>
       <w:r>
         <w:t xml:space="preserve"> this</w:t>
@@ -2686,10 +2862,10 @@
           <w:noProof/>
         </w:rPr>
         <w:drawing>
-          <wp:inline distT="0" distB="0" distL="0" distR="0" wp14:anchorId="0AB8C8F6" wp14:editId="71A7776E">
-            <wp:extent cx="5943600" cy="4077970"/>
+          <wp:inline distT="0" distB="0" distL="0" distR="0" wp14:anchorId="556E22DD" wp14:editId="7D3C6A8C">
+            <wp:extent cx="5562600" cy="4019550"/>
             <wp:effectExtent l="0" t="0" r="0" b="0"/>
-            <wp:docPr id="31" name="Picture 31"/>
+            <wp:docPr id="30" name="Picture 30"/>
             <wp:cNvGraphicFramePr>
               <a:graphicFrameLocks xmlns:a="http://schemas.openxmlformats.org/drawingml/2006/main" noChangeAspect="1"/>
             </wp:cNvGraphicFramePr>
@@ -2709,7 +2885,7 @@
                   <pic:spPr>
                     <a:xfrm>
                       <a:off x="0" y="0"/>
-                      <a:ext cx="5943600" cy="4077970"/>
+                      <a:ext cx="5562600" cy="4019550"/>
                     </a:xfrm>
                     <a:prstGeom prst="rect">
                       <a:avLst/>
@@ -2721,242 +2897,31 @@
           </wp:inline>
         </w:drawing>
       </w:r>
-      <w:r>
-        <w:rPr>
-          <w:noProof/>
-        </w:rPr>
-        <w:t xml:space="preserve"> </w:t>
-      </w:r>
-    </w:p>
-    <w:p>
-      <w:pPr>
-        <w:spacing w:before="240"/>
-      </w:pPr>
-      <w:r>
-        <w:t>To take advantage of the Skyline summary graphs for viewing individual targets, do the following:</w:t>
-      </w:r>
     </w:p>
     <w:p>
       <w:pPr>
         <w:pStyle w:val="ListParagraph"/>
         <w:numPr>
           <w:ilvl w:val="0"/>
-          <w:numId w:val="41"/>
+          <w:numId w:val="40"/>
         </w:numPr>
-        <w:spacing w:before="240"/>
-      </w:pPr>
-      <w:r>
-        <w:t xml:space="preserve">On the </w:t>
+        <w:rPr>
+          <w:sz w:val="20"/>
+          <w:szCs w:val="20"/>
+        </w:rPr>
+      </w:pPr>
+      <w:r>
+        <w:t xml:space="preserve">Click the </w:t>
       </w:r>
       <w:r>
         <w:rPr>
           <w:b/>
           <w:bCs/>
         </w:rPr>
-        <w:t>View</w:t>
-      </w:r>
-      <w:r>
-        <w:t xml:space="preserve"> menu, choose </w:t>
-      </w:r>
-      <w:r>
-        <w:rPr>
-          <w:b/>
-          <w:bCs/>
-        </w:rPr>
-        <w:t>Peak Areas</w:t>
-      </w:r>
-      <w:r>
-        <w:t xml:space="preserve"> and click </w:t>
-      </w:r>
-      <w:r>
-        <w:rPr>
-          <w:b/>
-          <w:bCs/>
-        </w:rPr>
-        <w:t>Replicate Comparison</w:t>
-      </w:r>
-      <w:r>
-        <w:t>.</w:t>
-      </w:r>
-    </w:p>
-    <w:p>
-      <w:pPr>
-        <w:pStyle w:val="ListParagraph"/>
-        <w:numPr>
-          <w:ilvl w:val="0"/>
-          <w:numId w:val="41"/>
-        </w:numPr>
-        <w:spacing w:before="240"/>
-      </w:pPr>
-      <w:r>
-        <w:t xml:space="preserve">On the </w:t>
-      </w:r>
-      <w:r>
-        <w:rPr>
-          <w:b/>
-          <w:bCs/>
-        </w:rPr>
-        <w:t xml:space="preserve">View </w:t>
-      </w:r>
-      <w:r>
-        <w:t xml:space="preserve">menu, choose </w:t>
-      </w:r>
-      <w:r>
-        <w:rPr>
-          <w:b/>
-          <w:bCs/>
-        </w:rPr>
-        <w:t>Retention Times</w:t>
-      </w:r>
-      <w:r>
-        <w:t xml:space="preserve"> and click </w:t>
-      </w:r>
-      <w:r>
-        <w:rPr>
-          <w:b/>
-          <w:bCs/>
-        </w:rPr>
-        <w:t>Replicate Comparison</w:t>
-      </w:r>
-      <w:r>
-        <w:t>.</w:t>
-      </w:r>
-    </w:p>
-    <w:p>
-      <w:pPr>
-        <w:pStyle w:val="ListParagraph"/>
-        <w:numPr>
-          <w:ilvl w:val="0"/>
-          <w:numId w:val="41"/>
-        </w:numPr>
-        <w:spacing w:before="240"/>
-      </w:pPr>
-      <w:r>
-        <w:t>Click and drag these views to dock them above the chromatogram graphs.</w:t>
-      </w:r>
-    </w:p>
-    <w:p>
-      <w:pPr>
-        <w:pStyle w:val="ListParagraph"/>
-        <w:numPr>
-          <w:ilvl w:val="0"/>
-          <w:numId w:val="41"/>
-        </w:numPr>
-        <w:spacing w:before="240"/>
-      </w:pPr>
-      <w:r>
-        <w:t xml:space="preserve">On the </w:t>
-      </w:r>
-      <w:r>
-        <w:rPr>
-          <w:b/>
-          <w:bCs/>
-        </w:rPr>
-        <w:t xml:space="preserve">View </w:t>
-      </w:r>
-      <w:r>
-        <w:t xml:space="preserve">menu, choose </w:t>
-      </w:r>
-      <w:r>
-        <w:rPr>
-          <w:b/>
-        </w:rPr>
-        <w:t>Document Grid</w:t>
-      </w:r>
-      <w:r>
-        <w:rPr>
-          <w:b/>
-        </w:rPr>
-        <w:t>.</w:t>
-      </w:r>
-    </w:p>
-    <w:p>
-      <w:pPr>
-        <w:pStyle w:val="ListParagraph"/>
-        <w:numPr>
-          <w:ilvl w:val="0"/>
-          <w:numId w:val="41"/>
-        </w:numPr>
-        <w:spacing w:before="240"/>
-      </w:pPr>
-      <w:r>
-        <w:t>In the</w:t>
-      </w:r>
-      <w:r>
-        <w:t xml:space="preserve"> </w:t>
-      </w:r>
-      <w:r>
-        <w:rPr>
-          <w:b/>
-        </w:rPr>
-        <w:t>Document Grid</w:t>
-      </w:r>
-      <w:r>
-        <w:t xml:space="preserve"> view, click the </w:t>
-      </w:r>
-      <w:r>
-        <w:rPr>
-          <w:b/>
-        </w:rPr>
-        <w:t>Report</w:t>
-      </w:r>
-      <w:r>
-        <w:rPr>
-          <w:b/>
-        </w:rPr>
-        <w:t>s</w:t>
-      </w:r>
-      <w:r>
-        <w:t xml:space="preserve"> </w:t>
-      </w:r>
-      <w:r>
-        <w:t>menu,</w:t>
-      </w:r>
-      <w:r>
-        <w:t xml:space="preserve"> and </w:t>
-      </w:r>
-      <w:r>
-        <w:t>then click</w:t>
-      </w:r>
-      <w:r>
-        <w:t xml:space="preserve"> </w:t>
-      </w:r>
-      <w:r>
-        <w:rPr>
-          <w:b/>
-        </w:rPr>
-        <w:t>Peptide Quantification</w:t>
-      </w:r>
-      <w:r>
-        <w:t>.</w:t>
-      </w:r>
-    </w:p>
-    <w:p>
-      <w:pPr>
-        <w:pStyle w:val="ListParagraph"/>
-        <w:numPr>
-          <w:ilvl w:val="0"/>
-          <w:numId w:val="41"/>
-        </w:numPr>
-        <w:spacing w:before="240"/>
-      </w:pPr>
-      <w:r>
-        <w:t xml:space="preserve">Click and drag the </w:t>
-      </w:r>
-      <w:r>
-        <w:rPr>
-          <w:b/>
-        </w:rPr>
-        <w:t>Document Grid</w:t>
-      </w:r>
-      <w:r>
-        <w:t xml:space="preserve"> view and doc</w:t>
-      </w:r>
-      <w:r>
-        <w:t>k</w:t>
-      </w:r>
-      <w:r>
-        <w:t xml:space="preserve"> it next to the chromatogram graphs.</w:t>
+        <w:t>Open</w:t>
+      </w:r>
+      <w:r>
+        <w:t xml:space="preserve"> button.</w:t>
       </w:r>
     </w:p>
     <w:p>
@@ -2966,22 +2931,40 @@
       </w:pPr>
       <w:r>
         <w:lastRenderedPageBreak/>
-        <w:t>The Skyline window should now look like this:</w:t>
-      </w:r>
-    </w:p>
-    <w:p>
-      <w:pPr>
-        <w:spacing w:before="240"/>
-      </w:pPr>
+        <w:t>T</w:t>
+      </w:r>
+      <w:r>
+        <w:t>he files should import within 30 seconds</w:t>
+      </w:r>
+      <w:r>
+        <w:t xml:space="preserve"> or so</w:t>
+      </w:r>
+      <w:r>
+        <w:t>, leaving your Skyline window looking</w:t>
+      </w:r>
+      <w:r>
+        <w:t xml:space="preserve"> </w:t>
+      </w:r>
+      <w:r>
+        <w:t>like</w:t>
+      </w:r>
+      <w:r>
+        <w:t xml:space="preserve"> this</w:t>
+      </w:r>
+      <w:r>
+        <w:t>:</w:t>
+      </w:r>
+    </w:p>
+    <w:p>
       <w:r>
         <w:rPr>
           <w:noProof/>
         </w:rPr>
         <w:drawing>
-          <wp:inline distT="0" distB="0" distL="0" distR="0" wp14:anchorId="1BAFABAF" wp14:editId="3AF7B4E8">
+          <wp:inline distT="0" distB="0" distL="0" distR="0" wp14:anchorId="0AB8C8F6" wp14:editId="71A7776E">
             <wp:extent cx="5943600" cy="4077970"/>
             <wp:effectExtent l="0" t="0" r="0" b="0"/>
-            <wp:docPr id="32" name="Picture 32"/>
+            <wp:docPr id="31" name="Picture 31"/>
             <wp:cNvGraphicFramePr>
               <a:graphicFrameLocks xmlns:a="http://schemas.openxmlformats.org/drawingml/2006/main" noChangeAspect="1"/>
             </wp:cNvGraphicFramePr>
@@ -3013,73 +2996,19 @@
           </wp:inline>
         </w:drawing>
       </w:r>
-    </w:p>
-    <w:p>
-      <w:pPr>
-        <w:pStyle w:val="Heading1"/>
-      </w:pPr>
-      <w:r>
-        <w:t>Checking Peak Integration</w:t>
-      </w:r>
-    </w:p>
-    <w:p>
-      <w:r>
-        <w:t xml:space="preserve">Looking at the </w:t>
-      </w:r>
-      <w:r>
-        <w:rPr>
-          <w:b/>
-        </w:rPr>
-        <w:t>Retention Times – Replicate Comparison</w:t>
-      </w:r>
-      <w:r>
-        <w:t xml:space="preserve"> window</w:t>
-      </w:r>
-      <w:r>
-        <w:t>,</w:t>
-      </w:r>
-      <w:r>
+      <w:r>
+        <w:rPr>
+          <w:noProof/>
+        </w:rPr>
         <w:t xml:space="preserve"> </w:t>
       </w:r>
-      <w:r>
-        <w:t>you</w:t>
-      </w:r>
-      <w:r>
-        <w:t xml:space="preserve"> can see by the </w:t>
-      </w:r>
-      <w:r>
-        <w:t xml:space="preserve">lack of </w:t>
-      </w:r>
-      <w:r>
-        <w:t>outliers that</w:t>
-      </w:r>
-      <w:r>
-        <w:t xml:space="preserve"> Skyline did not have any problems with peak integration</w:t>
-      </w:r>
-      <w:r>
-        <w:t>.</w:t>
-      </w:r>
-    </w:p>
-    <w:p>
-      <w:pPr>
-        <w:pStyle w:val="Heading1"/>
-      </w:pPr>
-      <w:r>
-        <w:t xml:space="preserve">Preparing for </w:t>
-      </w:r>
-      <w:r>
-        <w:t>‘</w:t>
-      </w:r>
-      <w:r>
-        <w:t>Single Point Quantification’</w:t>
-      </w:r>
-    </w:p>
-    <w:p>
-      <w:r>
-        <w:t>Next, follow these steps to prepare Skyline to produce</w:t>
-      </w:r>
-      <w:r>
-        <w:t xml:space="preserve"> calibrated quantitative values for the targeted molecules based on an external single-point calibration run:</w:t>
+    </w:p>
+    <w:p>
+      <w:pPr>
+        <w:spacing w:before="240"/>
+      </w:pPr>
+      <w:r>
+        <w:t>To take advantage of the Skyline summary graphs for viewing individual targets, do the following:</w:t>
       </w:r>
     </w:p>
     <w:p>
@@ -3087,8 +3016,9 @@
         <w:pStyle w:val="ListParagraph"/>
         <w:numPr>
           <w:ilvl w:val="0"/>
-          <w:numId w:val="48"/>
+          <w:numId w:val="41"/>
         </w:numPr>
+        <w:spacing w:before="240"/>
       </w:pPr>
       <w:r>
         <w:t xml:space="preserve">On the </w:t>
@@ -3096,28 +3026,31 @@
       <w:r>
         <w:rPr>
           <w:b/>
-        </w:rPr>
-        <w:t>Settings</w:t>
-      </w:r>
-      <w:r>
-        <w:t xml:space="preserve"> Menu, click </w:t>
-      </w:r>
-      <w:r>
-        <w:rPr>
-          <w:b/>
-        </w:rPr>
-        <w:t>Molecule</w:t>
-      </w:r>
-      <w:r>
-        <w:rPr>
-          <w:b/>
-        </w:rPr>
-        <w:t xml:space="preserve"> Settings</w:t>
-      </w:r>
-      <w:r>
-        <w:rPr>
-          <w:b/>
-        </w:rPr>
+          <w:bCs/>
+        </w:rPr>
+        <w:t>View</w:t>
+      </w:r>
+      <w:r>
+        <w:t xml:space="preserve"> menu, choose </w:t>
+      </w:r>
+      <w:r>
+        <w:rPr>
+          <w:b/>
+          <w:bCs/>
+        </w:rPr>
+        <w:t>Peak Areas</w:t>
+      </w:r>
+      <w:r>
+        <w:t xml:space="preserve"> and click </w:t>
+      </w:r>
+      <w:r>
+        <w:rPr>
+          <w:b/>
+          <w:bCs/>
+        </w:rPr>
+        <w:t>Replicate Comparison</w:t>
+      </w:r>
+      <w:r>
         <w:t>.</w:t>
       </w:r>
     </w:p>
@@ -3126,20 +3059,42 @@
         <w:pStyle w:val="ListParagraph"/>
         <w:numPr>
           <w:ilvl w:val="0"/>
-          <w:numId w:val="48"/>
+          <w:numId w:val="41"/>
         </w:numPr>
-      </w:pPr>
-      <w:r>
-        <w:t xml:space="preserve">Click the </w:t>
-      </w:r>
-      <w:r>
-        <w:rPr>
-          <w:b/>
-        </w:rPr>
-        <w:t>Quantification</w:t>
-      </w:r>
-      <w:r>
-        <w:t xml:space="preserve"> tab.</w:t>
+        <w:spacing w:before="240"/>
+      </w:pPr>
+      <w:r>
+        <w:t xml:space="preserve">On the </w:t>
+      </w:r>
+      <w:r>
+        <w:rPr>
+          <w:b/>
+          <w:bCs/>
+        </w:rPr>
+        <w:t xml:space="preserve">View </w:t>
+      </w:r>
+      <w:r>
+        <w:t xml:space="preserve">menu, choose </w:t>
+      </w:r>
+      <w:r>
+        <w:rPr>
+          <w:b/>
+          <w:bCs/>
+        </w:rPr>
+        <w:t>Retention Times</w:t>
+      </w:r>
+      <w:r>
+        <w:t xml:space="preserve"> and click </w:t>
+      </w:r>
+      <w:r>
+        <w:rPr>
+          <w:b/>
+          <w:bCs/>
+        </w:rPr>
+        <w:t>Replicate Comparison</w:t>
+      </w:r>
+      <w:r>
+        <w:t>.</w:t>
       </w:r>
     </w:p>
     <w:p>
@@ -3147,40 +3102,12 @@
         <w:pStyle w:val="ListParagraph"/>
         <w:numPr>
           <w:ilvl w:val="0"/>
-          <w:numId w:val="48"/>
+          <w:numId w:val="41"/>
         </w:numPr>
-        <w:spacing w:after="0"/>
-      </w:pPr>
-      <w:r>
-        <w:t xml:space="preserve">In the </w:t>
-      </w:r>
-      <w:r>
-        <w:rPr>
-          <w:b/>
-          <w:bCs/>
-        </w:rPr>
-        <w:t xml:space="preserve">Regression fit </w:t>
-      </w:r>
-      <w:r>
-        <w:t xml:space="preserve">field, select </w:t>
-      </w:r>
-      <w:r>
-        <w:t>“</w:t>
-      </w:r>
-      <w:r>
-        <w:rPr>
-          <w:bCs/>
-        </w:rPr>
-        <w:t>Linear though zero</w:t>
-      </w:r>
-      <w:r>
-        <w:rPr>
-          <w:bCs/>
-        </w:rPr>
-        <w:t>”</w:t>
-      </w:r>
-      <w:r>
-        <w:t>.</w:t>
+        <w:spacing w:before="240"/>
+      </w:pPr>
+      <w:r>
+        <w:t>Click and drag these views to dock them above the chromatogram graphs.</w:t>
       </w:r>
     </w:p>
     <w:p>
@@ -3188,42 +3115,32 @@
         <w:pStyle w:val="ListParagraph"/>
         <w:numPr>
           <w:ilvl w:val="0"/>
-          <w:numId w:val="48"/>
+          <w:numId w:val="41"/>
         </w:numPr>
-      </w:pPr>
-      <w:r>
-        <w:t xml:space="preserve">In the </w:t>
+        <w:spacing w:before="240"/>
+      </w:pPr>
+      <w:r>
+        <w:t xml:space="preserve">On the </w:t>
       </w:r>
       <w:r>
         <w:rPr>
           <w:b/>
           <w:bCs/>
         </w:rPr>
-        <w:t>Normalization method</w:t>
-      </w:r>
-      <w:r>
-        <w:t xml:space="preserve">, select </w:t>
-      </w:r>
-      <w:r>
-        <w:t>“</w:t>
-      </w:r>
-      <w:r>
-        <w:rPr>
-          <w:bCs/>
-        </w:rPr>
-        <w:t>Ratio to Heavy</w:t>
-      </w:r>
-      <w:r>
-        <w:rPr>
-          <w:b/>
-          <w:bCs/>
-        </w:rPr>
-        <w:t>”</w:t>
-      </w:r>
-      <w:r>
-        <w:rPr>
-          <w:b/>
-          <w:bCs/>
+        <w:t xml:space="preserve">View </w:t>
+      </w:r>
+      <w:r>
+        <w:t xml:space="preserve">menu, choose </w:t>
+      </w:r>
+      <w:r>
+        <w:rPr>
+          <w:b/>
+        </w:rPr>
+        <w:t>Document Grid</w:t>
+      </w:r>
+      <w:r>
+        <w:rPr>
+          <w:b/>
         </w:rPr>
         <w:t>.</w:t>
       </w:r>
@@ -3233,14 +3150,12 @@
         <w:pStyle w:val="ListParagraph"/>
         <w:numPr>
           <w:ilvl w:val="0"/>
-          <w:numId w:val="48"/>
+          <w:numId w:val="41"/>
         </w:numPr>
-      </w:pPr>
-      <w:r>
-        <w:t>Leave</w:t>
-      </w:r>
-      <w:r>
-        <w:t xml:space="preserve"> the</w:t>
+        <w:spacing w:before="240"/>
+      </w:pPr>
+      <w:r>
+        <w:t>In the</w:t>
       </w:r>
       <w:r>
         <w:t xml:space="preserve"> </w:t>
@@ -3248,35 +3163,46 @@
       <w:r>
         <w:rPr>
           <w:b/>
-          <w:bCs/>
-        </w:rPr>
-        <w:t xml:space="preserve">Regression weighting </w:t>
-      </w:r>
-      <w:r>
-        <w:t>field set to</w:t>
+        </w:rPr>
+        <w:t>Document Grid</w:t>
+      </w:r>
+      <w:r>
+        <w:t xml:space="preserve"> view, click the </w:t>
+      </w:r>
+      <w:r>
+        <w:rPr>
+          <w:b/>
+        </w:rPr>
+        <w:t>Report</w:t>
+      </w:r>
+      <w:r>
+        <w:rPr>
+          <w:b/>
+        </w:rPr>
+        <w:t>s</w:t>
       </w:r>
       <w:r>
         <w:t xml:space="preserve"> </w:t>
       </w:r>
       <w:r>
-        <w:t>“</w:t>
-      </w:r>
-      <w:r>
-        <w:rPr>
-          <w:bCs/>
-        </w:rPr>
-        <w:t>None</w:t>
-      </w:r>
-      <w:r>
-        <w:rPr>
-          <w:bCs/>
-        </w:rPr>
-        <w:t>”</w:t>
-      </w:r>
-      <w:r>
-        <w:rPr>
-          <w:bCs/>
-        </w:rPr>
+        <w:t>menu,</w:t>
+      </w:r>
+      <w:r>
+        <w:t xml:space="preserve"> and </w:t>
+      </w:r>
+      <w:r>
+        <w:t>then click</w:t>
+      </w:r>
+      <w:r>
+        <w:t xml:space="preserve"> </w:t>
+      </w:r>
+      <w:r>
+        <w:rPr>
+          <w:b/>
+        </w:rPr>
+        <w:t>Peptide Quantification</w:t>
+      </w:r>
+      <w:r>
         <w:t>.</w:t>
       </w:r>
     </w:p>
@@ -3285,116 +3211,52 @@
         <w:pStyle w:val="ListParagraph"/>
         <w:numPr>
           <w:ilvl w:val="0"/>
-          <w:numId w:val="48"/>
+          <w:numId w:val="41"/>
         </w:numPr>
-      </w:pPr>
-      <w:r>
-        <w:rPr>
-          <w:bCs/>
-        </w:rPr>
-        <w:t xml:space="preserve">Leave the </w:t>
-      </w:r>
-      <w:r>
-        <w:rPr>
-          <w:b/>
-          <w:bCs/>
-        </w:rPr>
-        <w:t>MS level</w:t>
-      </w:r>
-      <w:r>
-        <w:t xml:space="preserve"> field </w:t>
-      </w:r>
-      <w:r>
-        <w:t>set to</w:t>
-      </w:r>
-      <w:r>
-        <w:t xml:space="preserve"> </w:t>
-      </w:r>
-      <w:r>
-        <w:t>“</w:t>
-      </w:r>
-      <w:r>
-        <w:rPr>
-          <w:bCs/>
-        </w:rPr>
-        <w:t>All</w:t>
-      </w:r>
-      <w:r>
-        <w:rPr>
-          <w:bCs/>
-        </w:rPr>
-        <w:t>”</w:t>
-      </w:r>
-      <w:r>
-        <w:rPr>
-          <w:b/>
-          <w:bCs/>
-        </w:rPr>
-        <w:t>.</w:t>
-      </w:r>
-    </w:p>
-    <w:p>
-      <w:pPr>
-        <w:pStyle w:val="ListParagraph"/>
-        <w:numPr>
-          <w:ilvl w:val="0"/>
-          <w:numId w:val="48"/>
-        </w:numPr>
-      </w:pPr>
-      <w:r>
-        <w:t xml:space="preserve">In the </w:t>
-      </w:r>
-      <w:r>
-        <w:rPr>
-          <w:b/>
-          <w:bCs/>
-        </w:rPr>
-        <w:t>Units</w:t>
-      </w:r>
-      <w:r>
-        <w:t xml:space="preserve"> field </w:t>
-      </w:r>
-      <w:r>
-        <w:t>enter</w:t>
-      </w:r>
-      <w:r>
-        <w:t xml:space="preserve"> “uM”.</w:t>
+        <w:spacing w:before="240"/>
+      </w:pPr>
+      <w:r>
+        <w:t xml:space="preserve">Click and drag the </w:t>
+      </w:r>
+      <w:r>
+        <w:rPr>
+          <w:b/>
+        </w:rPr>
+        <w:t>Document Grid</w:t>
+      </w:r>
+      <w:r>
+        <w:t xml:space="preserve"> view and doc</w:t>
+      </w:r>
+      <w:r>
+        <w:t>k</w:t>
+      </w:r>
+      <w:r>
+        <w:t xml:space="preserve"> it next to the chromatogram graphs.</w:t>
       </w:r>
     </w:p>
     <w:p>
       <w:pPr>
         <w:keepNext/>
+        <w:spacing w:before="240"/>
       </w:pPr>
       <w:r>
         <w:lastRenderedPageBreak/>
-        <w:t xml:space="preserve">The </w:t>
-      </w:r>
-      <w:r>
-        <w:rPr>
-          <w:b/>
-        </w:rPr>
-        <w:t>Molecule Settings</w:t>
-      </w:r>
-      <w:r>
-        <w:t xml:space="preserve"> for</w:t>
-      </w:r>
-      <w:r>
-        <w:t>m</w:t>
-      </w:r>
-      <w:r>
-        <w:t xml:space="preserve"> should look like this: </w:t>
-      </w:r>
-    </w:p>
-    <w:p>
+        <w:t>The Skyline window should now look like this:</w:t>
+      </w:r>
+    </w:p>
+    <w:p>
+      <w:pPr>
+        <w:spacing w:before="240"/>
+      </w:pPr>
       <w:r>
         <w:rPr>
           <w:noProof/>
         </w:rPr>
         <w:drawing>
-          <wp:inline distT="0" distB="0" distL="0" distR="0" wp14:anchorId="70988DF1" wp14:editId="278A3A82">
-            <wp:extent cx="3781425" cy="5191125"/>
-            <wp:effectExtent l="0" t="0" r="9525" b="9525"/>
-            <wp:docPr id="33" name="Picture 33"/>
+          <wp:inline distT="0" distB="0" distL="0" distR="0" wp14:anchorId="1BAFABAF" wp14:editId="3AF7B4E8">
+            <wp:extent cx="5943600" cy="4077970"/>
+            <wp:effectExtent l="0" t="0" r="0" b="0"/>
+            <wp:docPr id="32" name="Picture 32"/>
             <wp:cNvGraphicFramePr>
               <a:graphicFrameLocks xmlns:a="http://schemas.openxmlformats.org/drawingml/2006/main" noChangeAspect="1"/>
             </wp:cNvGraphicFramePr>
@@ -3414,7 +3276,7 @@
                   <pic:spPr>
                     <a:xfrm>
                       <a:off x="0" y="0"/>
-                      <a:ext cx="3781425" cy="5191125"/>
+                      <a:ext cx="5943600" cy="4077970"/>
                     </a:xfrm>
                     <a:prstGeom prst="rect">
                       <a:avLst/>
@@ -3429,6 +3291,134 @@
     </w:p>
     <w:p>
       <w:pPr>
+        <w:pStyle w:val="Heading1"/>
+      </w:pPr>
+      <w:r>
+        <w:t>Checking Peak Integration</w:t>
+      </w:r>
+    </w:p>
+    <w:p>
+      <w:r>
+        <w:t xml:space="preserve">Looking at the </w:t>
+      </w:r>
+      <w:r>
+        <w:rPr>
+          <w:b/>
+        </w:rPr>
+        <w:t>Retention Times – Replicate Comparison</w:t>
+      </w:r>
+      <w:r>
+        <w:t xml:space="preserve"> window</w:t>
+      </w:r>
+      <w:r>
+        <w:t>,</w:t>
+      </w:r>
+      <w:r>
+        <w:t xml:space="preserve"> </w:t>
+      </w:r>
+      <w:r>
+        <w:t>you</w:t>
+      </w:r>
+      <w:r>
+        <w:t xml:space="preserve"> can see by the </w:t>
+      </w:r>
+      <w:r>
+        <w:t xml:space="preserve">lack of </w:t>
+      </w:r>
+      <w:r>
+        <w:t>outliers that</w:t>
+      </w:r>
+      <w:r>
+        <w:t xml:space="preserve"> Skyline did not have any problems with peak integration</w:t>
+      </w:r>
+      <w:r>
+        <w:t>.</w:t>
+      </w:r>
+    </w:p>
+    <w:p>
+      <w:pPr>
+        <w:pStyle w:val="Heading1"/>
+      </w:pPr>
+      <w:r>
+        <w:t xml:space="preserve">Preparing for </w:t>
+      </w:r>
+      <w:r>
+        <w:t>‘</w:t>
+      </w:r>
+      <w:r>
+        <w:t>Single Point Quantification’</w:t>
+      </w:r>
+    </w:p>
+    <w:p>
+      <w:r>
+        <w:t>Next, follow these steps to prepare Skyline to produce</w:t>
+      </w:r>
+      <w:r>
+        <w:t xml:space="preserve"> calibrated quantitative values for the targeted molecules based on an external single-point calibration run:</w:t>
+      </w:r>
+    </w:p>
+    <w:p>
+      <w:pPr>
+        <w:pStyle w:val="ListParagraph"/>
+        <w:numPr>
+          <w:ilvl w:val="0"/>
+          <w:numId w:val="48"/>
+        </w:numPr>
+      </w:pPr>
+      <w:r>
+        <w:t xml:space="preserve">On the </w:t>
+      </w:r>
+      <w:r>
+        <w:rPr>
+          <w:b/>
+        </w:rPr>
+        <w:t>Settings</w:t>
+      </w:r>
+      <w:r>
+        <w:t xml:space="preserve"> Menu, click </w:t>
+      </w:r>
+      <w:r>
+        <w:rPr>
+          <w:b/>
+        </w:rPr>
+        <w:t>Molecule</w:t>
+      </w:r>
+      <w:r>
+        <w:rPr>
+          <w:b/>
+        </w:rPr>
+        <w:t xml:space="preserve"> Settings</w:t>
+      </w:r>
+      <w:r>
+        <w:rPr>
+          <w:b/>
+        </w:rPr>
+        <w:t>.</w:t>
+      </w:r>
+    </w:p>
+    <w:p>
+      <w:pPr>
+        <w:pStyle w:val="ListParagraph"/>
+        <w:numPr>
+          <w:ilvl w:val="0"/>
+          <w:numId w:val="48"/>
+        </w:numPr>
+      </w:pPr>
+      <w:r>
+        <w:t xml:space="preserve">Click the </w:t>
+      </w:r>
+      <w:r>
+        <w:rPr>
+          <w:b/>
+        </w:rPr>
+        <w:t>Quantification</w:t>
+      </w:r>
+      <w:r>
+        <w:t xml:space="preserve"> tab.</w:t>
+      </w:r>
+    </w:p>
+    <w:p>
+      <w:pPr>
         <w:pStyle w:val="ListParagraph"/>
         <w:numPr>
           <w:ilvl w:val="0"/>
@@ -3437,61 +3427,35 @@
         <w:spacing w:after="0"/>
       </w:pPr>
       <w:r>
-        <w:t xml:space="preserve">Click </w:t>
-      </w:r>
-      <w:r>
-        <w:t xml:space="preserve">the </w:t>
-      </w:r>
-      <w:r>
-        <w:rPr>
-          <w:b/>
-        </w:rPr>
-        <w:t>OK</w:t>
-      </w:r>
-      <w:r>
-        <w:rPr>
-          <w:b/>
-        </w:rPr>
-        <w:t xml:space="preserve"> </w:t>
-      </w:r>
-      <w:r>
-        <w:rPr>
+        <w:t xml:space="preserve">In the </w:t>
+      </w:r>
+      <w:r>
+        <w:rPr>
+          <w:b/>
           <w:bCs/>
         </w:rPr>
-        <w:t>button</w:t>
-      </w:r>
-      <w:r>
-        <w:rPr>
-          <w:b/>
-        </w:rPr>
+        <w:t xml:space="preserve">Regression fit </w:t>
+      </w:r>
+      <w:r>
+        <w:t xml:space="preserve">field, select </w:t>
+      </w:r>
+      <w:r>
+        <w:t>“</w:t>
+      </w:r>
+      <w:r>
+        <w:rPr>
+          <w:bCs/>
+        </w:rPr>
+        <w:t>Linear though zero</w:t>
+      </w:r>
+      <w:r>
+        <w:rPr>
+          <w:bCs/>
+        </w:rPr>
+        <w:t>”</w:t>
+      </w:r>
+      <w:r>
         <w:t>.</w:t>
-      </w:r>
-    </w:p>
-    <w:p>
-      <w:pPr>
-        <w:keepNext/>
-        <w:spacing w:before="240"/>
-      </w:pPr>
-      <w:r>
-        <w:t>R</w:t>
-      </w:r>
-      <w:r>
-        <w:t xml:space="preserve">eturn to the </w:t>
-      </w:r>
-      <w:r>
-        <w:rPr>
-          <w:b/>
-        </w:rPr>
-        <w:t>Document Grid</w:t>
-      </w:r>
-      <w:r>
-        <w:t xml:space="preserve"> view</w:t>
-      </w:r>
-      <w:r>
-        <w:t xml:space="preserve"> and do the following</w:t>
-      </w:r>
-      <w:r>
-        <w:t>:</w:t>
       </w:r>
     </w:p>
     <w:p>
@@ -3503,148 +3467,197 @@
         </w:numPr>
       </w:pPr>
       <w:r>
-        <w:t xml:space="preserve">Click </w:t>
-      </w:r>
-      <w:r>
-        <w:t xml:space="preserve">the </w:t>
-      </w:r>
-      <w:r>
-        <w:rPr>
-          <w:b/>
-        </w:rPr>
-        <w:t>Report</w:t>
-      </w:r>
-      <w:r>
-        <w:rPr>
-          <w:b/>
-        </w:rPr>
-        <w:t>s</w:t>
+        <w:t xml:space="preserve">In the </w:t>
+      </w:r>
+      <w:r>
+        <w:rPr>
+          <w:b/>
+          <w:bCs/>
+        </w:rPr>
+        <w:t>Normalization method</w:t>
+      </w:r>
+      <w:r>
+        <w:t xml:space="preserve">, select </w:t>
+      </w:r>
+      <w:r>
+        <w:t>“</w:t>
+      </w:r>
+      <w:r>
+        <w:rPr>
+          <w:bCs/>
+        </w:rPr>
+        <w:t>Ratio to Heavy</w:t>
+      </w:r>
+      <w:r>
+        <w:rPr>
+          <w:b/>
+          <w:bCs/>
+        </w:rPr>
+        <w:t>”</w:t>
+      </w:r>
+      <w:r>
+        <w:rPr>
+          <w:b/>
+          <w:bCs/>
+        </w:rPr>
+        <w:t>.</w:t>
+      </w:r>
+    </w:p>
+    <w:p>
+      <w:pPr>
+        <w:pStyle w:val="ListParagraph"/>
+        <w:numPr>
+          <w:ilvl w:val="0"/>
+          <w:numId w:val="48"/>
+        </w:numPr>
+      </w:pPr>
+      <w:r>
+        <w:t>Leave</w:t>
+      </w:r>
+      <w:r>
+        <w:t xml:space="preserve"> the</w:t>
       </w:r>
       <w:r>
         <w:t xml:space="preserve"> </w:t>
       </w:r>
       <w:r>
-        <w:t>menu,</w:t>
-      </w:r>
-      <w:r>
-        <w:t xml:space="preserve"> and </w:t>
-      </w:r>
-      <w:r>
-        <w:t>then click</w:t>
+        <w:rPr>
+          <w:b/>
+          <w:bCs/>
+        </w:rPr>
+        <w:t xml:space="preserve">Regression weighting </w:t>
+      </w:r>
+      <w:r>
+        <w:t>field set to</w:t>
       </w:r>
       <w:r>
         <w:t xml:space="preserve"> </w:t>
       </w:r>
       <w:r>
-        <w:rPr>
-          <w:b/>
-        </w:rPr>
-        <w:t>Replicates</w:t>
-      </w:r>
-      <w:r>
+        <w:t>“</w:t>
+      </w:r>
+      <w:r>
+        <w:rPr>
+          <w:bCs/>
+        </w:rPr>
+        <w:t>None</w:t>
+      </w:r>
+      <w:r>
+        <w:rPr>
+          <w:bCs/>
+        </w:rPr>
+        <w:t>”</w:t>
+      </w:r>
+      <w:r>
+        <w:rPr>
+          <w:bCs/>
+        </w:rPr>
         <w:t>.</w:t>
       </w:r>
     </w:p>
     <w:p>
       <w:pPr>
+        <w:pStyle w:val="ListParagraph"/>
+        <w:numPr>
+          <w:ilvl w:val="0"/>
+          <w:numId w:val="48"/>
+        </w:numPr>
+      </w:pPr>
+      <w:r>
+        <w:rPr>
+          <w:bCs/>
+        </w:rPr>
+        <w:t xml:space="preserve">Leave the </w:t>
+      </w:r>
+      <w:r>
+        <w:rPr>
+          <w:b/>
+          <w:bCs/>
+        </w:rPr>
+        <w:t>MS level</w:t>
+      </w:r>
+      <w:r>
+        <w:t xml:space="preserve"> field </w:t>
+      </w:r>
+      <w:r>
+        <w:t>set to</w:t>
+      </w:r>
+      <w:r>
+        <w:t xml:space="preserve"> </w:t>
+      </w:r>
+      <w:r>
+        <w:t>“</w:t>
+      </w:r>
+      <w:r>
+        <w:rPr>
+          <w:bCs/>
+        </w:rPr>
+        <w:t>All</w:t>
+      </w:r>
+      <w:r>
+        <w:rPr>
+          <w:bCs/>
+        </w:rPr>
+        <w:t>”</w:t>
+      </w:r>
+      <w:r>
+        <w:rPr>
+          <w:b/>
+          <w:bCs/>
+        </w:rPr>
+        <w:t>.</w:t>
+      </w:r>
+    </w:p>
+    <w:p>
+      <w:pPr>
+        <w:pStyle w:val="ListParagraph"/>
+        <w:numPr>
+          <w:ilvl w:val="0"/>
+          <w:numId w:val="48"/>
+        </w:numPr>
+      </w:pPr>
+      <w:r>
+        <w:t xml:space="preserve">In the </w:t>
+      </w:r>
+      <w:r>
+        <w:rPr>
+          <w:b/>
+          <w:bCs/>
+        </w:rPr>
+        <w:t>Units</w:t>
+      </w:r>
+      <w:r>
+        <w:t xml:space="preserve"> field </w:t>
+      </w:r>
+      <w:r>
+        <w:t>enter</w:t>
+      </w:r>
+      <w:r>
+        <w:t xml:space="preserve"> “uM”.</w:t>
+      </w:r>
+    </w:p>
+    <w:p>
+      <w:pPr>
         <w:keepNext/>
       </w:pPr>
       <w:r>
         <w:lastRenderedPageBreak/>
-        <w:t>To</w:t>
-      </w:r>
-      <w:r>
-        <w:t xml:space="preserve"> establish</w:t>
-      </w:r>
-      <w:r>
-        <w:t xml:space="preserve"> the role of each of the samples </w:t>
-      </w:r>
-      <w:r>
-        <w:t>(</w:t>
-      </w:r>
-      <w:r>
-        <w:t>r</w:t>
-      </w:r>
-      <w:r>
-        <w:rPr>
-          <w:bCs/>
-        </w:rPr>
-        <w:t>eplicates</w:t>
-      </w:r>
-      <w:r>
-        <w:t>)</w:t>
-      </w:r>
-      <w:r>
-        <w:t xml:space="preserve"> in the study, as a</w:t>
-      </w:r>
-      <w:r>
-        <w:t xml:space="preserve"> standard, </w:t>
-      </w:r>
-      <w:r>
-        <w:t xml:space="preserve">an </w:t>
-      </w:r>
-      <w:r>
-        <w:t xml:space="preserve">unknown, or </w:t>
-      </w:r>
-      <w:r>
-        <w:t xml:space="preserve">a </w:t>
-      </w:r>
-      <w:r>
-        <w:t xml:space="preserve">quality control </w:t>
-      </w:r>
-      <w:r>
-        <w:t>run, e</w:t>
-      </w:r>
-      <w:r>
-        <w:t xml:space="preserve">dit </w:t>
-      </w:r>
-      <w:r>
-        <w:t xml:space="preserve">the </w:t>
-      </w:r>
-      <w:r>
-        <w:t>S</w:t>
-      </w:r>
-      <w:r>
-        <w:t xml:space="preserve">ample </w:t>
-      </w:r>
-      <w:r>
-        <w:t>T</w:t>
-      </w:r>
-      <w:r>
-        <w:t xml:space="preserve">ype and </w:t>
-      </w:r>
-      <w:r>
-        <w:t>A</w:t>
-      </w:r>
-      <w:r>
-        <w:t xml:space="preserve">nalyte </w:t>
-      </w:r>
-      <w:r>
-        <w:t>C</w:t>
-      </w:r>
-      <w:r>
-        <w:t>oncentration</w:t>
-      </w:r>
-      <w:r>
-        <w:t xml:space="preserve"> cells for each row</w:t>
-      </w:r>
-      <w:r>
-        <w:t xml:space="preserve"> </w:t>
-      </w:r>
-      <w:r>
-        <w:t xml:space="preserve">as necessary </w:t>
-      </w:r>
-      <w:r>
-        <w:t>s</w:t>
-      </w:r>
-      <w:r>
-        <w:t xml:space="preserve">o the </w:t>
-      </w:r>
-      <w:r>
-        <w:t>grid</w:t>
-      </w:r>
-      <w:r>
-        <w:t xml:space="preserve"> looks like this:</w:t>
+        <w:t xml:space="preserve">The </w:t>
+      </w:r>
+      <w:r>
+        <w:rPr>
+          <w:b/>
+        </w:rPr>
+        <w:t>Molecule Settings</w:t>
+      </w:r>
+      <w:r>
+        <w:t xml:space="preserve"> for</w:t>
+      </w:r>
+      <w:r>
+        <w:t>m</w:t>
+      </w:r>
+      <w:r>
+        <w:t xml:space="preserve"> should look like this: </w:t>
       </w:r>
     </w:p>
     <w:p>
@@ -3653,10 +3666,10 @@
           <w:noProof/>
         </w:rPr>
         <w:drawing>
-          <wp:inline distT="0" distB="0" distL="0" distR="0" wp14:anchorId="74406563" wp14:editId="657E77CE">
-            <wp:extent cx="3381375" cy="4324350"/>
-            <wp:effectExtent l="0" t="0" r="9525" b="0"/>
-            <wp:docPr id="34" name="Picture 34"/>
+          <wp:inline distT="0" distB="0" distL="0" distR="0" wp14:anchorId="70988DF1" wp14:editId="278A3A82">
+            <wp:extent cx="3781425" cy="5191125"/>
+            <wp:effectExtent l="0" t="0" r="9525" b="9525"/>
+            <wp:docPr id="33" name="Picture 33"/>
             <wp:cNvGraphicFramePr>
               <a:graphicFrameLocks xmlns:a="http://schemas.openxmlformats.org/drawingml/2006/main" noChangeAspect="1"/>
             </wp:cNvGraphicFramePr>
@@ -3676,7 +3689,7 @@
                   <pic:spPr>
                     <a:xfrm>
                       <a:off x="0" y="0"/>
-                      <a:ext cx="3381375" cy="4324350"/>
+                      <a:ext cx="3781425" cy="5191125"/>
                     </a:xfrm>
                     <a:prstGeom prst="rect">
                       <a:avLst/>
@@ -3690,41 +3703,55 @@
       </w:r>
     </w:p>
     <w:p>
-      <w:r>
-        <w:t>In</w:t>
-      </w:r>
-      <w:r>
-        <w:t xml:space="preserve"> this situation, the concentration given for the NIST sample (NIST-SRM-1950) is </w:t>
-      </w:r>
-      <w:r>
-        <w:t xml:space="preserve">entered as “1”, since all analytes have a </w:t>
-      </w:r>
-      <w:r>
-        <w:t xml:space="preserve">different concentration. </w:t>
-      </w:r>
-      <w:r>
-        <w:t>Think of this as establishing your standard as “One NIST Unit”. Therefore, i</w:t>
-      </w:r>
-      <w:r>
-        <w:t xml:space="preserve">n the next step, the concentration multipliers will each be </w:t>
-      </w:r>
-      <w:r>
-        <w:t>given as the actual concentration of the analyte in the NIST SRM-1950</w:t>
-      </w:r>
-      <w:r>
-        <w:t xml:space="preserve"> in order to adjust the target concentration of those analytes to their respective reference values.</w:t>
-      </w:r>
-    </w:p>
-    <w:p>
       <w:pPr>
         <w:pStyle w:val="ListParagraph"/>
         <w:numPr>
           <w:ilvl w:val="0"/>
           <w:numId w:val="48"/>
         </w:numPr>
-      </w:pPr>
-      <w:r>
-        <w:t xml:space="preserve">In the </w:t>
+        <w:spacing w:after="0"/>
+      </w:pPr>
+      <w:r>
+        <w:t xml:space="preserve">Click </w:t>
+      </w:r>
+      <w:r>
+        <w:t xml:space="preserve">the </w:t>
+      </w:r>
+      <w:r>
+        <w:rPr>
+          <w:b/>
+        </w:rPr>
+        <w:t>OK</w:t>
+      </w:r>
+      <w:r>
+        <w:rPr>
+          <w:b/>
+        </w:rPr>
+        <w:t xml:space="preserve"> </w:t>
+      </w:r>
+      <w:r>
+        <w:rPr>
+          <w:bCs/>
+        </w:rPr>
+        <w:t>button</w:t>
+      </w:r>
+      <w:r>
+        <w:rPr>
+          <w:b/>
+        </w:rPr>
+        <w:t>.</w:t>
+      </w:r>
+    </w:p>
+    <w:p>
+      <w:pPr>
+        <w:keepNext/>
+        <w:spacing w:before="240"/>
+      </w:pPr>
+      <w:r>
+        <w:t>R</w:t>
+      </w:r>
+      <w:r>
+        <w:t xml:space="preserve">eturn to the </w:t>
       </w:r>
       <w:r>
         <w:rPr>
@@ -3733,46 +3760,13 @@
         <w:t>Document Grid</w:t>
       </w:r>
       <w:r>
-        <w:t xml:space="preserve">, click </w:t>
-      </w:r>
-      <w:r>
-        <w:t xml:space="preserve">on the </w:t>
-      </w:r>
-      <w:r>
-        <w:rPr>
-          <w:b/>
-        </w:rPr>
-        <w:t>Report</w:t>
-      </w:r>
-      <w:r>
-        <w:rPr>
-          <w:b/>
-        </w:rPr>
-        <w:t>s</w:t>
-      </w:r>
-      <w:r>
-        <w:t xml:space="preserve"> </w:t>
-      </w:r>
-      <w:r>
-        <w:t>menu</w:t>
-      </w:r>
-      <w:r>
-        <w:t xml:space="preserve"> and </w:t>
-      </w:r>
-      <w:r>
-        <w:t>then click</w:t>
-      </w:r>
-      <w:r>
-        <w:t xml:space="preserve"> </w:t>
-      </w:r>
-      <w:r>
-        <w:rPr>
-          <w:b/>
-        </w:rPr>
-        <w:t>Peptide Quantification</w:t>
-      </w:r>
-      <w:r>
-        <w:t>.</w:t>
+        <w:t xml:space="preserve"> view</w:t>
+      </w:r>
+      <w:r>
+        <w:t xml:space="preserve"> and do the following</w:t>
+      </w:r>
+      <w:r>
+        <w:t>:</w:t>
       </w:r>
     </w:p>
     <w:p>
@@ -3784,63 +3778,160 @@
         </w:numPr>
       </w:pPr>
       <w:r>
-        <w:t xml:space="preserve">Set the </w:t>
+        <w:t xml:space="preserve">Click </w:t>
+      </w:r>
+      <w:r>
+        <w:t xml:space="preserve">the </w:t>
+      </w:r>
+      <w:r>
+        <w:rPr>
+          <w:b/>
+        </w:rPr>
+        <w:t>Report</w:t>
+      </w:r>
+      <w:r>
+        <w:rPr>
+          <w:b/>
+        </w:rPr>
+        <w:t>s</w:t>
+      </w:r>
+      <w:r>
+        <w:t xml:space="preserve"> </w:t>
+      </w:r>
+      <w:r>
+        <w:t>menu,</w:t>
+      </w:r>
+      <w:r>
+        <w:t xml:space="preserve"> and </w:t>
+      </w:r>
+      <w:r>
+        <w:t>then click</w:t>
+      </w:r>
+      <w:r>
+        <w:t xml:space="preserve"> </w:t>
+      </w:r>
+      <w:r>
+        <w:rPr>
+          <w:b/>
+        </w:rPr>
+        <w:t>Replicates</w:t>
+      </w:r>
+      <w:r>
+        <w:t>.</w:t>
+      </w:r>
+    </w:p>
+    <w:p>
+      <w:pPr>
+        <w:keepNext/>
+      </w:pPr>
+      <w:r>
+        <w:lastRenderedPageBreak/>
+        <w:t>To</w:t>
+      </w:r>
+      <w:r>
+        <w:t xml:space="preserve"> establish</w:t>
+      </w:r>
+      <w:r>
+        <w:t xml:space="preserve"> the role of each of the samples </w:t>
+      </w:r>
+      <w:r>
+        <w:t>(</w:t>
+      </w:r>
+      <w:r>
+        <w:t>r</w:t>
+      </w:r>
+      <w:r>
+        <w:rPr>
+          <w:bCs/>
+        </w:rPr>
+        <w:t>eplicates</w:t>
+      </w:r>
+      <w:r>
+        <w:t>)</w:t>
+      </w:r>
+      <w:r>
+        <w:t xml:space="preserve"> in the study, as a</w:t>
+      </w:r>
+      <w:r>
+        <w:t xml:space="preserve"> standard, </w:t>
+      </w:r>
+      <w:r>
+        <w:t xml:space="preserve">an </w:t>
+      </w:r>
+      <w:r>
+        <w:t xml:space="preserve">unknown, or </w:t>
+      </w:r>
+      <w:r>
+        <w:t xml:space="preserve">a </w:t>
+      </w:r>
+      <w:r>
+        <w:t xml:space="preserve">quality control </w:t>
+      </w:r>
+      <w:r>
+        <w:t>run, e</w:t>
+      </w:r>
+      <w:r>
+        <w:t xml:space="preserve">dit </w:t>
+      </w:r>
+      <w:r>
+        <w:t xml:space="preserve">the </w:t>
+      </w:r>
+      <w:r>
+        <w:t>S</w:t>
+      </w:r>
+      <w:r>
+        <w:t xml:space="preserve">ample </w:t>
+      </w:r>
+      <w:r>
+        <w:t>T</w:t>
+      </w:r>
+      <w:r>
+        <w:t xml:space="preserve">ype and </w:t>
+      </w:r>
+      <w:r>
+        <w:t>A</w:t>
+      </w:r>
+      <w:r>
+        <w:t xml:space="preserve">nalyte </w:t>
       </w:r>
       <w:r>
         <w:t>C</w:t>
       </w:r>
       <w:r>
-        <w:t xml:space="preserve">oncentration </w:t>
-      </w:r>
-      <w:r>
-        <w:t>M</w:t>
-      </w:r>
-      <w:r>
-        <w:t xml:space="preserve">ultiplier </w:t>
-      </w:r>
-      <w:r>
-        <w:t xml:space="preserve">and </w:t>
-      </w:r>
-      <w:r>
-        <w:t>N</w:t>
-      </w:r>
-      <w:r>
-        <w:t xml:space="preserve">ormalization </w:t>
-      </w:r>
-      <w:r>
-        <w:t>M</w:t>
-      </w:r>
-      <w:r>
-        <w:t xml:space="preserve">ethod </w:t>
-      </w:r>
-      <w:r>
-        <w:t xml:space="preserve">cells </w:t>
-      </w:r>
-      <w:r>
-        <w:t xml:space="preserve">for each target </w:t>
-      </w:r>
-      <w:r>
-        <w:t>as shown below.</w:t>
-      </w:r>
-    </w:p>
-    <w:p>
-      <w:pPr>
-        <w:rPr>
-          <w:rFonts w:ascii="Times New Roman" w:hAnsi="Times New Roman"/>
-          <w:sz w:val="24"/>
-          <w:szCs w:val="24"/>
-        </w:rPr>
-      </w:pPr>
+        <w:t>oncentration</w:t>
+      </w:r>
+      <w:r>
+        <w:t xml:space="preserve"> cells for each row</w:t>
+      </w:r>
+      <w:r>
+        <w:t xml:space="preserve"> </w:t>
+      </w:r>
+      <w:r>
+        <w:t xml:space="preserve">as necessary </w:t>
+      </w:r>
+      <w:r>
+        <w:t>s</w:t>
+      </w:r>
+      <w:r>
+        <w:t xml:space="preserve">o the </w:t>
+      </w:r>
+      <w:r>
+        <w:t>grid</w:t>
+      </w:r>
+      <w:r>
+        <w:t xml:space="preserve"> looks like this:</w:t>
+      </w:r>
+    </w:p>
+    <w:p>
       <w:r>
         <w:rPr>
           <w:noProof/>
         </w:rPr>
-        <w:lastRenderedPageBreak/>
         <w:drawing>
-          <wp:inline distT="0" distB="0" distL="0" distR="0" wp14:anchorId="3539318A" wp14:editId="41366ACE">
-            <wp:extent cx="5943600" cy="1534795"/>
-            <wp:effectExtent l="0" t="0" r="0" b="8255"/>
-            <wp:docPr id="36" name="Picture 36"/>
+          <wp:inline distT="0" distB="0" distL="0" distR="0" wp14:anchorId="74406563" wp14:editId="657E77CE">
+            <wp:extent cx="3381375" cy="4324350"/>
+            <wp:effectExtent l="0" t="0" r="9525" b="0"/>
+            <wp:docPr id="34" name="Picture 34"/>
             <wp:cNvGraphicFramePr>
               <a:graphicFrameLocks xmlns:a="http://schemas.openxmlformats.org/drawingml/2006/main" noChangeAspect="1"/>
             </wp:cNvGraphicFramePr>
@@ -3860,7 +3951,7 @@
                   <pic:spPr>
                     <a:xfrm>
                       <a:off x="0" y="0"/>
-                      <a:ext cx="5943600" cy="1534795"/>
+                      <a:ext cx="3381375" cy="4324350"/>
                     </a:xfrm>
                     <a:prstGeom prst="rect">
                       <a:avLst/>
@@ -3875,101 +3966,28 @@
     </w:p>
     <w:p>
       <w:r>
-        <w:t>The de</w:t>
-      </w:r>
-      <w:r>
-        <w:t>fault normalization method is “R</w:t>
-      </w:r>
-      <w:r>
-        <w:t xml:space="preserve">atio to </w:t>
-      </w:r>
-      <w:r>
-        <w:t>H</w:t>
-      </w:r>
-      <w:r>
-        <w:t xml:space="preserve">eavy” when using stable-isotope internal standards, but </w:t>
-      </w:r>
-      <w:r>
-        <w:t xml:space="preserve">you </w:t>
-      </w:r>
-      <w:r>
-        <w:t xml:space="preserve">need to set the </w:t>
-      </w:r>
-      <w:r>
-        <w:t>“</w:t>
-      </w:r>
-      <w:r>
-        <w:t>FA 18:3</w:t>
-      </w:r>
-      <w:r>
-        <w:t>”</w:t>
-      </w:r>
-      <w:r>
-        <w:t xml:space="preserve"> analyte to use the previously-defined surrogate standard as the denominator in the </w:t>
-      </w:r>
-      <w:r>
-        <w:t>analyte to standard</w:t>
-      </w:r>
-      <w:r>
-        <w:t xml:space="preserve"> ratio.</w:t>
-      </w:r>
-    </w:p>
-    <w:p>
-      <w:pPr>
-        <w:pStyle w:val="Heading1"/>
-      </w:pPr>
-      <w:r>
-        <w:t>Inspect</w:t>
-      </w:r>
-      <w:r>
-        <w:t>ing</w:t>
-      </w:r>
-      <w:r>
-        <w:t xml:space="preserve"> the Calibration Curves</w:t>
-      </w:r>
-    </w:p>
-    <w:p>
-      <w:r>
-        <w:t xml:space="preserve">Each entry in the </w:t>
-      </w:r>
-      <w:r>
-        <w:t>Calibration Curve</w:t>
-      </w:r>
-      <w:r>
-        <w:t xml:space="preserve"> column is a clickable link that </w:t>
-      </w:r>
-      <w:r>
-        <w:t>shows and activates</w:t>
-      </w:r>
-      <w:r>
-        <w:t xml:space="preserve"> the </w:t>
-      </w:r>
-      <w:r>
-        <w:rPr>
-          <w:b/>
-        </w:rPr>
-        <w:t>C</w:t>
-      </w:r>
-      <w:r>
-        <w:rPr>
-          <w:b/>
-        </w:rPr>
-        <w:t xml:space="preserve">alibration </w:t>
-      </w:r>
-      <w:r>
-        <w:rPr>
-          <w:b/>
-        </w:rPr>
-        <w:t>C</w:t>
-      </w:r>
-      <w:r>
-        <w:rPr>
-          <w:b/>
-        </w:rPr>
-        <w:t>urve</w:t>
-      </w:r>
-      <w:r>
-        <w:t xml:space="preserve"> view for the molecule in that row.</w:t>
+        <w:t>In</w:t>
+      </w:r>
+      <w:r>
+        <w:t xml:space="preserve"> this situation, the concentration given for the NIST sample (NIST-SRM-1950) is </w:t>
+      </w:r>
+      <w:r>
+        <w:t xml:space="preserve">entered as “1”, since all analytes have a </w:t>
+      </w:r>
+      <w:r>
+        <w:t xml:space="preserve">different concentration. </w:t>
+      </w:r>
+      <w:r>
+        <w:t>Think of this as establishing your standard as “One NIST Unit”. Therefore, i</w:t>
+      </w:r>
+      <w:r>
+        <w:t xml:space="preserve">n the next step, the concentration multipliers will each be </w:t>
+      </w:r>
+      <w:r>
+        <w:t>given as the actual concentration of the analyte in the NIST SRM-1950</w:t>
+      </w:r>
+      <w:r>
+        <w:t xml:space="preserve"> in order to adjust the target concentration of those analytes to their respective reference values.</w:t>
       </w:r>
     </w:p>
     <w:p>
@@ -3977,59 +3995,127 @@
         <w:pStyle w:val="ListParagraph"/>
         <w:numPr>
           <w:ilvl w:val="0"/>
-          <w:numId w:val="49"/>
+          <w:numId w:val="48"/>
         </w:numPr>
       </w:pPr>
       <w:r>
-        <w:t xml:space="preserve">Click on the calibration curve link for </w:t>
-      </w:r>
-      <w:r>
-        <w:t>“</w:t>
-      </w:r>
-      <w:r>
-        <w:t>FA 18:2</w:t>
-      </w:r>
-      <w:r>
-        <w:t>”</w:t>
-      </w:r>
-    </w:p>
-    <w:p>
-      <w:r>
-        <w:t>T</w:t>
-      </w:r>
-      <w:r>
-        <w:t xml:space="preserve">he </w:t>
-      </w:r>
-      <w:r>
-        <w:rPr>
-          <w:b/>
-        </w:rPr>
-        <w:t>Calibration Curve</w:t>
-      </w:r>
-      <w:r>
-        <w:t xml:space="preserve"> view will appear</w:t>
-      </w:r>
-      <w:r>
-        <w:t xml:space="preserve"> looking like this</w:t>
-      </w:r>
-      <w:r>
-        <w:t>:</w:t>
+        <w:t xml:space="preserve">In the </w:t>
+      </w:r>
+      <w:r>
+        <w:rPr>
+          <w:b/>
+        </w:rPr>
+        <w:t>Document Grid</w:t>
+      </w:r>
+      <w:r>
+        <w:t xml:space="preserve">, click </w:t>
+      </w:r>
+      <w:r>
+        <w:t xml:space="preserve">on the </w:t>
+      </w:r>
+      <w:r>
+        <w:rPr>
+          <w:b/>
+        </w:rPr>
+        <w:t>Report</w:t>
+      </w:r>
+      <w:r>
+        <w:rPr>
+          <w:b/>
+        </w:rPr>
+        <w:t>s</w:t>
+      </w:r>
+      <w:r>
+        <w:t xml:space="preserve"> </w:t>
+      </w:r>
+      <w:r>
+        <w:t>menu</w:t>
+      </w:r>
+      <w:r>
+        <w:t xml:space="preserve"> and </w:t>
+      </w:r>
+      <w:r>
+        <w:t>then click</w:t>
+      </w:r>
+      <w:r>
+        <w:t xml:space="preserve"> </w:t>
+      </w:r>
+      <w:r>
+        <w:rPr>
+          <w:b/>
+        </w:rPr>
+        <w:t>Peptide Quantification</w:t>
+      </w:r>
+      <w:r>
+        <w:t>.</w:t>
       </w:r>
     </w:p>
     <w:p>
       <w:pPr>
         <w:pStyle w:val="ListParagraph"/>
-        <w:ind w:left="0"/>
+        <w:numPr>
+          <w:ilvl w:val="0"/>
+          <w:numId w:val="48"/>
+        </w:numPr>
+      </w:pPr>
+      <w:r>
+        <w:t xml:space="preserve">Set the </w:t>
+      </w:r>
+      <w:r>
+        <w:t>C</w:t>
+      </w:r>
+      <w:r>
+        <w:t xml:space="preserve">oncentration </w:t>
+      </w:r>
+      <w:r>
+        <w:t>M</w:t>
+      </w:r>
+      <w:r>
+        <w:t xml:space="preserve">ultiplier </w:t>
+      </w:r>
+      <w:r>
+        <w:t xml:space="preserve">and </w:t>
+      </w:r>
+      <w:r>
+        <w:t>N</w:t>
+      </w:r>
+      <w:r>
+        <w:t xml:space="preserve">ormalization </w:t>
+      </w:r>
+      <w:r>
+        <w:t>M</w:t>
+      </w:r>
+      <w:r>
+        <w:t xml:space="preserve">ethod </w:t>
+      </w:r>
+      <w:r>
+        <w:t xml:space="preserve">cells </w:t>
+      </w:r>
+      <w:r>
+        <w:t xml:space="preserve">for each target </w:t>
+      </w:r>
+      <w:r>
+        <w:t>as shown below.</w:t>
+      </w:r>
+    </w:p>
+    <w:p>
+      <w:pPr>
+        <w:rPr>
+          <w:rFonts w:ascii="Times New Roman" w:hAnsi="Times New Roman"/>
+          <w:sz w:val="24"/>
+          <w:szCs w:val="24"/>
+        </w:rPr>
       </w:pPr>
       <w:r>
         <w:rPr>
           <w:noProof/>
         </w:rPr>
+        <w:lastRenderedPageBreak/>
         <w:drawing>
-          <wp:inline distT="0" distB="0" distL="0" distR="0" wp14:anchorId="0B94BBA4" wp14:editId="63EF3082">
-            <wp:extent cx="5562600" cy="4114800"/>
-            <wp:effectExtent l="0" t="0" r="0" b="0"/>
-            <wp:docPr id="37" name="Picture 37"/>
+          <wp:inline distT="0" distB="0" distL="0" distR="0" wp14:anchorId="3539318A" wp14:editId="41366ACE">
+            <wp:extent cx="5943600" cy="1534795"/>
+            <wp:effectExtent l="0" t="0" r="0" b="8255"/>
+            <wp:docPr id="36" name="Picture 36"/>
             <wp:cNvGraphicFramePr>
               <a:graphicFrameLocks xmlns:a="http://schemas.openxmlformats.org/drawingml/2006/main" noChangeAspect="1"/>
             </wp:cNvGraphicFramePr>
@@ -4049,6 +4135,195 @@
                   <pic:spPr>
                     <a:xfrm>
                       <a:off x="0" y="0"/>
+                      <a:ext cx="5943600" cy="1534795"/>
+                    </a:xfrm>
+                    <a:prstGeom prst="rect">
+                      <a:avLst/>
+                    </a:prstGeom>
+                  </pic:spPr>
+                </pic:pic>
+              </a:graphicData>
+            </a:graphic>
+          </wp:inline>
+        </w:drawing>
+      </w:r>
+    </w:p>
+    <w:p>
+      <w:r>
+        <w:t>The de</w:t>
+      </w:r>
+      <w:r>
+        <w:t>fault normalization method is “R</w:t>
+      </w:r>
+      <w:r>
+        <w:t xml:space="preserve">atio to </w:t>
+      </w:r>
+      <w:r>
+        <w:t>H</w:t>
+      </w:r>
+      <w:r>
+        <w:t xml:space="preserve">eavy” when using stable-isotope internal standards, but </w:t>
+      </w:r>
+      <w:r>
+        <w:t xml:space="preserve">you </w:t>
+      </w:r>
+      <w:r>
+        <w:t xml:space="preserve">need to set the </w:t>
+      </w:r>
+      <w:r>
+        <w:t>“</w:t>
+      </w:r>
+      <w:r>
+        <w:t>FA 18:3</w:t>
+      </w:r>
+      <w:r>
+        <w:t>”</w:t>
+      </w:r>
+      <w:r>
+        <w:t xml:space="preserve"> analyte to use the previously-defined surrogate standard as the denominator in the </w:t>
+      </w:r>
+      <w:r>
+        <w:t>analyte to standard</w:t>
+      </w:r>
+      <w:r>
+        <w:t xml:space="preserve"> ratio.</w:t>
+      </w:r>
+    </w:p>
+    <w:p>
+      <w:pPr>
+        <w:pStyle w:val="Heading1"/>
+      </w:pPr>
+      <w:r>
+        <w:t>Inspect</w:t>
+      </w:r>
+      <w:r>
+        <w:t>ing</w:t>
+      </w:r>
+      <w:r>
+        <w:t xml:space="preserve"> the Calibration Curves</w:t>
+      </w:r>
+    </w:p>
+    <w:p>
+      <w:r>
+        <w:t xml:space="preserve">Each entry in the </w:t>
+      </w:r>
+      <w:r>
+        <w:t>Calibration Curve</w:t>
+      </w:r>
+      <w:r>
+        <w:t xml:space="preserve"> column is a clickable link that </w:t>
+      </w:r>
+      <w:r>
+        <w:t>shows and activates</w:t>
+      </w:r>
+      <w:r>
+        <w:t xml:space="preserve"> the </w:t>
+      </w:r>
+      <w:r>
+        <w:rPr>
+          <w:b/>
+        </w:rPr>
+        <w:t>C</w:t>
+      </w:r>
+      <w:r>
+        <w:rPr>
+          <w:b/>
+        </w:rPr>
+        <w:t xml:space="preserve">alibration </w:t>
+      </w:r>
+      <w:r>
+        <w:rPr>
+          <w:b/>
+        </w:rPr>
+        <w:t>C</w:t>
+      </w:r>
+      <w:r>
+        <w:rPr>
+          <w:b/>
+        </w:rPr>
+        <w:t>urve</w:t>
+      </w:r>
+      <w:r>
+        <w:t xml:space="preserve"> view for the molecule in that row.</w:t>
+      </w:r>
+    </w:p>
+    <w:p>
+      <w:pPr>
+        <w:pStyle w:val="ListParagraph"/>
+        <w:numPr>
+          <w:ilvl w:val="0"/>
+          <w:numId w:val="49"/>
+        </w:numPr>
+      </w:pPr>
+      <w:r>
+        <w:t xml:space="preserve">Click on the calibration curve link for </w:t>
+      </w:r>
+      <w:r>
+        <w:t>“</w:t>
+      </w:r>
+      <w:r>
+        <w:t>FA 18:2</w:t>
+      </w:r>
+      <w:r>
+        <w:t>”</w:t>
+      </w:r>
+    </w:p>
+    <w:p>
+      <w:r>
+        <w:t>T</w:t>
+      </w:r>
+      <w:r>
+        <w:t xml:space="preserve">he </w:t>
+      </w:r>
+      <w:r>
+        <w:rPr>
+          <w:b/>
+        </w:rPr>
+        <w:t>Calibration Curve</w:t>
+      </w:r>
+      <w:r>
+        <w:t xml:space="preserve"> view will appear</w:t>
+      </w:r>
+      <w:r>
+        <w:t xml:space="preserve"> looking like this</w:t>
+      </w:r>
+      <w:r>
+        <w:t>:</w:t>
+      </w:r>
+    </w:p>
+    <w:p>
+      <w:pPr>
+        <w:pStyle w:val="ListParagraph"/>
+        <w:ind w:left="0"/>
+      </w:pPr>
+      <w:r>
+        <w:rPr>
+          <w:noProof/>
+        </w:rPr>
+        <w:drawing>
+          <wp:inline distT="0" distB="0" distL="0" distR="0" wp14:anchorId="0B94BBA4" wp14:editId="63EF3082">
+            <wp:extent cx="5562600" cy="4114800"/>
+            <wp:effectExtent l="0" t="0" r="0" b="0"/>
+            <wp:docPr id="37" name="Picture 37"/>
+            <wp:cNvGraphicFramePr>
+              <a:graphicFrameLocks xmlns:a="http://schemas.openxmlformats.org/drawingml/2006/main" noChangeAspect="1"/>
+            </wp:cNvGraphicFramePr>
+            <a:graphic xmlns:a="http://schemas.openxmlformats.org/drawingml/2006/main">
+              <a:graphicData uri="http://schemas.openxmlformats.org/drawingml/2006/picture">
+                <pic:pic xmlns:pic="http://schemas.openxmlformats.org/drawingml/2006/picture">
+                  <pic:nvPicPr>
+                    <pic:cNvPr id="1" name=""/>
+                    <pic:cNvPicPr/>
+                  </pic:nvPicPr>
+                  <pic:blipFill>
+                    <a:blip r:embed="rId28"/>
+                    <a:stretch>
+                      <a:fillRect/>
+                    </a:stretch>
+                  </pic:blipFill>
+                  <pic:spPr>
+                    <a:xfrm>
+                      <a:off x="0" y="0"/>
                       <a:ext cx="5562600" cy="4114800"/>
                     </a:xfrm>
                     <a:prstGeom prst="rect">
@@ -4234,7 +4509,7 @@
       </w:r>
     </w:p>
     <w:sectPr>
-      <w:footerReference w:type="default" r:id="rId28"/>
+      <w:footerReference w:type="default" r:id="rId29"/>
       <w:pgSz w:w="12240" w:h="15840"/>
       <w:pgMar w:top="1440" w:right="1440" w:bottom="1440" w:left="1440" w:header="720" w:footer="720" w:gutter="0"/>
       <w:cols w:space="720"/>
@@ -4245,7 +4520,7 @@
 </file>
 
 <file path=word/endnotes.xml><?xml version="1.0" encoding="utf-8"?>
-<w:endnotes xmlns:wpc="http://schemas.microsoft.com/office/word/2010/wordprocessingCanvas" xmlns:cx="http://schemas.microsoft.com/office/drawing/2014/chartex" xmlns:cx1="http://schemas.microsoft.com/office/drawing/2015/9/8/chartex" xmlns:cx2="http://schemas.microsoft.com/office/drawing/2015/10/21/chartex" xmlns:cx3="http://schemas.microsoft.com/office/drawing/2016/5/9/chartex" xmlns:cx4="http://schemas.microsoft.com/office/drawing/2016/5/10/chartex" xmlns:cx5="http://schemas.microsoft.com/office/drawing/2016/5/11/chartex" xmlns:cx6="http://schemas.microsoft.com/office/drawing/2016/5/12/chartex" xmlns:cx7="http://schemas.microsoft.com/office/drawing/2016/5/13/chartex" xmlns:cx8="http://schemas.microsoft.com/office/drawing/2016/5/14/chartex" xmlns:mc="http://schemas.openxmlformats.org/markup-compatibility/2006" xmlns:aink="http://schemas.microsoft.com/office/drawing/2016/ink" xmlns:am3d="http://schemas.microsoft.com/office/drawing/2017/model3d" xmlns:o="urn:schemas-microsoft-com:office:office" xmlns:r="http://schemas.openxmlformats.org/officeDocument/2006/relationships" xmlns:m="http://schemas.openxmlformats.org/officeDocument/2006/math" xmlns:v="urn:schemas-microsoft-com:vml" xmlns:wp14="http://schemas.microsoft.com/office/word/2010/wordprocessingDrawing" xmlns:wp="http://schemas.openxmlformats.org/drawingml/2006/wordprocessingDrawing" xmlns:w10="urn:schemas-microsoft-com:office:word" xmlns:w="http://schemas.openxmlformats.org/wordprocessingml/2006/main" xmlns:w14="http://schemas.microsoft.com/office/word/2010/wordml" xmlns:w15="http://schemas.microsoft.com/office/word/2012/wordml" xmlns:w16cex="http://schemas.microsoft.com/office/word/2018/wordml/cex" xmlns:w16cid="http://schemas.microsoft.com/office/word/2016/wordml/cid" xmlns:w16="http://schemas.microsoft.com/office/word/2018/wordml" xmlns:w16sdtdh="http://schemas.microsoft.com/office/word/2020/wordml/sdtdatahash" xmlns:w16se="http://schemas.microsoft.com/office/word/2015/wordml/symex" xmlns:wpg="http://schemas.microsoft.com/office/word/2010/wordprocessingGroup" xmlns:wpi="http://schemas.microsoft.com/office/word/2010/wordprocessingInk" xmlns:wne="http://schemas.microsoft.com/office/word/2006/wordml" xmlns:wps="http://schemas.microsoft.com/office/word/2010/wordprocessingShape" mc:Ignorable="w14 w15 w16se w16cid w16 w16cex w16sdtdh wp14">
+<w:endnotes xmlns:wpc="http://schemas.microsoft.com/office/word/2010/wordprocessingCanvas" xmlns:cx="http://schemas.microsoft.com/office/drawing/2014/chartex" xmlns:mc="http://schemas.openxmlformats.org/markup-compatibility/2006" xmlns:o="urn:schemas-microsoft-com:office:office" xmlns:r="http://schemas.openxmlformats.org/officeDocument/2006/relationships" xmlns:m="http://schemas.openxmlformats.org/officeDocument/2006/math" xmlns:v="urn:schemas-microsoft-com:vml" xmlns:wp14="http://schemas.microsoft.com/office/word/2010/wordprocessingDrawing" xmlns:wp="http://schemas.openxmlformats.org/drawingml/2006/wordprocessingDrawing" xmlns:w10="urn:schemas-microsoft-com:office:word" xmlns:w="http://schemas.openxmlformats.org/wordprocessingml/2006/main" xmlns:w14="http://schemas.microsoft.com/office/word/2010/wordml" xmlns:w15="http://schemas.microsoft.com/office/word/2012/wordml" xmlns:w16se="http://schemas.microsoft.com/office/word/2015/wordml/symex" xmlns:wpg="http://schemas.microsoft.com/office/word/2010/wordprocessingGroup" xmlns:wpi="http://schemas.microsoft.com/office/word/2010/wordprocessingInk" xmlns:wne="http://schemas.microsoft.com/office/word/2006/wordml" xmlns:wps="http://schemas.microsoft.com/office/word/2010/wordprocessingShape" mc:Ignorable="w14 w15 w16se wp14">
   <w:endnote w:type="separator" w:id="-1">
     <w:p>
       <w:pPr>
@@ -4270,7 +4545,7 @@
 </file>
 
 <file path=word/footer1.xml><?xml version="1.0" encoding="utf-8"?>
-<w:ftr xmlns:wpc="http://schemas.microsoft.com/office/word/2010/wordprocessingCanvas" xmlns:cx="http://schemas.microsoft.com/office/drawing/2014/chartex" xmlns:cx1="http://schemas.microsoft.com/office/drawing/2015/9/8/chartex" xmlns:cx2="http://schemas.microsoft.com/office/drawing/2015/10/21/chartex" xmlns:cx3="http://schemas.microsoft.com/office/drawing/2016/5/9/chartex" xmlns:cx4="http://schemas.microsoft.com/office/drawing/2016/5/10/chartex" xmlns:cx5="http://schemas.microsoft.com/office/drawing/2016/5/11/chartex" xmlns:cx6="http://schemas.microsoft.com/office/drawing/2016/5/12/chartex" xmlns:cx7="http://schemas.microsoft.com/office/drawing/2016/5/13/chartex" xmlns:cx8="http://schemas.microsoft.com/office/drawing/2016/5/14/chartex" xmlns:mc="http://schemas.openxmlformats.org/markup-compatibility/2006" xmlns:aink="http://schemas.microsoft.com/office/drawing/2016/ink" xmlns:am3d="http://schemas.microsoft.com/office/drawing/2017/model3d" xmlns:o="urn:schemas-microsoft-com:office:office" xmlns:r="http://schemas.openxmlformats.org/officeDocument/2006/relationships" xmlns:m="http://schemas.openxmlformats.org/officeDocument/2006/math" xmlns:v="urn:schemas-microsoft-com:vml" xmlns:wp14="http://schemas.microsoft.com/office/word/2010/wordprocessingDrawing" xmlns:wp="http://schemas.openxmlformats.org/drawingml/2006/wordprocessingDrawing" xmlns:w10="urn:schemas-microsoft-com:office:word" xmlns:w="http://schemas.openxmlformats.org/wordprocessingml/2006/main" xmlns:w14="http://schemas.microsoft.com/office/word/2010/wordml" xmlns:w15="http://schemas.microsoft.com/office/word/2012/wordml" xmlns:w16cex="http://schemas.microsoft.com/office/word/2018/wordml/cex" xmlns:w16cid="http://schemas.microsoft.com/office/word/2016/wordml/cid" xmlns:w16="http://schemas.microsoft.com/office/word/2018/wordml" xmlns:w16sdtdh="http://schemas.microsoft.com/office/word/2020/wordml/sdtdatahash" xmlns:w16se="http://schemas.microsoft.com/office/word/2015/wordml/symex" xmlns:wpg="http://schemas.microsoft.com/office/word/2010/wordprocessingGroup" xmlns:wpi="http://schemas.microsoft.com/office/word/2010/wordprocessingInk" xmlns:wne="http://schemas.microsoft.com/office/word/2006/wordml" xmlns:wps="http://schemas.microsoft.com/office/word/2010/wordprocessingShape" mc:Ignorable="w14 w15 w16se w16cid w16 w16cex w16sdtdh wp14">
+<w:ftr xmlns:wpc="http://schemas.microsoft.com/office/word/2010/wordprocessingCanvas" xmlns:cx="http://schemas.microsoft.com/office/drawing/2014/chartex" xmlns:mc="http://schemas.openxmlformats.org/markup-compatibility/2006" xmlns:o="urn:schemas-microsoft-com:office:office" xmlns:r="http://schemas.openxmlformats.org/officeDocument/2006/relationships" xmlns:m="http://schemas.openxmlformats.org/officeDocument/2006/math" xmlns:v="urn:schemas-microsoft-com:vml" xmlns:wp14="http://schemas.microsoft.com/office/word/2010/wordprocessingDrawing" xmlns:wp="http://schemas.openxmlformats.org/drawingml/2006/wordprocessingDrawing" xmlns:w10="urn:schemas-microsoft-com:office:word" xmlns:w="http://schemas.openxmlformats.org/wordprocessingml/2006/main" xmlns:w14="http://schemas.microsoft.com/office/word/2010/wordml" xmlns:w15="http://schemas.microsoft.com/office/word/2012/wordml" xmlns:w16se="http://schemas.microsoft.com/office/word/2015/wordml/symex" xmlns:wpg="http://schemas.microsoft.com/office/word/2010/wordprocessingGroup" xmlns:wpi="http://schemas.microsoft.com/office/word/2010/wordprocessingInk" xmlns:wne="http://schemas.microsoft.com/office/word/2006/wordml" xmlns:wps="http://schemas.microsoft.com/office/word/2010/wordprocessingShape" mc:Ignorable="w14 w15 w16se wp14">
   <w:p>
     <w:pPr>
       <w:pStyle w:val="Footer"/>
@@ -4289,7 +4564,7 @@
       <w:rPr>
         <w:noProof/>
       </w:rPr>
-      <w:t>16</w:t>
+      <w:t>7</w:t>
     </w:r>
     <w:r>
       <w:fldChar w:fldCharType="end"/>
@@ -4304,7 +4579,7 @@
 </file>
 
 <file path=word/footnotes.xml><?xml version="1.0" encoding="utf-8"?>
-<w:footnotes xmlns:wpc="http://schemas.microsoft.com/office/word/2010/wordprocessingCanvas" xmlns:cx="http://schemas.microsoft.com/office/drawing/2014/chartex" xmlns:cx1="http://schemas.microsoft.com/office/drawing/2015/9/8/chartex" xmlns:cx2="http://schemas.microsoft.com/office/drawing/2015/10/21/chartex" xmlns:cx3="http://schemas.microsoft.com/office/drawing/2016/5/9/chartex" xmlns:cx4="http://schemas.microsoft.com/office/drawing/2016/5/10/chartex" xmlns:cx5="http://schemas.microsoft.com/office/drawing/2016/5/11/chartex" xmlns:cx6="http://schemas.microsoft.com/office/drawing/2016/5/12/chartex" xmlns:cx7="http://schemas.microsoft.com/office/drawing/2016/5/13/chartex" xmlns:cx8="http://schemas.microsoft.com/office/drawing/2016/5/14/chartex" xmlns:mc="http://schemas.openxmlformats.org/markup-compatibility/2006" xmlns:aink="http://schemas.microsoft.com/office/drawing/2016/ink" xmlns:am3d="http://schemas.microsoft.com/office/drawing/2017/model3d" xmlns:o="urn:schemas-microsoft-com:office:office" xmlns:r="http://schemas.openxmlformats.org/officeDocument/2006/relationships" xmlns:m="http://schemas.openxmlformats.org/officeDocument/2006/math" xmlns:v="urn:schemas-microsoft-com:vml" xmlns:wp14="http://schemas.microsoft.com/office/word/2010/wordprocessingDrawing" xmlns:wp="http://schemas.openxmlformats.org/drawingml/2006/wordprocessingDrawing" xmlns:w10="urn:schemas-microsoft-com:office:word" xmlns:w="http://schemas.openxmlformats.org/wordprocessingml/2006/main" xmlns:w14="http://schemas.microsoft.com/office/word/2010/wordml" xmlns:w15="http://schemas.microsoft.com/office/word/2012/wordml" xmlns:w16cex="http://schemas.microsoft.com/office/word/2018/wordml/cex" xmlns:w16cid="http://schemas.microsoft.com/office/word/2016/wordml/cid" xmlns:w16="http://schemas.microsoft.com/office/word/2018/wordml" xmlns:w16sdtdh="http://schemas.microsoft.com/office/word/2020/wordml/sdtdatahash" xmlns:w16se="http://schemas.microsoft.com/office/word/2015/wordml/symex" xmlns:wpg="http://schemas.microsoft.com/office/word/2010/wordprocessingGroup" xmlns:wpi="http://schemas.microsoft.com/office/word/2010/wordprocessingInk" xmlns:wne="http://schemas.microsoft.com/office/word/2006/wordml" xmlns:wps="http://schemas.microsoft.com/office/word/2010/wordprocessingShape" mc:Ignorable="w14 w15 w16se w16cid w16 w16cex w16sdtdh wp14">
+<w:footnotes xmlns:wpc="http://schemas.microsoft.com/office/word/2010/wordprocessingCanvas" xmlns:cx="http://schemas.microsoft.com/office/drawing/2014/chartex" xmlns:mc="http://schemas.openxmlformats.org/markup-compatibility/2006" xmlns:o="urn:schemas-microsoft-com:office:office" xmlns:r="http://schemas.openxmlformats.org/officeDocument/2006/relationships" xmlns:m="http://schemas.openxmlformats.org/officeDocument/2006/math" xmlns:v="urn:schemas-microsoft-com:vml" xmlns:wp14="http://schemas.microsoft.com/office/word/2010/wordprocessingDrawing" xmlns:wp="http://schemas.openxmlformats.org/drawingml/2006/wordprocessingDrawing" xmlns:w10="urn:schemas-microsoft-com:office:word" xmlns:w="http://schemas.openxmlformats.org/wordprocessingml/2006/main" xmlns:w14="http://schemas.microsoft.com/office/word/2010/wordml" xmlns:w15="http://schemas.microsoft.com/office/word/2012/wordml" xmlns:w16se="http://schemas.microsoft.com/office/word/2015/wordml/symex" xmlns:wpg="http://schemas.microsoft.com/office/word/2010/wordprocessingGroup" xmlns:wpi="http://schemas.microsoft.com/office/word/2010/wordprocessingInk" xmlns:wne="http://schemas.microsoft.com/office/word/2006/wordml" xmlns:wps="http://schemas.microsoft.com/office/word/2010/wordprocessingShape" mc:Ignorable="w14 w15 w16se wp14">
   <w:footnote w:type="separator" w:id="-1">
     <w:p>
       <w:pPr>
@@ -4329,7 +4604,7 @@
 </file>
 
 <file path=word/numbering.xml><?xml version="1.0" encoding="utf-8"?>
-<w:numbering xmlns:wpc="http://schemas.microsoft.com/office/word/2010/wordprocessingCanvas" xmlns:cx="http://schemas.microsoft.com/office/drawing/2014/chartex" xmlns:cx1="http://schemas.microsoft.com/office/drawing/2015/9/8/chartex" xmlns:cx2="http://schemas.microsoft.com/office/drawing/2015/10/21/chartex" xmlns:cx3="http://schemas.microsoft.com/office/drawing/2016/5/9/chartex" xmlns:cx4="http://schemas.microsoft.com/office/drawing/2016/5/10/chartex" xmlns:cx5="http://schemas.microsoft.com/office/drawing/2016/5/11/chartex" xmlns:cx6="http://schemas.microsoft.com/office/drawing/2016/5/12/chartex" xmlns:cx7="http://schemas.microsoft.com/office/drawing/2016/5/13/chartex" xmlns:cx8="http://schemas.microsoft.com/office/drawing/2016/5/14/chartex" xmlns:mc="http://schemas.openxmlformats.org/markup-compatibility/2006" xmlns:aink="http://schemas.microsoft.com/office/drawing/2016/ink" xmlns:am3d="http://schemas.microsoft.com/office/drawing/2017/model3d" xmlns:o="urn:schemas-microsoft-com:office:office" xmlns:r="http://schemas.openxmlformats.org/officeDocument/2006/relationships" xmlns:m="http://schemas.openxmlformats.org/officeDocument/2006/math" xmlns:v="urn:schemas-microsoft-com:vml" xmlns:wp14="http://schemas.microsoft.com/office/word/2010/wordprocessingDrawing" xmlns:wp="http://schemas.openxmlformats.org/drawingml/2006/wordprocessingDrawing" xmlns:w10="urn:schemas-microsoft-com:office:word" xmlns:w="http://schemas.openxmlformats.org/wordprocessingml/2006/main" xmlns:w14="http://schemas.microsoft.com/office/word/2010/wordml" xmlns:w15="http://schemas.microsoft.com/office/word/2012/wordml" xmlns:w16cex="http://schemas.microsoft.com/office/word/2018/wordml/cex" xmlns:w16cid="http://schemas.microsoft.com/office/word/2016/wordml/cid" xmlns:w16="http://schemas.microsoft.com/office/word/2018/wordml" xmlns:w16sdtdh="http://schemas.microsoft.com/office/word/2020/wordml/sdtdatahash" xmlns:w16se="http://schemas.microsoft.com/office/word/2015/wordml/symex" xmlns:wpg="http://schemas.microsoft.com/office/word/2010/wordprocessingGroup" xmlns:wpi="http://schemas.microsoft.com/office/word/2010/wordprocessingInk" xmlns:wne="http://schemas.microsoft.com/office/word/2006/wordml" xmlns:wps="http://schemas.microsoft.com/office/word/2010/wordprocessingShape" mc:Ignorable="w14 w15 w16se w16cid w16 w16cex w16sdtdh wp14">
+<w:numbering xmlns:wpc="http://schemas.microsoft.com/office/word/2010/wordprocessingCanvas" xmlns:cx="http://schemas.microsoft.com/office/drawing/2014/chartex" xmlns:mc="http://schemas.openxmlformats.org/markup-compatibility/2006" xmlns:o="urn:schemas-microsoft-com:office:office" xmlns:r="http://schemas.openxmlformats.org/officeDocument/2006/relationships" xmlns:m="http://schemas.openxmlformats.org/officeDocument/2006/math" xmlns:v="urn:schemas-microsoft-com:vml" xmlns:wp14="http://schemas.microsoft.com/office/word/2010/wordprocessingDrawing" xmlns:wp="http://schemas.openxmlformats.org/drawingml/2006/wordprocessingDrawing" xmlns:w10="urn:schemas-microsoft-com:office:word" xmlns:w="http://schemas.openxmlformats.org/wordprocessingml/2006/main" xmlns:w14="http://schemas.microsoft.com/office/word/2010/wordml" xmlns:w15="http://schemas.microsoft.com/office/word/2012/wordml" xmlns:w16se="http://schemas.microsoft.com/office/word/2015/wordml/symex" xmlns:wpg="http://schemas.microsoft.com/office/word/2010/wordprocessingGroup" xmlns:wpi="http://schemas.microsoft.com/office/word/2010/wordprocessingInk" xmlns:wne="http://schemas.microsoft.com/office/word/2006/wordml" xmlns:wps="http://schemas.microsoft.com/office/word/2010/wordprocessingShape" mc:Ignorable="w14 w15 w16se wp14">
   <w:abstractNum w:abstractNumId="0" w15:restartNumberingAfterBreak="0">
     <w:nsid w:val="00E92463"/>
     <w:multiLevelType w:val="hybridMultilevel"/>
@@ -10737,7 +11012,7 @@
 </file>
 
 <file path=word/styles.xml><?xml version="1.0" encoding="utf-8"?>
-<w:styles xmlns:mc="http://schemas.openxmlformats.org/markup-compatibility/2006" xmlns:r="http://schemas.openxmlformats.org/officeDocument/2006/relationships" xmlns:w="http://schemas.openxmlformats.org/wordprocessingml/2006/main" xmlns:w14="http://schemas.microsoft.com/office/word/2010/wordml" xmlns:w15="http://schemas.microsoft.com/office/word/2012/wordml" xmlns:w16cex="http://schemas.microsoft.com/office/word/2018/wordml/cex" xmlns:w16cid="http://schemas.microsoft.com/office/word/2016/wordml/cid" xmlns:w16="http://schemas.microsoft.com/office/word/2018/wordml" xmlns:w16sdtdh="http://schemas.microsoft.com/office/word/2020/wordml/sdtdatahash" xmlns:w16se="http://schemas.microsoft.com/office/word/2015/wordml/symex" mc:Ignorable="w14 w15 w16se w16cid w16 w16cex w16sdtdh">
+<w:styles xmlns:mc="http://schemas.openxmlformats.org/markup-compatibility/2006" xmlns:r="http://schemas.openxmlformats.org/officeDocument/2006/relationships" xmlns:w="http://schemas.openxmlformats.org/wordprocessingml/2006/main" xmlns:w14="http://schemas.microsoft.com/office/word/2010/wordml" xmlns:w15="http://schemas.microsoft.com/office/word/2012/wordml" xmlns:w16se="http://schemas.microsoft.com/office/word/2015/wordml/symex" mc:Ignorable="w14 w15 w16se">
   <w:docDefaults>
     <w:rPrDefault>
       <w:rPr>
@@ -10747,7 +11022,7 @@
     </w:rPrDefault>
     <w:pPrDefault/>
   </w:docDefaults>
-  <w:latentStyles w:defLockedState="0" w:defUIPriority="0" w:defSemiHidden="0" w:defUnhideWhenUsed="0" w:defQFormat="0" w:count="376">
+  <w:latentStyles w:defLockedState="0" w:defUIPriority="0" w:defSemiHidden="0" w:defUnhideWhenUsed="0" w:defQFormat="0" w:count="371">
     <w:lsdException w:name="Normal" w:locked="1" w:qFormat="1"/>
     <w:lsdException w:name="heading 1" w:locked="1" w:qFormat="1"/>
     <w:lsdException w:name="heading 2" w:locked="1" w:qFormat="1"/>
@@ -11113,11 +11388,6 @@
     <w:lsdException w:name="List Table 5 Dark Accent 6" w:uiPriority="50"/>
     <w:lsdException w:name="List Table 6 Colorful Accent 6" w:uiPriority="51"/>
     <w:lsdException w:name="List Table 7 Colorful Accent 6" w:uiPriority="52"/>
-    <w:lsdException w:name="Mention" w:semiHidden="1" w:uiPriority="99" w:unhideWhenUsed="1"/>
-    <w:lsdException w:name="Smart Hyperlink" w:semiHidden="1" w:uiPriority="99" w:unhideWhenUsed="1"/>
-    <w:lsdException w:name="Hashtag" w:semiHidden="1" w:uiPriority="99" w:unhideWhenUsed="1"/>
-    <w:lsdException w:name="Unresolved Mention" w:semiHidden="1" w:uiPriority="99" w:unhideWhenUsed="1"/>
-    <w:lsdException w:name="Smart Link" w:semiHidden="1" w:uiPriority="99" w:unhideWhenUsed="1"/>
   </w:latentStyles>
   <w:style w:type="paragraph" w:default="1" w:styleId="Normal">
     <w:name w:val="Normal"/>
@@ -11822,7 +12092,7 @@
 </file>
 
 <file path=customXml/itemProps1.xml><?xml version="1.0" encoding="utf-8"?>
-<ds:datastoreItem xmlns:ds="http://schemas.openxmlformats.org/officeDocument/2006/customXml" ds:itemID="{1A5E38B4-3752-4056-9463-8C30F67B0E50}">
+<ds:datastoreItem xmlns:ds="http://schemas.openxmlformats.org/officeDocument/2006/customXml" ds:itemID="{EBBC6467-444D-41F9-AF09-5FD05E27573D}">
   <ds:schemaRefs>
     <ds:schemaRef ds:uri="http://schemas.openxmlformats.org/officeDocument/2006/bibliography"/>
   </ds:schemaRefs>

</xml_diff>

<commit_message>
Tweaks to this tutorial reflecting the new "no automanage for small molecule transition list imports" behavior
</commit_message>
<xml_diff>
--- a/pwiz_tools/Skyline/Documentation/Tutorials/Skyline Hi-Res Metabolomics.docx
+++ b/pwiz_tools/Skyline/Documentation/Tutorials/Skyline Hi-Res Metabolomics.docx
@@ -811,10 +811,10 @@
           <w:noProof/>
         </w:rPr>
         <w:drawing>
-          <wp:inline distT="0" distB="0" distL="0" distR="0" wp14:anchorId="229F12FA" wp14:editId="4BA7BC03">
+          <wp:inline distT="0" distB="0" distL="0" distR="0" wp14:anchorId="189FE600" wp14:editId="4947515C">
             <wp:extent cx="5580952" cy="2790476"/>
             <wp:effectExtent l="0" t="0" r="1270" b="0"/>
-            <wp:docPr id="1" name="Picture 1" descr="Graphical user interface, text, application&#10;&#10;Description automatically generated"/>
+            <wp:docPr id="1" name="Picture 1"/>
             <wp:cNvGraphicFramePr>
               <a:graphicFrameLocks xmlns:a="http://schemas.openxmlformats.org/drawingml/2006/main" noChangeAspect="1"/>
             </wp:cNvGraphicFramePr>
@@ -822,7 +822,7 @@
               <a:graphicData uri="http://schemas.openxmlformats.org/drawingml/2006/picture">
                 <pic:pic xmlns:pic="http://schemas.openxmlformats.org/drawingml/2006/picture">
                   <pic:nvPicPr>
-                    <pic:cNvPr id="1" name="Picture 1" descr="Graphical user interface, text, application&#10;&#10;Description automatically generated"/>
+                    <pic:cNvPr id="1" name=""/>
                     <pic:cNvPicPr/>
                   </pic:nvPicPr>
                   <pic:blipFill>
@@ -907,15 +907,16 @@
       </w:r>
     </w:p>
     <w:p>
+      <w:bookmarkStart w:id="0" w:name="_Hlk93417364"/>
       <w:r>
         <w:rPr>
           <w:noProof/>
         </w:rPr>
         <w:drawing>
-          <wp:inline distT="0" distB="0" distL="0" distR="0" wp14:anchorId="77099B03" wp14:editId="4E83B1FA">
-            <wp:extent cx="5943600" cy="3256280"/>
-            <wp:effectExtent l="0" t="0" r="0" b="1270"/>
-            <wp:docPr id="2" name="Picture 2" descr="Graphical user interface, table&#10;&#10;Description automatically generated"/>
+          <wp:inline distT="0" distB="0" distL="0" distR="0" wp14:anchorId="6ED510C4" wp14:editId="6A2D19DE">
+            <wp:extent cx="5943600" cy="3243580"/>
+            <wp:effectExtent l="0" t="0" r="0" b="0"/>
+            <wp:docPr id="15" name="Picture 15"/>
             <wp:cNvGraphicFramePr>
               <a:graphicFrameLocks xmlns:a="http://schemas.openxmlformats.org/drawingml/2006/main" noChangeAspect="1"/>
             </wp:cNvGraphicFramePr>
@@ -923,7 +924,7 @@
               <a:graphicData uri="http://schemas.openxmlformats.org/drawingml/2006/picture">
                 <pic:pic xmlns:pic="http://schemas.openxmlformats.org/drawingml/2006/picture">
                   <pic:nvPicPr>
-                    <pic:cNvPr id="2" name="Picture 2" descr="Graphical user interface, table&#10;&#10;Description automatically generated"/>
+                    <pic:cNvPr id="1" name=""/>
                     <pic:cNvPicPr/>
                   </pic:nvPicPr>
                   <pic:blipFill>
@@ -935,7 +936,7 @@
                   <pic:spPr>
                     <a:xfrm>
                       <a:off x="0" y="0"/>
-                      <a:ext cx="5943600" cy="3256280"/>
+                      <a:ext cx="5943600" cy="3243580"/>
                     </a:xfrm>
                     <a:prstGeom prst="rect">
                       <a:avLst/>
@@ -949,6 +950,30 @@
       </w:r>
     </w:p>
     <w:p>
+      <w:r>
+        <w:t>M</w:t>
+      </w:r>
+      <w:r>
+        <w:t xml:space="preserve">ake sure that the </w:t>
+      </w:r>
+      <w:r>
+        <w:rPr>
+          <w:b/>
+        </w:rPr>
+        <w:t>Molecules</w:t>
+      </w:r>
+      <w:r>
+        <w:t xml:space="preserve"> radio button is</w:t>
+      </w:r>
+      <w:r>
+        <w:t xml:space="preserve"> selected</w:t>
+      </w:r>
+      <w:r>
+        <w:t>.</w:t>
+      </w:r>
+      <w:bookmarkEnd w:id="0"/>
+    </w:p>
+    <w:p>
       <w:pPr>
         <w:pStyle w:val="ListParagraph"/>
         <w:numPr>
@@ -956,37 +981,8 @@
           <w:numId w:val="53"/>
         </w:numPr>
       </w:pPr>
-      <w:bookmarkStart w:id="0" w:name="_Hlk93417364"/>
       <w:r>
         <w:lastRenderedPageBreak/>
-        <w:t xml:space="preserve">Make sure that the </w:t>
-      </w:r>
-      <w:r>
-        <w:rPr>
-          <w:b/>
-        </w:rPr>
-        <w:t>Molecules</w:t>
-      </w:r>
-      <w:r>
-        <w:t xml:space="preserve"> radio button is</w:t>
-      </w:r>
-      <w:r>
-        <w:t xml:space="preserve"> selected</w:t>
-      </w:r>
-      <w:r>
-        <w:t>.</w:t>
-      </w:r>
-      <w:bookmarkEnd w:id="0"/>
-    </w:p>
-    <w:p>
-      <w:pPr>
-        <w:pStyle w:val="ListParagraph"/>
-        <w:numPr>
-          <w:ilvl w:val="0"/>
-          <w:numId w:val="53"/>
-        </w:numPr>
-      </w:pPr>
-      <w:r>
         <w:t>P</w:t>
       </w:r>
       <w:r>
@@ -1031,10 +1027,10 @@
           <w:noProof/>
         </w:rPr>
         <w:drawing>
-          <wp:inline distT="0" distB="0" distL="0" distR="0" wp14:anchorId="6B75B2E2" wp14:editId="35FE590C">
+          <wp:inline distT="0" distB="0" distL="0" distR="0" wp14:anchorId="1FAB2A97" wp14:editId="604AA937">
             <wp:extent cx="5943600" cy="2168525"/>
             <wp:effectExtent l="0" t="0" r="0" b="3175"/>
-            <wp:docPr id="3" name="Picture 3"/>
+            <wp:docPr id="16" name="Picture 16"/>
             <wp:cNvGraphicFramePr>
               <a:graphicFrameLocks xmlns:a="http://schemas.openxmlformats.org/drawingml/2006/main" noChangeAspect="1"/>
             </wp:cNvGraphicFramePr>
@@ -1180,10 +1176,10 @@
           <w:noProof/>
         </w:rPr>
         <w:drawing>
-          <wp:inline distT="0" distB="0" distL="0" distR="0" wp14:anchorId="4E79C03A" wp14:editId="6730509C">
-            <wp:extent cx="5943600" cy="3256280"/>
-            <wp:effectExtent l="0" t="0" r="0" b="1270"/>
-            <wp:docPr id="11" name="Picture 11" descr="Graphical user interface, table&#10;&#10;Description automatically generated"/>
+          <wp:inline distT="0" distB="0" distL="0" distR="0" wp14:anchorId="40BDE4D9" wp14:editId="0A731EA9">
+            <wp:extent cx="5943600" cy="3243580"/>
+            <wp:effectExtent l="0" t="0" r="0" b="0"/>
+            <wp:docPr id="17" name="Picture 17"/>
             <wp:cNvGraphicFramePr>
               <a:graphicFrameLocks xmlns:a="http://schemas.openxmlformats.org/drawingml/2006/main" noChangeAspect="1"/>
             </wp:cNvGraphicFramePr>
@@ -1191,7 +1187,7 @@
               <a:graphicData uri="http://schemas.openxmlformats.org/drawingml/2006/picture">
                 <pic:pic xmlns:pic="http://schemas.openxmlformats.org/drawingml/2006/picture">
                   <pic:nvPicPr>
-                    <pic:cNvPr id="11" name="Picture 11" descr="Graphical user interface, table&#10;&#10;Description automatically generated"/>
+                    <pic:cNvPr id="1" name=""/>
                     <pic:cNvPicPr/>
                   </pic:nvPicPr>
                   <pic:blipFill>
@@ -1203,7 +1199,7 @@
                   <pic:spPr>
                     <a:xfrm>
                       <a:off x="0" y="0"/>
-                      <a:ext cx="5943600" cy="3256280"/>
+                      <a:ext cx="5943600" cy="3243580"/>
                     </a:xfrm>
                     <a:prstGeom prst="rect">
                       <a:avLst/>
@@ -1220,17 +1216,17 @@
       <w:pPr>
         <w:spacing w:before="240"/>
       </w:pPr>
+    </w:p>
+    <w:p>
+      <w:pPr>
+        <w:spacing w:before="240"/>
+      </w:pPr>
       <w:r>
         <w:lastRenderedPageBreak/>
-        <w:t>Notice that the Label Type and Precursor m/z columns are blank – this is not a problem as Skyline can infer these values.</w:t>
-      </w:r>
-    </w:p>
-    <w:p>
-      <w:pPr>
-        <w:spacing w:before="240"/>
-      </w:pPr>
-      <w:r>
-        <w:t xml:space="preserve">Also notice that the first two entries are a heavy/light labeled pair based on having the same name and formulas that differ only in isotopic labeling (four of the hydrogens are replaced by Deuterium in the second formula). Skyline will recognize these as heavy/light labeled pairs. </w:t>
+        <w:t>N</w:t>
+      </w:r>
+      <w:r>
+        <w:t xml:space="preserve">otice that the first two entries are a heavy/light labeled pair based on having the same name and formulas that differ only in isotopic labeling (four of the hydrogens are replaced by Deuterium in the second formula). Skyline will recognize these as heavy/light labeled pairs. </w:t>
       </w:r>
     </w:p>
     <w:p>
@@ -1311,7 +1307,7 @@
         <w:rPr>
           <w:b/>
         </w:rPr>
-        <w:t>Molecules</w:t>
+        <w:t>Precursors</w:t>
       </w:r>
       <w:r>
         <w:t>.</w:t>
@@ -1340,10 +1336,10 @@
           <w:noProof/>
         </w:rPr>
         <w:drawing>
-          <wp:inline distT="0" distB="0" distL="0" distR="0" wp14:anchorId="494CC33A" wp14:editId="644B5753">
+          <wp:inline distT="0" distB="0" distL="0" distR="0" wp14:anchorId="5D365A19" wp14:editId="6B8935E5">
             <wp:extent cx="5943600" cy="4077970"/>
             <wp:effectExtent l="0" t="0" r="0" b="0"/>
-            <wp:docPr id="21" name="Picture 21"/>
+            <wp:docPr id="19" name="Picture 19"/>
             <wp:cNvGraphicFramePr>
               <a:graphicFrameLocks xmlns:a="http://schemas.openxmlformats.org/drawingml/2006/main" noChangeAspect="1"/>
             </wp:cNvGraphicFramePr>
@@ -1440,46 +1436,105 @@
     </w:p>
     <w:p>
       <w:pPr>
+        <w:keepNext/>
+        <w:keepLines/>
+        <w:spacing w:before="480" w:after="0"/>
+        <w:outlineLvl w:val="0"/>
+        <w:rPr>
+          <w:rFonts w:ascii="Cambria" w:eastAsia="Calibri" w:hAnsi="Cambria"/>
+          <w:b/>
+          <w:bCs/>
+          <w:color w:val="365F91"/>
+          <w:sz w:val="28"/>
+          <w:szCs w:val="28"/>
+        </w:rPr>
+      </w:pPr>
+      <w:r>
+        <w:rPr>
+          <w:rFonts w:ascii="Cambria" w:eastAsia="Calibri" w:hAnsi="Cambria"/>
+          <w:b/>
+          <w:bCs/>
+          <w:color w:val="365F91"/>
+          <w:sz w:val="28"/>
+          <w:szCs w:val="28"/>
+        </w:rPr>
+        <w:t>A</w:t>
+      </w:r>
+      <w:r>
+        <w:rPr>
+          <w:rFonts w:ascii="Cambria" w:eastAsia="Calibri" w:hAnsi="Cambria"/>
+          <w:b/>
+          <w:bCs/>
+          <w:color w:val="365F91"/>
+          <w:sz w:val="28"/>
+          <w:szCs w:val="28"/>
+        </w:rPr>
+        <w:t>dding Isotopic Peaks</w:t>
+      </w:r>
+    </w:p>
+    <w:p>
+      <w:pPr>
         <w:spacing w:after="160" w:line="256" w:lineRule="auto"/>
       </w:pPr>
       <w:r>
-        <w:t>W</w:t>
-      </w:r>
-      <w:r>
-        <w:t>e haven’t made any settings changes yet,</w:t>
+        <w:t xml:space="preserve">When Skyline reads a small molecule transition list it adds only the precursors and fragments explicitly included in the transition list. Each item added to the document is created with </w:t>
+      </w:r>
+      <w:r>
+        <w:rPr>
+          <w:b/>
+        </w:rPr>
+        <w:t>Auto-select</w:t>
+      </w:r>
+      <w:r>
+        <w:t xml:space="preserve"> turned off </w:t>
+      </w:r>
+      <w:r>
+        <w:lastRenderedPageBreak/>
+        <w:t xml:space="preserve">so that any settings changes do not cause any surprise changes to the number of molecules, precursors or transitions in the document. </w:t>
+      </w:r>
+    </w:p>
+    <w:p>
+      <w:r>
+        <w:t xml:space="preserve">In this tutorial, though, we </w:t>
+      </w:r>
+      <w:r>
+        <w:rPr>
+          <w:i/>
+        </w:rPr>
+        <w:t>do</w:t>
+      </w:r>
+      <w:r>
+        <w:t xml:space="preserve"> want settings changes to cause transitions to be added to the document</w:t>
+      </w:r>
+      <w:r>
+        <w:t xml:space="preserve"> –</w:t>
+      </w:r>
+      <w:r>
+        <w:t xml:space="preserve"> specifically</w:t>
+      </w:r>
+      <w:r>
+        <w:t xml:space="preserve"> we want Skyline to add</w:t>
+      </w:r>
+      <w:r>
+        <w:t xml:space="preserve"> the M+1 precursor isotopes</w:t>
+      </w:r>
+      <w:r>
+        <w:t xml:space="preserve">. </w:t>
       </w:r>
       <w:r>
         <w:t xml:space="preserve"> </w:t>
       </w:r>
       <w:r>
-        <w:t>though, so</w:t>
-      </w:r>
-      <w:r>
-        <w:t xml:space="preserve"> </w:t>
-      </w:r>
-      <w:r>
-        <w:t>the lower right corner of the</w:t>
-      </w:r>
-      <w:r>
-        <w:t xml:space="preserve"> Skyline window </w:t>
-      </w:r>
-      <w:r>
-        <w:t>should still show</w:t>
-      </w:r>
-      <w:r>
-        <w:t xml:space="preserve"> 7 transitions</w:t>
-      </w:r>
-      <w:r>
-        <w:t xml:space="preserve"> total</w:t>
-      </w:r>
-      <w:r>
-        <w:t xml:space="preserve">. </w:t>
-      </w:r>
-    </w:p>
-    <w:p>
-      <w:r>
-        <w:lastRenderedPageBreak/>
-        <w:t>Next, you will review the</w:t>
+        <w:t>So</w:t>
+      </w:r>
+      <w:r>
+        <w:t>.</w:t>
+      </w:r>
+      <w:r>
+        <w:t xml:space="preserve"> now</w:t>
+      </w:r>
+      <w:r>
+        <w:t xml:space="preserve"> you will review the</w:t>
       </w:r>
       <w:r>
         <w:t xml:space="preserve"> </w:t>
@@ -1581,7 +1636,10 @@
         <w:t>Ion types</w:t>
       </w:r>
       <w:r>
-        <w:t xml:space="preserve"> field, enter “f, p”</w:t>
+        <w:t xml:space="preserve"> field, enter “p</w:t>
+      </w:r>
+      <w:r>
+        <w:t>”</w:t>
       </w:r>
       <w:r>
         <w:t>.</w:t>
@@ -1614,10 +1672,10 @@
           <w:noProof/>
         </w:rPr>
         <w:drawing>
-          <wp:inline distT="0" distB="0" distL="0" distR="0" wp14:anchorId="15BA5770" wp14:editId="28B91A63">
-            <wp:extent cx="3781425" cy="5734050"/>
-            <wp:effectExtent l="0" t="0" r="9525" b="0"/>
-            <wp:docPr id="24" name="Picture 24"/>
+          <wp:inline distT="0" distB="0" distL="0" distR="0" wp14:anchorId="27C9E8AD" wp14:editId="07EFEF38">
+            <wp:extent cx="3780952" cy="5733333"/>
+            <wp:effectExtent l="0" t="0" r="0" b="1270"/>
+            <wp:docPr id="18" name="Picture 18"/>
             <wp:cNvGraphicFramePr>
               <a:graphicFrameLocks xmlns:a="http://schemas.openxmlformats.org/drawingml/2006/main" noChangeAspect="1"/>
             </wp:cNvGraphicFramePr>
@@ -1637,7 +1695,7 @@
                   <pic:spPr>
                     <a:xfrm>
                       <a:off x="0" y="0"/>
-                      <a:ext cx="3781425" cy="5734050"/>
+                      <a:ext cx="3780952" cy="5733333"/>
                     </a:xfrm>
                     <a:prstGeom prst="rect">
                       <a:avLst/>
@@ -1669,13 +1727,14 @@
               <w:spacing w:after="0"/>
             </w:pPr>
             <w:r>
+              <w:lastRenderedPageBreak/>
               <w:t>N</w:t>
             </w:r>
             <w:r>
               <w:t>OTE</w:t>
             </w:r>
             <w:r>
-              <w:t xml:space="preserve">:  The “f,p” setting in </w:t>
+              <w:t xml:space="preserve">:  The “p” setting in </w:t>
             </w:r>
             <w:r>
               <w:rPr>
@@ -1701,7 +1760,16 @@
               <w:t xml:space="preserve">in </w:t>
             </w:r>
             <w:r>
-              <w:t xml:space="preserve">both </w:t>
+              <w:rPr>
+                <w:b/>
+              </w:rPr>
+              <w:t>p</w:t>
+            </w:r>
+            <w:r>
+              <w:t xml:space="preserve">recursor ion transitions. This Skyline document contains only precursor transitions, </w:t>
+            </w:r>
+            <w:r>
+              <w:t xml:space="preserve">but if there were also </w:t>
             </w:r>
             <w:r>
               <w:rPr>
@@ -1710,24 +1778,25 @@
               <w:t>f</w:t>
             </w:r>
             <w:r>
-              <w:t xml:space="preserve">ragment and </w:t>
+              <w:t>ragment transitions in the input transition list</w:t>
+            </w:r>
+            <w:r>
+              <w:t xml:space="preserve"> </w:t>
+            </w:r>
+            <w:r>
+              <w:t>we would set this to “</w:t>
             </w:r>
             <w:r>
               <w:rPr>
                 <w:b/>
               </w:rPr>
-              <w:t>p</w:t>
+              <w:t>f, p</w:t>
             </w:r>
             <w:r>
-              <w:t>recursor ion transitions. This Skyline document contains only precursor transitions, but the “</w:t>
+              <w:t>”</w:t>
             </w:r>
-            <w:bookmarkStart w:id="1" w:name="_GoBack"/>
             <w:r>
-              <w:t>f</w:t>
-            </w:r>
-            <w:bookmarkEnd w:id="1"/>
-            <w:r>
-              <w:t>” is harmless.</w:t>
+              <w:t>.</w:t>
             </w:r>
           </w:p>
         </w:tc>
@@ -1743,7 +1812,6 @@
         <w:spacing w:before="240"/>
       </w:pPr>
       <w:r>
-        <w:lastRenderedPageBreak/>
         <w:t xml:space="preserve">Click to the </w:t>
       </w:r>
       <w:r>
@@ -2053,6 +2121,7 @@
         <w:keepNext/>
       </w:pPr>
       <w:r>
+        <w:lastRenderedPageBreak/>
         <w:t xml:space="preserve">The </w:t>
       </w:r>
       <w:r>
@@ -2163,8 +2232,95 @@
         <w:pStyle w:val="Heading1"/>
       </w:pPr>
       <w:r>
+        <w:t>Auto-select Transitions</w:t>
+      </w:r>
+    </w:p>
+    <w:p>
+      <w:pPr>
+        <w:spacing w:after="160" w:line="256" w:lineRule="auto"/>
+      </w:pPr>
+      <w:r>
+        <w:t xml:space="preserve">The </w:t>
+      </w:r>
+      <w:r>
+        <w:rPr>
+          <w:b/>
+        </w:rPr>
+        <w:t>Isotope peaks included</w:t>
+      </w:r>
+      <w:r>
+        <w:t xml:space="preserve"> and </w:t>
+      </w:r>
+      <w:r>
+        <w:rPr>
+          <w:b/>
+        </w:rPr>
+        <w:t>Peaks</w:t>
+      </w:r>
+      <w:r>
+        <w:t xml:space="preserve"> fields tell Skyline to use the chemical formulas provided in the input transition list to add a</w:t>
+      </w:r>
+      <w:r>
+        <w:t xml:space="preserve"> precursor transition representing the</w:t>
+      </w:r>
+      <w:r>
+        <w:t xml:space="preserve"> M+1 isotope peak in addition to the monoisotopic peak.</w:t>
+      </w:r>
+      <w:r>
+        <w:t xml:space="preserve"> </w:t>
+      </w:r>
+      <w:r>
+        <w:t xml:space="preserve">But </w:t>
+      </w:r>
+      <w:bookmarkStart w:id="1" w:name="_GoBack"/>
+      <w:bookmarkEnd w:id="1"/>
+      <w:r>
+        <w:t xml:space="preserve">Skyline </w:t>
+      </w:r>
+      <w:r>
+        <w:t xml:space="preserve">still </w:t>
+      </w:r>
+      <w:r>
+        <w:t>hasn’t done that yet – why?</w:t>
+      </w:r>
+    </w:p>
+    <w:p>
+      <w:pPr>
+        <w:spacing w:after="160" w:line="256" w:lineRule="auto"/>
+      </w:pPr>
+      <w:r>
         <w:lastRenderedPageBreak/>
-        <w:t>Auto-select Transitions</w:t>
+        <w:t>As mentioned earlier, w</w:t>
+      </w:r>
+      <w:r>
+        <w:t>hen Skyline reads a small molecule transition list it adds only the precursors and fragments explicitly included in the transition list</w:t>
+      </w:r>
+      <w:r>
+        <w:t>, and each is</w:t>
+      </w:r>
+      <w:r>
+        <w:t xml:space="preserve"> added to the document</w:t>
+      </w:r>
+      <w:r>
+        <w:t xml:space="preserve"> </w:t>
+      </w:r>
+      <w:r>
+        <w:t xml:space="preserve">with </w:t>
+      </w:r>
+      <w:r>
+        <w:rPr>
+          <w:b/>
+        </w:rPr>
+        <w:t>Auto-select</w:t>
+      </w:r>
+      <w:r>
+        <w:t xml:space="preserve"> turned </w:t>
+      </w:r>
+      <w:r>
+        <w:t>off.</w:t>
+      </w:r>
+      <w:r>
+        <w:t xml:space="preserve"> </w:t>
       </w:r>
     </w:p>
     <w:p>
@@ -2172,104 +2328,16 @@
         <w:spacing w:after="160" w:line="256" w:lineRule="auto"/>
       </w:pPr>
       <w:r>
-        <w:t xml:space="preserve">The </w:t>
-      </w:r>
-      <w:r>
-        <w:rPr>
-          <w:b/>
-        </w:rPr>
-        <w:t>Isotope peaks included</w:t>
-      </w:r>
-      <w:r>
-        <w:t xml:space="preserve"> and </w:t>
-      </w:r>
-      <w:r>
-        <w:rPr>
-          <w:b/>
-        </w:rPr>
-        <w:t>Peaks</w:t>
-      </w:r>
-      <w:r>
-        <w:t xml:space="preserve"> fields tell Skyline to use the chemical formulas provided in the input transition list to add a</w:t>
-      </w:r>
-      <w:r>
-        <w:t xml:space="preserve"> precursor transition representing the</w:t>
-      </w:r>
-      <w:r>
-        <w:t xml:space="preserve"> M+1 isotope peak in addition to the monoisotopic peak.</w:t>
-      </w:r>
-      <w:r>
-        <w:t xml:space="preserve"> </w:t>
-      </w:r>
-      <w:r>
-        <w:t>But Skyline hasn’t done that yet – why?</w:t>
-      </w:r>
-    </w:p>
-    <w:p>
-      <w:pPr>
-        <w:spacing w:after="160" w:line="256" w:lineRule="auto"/>
-      </w:pPr>
-      <w:r>
-        <w:t>When Skyline reads a small molecule tr</w:t>
-      </w:r>
-      <w:r>
-        <w:t xml:space="preserve">ansition list it adds </w:t>
-      </w:r>
-      <w:r>
-        <w:t>only the precursors and fragments explicitly included in the transition list</w:t>
-      </w:r>
-      <w:r>
-        <w:t>.</w:t>
-      </w:r>
-      <w:r>
-        <w:t xml:space="preserve"> </w:t>
-      </w:r>
-      <w:r>
-        <w:t>E</w:t>
-      </w:r>
-      <w:r>
-        <w:t xml:space="preserve">ach </w:t>
-      </w:r>
-      <w:r>
-        <w:t>is created with</w:t>
-      </w:r>
-      <w:r>
-        <w:t xml:space="preserve"> </w:t>
-      </w:r>
-      <w:r>
-        <w:rPr>
-          <w:b/>
-        </w:rPr>
-        <w:t>Auto-select</w:t>
-      </w:r>
-      <w:r>
-        <w:t xml:space="preserve"> turned off so that any settings changes do not cause any</w:t>
-      </w:r>
-      <w:r>
-        <w:t xml:space="preserve"> surprise</w:t>
-      </w:r>
-      <w:r>
-        <w:t xml:space="preserve"> change</w:t>
-      </w:r>
-      <w:r>
-        <w:t>s</w:t>
-      </w:r>
-      <w:r>
-        <w:t xml:space="preserve"> to the number of molecules, precursors or transitions in the document. </w:t>
-      </w:r>
-    </w:p>
-    <w:p>
-      <w:pPr>
-        <w:spacing w:after="160" w:line="256" w:lineRule="auto"/>
-      </w:pPr>
-      <w:r>
-        <w:t xml:space="preserve">In this tutorial, though, we </w:t>
-      </w:r>
-      <w:r>
-        <w:t>do</w:t>
-      </w:r>
-      <w:r>
-        <w:t xml:space="preserve"> want settings changes to cause transitions to be added to the document, so we want to turn on </w:t>
+        <w:t>S</w:t>
+      </w:r>
+      <w:r>
+        <w:t xml:space="preserve">o we </w:t>
+      </w:r>
+      <w:r>
+        <w:t xml:space="preserve">now </w:t>
+      </w:r>
+      <w:r>
+        <w:t xml:space="preserve">want to turn on </w:t>
       </w:r>
       <w:r>
         <w:rPr>
@@ -2373,7 +2441,6 @@
         <w:spacing w:after="160" w:line="256" w:lineRule="auto"/>
       </w:pPr>
       <w:r>
-        <w:lastRenderedPageBreak/>
         <w:t xml:space="preserve">Check the </w:t>
       </w:r>
       <w:r>
@@ -2442,6 +2509,7 @@
         <w:pStyle w:val="Heading1"/>
       </w:pPr>
       <w:r>
+        <w:lastRenderedPageBreak/>
         <w:t>Surrogate Standards</w:t>
       </w:r>
     </w:p>
@@ -2627,7 +2695,6 @@
         <w:spacing w:after="160" w:line="256" w:lineRule="auto"/>
       </w:pPr>
       <w:r>
-        <w:lastRenderedPageBreak/>
         <w:t>Save this document as “SM_HiRes_v1.sky”</w:t>
       </w:r>
       <w:r>
@@ -2804,6 +2871,7 @@
         <w:rPr>
           <w:bCs/>
         </w:rPr>
+        <w:lastRenderedPageBreak/>
         <w:t xml:space="preserve">Select all </w:t>
       </w:r>
       <w:r>
@@ -4564,7 +4632,7 @@
       <w:rPr>
         <w:noProof/>
       </w:rPr>
-      <w:t>7</w:t>
+      <w:t>10</w:t>
     </w:r>
     <w:r>
       <w:fldChar w:fldCharType="end"/>
@@ -11392,7 +11460,7 @@
   <w:style w:type="paragraph" w:default="1" w:styleId="Normal">
     <w:name w:val="Normal"/>
     <w:qFormat/>
-    <w:rsid w:val="001F2965"/>
+    <w:rsid w:val="0027042B"/>
     <w:pPr>
       <w:spacing w:after="200" w:line="276" w:lineRule="auto"/>
     </w:pPr>
@@ -12092,7 +12160,7 @@
 </file>
 
 <file path=customXml/itemProps1.xml><?xml version="1.0" encoding="utf-8"?>
-<ds:datastoreItem xmlns:ds="http://schemas.openxmlformats.org/officeDocument/2006/customXml" ds:itemID="{EBBC6467-444D-41F9-AF09-5FD05E27573D}">
+<ds:datastoreItem xmlns:ds="http://schemas.openxmlformats.org/officeDocument/2006/customXml" ds:itemID="{F7F423D4-EEBC-4FF7-A3B6-AA4F990111DD}">
   <ds:schemaRefs>
     <ds:schemaRef ds:uri="http://schemas.openxmlformats.org/officeDocument/2006/bibliography"/>
   </ds:schemaRefs>

</xml_diff>

<commit_message>
Update the Hi-Res Metabolomics tutorial for the revised UI that offers to use the Transition settings to create M+1 transitions
</commit_message>
<xml_diff>
--- a/pwiz_tools/Skyline/Documentation/Tutorials/Skyline Hi-Res Metabolomics.docx
+++ b/pwiz_tools/Skyline/Documentation/Tutorials/Skyline Hi-Res Metabolomics.docx
@@ -2066,13 +2066,33 @@
         <w:spacing w:before="240"/>
       </w:pPr>
       <w:r>
-        <w:t>Skyline notices that your settings allow for calculating additional</w:t>
-      </w:r>
-      <w:r>
-        <w:t xml:space="preserve"> precuros</w:t>
-      </w:r>
-      <w:r>
-        <w:t xml:space="preserve"> targets and offers you a choice:</w:t>
+        <w:t>Skyline notices that your</w:t>
+      </w:r>
+      <w:r>
+        <w:t xml:space="preserve"> document’s</w:t>
+      </w:r>
+      <w:bookmarkStart w:id="1" w:name="_GoBack"/>
+      <w:bookmarkEnd w:id="1"/>
+      <w:r>
+        <w:t xml:space="preserve"> </w:t>
+      </w:r>
+      <w:r>
+        <w:t xml:space="preserve">Transition </w:t>
+      </w:r>
+      <w:r>
+        <w:t xml:space="preserve">settings allow for calculating </w:t>
+      </w:r>
+      <w:r>
+        <w:t xml:space="preserve">transitions in addition to those explicitly </w:t>
+      </w:r>
+      <w:r>
+        <w:t>includ</w:t>
+      </w:r>
+      <w:r>
+        <w:t>ed in the input transition list,</w:t>
+      </w:r>
+      <w:r>
+        <w:t xml:space="preserve"> and offers you a choice:</w:t>
       </w:r>
     </w:p>
     <w:p>
@@ -2084,10 +2104,10 @@
           <w:noProof/>
         </w:rPr>
         <w:drawing>
-          <wp:inline distT="0" distB="0" distL="0" distR="0" wp14:anchorId="0A710DE7" wp14:editId="2E2F191E">
+          <wp:inline distT="0" distB="0" distL="0" distR="0" wp14:anchorId="6E83FEE5" wp14:editId="58D68A94">
             <wp:extent cx="3810000" cy="2495550"/>
             <wp:effectExtent l="0" t="0" r="0" b="0"/>
-            <wp:docPr id="3" name="Picture 3"/>
+            <wp:docPr id="5" name="Picture 5"/>
             <wp:cNvGraphicFramePr>
               <a:graphicFrameLocks xmlns:a="http://schemas.openxmlformats.org/drawingml/2006/main" noChangeAspect="1"/>
             </wp:cNvGraphicFramePr>
@@ -2134,7 +2154,13 @@
         <w:t xml:space="preserve"> transitions are the M+1 isotopes of the target</w:t>
       </w:r>
       <w:r>
-        <w:t>s in the input transition list that Skyline can generate based on the document settings.</w:t>
+        <w:t>s in the input transition list that Skyline can generate based on the document</w:t>
+      </w:r>
+      <w:r>
+        <w:t>’s Transition</w:t>
+      </w:r>
+      <w:r>
+        <w:t xml:space="preserve"> settings.</w:t>
       </w:r>
     </w:p>
     <w:p>
@@ -2188,7 +2214,19 @@
         <w:rPr>
           <w:b/>
         </w:rPr>
-        <w:t>Refine Advanced…</w:t>
+        <w:t>Refine</w:t>
+      </w:r>
+      <w:r>
+        <w:rPr>
+          <w:b/>
+        </w:rPr>
+        <w:t xml:space="preserve"> &gt;</w:t>
+      </w:r>
+      <w:r>
+        <w:rPr>
+          <w:b/>
+        </w:rPr>
+        <w:t xml:space="preserve"> Advanced</w:t>
       </w:r>
       <w:r>
         <w:t>” menu item.</w:t>
@@ -2196,8 +2234,6 @@
       <w:r>
         <w:t>)</w:t>
       </w:r>
-      <w:bookmarkStart w:id="1" w:name="_GoBack"/>
-      <w:bookmarkEnd w:id="1"/>
     </w:p>
     <w:p>
       <w:pPr>
@@ -4505,7 +4541,7 @@
       <w:rPr>
         <w:noProof/>
       </w:rPr>
-      <w:t>10</w:t>
+      <w:t>12</w:t>
     </w:r>
     <w:r>
       <w:fldChar w:fldCharType="end"/>
@@ -12033,7 +12069,7 @@
 </file>
 
 <file path=customXml/itemProps1.xml><?xml version="1.0" encoding="utf-8"?>
-<ds:datastoreItem xmlns:ds="http://schemas.openxmlformats.org/officeDocument/2006/customXml" ds:itemID="{4F53DCBC-6100-4660-A689-E4DCB417FE0E}">
+<ds:datastoreItem xmlns:ds="http://schemas.openxmlformats.org/officeDocument/2006/customXml" ds:itemID="{477C6092-5DD3-45B5-B9D4-174C44F3A79D}">
   <ds:schemaRefs>
     <ds:schemaRef ds:uri="http://schemas.openxmlformats.org/officeDocument/2006/bibliography"/>
   </ds:schemaRefs>

</xml_diff>

<commit_message>
Skyline (23.1): Update small molecule tutorials to remove the word "peptide" and update screenshots
</commit_message>
<xml_diff>
--- a/pwiz_tools/Skyline/Documentation/Tutorials/Skyline Hi-Res Metabolomics.docx
+++ b/pwiz_tools/Skyline/Documentation/Tutorials/Skyline Hi-Res Metabolomics.docx
@@ -1,6 +1,6 @@
 
 <file path=word/document.xml><?xml version="1.0" encoding="utf-8"?>
-<w:document xmlns:wpc="http://schemas.microsoft.com/office/word/2010/wordprocessingCanvas" xmlns:cx="http://schemas.microsoft.com/office/drawing/2014/chartex" xmlns:mc="http://schemas.openxmlformats.org/markup-compatibility/2006" xmlns:o="urn:schemas-microsoft-com:office:office" xmlns:r="http://schemas.openxmlformats.org/officeDocument/2006/relationships" xmlns:m="http://schemas.openxmlformats.org/officeDocument/2006/math" xmlns:v="urn:schemas-microsoft-com:vml" xmlns:wp14="http://schemas.microsoft.com/office/word/2010/wordprocessingDrawing" xmlns:wp="http://schemas.openxmlformats.org/drawingml/2006/wordprocessingDrawing" xmlns:w10="urn:schemas-microsoft-com:office:word" xmlns:w="http://schemas.openxmlformats.org/wordprocessingml/2006/main" xmlns:w14="http://schemas.microsoft.com/office/word/2010/wordml" xmlns:w15="http://schemas.microsoft.com/office/word/2012/wordml" xmlns:w16se="http://schemas.microsoft.com/office/word/2015/wordml/symex" xmlns:wpg="http://schemas.microsoft.com/office/word/2010/wordprocessingGroup" xmlns:wpi="http://schemas.microsoft.com/office/word/2010/wordprocessingInk" xmlns:wne="http://schemas.microsoft.com/office/word/2006/wordml" xmlns:wps="http://schemas.microsoft.com/office/word/2010/wordprocessingShape" mc:Ignorable="w14 w15 w16se wp14">
+<w:document xmlns:wpc="http://schemas.microsoft.com/office/word/2010/wordprocessingCanvas" xmlns:cx="http://schemas.microsoft.com/office/drawing/2014/chartex" xmlns:cx1="http://schemas.microsoft.com/office/drawing/2015/9/8/chartex" xmlns:cx2="http://schemas.microsoft.com/office/drawing/2015/10/21/chartex" xmlns:cx3="http://schemas.microsoft.com/office/drawing/2016/5/9/chartex" xmlns:cx4="http://schemas.microsoft.com/office/drawing/2016/5/10/chartex" xmlns:cx5="http://schemas.microsoft.com/office/drawing/2016/5/11/chartex" xmlns:cx6="http://schemas.microsoft.com/office/drawing/2016/5/12/chartex" xmlns:cx7="http://schemas.microsoft.com/office/drawing/2016/5/13/chartex" xmlns:cx8="http://schemas.microsoft.com/office/drawing/2016/5/14/chartex" xmlns:mc="http://schemas.openxmlformats.org/markup-compatibility/2006" xmlns:aink="http://schemas.microsoft.com/office/drawing/2016/ink" xmlns:am3d="http://schemas.microsoft.com/office/drawing/2017/model3d" xmlns:o="urn:schemas-microsoft-com:office:office" xmlns:oel="http://schemas.microsoft.com/office/2019/extlst" xmlns:r="http://schemas.openxmlformats.org/officeDocument/2006/relationships" xmlns:m="http://schemas.openxmlformats.org/officeDocument/2006/math" xmlns:v="urn:schemas-microsoft-com:vml" xmlns:wp14="http://schemas.microsoft.com/office/word/2010/wordprocessingDrawing" xmlns:wp="http://schemas.openxmlformats.org/drawingml/2006/wordprocessingDrawing" xmlns:w10="urn:schemas-microsoft-com:office:word" xmlns:w="http://schemas.openxmlformats.org/wordprocessingml/2006/main" xmlns:w14="http://schemas.microsoft.com/office/word/2010/wordml" xmlns:w15="http://schemas.microsoft.com/office/word/2012/wordml" xmlns:w16cex="http://schemas.microsoft.com/office/word/2018/wordml/cex" xmlns:w16cid="http://schemas.microsoft.com/office/word/2016/wordml/cid" xmlns:w16="http://schemas.microsoft.com/office/word/2018/wordml" xmlns:w16sdtdh="http://schemas.microsoft.com/office/word/2020/wordml/sdtdatahash" xmlns:w16se="http://schemas.microsoft.com/office/word/2015/wordml/symex" xmlns:wpg="http://schemas.microsoft.com/office/word/2010/wordprocessingGroup" xmlns:wpi="http://schemas.microsoft.com/office/word/2010/wordprocessingInk" xmlns:wne="http://schemas.microsoft.com/office/word/2006/wordml" xmlns:wps="http://schemas.microsoft.com/office/word/2010/wordprocessingShape" mc:Ignorable="w14 w15 w16se w16cid w16 w16cex w16sdtdh wp14">
   <w:body>
     <w:p>
       <w:pPr>
@@ -2097,7 +2097,6 @@
       <w:pPr>
         <w:spacing w:before="240"/>
       </w:pPr>
-      <w:bookmarkStart w:id="1" w:name="_GoBack"/>
       <w:r>
         <w:rPr>
           <w:noProof/>
@@ -2234,7 +2233,6 @@
         <w:t>)</w:t>
       </w:r>
     </w:p>
-    <w:bookmarkEnd w:id="1"/>
     <w:p>
       <w:pPr>
         <w:spacing w:before="240"/>
@@ -3177,7 +3175,13 @@
         <w:rPr>
           <w:b/>
         </w:rPr>
-        <w:t>Peptide Quantification</w:t>
+        <w:t>Molecule</w:t>
+      </w:r>
+      <w:r>
+        <w:rPr>
+          <w:b/>
+        </w:rPr>
+        <w:t xml:space="preserve"> Quantification</w:t>
       </w:r>
       <w:r>
         <w:t>.</w:t>
@@ -3230,10 +3234,10 @@
           <w:noProof/>
         </w:rPr>
         <w:drawing>
-          <wp:inline distT="0" distB="0" distL="0" distR="0" wp14:anchorId="1BAFABAF" wp14:editId="3AF7B4E8">
+          <wp:inline distT="0" distB="0" distL="0" distR="0" wp14:anchorId="72F0948A" wp14:editId="16D4FDFF">
             <wp:extent cx="5943600" cy="4077970"/>
             <wp:effectExtent l="0" t="0" r="0" b="0"/>
-            <wp:docPr id="32" name="Picture 32"/>
+            <wp:docPr id="1687763112" name="Picture 1" descr="A screenshot of a computer&#10;&#10;Description automatically generated"/>
             <wp:cNvGraphicFramePr>
               <a:graphicFrameLocks xmlns:a="http://schemas.openxmlformats.org/drawingml/2006/main" noChangeAspect="1"/>
             </wp:cNvGraphicFramePr>
@@ -3241,7 +3245,7 @@
               <a:graphicData uri="http://schemas.openxmlformats.org/drawingml/2006/picture">
                 <pic:pic xmlns:pic="http://schemas.openxmlformats.org/drawingml/2006/picture">
                   <pic:nvPicPr>
-                    <pic:cNvPr id="1" name=""/>
+                    <pic:cNvPr id="1687763112" name="Picture 1" descr="A screenshot of a computer&#10;&#10;Description automatically generated"/>
                     <pic:cNvPicPr/>
                   </pic:nvPicPr>
                   <pic:blipFill>
@@ -4021,7 +4025,13 @@
         <w:rPr>
           <w:b/>
         </w:rPr>
-        <w:t>Peptide Quantification</w:t>
+        <w:t>Molecule</w:t>
+      </w:r>
+      <w:r>
+        <w:rPr>
+          <w:b/>
+        </w:rPr>
+        <w:t xml:space="preserve"> Quantification</w:t>
       </w:r>
       <w:r>
         <w:t>.</w:t>
@@ -4089,10 +4099,10 @@
         </w:rPr>
         <w:lastRenderedPageBreak/>
         <w:drawing>
-          <wp:inline distT="0" distB="0" distL="0" distR="0" wp14:anchorId="3539318A" wp14:editId="41366ACE">
-            <wp:extent cx="5943600" cy="1534795"/>
-            <wp:effectExtent l="0" t="0" r="0" b="8255"/>
-            <wp:docPr id="36" name="Picture 36"/>
+          <wp:inline distT="0" distB="0" distL="0" distR="0" wp14:anchorId="2B4B5590" wp14:editId="4221FE97">
+            <wp:extent cx="5943600" cy="1713865"/>
+            <wp:effectExtent l="0" t="0" r="0" b="635"/>
+            <wp:docPr id="1110486175" name="Picture 1" descr="A screenshot of a computer&#10;&#10;Description automatically generated"/>
             <wp:cNvGraphicFramePr>
               <a:graphicFrameLocks xmlns:a="http://schemas.openxmlformats.org/drawingml/2006/main" noChangeAspect="1"/>
             </wp:cNvGraphicFramePr>
@@ -4100,7 +4110,7 @@
               <a:graphicData uri="http://schemas.openxmlformats.org/drawingml/2006/picture">
                 <pic:pic xmlns:pic="http://schemas.openxmlformats.org/drawingml/2006/picture">
                   <pic:nvPicPr>
-                    <pic:cNvPr id="1" name=""/>
+                    <pic:cNvPr id="1110486175" name="Picture 1" descr="A screenshot of a computer&#10;&#10;Description automatically generated"/>
                     <pic:cNvPicPr/>
                   </pic:nvPicPr>
                   <pic:blipFill>
@@ -4112,7 +4122,7 @@
                   <pic:spPr>
                     <a:xfrm>
                       <a:off x="0" y="0"/>
-                      <a:ext cx="5943600" cy="1534795"/>
+                      <a:ext cx="5943600" cy="1713865"/>
                     </a:xfrm>
                     <a:prstGeom prst="rect">
                       <a:avLst/>
@@ -4277,6 +4287,7 @@
         <w:rPr>
           <w:noProof/>
         </w:rPr>
+        <w:lastRenderedPageBreak/>
         <w:drawing>
           <wp:inline distT="0" distB="0" distL="0" distR="0" wp14:anchorId="0B94BBA4" wp14:editId="63EF3082">
             <wp:extent cx="5562600" cy="4114800"/>
@@ -4316,7 +4327,6 @@
     </w:p>
     <w:p>
       <w:r>
-        <w:lastRenderedPageBreak/>
         <w:t>Note that the calibration curve by default has a</w:t>
       </w:r>
       <w:r>
@@ -4497,7 +4507,7 @@
 </file>
 
 <file path=word/endnotes.xml><?xml version="1.0" encoding="utf-8"?>
-<w:endnotes xmlns:wpc="http://schemas.microsoft.com/office/word/2010/wordprocessingCanvas" xmlns:cx="http://schemas.microsoft.com/office/drawing/2014/chartex" xmlns:mc="http://schemas.openxmlformats.org/markup-compatibility/2006" xmlns:o="urn:schemas-microsoft-com:office:office" xmlns:r="http://schemas.openxmlformats.org/officeDocument/2006/relationships" xmlns:m="http://schemas.openxmlformats.org/officeDocument/2006/math" xmlns:v="urn:schemas-microsoft-com:vml" xmlns:wp14="http://schemas.microsoft.com/office/word/2010/wordprocessingDrawing" xmlns:wp="http://schemas.openxmlformats.org/drawingml/2006/wordprocessingDrawing" xmlns:w10="urn:schemas-microsoft-com:office:word" xmlns:w="http://schemas.openxmlformats.org/wordprocessingml/2006/main" xmlns:w14="http://schemas.microsoft.com/office/word/2010/wordml" xmlns:w15="http://schemas.microsoft.com/office/word/2012/wordml" xmlns:w16se="http://schemas.microsoft.com/office/word/2015/wordml/symex" xmlns:wpg="http://schemas.microsoft.com/office/word/2010/wordprocessingGroup" xmlns:wpi="http://schemas.microsoft.com/office/word/2010/wordprocessingInk" xmlns:wne="http://schemas.microsoft.com/office/word/2006/wordml" xmlns:wps="http://schemas.microsoft.com/office/word/2010/wordprocessingShape" mc:Ignorable="w14 w15 w16se wp14">
+<w:endnotes xmlns:wpc="http://schemas.microsoft.com/office/word/2010/wordprocessingCanvas" xmlns:cx="http://schemas.microsoft.com/office/drawing/2014/chartex" xmlns:cx1="http://schemas.microsoft.com/office/drawing/2015/9/8/chartex" xmlns:cx2="http://schemas.microsoft.com/office/drawing/2015/10/21/chartex" xmlns:cx3="http://schemas.microsoft.com/office/drawing/2016/5/9/chartex" xmlns:cx4="http://schemas.microsoft.com/office/drawing/2016/5/10/chartex" xmlns:cx5="http://schemas.microsoft.com/office/drawing/2016/5/11/chartex" xmlns:cx6="http://schemas.microsoft.com/office/drawing/2016/5/12/chartex" xmlns:cx7="http://schemas.microsoft.com/office/drawing/2016/5/13/chartex" xmlns:cx8="http://schemas.microsoft.com/office/drawing/2016/5/14/chartex" xmlns:mc="http://schemas.openxmlformats.org/markup-compatibility/2006" xmlns:aink="http://schemas.microsoft.com/office/drawing/2016/ink" xmlns:am3d="http://schemas.microsoft.com/office/drawing/2017/model3d" xmlns:o="urn:schemas-microsoft-com:office:office" xmlns:oel="http://schemas.microsoft.com/office/2019/extlst" xmlns:r="http://schemas.openxmlformats.org/officeDocument/2006/relationships" xmlns:m="http://schemas.openxmlformats.org/officeDocument/2006/math" xmlns:v="urn:schemas-microsoft-com:vml" xmlns:wp14="http://schemas.microsoft.com/office/word/2010/wordprocessingDrawing" xmlns:wp="http://schemas.openxmlformats.org/drawingml/2006/wordprocessingDrawing" xmlns:w10="urn:schemas-microsoft-com:office:word" xmlns:w="http://schemas.openxmlformats.org/wordprocessingml/2006/main" xmlns:w14="http://schemas.microsoft.com/office/word/2010/wordml" xmlns:w15="http://schemas.microsoft.com/office/word/2012/wordml" xmlns:w16cex="http://schemas.microsoft.com/office/word/2018/wordml/cex" xmlns:w16cid="http://schemas.microsoft.com/office/word/2016/wordml/cid" xmlns:w16="http://schemas.microsoft.com/office/word/2018/wordml" xmlns:w16sdtdh="http://schemas.microsoft.com/office/word/2020/wordml/sdtdatahash" xmlns:w16se="http://schemas.microsoft.com/office/word/2015/wordml/symex" xmlns:wpg="http://schemas.microsoft.com/office/word/2010/wordprocessingGroup" xmlns:wpi="http://schemas.microsoft.com/office/word/2010/wordprocessingInk" xmlns:wne="http://schemas.microsoft.com/office/word/2006/wordml" xmlns:wps="http://schemas.microsoft.com/office/word/2010/wordprocessingShape" mc:Ignorable="w14 w15 w16se w16cid w16 w16cex w16sdtdh wp14">
   <w:endnote w:type="separator" w:id="-1">
     <w:p>
       <w:pPr>
@@ -4522,7 +4532,7 @@
 </file>
 
 <file path=word/footer1.xml><?xml version="1.0" encoding="utf-8"?>
-<w:ftr xmlns:wpc="http://schemas.microsoft.com/office/word/2010/wordprocessingCanvas" xmlns:cx="http://schemas.microsoft.com/office/drawing/2014/chartex" xmlns:mc="http://schemas.openxmlformats.org/markup-compatibility/2006" xmlns:o="urn:schemas-microsoft-com:office:office" xmlns:r="http://schemas.openxmlformats.org/officeDocument/2006/relationships" xmlns:m="http://schemas.openxmlformats.org/officeDocument/2006/math" xmlns:v="urn:schemas-microsoft-com:vml" xmlns:wp14="http://schemas.microsoft.com/office/word/2010/wordprocessingDrawing" xmlns:wp="http://schemas.openxmlformats.org/drawingml/2006/wordprocessingDrawing" xmlns:w10="urn:schemas-microsoft-com:office:word" xmlns:w="http://schemas.openxmlformats.org/wordprocessingml/2006/main" xmlns:w14="http://schemas.microsoft.com/office/word/2010/wordml" xmlns:w15="http://schemas.microsoft.com/office/word/2012/wordml" xmlns:w16se="http://schemas.microsoft.com/office/word/2015/wordml/symex" xmlns:wpg="http://schemas.microsoft.com/office/word/2010/wordprocessingGroup" xmlns:wpi="http://schemas.microsoft.com/office/word/2010/wordprocessingInk" xmlns:wne="http://schemas.microsoft.com/office/word/2006/wordml" xmlns:wps="http://schemas.microsoft.com/office/word/2010/wordprocessingShape" mc:Ignorable="w14 w15 w16se wp14">
+<w:ftr xmlns:wpc="http://schemas.microsoft.com/office/word/2010/wordprocessingCanvas" xmlns:cx="http://schemas.microsoft.com/office/drawing/2014/chartex" xmlns:cx1="http://schemas.microsoft.com/office/drawing/2015/9/8/chartex" xmlns:cx2="http://schemas.microsoft.com/office/drawing/2015/10/21/chartex" xmlns:cx3="http://schemas.microsoft.com/office/drawing/2016/5/9/chartex" xmlns:cx4="http://schemas.microsoft.com/office/drawing/2016/5/10/chartex" xmlns:cx5="http://schemas.microsoft.com/office/drawing/2016/5/11/chartex" xmlns:cx6="http://schemas.microsoft.com/office/drawing/2016/5/12/chartex" xmlns:cx7="http://schemas.microsoft.com/office/drawing/2016/5/13/chartex" xmlns:cx8="http://schemas.microsoft.com/office/drawing/2016/5/14/chartex" xmlns:mc="http://schemas.openxmlformats.org/markup-compatibility/2006" xmlns:aink="http://schemas.microsoft.com/office/drawing/2016/ink" xmlns:am3d="http://schemas.microsoft.com/office/drawing/2017/model3d" xmlns:o="urn:schemas-microsoft-com:office:office" xmlns:oel="http://schemas.microsoft.com/office/2019/extlst" xmlns:r="http://schemas.openxmlformats.org/officeDocument/2006/relationships" xmlns:m="http://schemas.openxmlformats.org/officeDocument/2006/math" xmlns:v="urn:schemas-microsoft-com:vml" xmlns:wp14="http://schemas.microsoft.com/office/word/2010/wordprocessingDrawing" xmlns:wp="http://schemas.openxmlformats.org/drawingml/2006/wordprocessingDrawing" xmlns:w10="urn:schemas-microsoft-com:office:word" xmlns:w="http://schemas.openxmlformats.org/wordprocessingml/2006/main" xmlns:w14="http://schemas.microsoft.com/office/word/2010/wordml" xmlns:w15="http://schemas.microsoft.com/office/word/2012/wordml" xmlns:w16cex="http://schemas.microsoft.com/office/word/2018/wordml/cex" xmlns:w16cid="http://schemas.microsoft.com/office/word/2016/wordml/cid" xmlns:w16="http://schemas.microsoft.com/office/word/2018/wordml" xmlns:w16sdtdh="http://schemas.microsoft.com/office/word/2020/wordml/sdtdatahash" xmlns:w16se="http://schemas.microsoft.com/office/word/2015/wordml/symex" xmlns:wpg="http://schemas.microsoft.com/office/word/2010/wordprocessingGroup" xmlns:wpi="http://schemas.microsoft.com/office/word/2010/wordprocessingInk" xmlns:wne="http://schemas.microsoft.com/office/word/2006/wordml" xmlns:wps="http://schemas.microsoft.com/office/word/2010/wordprocessingShape" mc:Ignorable="w14 w15 w16se w16cid w16 w16cex w16sdtdh wp14">
   <w:p>
     <w:pPr>
       <w:pStyle w:val="Footer"/>
@@ -4556,7 +4566,7 @@
 </file>
 
 <file path=word/footnotes.xml><?xml version="1.0" encoding="utf-8"?>
-<w:footnotes xmlns:wpc="http://schemas.microsoft.com/office/word/2010/wordprocessingCanvas" xmlns:cx="http://schemas.microsoft.com/office/drawing/2014/chartex" xmlns:mc="http://schemas.openxmlformats.org/markup-compatibility/2006" xmlns:o="urn:schemas-microsoft-com:office:office" xmlns:r="http://schemas.openxmlformats.org/officeDocument/2006/relationships" xmlns:m="http://schemas.openxmlformats.org/officeDocument/2006/math" xmlns:v="urn:schemas-microsoft-com:vml" xmlns:wp14="http://schemas.microsoft.com/office/word/2010/wordprocessingDrawing" xmlns:wp="http://schemas.openxmlformats.org/drawingml/2006/wordprocessingDrawing" xmlns:w10="urn:schemas-microsoft-com:office:word" xmlns:w="http://schemas.openxmlformats.org/wordprocessingml/2006/main" xmlns:w14="http://schemas.microsoft.com/office/word/2010/wordml" xmlns:w15="http://schemas.microsoft.com/office/word/2012/wordml" xmlns:w16se="http://schemas.microsoft.com/office/word/2015/wordml/symex" xmlns:wpg="http://schemas.microsoft.com/office/word/2010/wordprocessingGroup" xmlns:wpi="http://schemas.microsoft.com/office/word/2010/wordprocessingInk" xmlns:wne="http://schemas.microsoft.com/office/word/2006/wordml" xmlns:wps="http://schemas.microsoft.com/office/word/2010/wordprocessingShape" mc:Ignorable="w14 w15 w16se wp14">
+<w:footnotes xmlns:wpc="http://schemas.microsoft.com/office/word/2010/wordprocessingCanvas" xmlns:cx="http://schemas.microsoft.com/office/drawing/2014/chartex" xmlns:cx1="http://schemas.microsoft.com/office/drawing/2015/9/8/chartex" xmlns:cx2="http://schemas.microsoft.com/office/drawing/2015/10/21/chartex" xmlns:cx3="http://schemas.microsoft.com/office/drawing/2016/5/9/chartex" xmlns:cx4="http://schemas.microsoft.com/office/drawing/2016/5/10/chartex" xmlns:cx5="http://schemas.microsoft.com/office/drawing/2016/5/11/chartex" xmlns:cx6="http://schemas.microsoft.com/office/drawing/2016/5/12/chartex" xmlns:cx7="http://schemas.microsoft.com/office/drawing/2016/5/13/chartex" xmlns:cx8="http://schemas.microsoft.com/office/drawing/2016/5/14/chartex" xmlns:mc="http://schemas.openxmlformats.org/markup-compatibility/2006" xmlns:aink="http://schemas.microsoft.com/office/drawing/2016/ink" xmlns:am3d="http://schemas.microsoft.com/office/drawing/2017/model3d" xmlns:o="urn:schemas-microsoft-com:office:office" xmlns:oel="http://schemas.microsoft.com/office/2019/extlst" xmlns:r="http://schemas.openxmlformats.org/officeDocument/2006/relationships" xmlns:m="http://schemas.openxmlformats.org/officeDocument/2006/math" xmlns:v="urn:schemas-microsoft-com:vml" xmlns:wp14="http://schemas.microsoft.com/office/word/2010/wordprocessingDrawing" xmlns:wp="http://schemas.openxmlformats.org/drawingml/2006/wordprocessingDrawing" xmlns:w10="urn:schemas-microsoft-com:office:word" xmlns:w="http://schemas.openxmlformats.org/wordprocessingml/2006/main" xmlns:w14="http://schemas.microsoft.com/office/word/2010/wordml" xmlns:w15="http://schemas.microsoft.com/office/word/2012/wordml" xmlns:w16cex="http://schemas.microsoft.com/office/word/2018/wordml/cex" xmlns:w16cid="http://schemas.microsoft.com/office/word/2016/wordml/cid" xmlns:w16="http://schemas.microsoft.com/office/word/2018/wordml" xmlns:w16sdtdh="http://schemas.microsoft.com/office/word/2020/wordml/sdtdatahash" xmlns:w16se="http://schemas.microsoft.com/office/word/2015/wordml/symex" xmlns:wpg="http://schemas.microsoft.com/office/word/2010/wordprocessingGroup" xmlns:wpi="http://schemas.microsoft.com/office/word/2010/wordprocessingInk" xmlns:wne="http://schemas.microsoft.com/office/word/2006/wordml" xmlns:wps="http://schemas.microsoft.com/office/word/2010/wordprocessingShape" mc:Ignorable="w14 w15 w16se w16cid w16 w16cex w16sdtdh wp14">
   <w:footnote w:type="separator" w:id="-1">
     <w:p>
       <w:pPr>
@@ -4581,7 +4591,7 @@
 </file>
 
 <file path=word/numbering.xml><?xml version="1.0" encoding="utf-8"?>
-<w:numbering xmlns:wpc="http://schemas.microsoft.com/office/word/2010/wordprocessingCanvas" xmlns:cx="http://schemas.microsoft.com/office/drawing/2014/chartex" xmlns:mc="http://schemas.openxmlformats.org/markup-compatibility/2006" xmlns:o="urn:schemas-microsoft-com:office:office" xmlns:r="http://schemas.openxmlformats.org/officeDocument/2006/relationships" xmlns:m="http://schemas.openxmlformats.org/officeDocument/2006/math" xmlns:v="urn:schemas-microsoft-com:vml" xmlns:wp14="http://schemas.microsoft.com/office/word/2010/wordprocessingDrawing" xmlns:wp="http://schemas.openxmlformats.org/drawingml/2006/wordprocessingDrawing" xmlns:w10="urn:schemas-microsoft-com:office:word" xmlns:w="http://schemas.openxmlformats.org/wordprocessingml/2006/main" xmlns:w14="http://schemas.microsoft.com/office/word/2010/wordml" xmlns:w15="http://schemas.microsoft.com/office/word/2012/wordml" xmlns:w16se="http://schemas.microsoft.com/office/word/2015/wordml/symex" xmlns:wpg="http://schemas.microsoft.com/office/word/2010/wordprocessingGroup" xmlns:wpi="http://schemas.microsoft.com/office/word/2010/wordprocessingInk" xmlns:wne="http://schemas.microsoft.com/office/word/2006/wordml" xmlns:wps="http://schemas.microsoft.com/office/word/2010/wordprocessingShape" mc:Ignorable="w14 w15 w16se wp14">
+<w:numbering xmlns:wpc="http://schemas.microsoft.com/office/word/2010/wordprocessingCanvas" xmlns:cx="http://schemas.microsoft.com/office/drawing/2014/chartex" xmlns:cx1="http://schemas.microsoft.com/office/drawing/2015/9/8/chartex" xmlns:cx2="http://schemas.microsoft.com/office/drawing/2015/10/21/chartex" xmlns:cx3="http://schemas.microsoft.com/office/drawing/2016/5/9/chartex" xmlns:cx4="http://schemas.microsoft.com/office/drawing/2016/5/10/chartex" xmlns:cx5="http://schemas.microsoft.com/office/drawing/2016/5/11/chartex" xmlns:cx6="http://schemas.microsoft.com/office/drawing/2016/5/12/chartex" xmlns:cx7="http://schemas.microsoft.com/office/drawing/2016/5/13/chartex" xmlns:cx8="http://schemas.microsoft.com/office/drawing/2016/5/14/chartex" xmlns:mc="http://schemas.openxmlformats.org/markup-compatibility/2006" xmlns:aink="http://schemas.microsoft.com/office/drawing/2016/ink" xmlns:am3d="http://schemas.microsoft.com/office/drawing/2017/model3d" xmlns:o="urn:schemas-microsoft-com:office:office" xmlns:oel="http://schemas.microsoft.com/office/2019/extlst" xmlns:r="http://schemas.openxmlformats.org/officeDocument/2006/relationships" xmlns:m="http://schemas.openxmlformats.org/officeDocument/2006/math" xmlns:v="urn:schemas-microsoft-com:vml" xmlns:wp14="http://schemas.microsoft.com/office/word/2010/wordprocessingDrawing" xmlns:wp="http://schemas.openxmlformats.org/drawingml/2006/wordprocessingDrawing" xmlns:w10="urn:schemas-microsoft-com:office:word" xmlns:w="http://schemas.openxmlformats.org/wordprocessingml/2006/main" xmlns:w14="http://schemas.microsoft.com/office/word/2010/wordml" xmlns:w15="http://schemas.microsoft.com/office/word/2012/wordml" xmlns:w16cex="http://schemas.microsoft.com/office/word/2018/wordml/cex" xmlns:w16cid="http://schemas.microsoft.com/office/word/2016/wordml/cid" xmlns:w16="http://schemas.microsoft.com/office/word/2018/wordml" xmlns:w16sdtdh="http://schemas.microsoft.com/office/word/2020/wordml/sdtdatahash" xmlns:w16se="http://schemas.microsoft.com/office/word/2015/wordml/symex" xmlns:wpg="http://schemas.microsoft.com/office/word/2010/wordprocessingGroup" xmlns:wpi="http://schemas.microsoft.com/office/word/2010/wordprocessingInk" xmlns:wne="http://schemas.microsoft.com/office/word/2006/wordml" xmlns:wps="http://schemas.microsoft.com/office/word/2010/wordprocessingShape" mc:Ignorable="w14 w15 w16se w16cid w16 w16cex w16sdtdh wp14">
   <w:abstractNum w:abstractNumId="0" w15:restartNumberingAfterBreak="0">
     <w:nsid w:val="00E92463"/>
     <w:multiLevelType w:val="hybridMultilevel"/>
@@ -10795,112 +10805,112 @@
       </w:rPr>
     </w:lvl>
   </w:abstractNum>
-  <w:num w:numId="1">
+  <w:num w:numId="1" w16cid:durableId="50733049">
     <w:abstractNumId w:val="23"/>
   </w:num>
-  <w:num w:numId="2">
+  <w:num w:numId="2" w16cid:durableId="1074090914">
     <w:abstractNumId w:val="17"/>
   </w:num>
-  <w:num w:numId="3">
+  <w:num w:numId="3" w16cid:durableId="1863517817">
     <w:abstractNumId w:val="37"/>
   </w:num>
-  <w:num w:numId="4">
+  <w:num w:numId="4" w16cid:durableId="131138841">
     <w:abstractNumId w:val="32"/>
   </w:num>
-  <w:num w:numId="5">
+  <w:num w:numId="5" w16cid:durableId="1026634436">
     <w:abstractNumId w:val="11"/>
   </w:num>
-  <w:num w:numId="6">
+  <w:num w:numId="6" w16cid:durableId="1178080731">
     <w:abstractNumId w:val="39"/>
   </w:num>
-  <w:num w:numId="7">
+  <w:num w:numId="7" w16cid:durableId="1399210995">
     <w:abstractNumId w:val="50"/>
   </w:num>
-  <w:num w:numId="8">
+  <w:num w:numId="8" w16cid:durableId="885945701">
     <w:abstractNumId w:val="4"/>
   </w:num>
-  <w:num w:numId="9">
+  <w:num w:numId="9" w16cid:durableId="315383214">
     <w:abstractNumId w:val="27"/>
   </w:num>
-  <w:num w:numId="10">
+  <w:num w:numId="10" w16cid:durableId="2073768149">
     <w:abstractNumId w:val="19"/>
   </w:num>
-  <w:num w:numId="11">
+  <w:num w:numId="11" w16cid:durableId="848134012">
     <w:abstractNumId w:val="49"/>
   </w:num>
-  <w:num w:numId="12">
+  <w:num w:numId="12" w16cid:durableId="1970428827">
     <w:abstractNumId w:val="46"/>
   </w:num>
-  <w:num w:numId="13">
+  <w:num w:numId="13" w16cid:durableId="3437238">
     <w:abstractNumId w:val="8"/>
   </w:num>
-  <w:num w:numId="14">
+  <w:num w:numId="14" w16cid:durableId="1311590170">
     <w:abstractNumId w:val="48"/>
   </w:num>
-  <w:num w:numId="15">
+  <w:num w:numId="15" w16cid:durableId="1473134987">
     <w:abstractNumId w:val="10"/>
   </w:num>
-  <w:num w:numId="16">
+  <w:num w:numId="16" w16cid:durableId="852845872">
     <w:abstractNumId w:val="22"/>
   </w:num>
-  <w:num w:numId="17">
+  <w:num w:numId="17" w16cid:durableId="1891650952">
     <w:abstractNumId w:val="12"/>
   </w:num>
-  <w:num w:numId="18">
+  <w:num w:numId="18" w16cid:durableId="1610159880">
     <w:abstractNumId w:val="6"/>
   </w:num>
-  <w:num w:numId="19">
+  <w:num w:numId="19" w16cid:durableId="733624858">
     <w:abstractNumId w:val="47"/>
   </w:num>
-  <w:num w:numId="20">
+  <w:num w:numId="20" w16cid:durableId="1718629467">
     <w:abstractNumId w:val="26"/>
   </w:num>
-  <w:num w:numId="21">
+  <w:num w:numId="21" w16cid:durableId="1035082124">
     <w:abstractNumId w:val="20"/>
   </w:num>
-  <w:num w:numId="22">
+  <w:num w:numId="22" w16cid:durableId="1961452997">
     <w:abstractNumId w:val="3"/>
   </w:num>
-  <w:num w:numId="23">
+  <w:num w:numId="23" w16cid:durableId="1702053355">
     <w:abstractNumId w:val="38"/>
   </w:num>
-  <w:num w:numId="24">
+  <w:num w:numId="24" w16cid:durableId="755444188">
     <w:abstractNumId w:val="41"/>
   </w:num>
-  <w:num w:numId="25">
+  <w:num w:numId="25" w16cid:durableId="2082630614">
     <w:abstractNumId w:val="14"/>
   </w:num>
-  <w:num w:numId="26">
+  <w:num w:numId="26" w16cid:durableId="1256524388">
     <w:abstractNumId w:val="25"/>
   </w:num>
-  <w:num w:numId="27">
+  <w:num w:numId="27" w16cid:durableId="2093618258">
     <w:abstractNumId w:val="13"/>
   </w:num>
-  <w:num w:numId="28">
+  <w:num w:numId="28" w16cid:durableId="1221668651">
     <w:abstractNumId w:val="28"/>
   </w:num>
-  <w:num w:numId="29">
+  <w:num w:numId="29" w16cid:durableId="284430890">
     <w:abstractNumId w:val="35"/>
   </w:num>
-  <w:num w:numId="30">
+  <w:num w:numId="30" w16cid:durableId="177430144">
     <w:abstractNumId w:val="24"/>
   </w:num>
-  <w:num w:numId="31">
+  <w:num w:numId="31" w16cid:durableId="1994216095">
     <w:abstractNumId w:val="18"/>
   </w:num>
-  <w:num w:numId="32">
+  <w:num w:numId="32" w16cid:durableId="1300955675">
     <w:abstractNumId w:val="1"/>
   </w:num>
-  <w:num w:numId="33">
+  <w:num w:numId="33" w16cid:durableId="1891263308">
     <w:abstractNumId w:val="43"/>
   </w:num>
-  <w:num w:numId="34">
+  <w:num w:numId="34" w16cid:durableId="291599804">
     <w:abstractNumId w:val="21"/>
   </w:num>
-  <w:num w:numId="35">
+  <w:num w:numId="35" w16cid:durableId="1940992210">
     <w:abstractNumId w:val="30"/>
   </w:num>
-  <w:num w:numId="36">
+  <w:num w:numId="36" w16cid:durableId="1151020461">
     <w:abstractNumId w:val="33"/>
     <w:lvlOverride w:ilvl="0">
       <w:startOverride w:val="1"/>
@@ -10930,58 +10940,58 @@
       <w:startOverride w:val="1"/>
     </w:lvlOverride>
   </w:num>
-  <w:num w:numId="37">
+  <w:num w:numId="37" w16cid:durableId="1937209281">
     <w:abstractNumId w:val="16"/>
   </w:num>
-  <w:num w:numId="38">
+  <w:num w:numId="38" w16cid:durableId="973288897">
     <w:abstractNumId w:val="7"/>
   </w:num>
-  <w:num w:numId="39">
+  <w:num w:numId="39" w16cid:durableId="2073580661">
     <w:abstractNumId w:val="9"/>
   </w:num>
-  <w:num w:numId="40">
+  <w:num w:numId="40" w16cid:durableId="403839873">
     <w:abstractNumId w:val="29"/>
   </w:num>
-  <w:num w:numId="41">
+  <w:num w:numId="41" w16cid:durableId="1354302945">
     <w:abstractNumId w:val="34"/>
   </w:num>
-  <w:num w:numId="42">
+  <w:num w:numId="42" w16cid:durableId="1785809849">
     <w:abstractNumId w:val="15"/>
   </w:num>
-  <w:num w:numId="43">
+  <w:num w:numId="43" w16cid:durableId="1728987779">
     <w:abstractNumId w:val="5"/>
   </w:num>
-  <w:num w:numId="44">
+  <w:num w:numId="44" w16cid:durableId="861478223">
     <w:abstractNumId w:val="40"/>
   </w:num>
-  <w:num w:numId="45">
+  <w:num w:numId="45" w16cid:durableId="1993673802">
     <w:abstractNumId w:val="45"/>
   </w:num>
-  <w:num w:numId="46">
+  <w:num w:numId="46" w16cid:durableId="18705055">
     <w:abstractNumId w:val="36"/>
   </w:num>
-  <w:num w:numId="47">
+  <w:num w:numId="47" w16cid:durableId="806624422">
     <w:abstractNumId w:val="51"/>
   </w:num>
-  <w:num w:numId="48">
+  <w:num w:numId="48" w16cid:durableId="10424526">
     <w:abstractNumId w:val="2"/>
   </w:num>
-  <w:num w:numId="49">
+  <w:num w:numId="49" w16cid:durableId="1214000609">
     <w:abstractNumId w:val="52"/>
   </w:num>
-  <w:num w:numId="50">
+  <w:num w:numId="50" w16cid:durableId="368606471">
     <w:abstractNumId w:val="53"/>
   </w:num>
-  <w:num w:numId="51">
+  <w:num w:numId="51" w16cid:durableId="1875190150">
     <w:abstractNumId w:val="0"/>
   </w:num>
-  <w:num w:numId="52">
+  <w:num w:numId="52" w16cid:durableId="120075034">
     <w:abstractNumId w:val="44"/>
   </w:num>
-  <w:num w:numId="53">
+  <w:num w:numId="53" w16cid:durableId="1380088712">
     <w:abstractNumId w:val="42"/>
   </w:num>
-  <w:num w:numId="54">
+  <w:num w:numId="54" w16cid:durableId="958145153">
     <w:abstractNumId w:val="31"/>
   </w:num>
   <w:numIdMacAtCleanup w:val="52"/>
@@ -10989,7 +10999,7 @@
 </file>
 
 <file path=word/styles.xml><?xml version="1.0" encoding="utf-8"?>
-<w:styles xmlns:mc="http://schemas.openxmlformats.org/markup-compatibility/2006" xmlns:r="http://schemas.openxmlformats.org/officeDocument/2006/relationships" xmlns:w="http://schemas.openxmlformats.org/wordprocessingml/2006/main" xmlns:w14="http://schemas.microsoft.com/office/word/2010/wordml" xmlns:w15="http://schemas.microsoft.com/office/word/2012/wordml" xmlns:w16se="http://schemas.microsoft.com/office/word/2015/wordml/symex" mc:Ignorable="w14 w15 w16se">
+<w:styles xmlns:mc="http://schemas.openxmlformats.org/markup-compatibility/2006" xmlns:r="http://schemas.openxmlformats.org/officeDocument/2006/relationships" xmlns:w="http://schemas.openxmlformats.org/wordprocessingml/2006/main" xmlns:w14="http://schemas.microsoft.com/office/word/2010/wordml" xmlns:w15="http://schemas.microsoft.com/office/word/2012/wordml" xmlns:w16cex="http://schemas.microsoft.com/office/word/2018/wordml/cex" xmlns:w16cid="http://schemas.microsoft.com/office/word/2016/wordml/cid" xmlns:w16="http://schemas.microsoft.com/office/word/2018/wordml" xmlns:w16sdtdh="http://schemas.microsoft.com/office/word/2020/wordml/sdtdatahash" xmlns:w16se="http://schemas.microsoft.com/office/word/2015/wordml/symex" mc:Ignorable="w14 w15 w16se w16cid w16 w16cex w16sdtdh">
   <w:docDefaults>
     <w:rPrDefault>
       <w:rPr>
@@ -10999,7 +11009,7 @@
     </w:rPrDefault>
     <w:pPrDefault/>
   </w:docDefaults>
-  <w:latentStyles w:defLockedState="0" w:defUIPriority="0" w:defSemiHidden="0" w:defUnhideWhenUsed="0" w:defQFormat="0" w:count="371">
+  <w:latentStyles w:defLockedState="0" w:defUIPriority="0" w:defSemiHidden="0" w:defUnhideWhenUsed="0" w:defQFormat="0" w:count="376">
     <w:lsdException w:name="Normal" w:locked="1" w:qFormat="1"/>
     <w:lsdException w:name="heading 1" w:locked="1" w:qFormat="1"/>
     <w:lsdException w:name="heading 2" w:locked="1" w:qFormat="1"/>
@@ -11365,6 +11375,11 @@
     <w:lsdException w:name="List Table 5 Dark Accent 6" w:uiPriority="50"/>
     <w:lsdException w:name="List Table 6 Colorful Accent 6" w:uiPriority="51"/>
     <w:lsdException w:name="List Table 7 Colorful Accent 6" w:uiPriority="52"/>
+    <w:lsdException w:name="Mention" w:semiHidden="1" w:uiPriority="99" w:unhideWhenUsed="1"/>
+    <w:lsdException w:name="Smart Hyperlink" w:semiHidden="1" w:uiPriority="99" w:unhideWhenUsed="1"/>
+    <w:lsdException w:name="Hashtag" w:semiHidden="1" w:uiPriority="99" w:unhideWhenUsed="1"/>
+    <w:lsdException w:name="Unresolved Mention" w:semiHidden="1" w:uiPriority="99" w:unhideWhenUsed="1"/>
+    <w:lsdException w:name="Smart Link" w:semiHidden="1" w:uiPriority="99" w:unhideWhenUsed="1"/>
   </w:latentStyles>
   <w:style w:type="paragraph" w:default="1" w:styleId="Normal">
     <w:name w:val="Normal"/>

</xml_diff>

<commit_message>
Skyline (23.1): Update small molecule tutorials to remove the word "peptide" and update screenshots (#2747)
</commit_message>
<xml_diff>
--- a/pwiz_tools/Skyline/Documentation/Tutorials/Skyline Hi-Res Metabolomics.docx
+++ b/pwiz_tools/Skyline/Documentation/Tutorials/Skyline Hi-Res Metabolomics.docx
@@ -1,6 +1,6 @@
 
 <file path=word/document.xml><?xml version="1.0" encoding="utf-8"?>
-<w:document xmlns:wpc="http://schemas.microsoft.com/office/word/2010/wordprocessingCanvas" xmlns:cx="http://schemas.microsoft.com/office/drawing/2014/chartex" xmlns:mc="http://schemas.openxmlformats.org/markup-compatibility/2006" xmlns:o="urn:schemas-microsoft-com:office:office" xmlns:r="http://schemas.openxmlformats.org/officeDocument/2006/relationships" xmlns:m="http://schemas.openxmlformats.org/officeDocument/2006/math" xmlns:v="urn:schemas-microsoft-com:vml" xmlns:wp14="http://schemas.microsoft.com/office/word/2010/wordprocessingDrawing" xmlns:wp="http://schemas.openxmlformats.org/drawingml/2006/wordprocessingDrawing" xmlns:w10="urn:schemas-microsoft-com:office:word" xmlns:w="http://schemas.openxmlformats.org/wordprocessingml/2006/main" xmlns:w14="http://schemas.microsoft.com/office/word/2010/wordml" xmlns:w15="http://schemas.microsoft.com/office/word/2012/wordml" xmlns:w16se="http://schemas.microsoft.com/office/word/2015/wordml/symex" xmlns:wpg="http://schemas.microsoft.com/office/word/2010/wordprocessingGroup" xmlns:wpi="http://schemas.microsoft.com/office/word/2010/wordprocessingInk" xmlns:wne="http://schemas.microsoft.com/office/word/2006/wordml" xmlns:wps="http://schemas.microsoft.com/office/word/2010/wordprocessingShape" mc:Ignorable="w14 w15 w16se wp14">
+<w:document xmlns:wpc="http://schemas.microsoft.com/office/word/2010/wordprocessingCanvas" xmlns:cx="http://schemas.microsoft.com/office/drawing/2014/chartex" xmlns:cx1="http://schemas.microsoft.com/office/drawing/2015/9/8/chartex" xmlns:cx2="http://schemas.microsoft.com/office/drawing/2015/10/21/chartex" xmlns:cx3="http://schemas.microsoft.com/office/drawing/2016/5/9/chartex" xmlns:cx4="http://schemas.microsoft.com/office/drawing/2016/5/10/chartex" xmlns:cx5="http://schemas.microsoft.com/office/drawing/2016/5/11/chartex" xmlns:cx6="http://schemas.microsoft.com/office/drawing/2016/5/12/chartex" xmlns:cx7="http://schemas.microsoft.com/office/drawing/2016/5/13/chartex" xmlns:cx8="http://schemas.microsoft.com/office/drawing/2016/5/14/chartex" xmlns:mc="http://schemas.openxmlformats.org/markup-compatibility/2006" xmlns:aink="http://schemas.microsoft.com/office/drawing/2016/ink" xmlns:am3d="http://schemas.microsoft.com/office/drawing/2017/model3d" xmlns:o="urn:schemas-microsoft-com:office:office" xmlns:oel="http://schemas.microsoft.com/office/2019/extlst" xmlns:r="http://schemas.openxmlformats.org/officeDocument/2006/relationships" xmlns:m="http://schemas.openxmlformats.org/officeDocument/2006/math" xmlns:v="urn:schemas-microsoft-com:vml" xmlns:wp14="http://schemas.microsoft.com/office/word/2010/wordprocessingDrawing" xmlns:wp="http://schemas.openxmlformats.org/drawingml/2006/wordprocessingDrawing" xmlns:w10="urn:schemas-microsoft-com:office:word" xmlns:w="http://schemas.openxmlformats.org/wordprocessingml/2006/main" xmlns:w14="http://schemas.microsoft.com/office/word/2010/wordml" xmlns:w15="http://schemas.microsoft.com/office/word/2012/wordml" xmlns:w16cex="http://schemas.microsoft.com/office/word/2018/wordml/cex" xmlns:w16cid="http://schemas.microsoft.com/office/word/2016/wordml/cid" xmlns:w16="http://schemas.microsoft.com/office/word/2018/wordml" xmlns:w16sdtdh="http://schemas.microsoft.com/office/word/2020/wordml/sdtdatahash" xmlns:w16se="http://schemas.microsoft.com/office/word/2015/wordml/symex" xmlns:wpg="http://schemas.microsoft.com/office/word/2010/wordprocessingGroup" xmlns:wpi="http://schemas.microsoft.com/office/word/2010/wordprocessingInk" xmlns:wne="http://schemas.microsoft.com/office/word/2006/wordml" xmlns:wps="http://schemas.microsoft.com/office/word/2010/wordprocessingShape" mc:Ignorable="w14 w15 w16se w16cid w16 w16cex w16sdtdh wp14">
   <w:body>
     <w:p>
       <w:pPr>
@@ -2097,7 +2097,6 @@
       <w:pPr>
         <w:spacing w:before="240"/>
       </w:pPr>
-      <w:bookmarkStart w:id="1" w:name="_GoBack"/>
       <w:r>
         <w:rPr>
           <w:noProof/>
@@ -2234,7 +2233,6 @@
         <w:t>)</w:t>
       </w:r>
     </w:p>
-    <w:bookmarkEnd w:id="1"/>
     <w:p>
       <w:pPr>
         <w:spacing w:before="240"/>
@@ -3177,7 +3175,13 @@
         <w:rPr>
           <w:b/>
         </w:rPr>
-        <w:t>Peptide Quantification</w:t>
+        <w:t>Molecule</w:t>
+      </w:r>
+      <w:r>
+        <w:rPr>
+          <w:b/>
+        </w:rPr>
+        <w:t xml:space="preserve"> Quantification</w:t>
       </w:r>
       <w:r>
         <w:t>.</w:t>
@@ -3230,10 +3234,10 @@
           <w:noProof/>
         </w:rPr>
         <w:drawing>
-          <wp:inline distT="0" distB="0" distL="0" distR="0" wp14:anchorId="1BAFABAF" wp14:editId="3AF7B4E8">
+          <wp:inline distT="0" distB="0" distL="0" distR="0" wp14:anchorId="72F0948A" wp14:editId="16D4FDFF">
             <wp:extent cx="5943600" cy="4077970"/>
             <wp:effectExtent l="0" t="0" r="0" b="0"/>
-            <wp:docPr id="32" name="Picture 32"/>
+            <wp:docPr id="1687763112" name="Picture 1" descr="A screenshot of a computer&#10;&#10;Description automatically generated"/>
             <wp:cNvGraphicFramePr>
               <a:graphicFrameLocks xmlns:a="http://schemas.openxmlformats.org/drawingml/2006/main" noChangeAspect="1"/>
             </wp:cNvGraphicFramePr>
@@ -3241,7 +3245,7 @@
               <a:graphicData uri="http://schemas.openxmlformats.org/drawingml/2006/picture">
                 <pic:pic xmlns:pic="http://schemas.openxmlformats.org/drawingml/2006/picture">
                   <pic:nvPicPr>
-                    <pic:cNvPr id="1" name=""/>
+                    <pic:cNvPr id="1687763112" name="Picture 1" descr="A screenshot of a computer&#10;&#10;Description automatically generated"/>
                     <pic:cNvPicPr/>
                   </pic:nvPicPr>
                   <pic:blipFill>
@@ -4021,7 +4025,13 @@
         <w:rPr>
           <w:b/>
         </w:rPr>
-        <w:t>Peptide Quantification</w:t>
+        <w:t>Molecule</w:t>
+      </w:r>
+      <w:r>
+        <w:rPr>
+          <w:b/>
+        </w:rPr>
+        <w:t xml:space="preserve"> Quantification</w:t>
       </w:r>
       <w:r>
         <w:t>.</w:t>
@@ -4089,10 +4099,10 @@
         </w:rPr>
         <w:lastRenderedPageBreak/>
         <w:drawing>
-          <wp:inline distT="0" distB="0" distL="0" distR="0" wp14:anchorId="3539318A" wp14:editId="41366ACE">
-            <wp:extent cx="5943600" cy="1534795"/>
-            <wp:effectExtent l="0" t="0" r="0" b="8255"/>
-            <wp:docPr id="36" name="Picture 36"/>
+          <wp:inline distT="0" distB="0" distL="0" distR="0" wp14:anchorId="2B4B5590" wp14:editId="4221FE97">
+            <wp:extent cx="5943600" cy="1713865"/>
+            <wp:effectExtent l="0" t="0" r="0" b="635"/>
+            <wp:docPr id="1110486175" name="Picture 1" descr="A screenshot of a computer&#10;&#10;Description automatically generated"/>
             <wp:cNvGraphicFramePr>
               <a:graphicFrameLocks xmlns:a="http://schemas.openxmlformats.org/drawingml/2006/main" noChangeAspect="1"/>
             </wp:cNvGraphicFramePr>
@@ -4100,7 +4110,7 @@
               <a:graphicData uri="http://schemas.openxmlformats.org/drawingml/2006/picture">
                 <pic:pic xmlns:pic="http://schemas.openxmlformats.org/drawingml/2006/picture">
                   <pic:nvPicPr>
-                    <pic:cNvPr id="1" name=""/>
+                    <pic:cNvPr id="1110486175" name="Picture 1" descr="A screenshot of a computer&#10;&#10;Description automatically generated"/>
                     <pic:cNvPicPr/>
                   </pic:nvPicPr>
                   <pic:blipFill>
@@ -4112,7 +4122,7 @@
                   <pic:spPr>
                     <a:xfrm>
                       <a:off x="0" y="0"/>
-                      <a:ext cx="5943600" cy="1534795"/>
+                      <a:ext cx="5943600" cy="1713865"/>
                     </a:xfrm>
                     <a:prstGeom prst="rect">
                       <a:avLst/>
@@ -4277,6 +4287,7 @@
         <w:rPr>
           <w:noProof/>
         </w:rPr>
+        <w:lastRenderedPageBreak/>
         <w:drawing>
           <wp:inline distT="0" distB="0" distL="0" distR="0" wp14:anchorId="0B94BBA4" wp14:editId="63EF3082">
             <wp:extent cx="5562600" cy="4114800"/>
@@ -4316,7 +4327,6 @@
     </w:p>
     <w:p>
       <w:r>
-        <w:lastRenderedPageBreak/>
         <w:t>Note that the calibration curve by default has a</w:t>
       </w:r>
       <w:r>
@@ -4497,7 +4507,7 @@
 </file>
 
 <file path=word/endnotes.xml><?xml version="1.0" encoding="utf-8"?>
-<w:endnotes xmlns:wpc="http://schemas.microsoft.com/office/word/2010/wordprocessingCanvas" xmlns:cx="http://schemas.microsoft.com/office/drawing/2014/chartex" xmlns:mc="http://schemas.openxmlformats.org/markup-compatibility/2006" xmlns:o="urn:schemas-microsoft-com:office:office" xmlns:r="http://schemas.openxmlformats.org/officeDocument/2006/relationships" xmlns:m="http://schemas.openxmlformats.org/officeDocument/2006/math" xmlns:v="urn:schemas-microsoft-com:vml" xmlns:wp14="http://schemas.microsoft.com/office/word/2010/wordprocessingDrawing" xmlns:wp="http://schemas.openxmlformats.org/drawingml/2006/wordprocessingDrawing" xmlns:w10="urn:schemas-microsoft-com:office:word" xmlns:w="http://schemas.openxmlformats.org/wordprocessingml/2006/main" xmlns:w14="http://schemas.microsoft.com/office/word/2010/wordml" xmlns:w15="http://schemas.microsoft.com/office/word/2012/wordml" xmlns:w16se="http://schemas.microsoft.com/office/word/2015/wordml/symex" xmlns:wpg="http://schemas.microsoft.com/office/word/2010/wordprocessingGroup" xmlns:wpi="http://schemas.microsoft.com/office/word/2010/wordprocessingInk" xmlns:wne="http://schemas.microsoft.com/office/word/2006/wordml" xmlns:wps="http://schemas.microsoft.com/office/word/2010/wordprocessingShape" mc:Ignorable="w14 w15 w16se wp14">
+<w:endnotes xmlns:wpc="http://schemas.microsoft.com/office/word/2010/wordprocessingCanvas" xmlns:cx="http://schemas.microsoft.com/office/drawing/2014/chartex" xmlns:cx1="http://schemas.microsoft.com/office/drawing/2015/9/8/chartex" xmlns:cx2="http://schemas.microsoft.com/office/drawing/2015/10/21/chartex" xmlns:cx3="http://schemas.microsoft.com/office/drawing/2016/5/9/chartex" xmlns:cx4="http://schemas.microsoft.com/office/drawing/2016/5/10/chartex" xmlns:cx5="http://schemas.microsoft.com/office/drawing/2016/5/11/chartex" xmlns:cx6="http://schemas.microsoft.com/office/drawing/2016/5/12/chartex" xmlns:cx7="http://schemas.microsoft.com/office/drawing/2016/5/13/chartex" xmlns:cx8="http://schemas.microsoft.com/office/drawing/2016/5/14/chartex" xmlns:mc="http://schemas.openxmlformats.org/markup-compatibility/2006" xmlns:aink="http://schemas.microsoft.com/office/drawing/2016/ink" xmlns:am3d="http://schemas.microsoft.com/office/drawing/2017/model3d" xmlns:o="urn:schemas-microsoft-com:office:office" xmlns:oel="http://schemas.microsoft.com/office/2019/extlst" xmlns:r="http://schemas.openxmlformats.org/officeDocument/2006/relationships" xmlns:m="http://schemas.openxmlformats.org/officeDocument/2006/math" xmlns:v="urn:schemas-microsoft-com:vml" xmlns:wp14="http://schemas.microsoft.com/office/word/2010/wordprocessingDrawing" xmlns:wp="http://schemas.openxmlformats.org/drawingml/2006/wordprocessingDrawing" xmlns:w10="urn:schemas-microsoft-com:office:word" xmlns:w="http://schemas.openxmlformats.org/wordprocessingml/2006/main" xmlns:w14="http://schemas.microsoft.com/office/word/2010/wordml" xmlns:w15="http://schemas.microsoft.com/office/word/2012/wordml" xmlns:w16cex="http://schemas.microsoft.com/office/word/2018/wordml/cex" xmlns:w16cid="http://schemas.microsoft.com/office/word/2016/wordml/cid" xmlns:w16="http://schemas.microsoft.com/office/word/2018/wordml" xmlns:w16sdtdh="http://schemas.microsoft.com/office/word/2020/wordml/sdtdatahash" xmlns:w16se="http://schemas.microsoft.com/office/word/2015/wordml/symex" xmlns:wpg="http://schemas.microsoft.com/office/word/2010/wordprocessingGroup" xmlns:wpi="http://schemas.microsoft.com/office/word/2010/wordprocessingInk" xmlns:wne="http://schemas.microsoft.com/office/word/2006/wordml" xmlns:wps="http://schemas.microsoft.com/office/word/2010/wordprocessingShape" mc:Ignorable="w14 w15 w16se w16cid w16 w16cex w16sdtdh wp14">
   <w:endnote w:type="separator" w:id="-1">
     <w:p>
       <w:pPr>
@@ -4522,7 +4532,7 @@
 </file>
 
 <file path=word/footer1.xml><?xml version="1.0" encoding="utf-8"?>
-<w:ftr xmlns:wpc="http://schemas.microsoft.com/office/word/2010/wordprocessingCanvas" xmlns:cx="http://schemas.microsoft.com/office/drawing/2014/chartex" xmlns:mc="http://schemas.openxmlformats.org/markup-compatibility/2006" xmlns:o="urn:schemas-microsoft-com:office:office" xmlns:r="http://schemas.openxmlformats.org/officeDocument/2006/relationships" xmlns:m="http://schemas.openxmlformats.org/officeDocument/2006/math" xmlns:v="urn:schemas-microsoft-com:vml" xmlns:wp14="http://schemas.microsoft.com/office/word/2010/wordprocessingDrawing" xmlns:wp="http://schemas.openxmlformats.org/drawingml/2006/wordprocessingDrawing" xmlns:w10="urn:schemas-microsoft-com:office:word" xmlns:w="http://schemas.openxmlformats.org/wordprocessingml/2006/main" xmlns:w14="http://schemas.microsoft.com/office/word/2010/wordml" xmlns:w15="http://schemas.microsoft.com/office/word/2012/wordml" xmlns:w16se="http://schemas.microsoft.com/office/word/2015/wordml/symex" xmlns:wpg="http://schemas.microsoft.com/office/word/2010/wordprocessingGroup" xmlns:wpi="http://schemas.microsoft.com/office/word/2010/wordprocessingInk" xmlns:wne="http://schemas.microsoft.com/office/word/2006/wordml" xmlns:wps="http://schemas.microsoft.com/office/word/2010/wordprocessingShape" mc:Ignorable="w14 w15 w16se wp14">
+<w:ftr xmlns:wpc="http://schemas.microsoft.com/office/word/2010/wordprocessingCanvas" xmlns:cx="http://schemas.microsoft.com/office/drawing/2014/chartex" xmlns:cx1="http://schemas.microsoft.com/office/drawing/2015/9/8/chartex" xmlns:cx2="http://schemas.microsoft.com/office/drawing/2015/10/21/chartex" xmlns:cx3="http://schemas.microsoft.com/office/drawing/2016/5/9/chartex" xmlns:cx4="http://schemas.microsoft.com/office/drawing/2016/5/10/chartex" xmlns:cx5="http://schemas.microsoft.com/office/drawing/2016/5/11/chartex" xmlns:cx6="http://schemas.microsoft.com/office/drawing/2016/5/12/chartex" xmlns:cx7="http://schemas.microsoft.com/office/drawing/2016/5/13/chartex" xmlns:cx8="http://schemas.microsoft.com/office/drawing/2016/5/14/chartex" xmlns:mc="http://schemas.openxmlformats.org/markup-compatibility/2006" xmlns:aink="http://schemas.microsoft.com/office/drawing/2016/ink" xmlns:am3d="http://schemas.microsoft.com/office/drawing/2017/model3d" xmlns:o="urn:schemas-microsoft-com:office:office" xmlns:oel="http://schemas.microsoft.com/office/2019/extlst" xmlns:r="http://schemas.openxmlformats.org/officeDocument/2006/relationships" xmlns:m="http://schemas.openxmlformats.org/officeDocument/2006/math" xmlns:v="urn:schemas-microsoft-com:vml" xmlns:wp14="http://schemas.microsoft.com/office/word/2010/wordprocessingDrawing" xmlns:wp="http://schemas.openxmlformats.org/drawingml/2006/wordprocessingDrawing" xmlns:w10="urn:schemas-microsoft-com:office:word" xmlns:w="http://schemas.openxmlformats.org/wordprocessingml/2006/main" xmlns:w14="http://schemas.microsoft.com/office/word/2010/wordml" xmlns:w15="http://schemas.microsoft.com/office/word/2012/wordml" xmlns:w16cex="http://schemas.microsoft.com/office/word/2018/wordml/cex" xmlns:w16cid="http://schemas.microsoft.com/office/word/2016/wordml/cid" xmlns:w16="http://schemas.microsoft.com/office/word/2018/wordml" xmlns:w16sdtdh="http://schemas.microsoft.com/office/word/2020/wordml/sdtdatahash" xmlns:w16se="http://schemas.microsoft.com/office/word/2015/wordml/symex" xmlns:wpg="http://schemas.microsoft.com/office/word/2010/wordprocessingGroup" xmlns:wpi="http://schemas.microsoft.com/office/word/2010/wordprocessingInk" xmlns:wne="http://schemas.microsoft.com/office/word/2006/wordml" xmlns:wps="http://schemas.microsoft.com/office/word/2010/wordprocessingShape" mc:Ignorable="w14 w15 w16se w16cid w16 w16cex w16sdtdh wp14">
   <w:p>
     <w:pPr>
       <w:pStyle w:val="Footer"/>
@@ -4556,7 +4566,7 @@
 </file>
 
 <file path=word/footnotes.xml><?xml version="1.0" encoding="utf-8"?>
-<w:footnotes xmlns:wpc="http://schemas.microsoft.com/office/word/2010/wordprocessingCanvas" xmlns:cx="http://schemas.microsoft.com/office/drawing/2014/chartex" xmlns:mc="http://schemas.openxmlformats.org/markup-compatibility/2006" xmlns:o="urn:schemas-microsoft-com:office:office" xmlns:r="http://schemas.openxmlformats.org/officeDocument/2006/relationships" xmlns:m="http://schemas.openxmlformats.org/officeDocument/2006/math" xmlns:v="urn:schemas-microsoft-com:vml" xmlns:wp14="http://schemas.microsoft.com/office/word/2010/wordprocessingDrawing" xmlns:wp="http://schemas.openxmlformats.org/drawingml/2006/wordprocessingDrawing" xmlns:w10="urn:schemas-microsoft-com:office:word" xmlns:w="http://schemas.openxmlformats.org/wordprocessingml/2006/main" xmlns:w14="http://schemas.microsoft.com/office/word/2010/wordml" xmlns:w15="http://schemas.microsoft.com/office/word/2012/wordml" xmlns:w16se="http://schemas.microsoft.com/office/word/2015/wordml/symex" xmlns:wpg="http://schemas.microsoft.com/office/word/2010/wordprocessingGroup" xmlns:wpi="http://schemas.microsoft.com/office/word/2010/wordprocessingInk" xmlns:wne="http://schemas.microsoft.com/office/word/2006/wordml" xmlns:wps="http://schemas.microsoft.com/office/word/2010/wordprocessingShape" mc:Ignorable="w14 w15 w16se wp14">
+<w:footnotes xmlns:wpc="http://schemas.microsoft.com/office/word/2010/wordprocessingCanvas" xmlns:cx="http://schemas.microsoft.com/office/drawing/2014/chartex" xmlns:cx1="http://schemas.microsoft.com/office/drawing/2015/9/8/chartex" xmlns:cx2="http://schemas.microsoft.com/office/drawing/2015/10/21/chartex" xmlns:cx3="http://schemas.microsoft.com/office/drawing/2016/5/9/chartex" xmlns:cx4="http://schemas.microsoft.com/office/drawing/2016/5/10/chartex" xmlns:cx5="http://schemas.microsoft.com/office/drawing/2016/5/11/chartex" xmlns:cx6="http://schemas.microsoft.com/office/drawing/2016/5/12/chartex" xmlns:cx7="http://schemas.microsoft.com/office/drawing/2016/5/13/chartex" xmlns:cx8="http://schemas.microsoft.com/office/drawing/2016/5/14/chartex" xmlns:mc="http://schemas.openxmlformats.org/markup-compatibility/2006" xmlns:aink="http://schemas.microsoft.com/office/drawing/2016/ink" xmlns:am3d="http://schemas.microsoft.com/office/drawing/2017/model3d" xmlns:o="urn:schemas-microsoft-com:office:office" xmlns:oel="http://schemas.microsoft.com/office/2019/extlst" xmlns:r="http://schemas.openxmlformats.org/officeDocument/2006/relationships" xmlns:m="http://schemas.openxmlformats.org/officeDocument/2006/math" xmlns:v="urn:schemas-microsoft-com:vml" xmlns:wp14="http://schemas.microsoft.com/office/word/2010/wordprocessingDrawing" xmlns:wp="http://schemas.openxmlformats.org/drawingml/2006/wordprocessingDrawing" xmlns:w10="urn:schemas-microsoft-com:office:word" xmlns:w="http://schemas.openxmlformats.org/wordprocessingml/2006/main" xmlns:w14="http://schemas.microsoft.com/office/word/2010/wordml" xmlns:w15="http://schemas.microsoft.com/office/word/2012/wordml" xmlns:w16cex="http://schemas.microsoft.com/office/word/2018/wordml/cex" xmlns:w16cid="http://schemas.microsoft.com/office/word/2016/wordml/cid" xmlns:w16="http://schemas.microsoft.com/office/word/2018/wordml" xmlns:w16sdtdh="http://schemas.microsoft.com/office/word/2020/wordml/sdtdatahash" xmlns:w16se="http://schemas.microsoft.com/office/word/2015/wordml/symex" xmlns:wpg="http://schemas.microsoft.com/office/word/2010/wordprocessingGroup" xmlns:wpi="http://schemas.microsoft.com/office/word/2010/wordprocessingInk" xmlns:wne="http://schemas.microsoft.com/office/word/2006/wordml" xmlns:wps="http://schemas.microsoft.com/office/word/2010/wordprocessingShape" mc:Ignorable="w14 w15 w16se w16cid w16 w16cex w16sdtdh wp14">
   <w:footnote w:type="separator" w:id="-1">
     <w:p>
       <w:pPr>
@@ -4581,7 +4591,7 @@
 </file>
 
 <file path=word/numbering.xml><?xml version="1.0" encoding="utf-8"?>
-<w:numbering xmlns:wpc="http://schemas.microsoft.com/office/word/2010/wordprocessingCanvas" xmlns:cx="http://schemas.microsoft.com/office/drawing/2014/chartex" xmlns:mc="http://schemas.openxmlformats.org/markup-compatibility/2006" xmlns:o="urn:schemas-microsoft-com:office:office" xmlns:r="http://schemas.openxmlformats.org/officeDocument/2006/relationships" xmlns:m="http://schemas.openxmlformats.org/officeDocument/2006/math" xmlns:v="urn:schemas-microsoft-com:vml" xmlns:wp14="http://schemas.microsoft.com/office/word/2010/wordprocessingDrawing" xmlns:wp="http://schemas.openxmlformats.org/drawingml/2006/wordprocessingDrawing" xmlns:w10="urn:schemas-microsoft-com:office:word" xmlns:w="http://schemas.openxmlformats.org/wordprocessingml/2006/main" xmlns:w14="http://schemas.microsoft.com/office/word/2010/wordml" xmlns:w15="http://schemas.microsoft.com/office/word/2012/wordml" xmlns:w16se="http://schemas.microsoft.com/office/word/2015/wordml/symex" xmlns:wpg="http://schemas.microsoft.com/office/word/2010/wordprocessingGroup" xmlns:wpi="http://schemas.microsoft.com/office/word/2010/wordprocessingInk" xmlns:wne="http://schemas.microsoft.com/office/word/2006/wordml" xmlns:wps="http://schemas.microsoft.com/office/word/2010/wordprocessingShape" mc:Ignorable="w14 w15 w16se wp14">
+<w:numbering xmlns:wpc="http://schemas.microsoft.com/office/word/2010/wordprocessingCanvas" xmlns:cx="http://schemas.microsoft.com/office/drawing/2014/chartex" xmlns:cx1="http://schemas.microsoft.com/office/drawing/2015/9/8/chartex" xmlns:cx2="http://schemas.microsoft.com/office/drawing/2015/10/21/chartex" xmlns:cx3="http://schemas.microsoft.com/office/drawing/2016/5/9/chartex" xmlns:cx4="http://schemas.microsoft.com/office/drawing/2016/5/10/chartex" xmlns:cx5="http://schemas.microsoft.com/office/drawing/2016/5/11/chartex" xmlns:cx6="http://schemas.microsoft.com/office/drawing/2016/5/12/chartex" xmlns:cx7="http://schemas.microsoft.com/office/drawing/2016/5/13/chartex" xmlns:cx8="http://schemas.microsoft.com/office/drawing/2016/5/14/chartex" xmlns:mc="http://schemas.openxmlformats.org/markup-compatibility/2006" xmlns:aink="http://schemas.microsoft.com/office/drawing/2016/ink" xmlns:am3d="http://schemas.microsoft.com/office/drawing/2017/model3d" xmlns:o="urn:schemas-microsoft-com:office:office" xmlns:oel="http://schemas.microsoft.com/office/2019/extlst" xmlns:r="http://schemas.openxmlformats.org/officeDocument/2006/relationships" xmlns:m="http://schemas.openxmlformats.org/officeDocument/2006/math" xmlns:v="urn:schemas-microsoft-com:vml" xmlns:wp14="http://schemas.microsoft.com/office/word/2010/wordprocessingDrawing" xmlns:wp="http://schemas.openxmlformats.org/drawingml/2006/wordprocessingDrawing" xmlns:w10="urn:schemas-microsoft-com:office:word" xmlns:w="http://schemas.openxmlformats.org/wordprocessingml/2006/main" xmlns:w14="http://schemas.microsoft.com/office/word/2010/wordml" xmlns:w15="http://schemas.microsoft.com/office/word/2012/wordml" xmlns:w16cex="http://schemas.microsoft.com/office/word/2018/wordml/cex" xmlns:w16cid="http://schemas.microsoft.com/office/word/2016/wordml/cid" xmlns:w16="http://schemas.microsoft.com/office/word/2018/wordml" xmlns:w16sdtdh="http://schemas.microsoft.com/office/word/2020/wordml/sdtdatahash" xmlns:w16se="http://schemas.microsoft.com/office/word/2015/wordml/symex" xmlns:wpg="http://schemas.microsoft.com/office/word/2010/wordprocessingGroup" xmlns:wpi="http://schemas.microsoft.com/office/word/2010/wordprocessingInk" xmlns:wne="http://schemas.microsoft.com/office/word/2006/wordml" xmlns:wps="http://schemas.microsoft.com/office/word/2010/wordprocessingShape" mc:Ignorable="w14 w15 w16se w16cid w16 w16cex w16sdtdh wp14">
   <w:abstractNum w:abstractNumId="0" w15:restartNumberingAfterBreak="0">
     <w:nsid w:val="00E92463"/>
     <w:multiLevelType w:val="hybridMultilevel"/>
@@ -10795,112 +10805,112 @@
       </w:rPr>
     </w:lvl>
   </w:abstractNum>
-  <w:num w:numId="1">
+  <w:num w:numId="1" w16cid:durableId="50733049">
     <w:abstractNumId w:val="23"/>
   </w:num>
-  <w:num w:numId="2">
+  <w:num w:numId="2" w16cid:durableId="1074090914">
     <w:abstractNumId w:val="17"/>
   </w:num>
-  <w:num w:numId="3">
+  <w:num w:numId="3" w16cid:durableId="1863517817">
     <w:abstractNumId w:val="37"/>
   </w:num>
-  <w:num w:numId="4">
+  <w:num w:numId="4" w16cid:durableId="131138841">
     <w:abstractNumId w:val="32"/>
   </w:num>
-  <w:num w:numId="5">
+  <w:num w:numId="5" w16cid:durableId="1026634436">
     <w:abstractNumId w:val="11"/>
   </w:num>
-  <w:num w:numId="6">
+  <w:num w:numId="6" w16cid:durableId="1178080731">
     <w:abstractNumId w:val="39"/>
   </w:num>
-  <w:num w:numId="7">
+  <w:num w:numId="7" w16cid:durableId="1399210995">
     <w:abstractNumId w:val="50"/>
   </w:num>
-  <w:num w:numId="8">
+  <w:num w:numId="8" w16cid:durableId="885945701">
     <w:abstractNumId w:val="4"/>
   </w:num>
-  <w:num w:numId="9">
+  <w:num w:numId="9" w16cid:durableId="315383214">
     <w:abstractNumId w:val="27"/>
   </w:num>
-  <w:num w:numId="10">
+  <w:num w:numId="10" w16cid:durableId="2073768149">
     <w:abstractNumId w:val="19"/>
   </w:num>
-  <w:num w:numId="11">
+  <w:num w:numId="11" w16cid:durableId="848134012">
     <w:abstractNumId w:val="49"/>
   </w:num>
-  <w:num w:numId="12">
+  <w:num w:numId="12" w16cid:durableId="1970428827">
     <w:abstractNumId w:val="46"/>
   </w:num>
-  <w:num w:numId="13">
+  <w:num w:numId="13" w16cid:durableId="3437238">
     <w:abstractNumId w:val="8"/>
   </w:num>
-  <w:num w:numId="14">
+  <w:num w:numId="14" w16cid:durableId="1311590170">
     <w:abstractNumId w:val="48"/>
   </w:num>
-  <w:num w:numId="15">
+  <w:num w:numId="15" w16cid:durableId="1473134987">
     <w:abstractNumId w:val="10"/>
   </w:num>
-  <w:num w:numId="16">
+  <w:num w:numId="16" w16cid:durableId="852845872">
     <w:abstractNumId w:val="22"/>
   </w:num>
-  <w:num w:numId="17">
+  <w:num w:numId="17" w16cid:durableId="1891650952">
     <w:abstractNumId w:val="12"/>
   </w:num>
-  <w:num w:numId="18">
+  <w:num w:numId="18" w16cid:durableId="1610159880">
     <w:abstractNumId w:val="6"/>
   </w:num>
-  <w:num w:numId="19">
+  <w:num w:numId="19" w16cid:durableId="733624858">
     <w:abstractNumId w:val="47"/>
   </w:num>
-  <w:num w:numId="20">
+  <w:num w:numId="20" w16cid:durableId="1718629467">
     <w:abstractNumId w:val="26"/>
   </w:num>
-  <w:num w:numId="21">
+  <w:num w:numId="21" w16cid:durableId="1035082124">
     <w:abstractNumId w:val="20"/>
   </w:num>
-  <w:num w:numId="22">
+  <w:num w:numId="22" w16cid:durableId="1961452997">
     <w:abstractNumId w:val="3"/>
   </w:num>
-  <w:num w:numId="23">
+  <w:num w:numId="23" w16cid:durableId="1702053355">
     <w:abstractNumId w:val="38"/>
   </w:num>
-  <w:num w:numId="24">
+  <w:num w:numId="24" w16cid:durableId="755444188">
     <w:abstractNumId w:val="41"/>
   </w:num>
-  <w:num w:numId="25">
+  <w:num w:numId="25" w16cid:durableId="2082630614">
     <w:abstractNumId w:val="14"/>
   </w:num>
-  <w:num w:numId="26">
+  <w:num w:numId="26" w16cid:durableId="1256524388">
     <w:abstractNumId w:val="25"/>
   </w:num>
-  <w:num w:numId="27">
+  <w:num w:numId="27" w16cid:durableId="2093618258">
     <w:abstractNumId w:val="13"/>
   </w:num>
-  <w:num w:numId="28">
+  <w:num w:numId="28" w16cid:durableId="1221668651">
     <w:abstractNumId w:val="28"/>
   </w:num>
-  <w:num w:numId="29">
+  <w:num w:numId="29" w16cid:durableId="284430890">
     <w:abstractNumId w:val="35"/>
   </w:num>
-  <w:num w:numId="30">
+  <w:num w:numId="30" w16cid:durableId="177430144">
     <w:abstractNumId w:val="24"/>
   </w:num>
-  <w:num w:numId="31">
+  <w:num w:numId="31" w16cid:durableId="1994216095">
     <w:abstractNumId w:val="18"/>
   </w:num>
-  <w:num w:numId="32">
+  <w:num w:numId="32" w16cid:durableId="1300955675">
     <w:abstractNumId w:val="1"/>
   </w:num>
-  <w:num w:numId="33">
+  <w:num w:numId="33" w16cid:durableId="1891263308">
     <w:abstractNumId w:val="43"/>
   </w:num>
-  <w:num w:numId="34">
+  <w:num w:numId="34" w16cid:durableId="291599804">
     <w:abstractNumId w:val="21"/>
   </w:num>
-  <w:num w:numId="35">
+  <w:num w:numId="35" w16cid:durableId="1940992210">
     <w:abstractNumId w:val="30"/>
   </w:num>
-  <w:num w:numId="36">
+  <w:num w:numId="36" w16cid:durableId="1151020461">
     <w:abstractNumId w:val="33"/>
     <w:lvlOverride w:ilvl="0">
       <w:startOverride w:val="1"/>
@@ -10930,58 +10940,58 @@
       <w:startOverride w:val="1"/>
     </w:lvlOverride>
   </w:num>
-  <w:num w:numId="37">
+  <w:num w:numId="37" w16cid:durableId="1937209281">
     <w:abstractNumId w:val="16"/>
   </w:num>
-  <w:num w:numId="38">
+  <w:num w:numId="38" w16cid:durableId="973288897">
     <w:abstractNumId w:val="7"/>
   </w:num>
-  <w:num w:numId="39">
+  <w:num w:numId="39" w16cid:durableId="2073580661">
     <w:abstractNumId w:val="9"/>
   </w:num>
-  <w:num w:numId="40">
+  <w:num w:numId="40" w16cid:durableId="403839873">
     <w:abstractNumId w:val="29"/>
   </w:num>
-  <w:num w:numId="41">
+  <w:num w:numId="41" w16cid:durableId="1354302945">
     <w:abstractNumId w:val="34"/>
   </w:num>
-  <w:num w:numId="42">
+  <w:num w:numId="42" w16cid:durableId="1785809849">
     <w:abstractNumId w:val="15"/>
   </w:num>
-  <w:num w:numId="43">
+  <w:num w:numId="43" w16cid:durableId="1728987779">
     <w:abstractNumId w:val="5"/>
   </w:num>
-  <w:num w:numId="44">
+  <w:num w:numId="44" w16cid:durableId="861478223">
     <w:abstractNumId w:val="40"/>
   </w:num>
-  <w:num w:numId="45">
+  <w:num w:numId="45" w16cid:durableId="1993673802">
     <w:abstractNumId w:val="45"/>
   </w:num>
-  <w:num w:numId="46">
+  <w:num w:numId="46" w16cid:durableId="18705055">
     <w:abstractNumId w:val="36"/>
   </w:num>
-  <w:num w:numId="47">
+  <w:num w:numId="47" w16cid:durableId="806624422">
     <w:abstractNumId w:val="51"/>
   </w:num>
-  <w:num w:numId="48">
+  <w:num w:numId="48" w16cid:durableId="10424526">
     <w:abstractNumId w:val="2"/>
   </w:num>
-  <w:num w:numId="49">
+  <w:num w:numId="49" w16cid:durableId="1214000609">
     <w:abstractNumId w:val="52"/>
   </w:num>
-  <w:num w:numId="50">
+  <w:num w:numId="50" w16cid:durableId="368606471">
     <w:abstractNumId w:val="53"/>
   </w:num>
-  <w:num w:numId="51">
+  <w:num w:numId="51" w16cid:durableId="1875190150">
     <w:abstractNumId w:val="0"/>
   </w:num>
-  <w:num w:numId="52">
+  <w:num w:numId="52" w16cid:durableId="120075034">
     <w:abstractNumId w:val="44"/>
   </w:num>
-  <w:num w:numId="53">
+  <w:num w:numId="53" w16cid:durableId="1380088712">
     <w:abstractNumId w:val="42"/>
   </w:num>
-  <w:num w:numId="54">
+  <w:num w:numId="54" w16cid:durableId="958145153">
     <w:abstractNumId w:val="31"/>
   </w:num>
   <w:numIdMacAtCleanup w:val="52"/>
@@ -10989,7 +10999,7 @@
 </file>
 
 <file path=word/styles.xml><?xml version="1.0" encoding="utf-8"?>
-<w:styles xmlns:mc="http://schemas.openxmlformats.org/markup-compatibility/2006" xmlns:r="http://schemas.openxmlformats.org/officeDocument/2006/relationships" xmlns:w="http://schemas.openxmlformats.org/wordprocessingml/2006/main" xmlns:w14="http://schemas.microsoft.com/office/word/2010/wordml" xmlns:w15="http://schemas.microsoft.com/office/word/2012/wordml" xmlns:w16se="http://schemas.microsoft.com/office/word/2015/wordml/symex" mc:Ignorable="w14 w15 w16se">
+<w:styles xmlns:mc="http://schemas.openxmlformats.org/markup-compatibility/2006" xmlns:r="http://schemas.openxmlformats.org/officeDocument/2006/relationships" xmlns:w="http://schemas.openxmlformats.org/wordprocessingml/2006/main" xmlns:w14="http://schemas.microsoft.com/office/word/2010/wordml" xmlns:w15="http://schemas.microsoft.com/office/word/2012/wordml" xmlns:w16cex="http://schemas.microsoft.com/office/word/2018/wordml/cex" xmlns:w16cid="http://schemas.microsoft.com/office/word/2016/wordml/cid" xmlns:w16="http://schemas.microsoft.com/office/word/2018/wordml" xmlns:w16sdtdh="http://schemas.microsoft.com/office/word/2020/wordml/sdtdatahash" xmlns:w16se="http://schemas.microsoft.com/office/word/2015/wordml/symex" mc:Ignorable="w14 w15 w16se w16cid w16 w16cex w16sdtdh">
   <w:docDefaults>
     <w:rPrDefault>
       <w:rPr>
@@ -10999,7 +11009,7 @@
     </w:rPrDefault>
     <w:pPrDefault/>
   </w:docDefaults>
-  <w:latentStyles w:defLockedState="0" w:defUIPriority="0" w:defSemiHidden="0" w:defUnhideWhenUsed="0" w:defQFormat="0" w:count="371">
+  <w:latentStyles w:defLockedState="0" w:defUIPriority="0" w:defSemiHidden="0" w:defUnhideWhenUsed="0" w:defQFormat="0" w:count="376">
     <w:lsdException w:name="Normal" w:locked="1" w:qFormat="1"/>
     <w:lsdException w:name="heading 1" w:locked="1" w:qFormat="1"/>
     <w:lsdException w:name="heading 2" w:locked="1" w:qFormat="1"/>
@@ -11365,6 +11375,11 @@
     <w:lsdException w:name="List Table 5 Dark Accent 6" w:uiPriority="50"/>
     <w:lsdException w:name="List Table 6 Colorful Accent 6" w:uiPriority="51"/>
     <w:lsdException w:name="List Table 7 Colorful Accent 6" w:uiPriority="52"/>
+    <w:lsdException w:name="Mention" w:semiHidden="1" w:uiPriority="99" w:unhideWhenUsed="1"/>
+    <w:lsdException w:name="Smart Hyperlink" w:semiHidden="1" w:uiPriority="99" w:unhideWhenUsed="1"/>
+    <w:lsdException w:name="Hashtag" w:semiHidden="1" w:uiPriority="99" w:unhideWhenUsed="1"/>
+    <w:lsdException w:name="Unresolved Mention" w:semiHidden="1" w:uiPriority="99" w:unhideWhenUsed="1"/>
+    <w:lsdException w:name="Smart Link" w:semiHidden="1" w:uiPriority="99" w:unhideWhenUsed="1"/>
   </w:latentStyles>
   <w:style w:type="paragraph" w:default="1" w:styleId="Normal">
     <w:name w:val="Normal"/>

</xml_diff>

<commit_message>
Skyline: Update small molecule tutorials to remove the word "peptide" and update screenshots (#2747) (#2750)
</commit_message>
<xml_diff>
--- a/pwiz_tools/Skyline/Documentation/Tutorials/Skyline Hi-Res Metabolomics.docx
+++ b/pwiz_tools/Skyline/Documentation/Tutorials/Skyline Hi-Res Metabolomics.docx
@@ -1,6 +1,6 @@
 
 <file path=word/document.xml><?xml version="1.0" encoding="utf-8"?>
-<w:document xmlns:wpc="http://schemas.microsoft.com/office/word/2010/wordprocessingCanvas" xmlns:cx="http://schemas.microsoft.com/office/drawing/2014/chartex" xmlns:mc="http://schemas.openxmlformats.org/markup-compatibility/2006" xmlns:o="urn:schemas-microsoft-com:office:office" xmlns:r="http://schemas.openxmlformats.org/officeDocument/2006/relationships" xmlns:m="http://schemas.openxmlformats.org/officeDocument/2006/math" xmlns:v="urn:schemas-microsoft-com:vml" xmlns:wp14="http://schemas.microsoft.com/office/word/2010/wordprocessingDrawing" xmlns:wp="http://schemas.openxmlformats.org/drawingml/2006/wordprocessingDrawing" xmlns:w10="urn:schemas-microsoft-com:office:word" xmlns:w="http://schemas.openxmlformats.org/wordprocessingml/2006/main" xmlns:w14="http://schemas.microsoft.com/office/word/2010/wordml" xmlns:w15="http://schemas.microsoft.com/office/word/2012/wordml" xmlns:w16se="http://schemas.microsoft.com/office/word/2015/wordml/symex" xmlns:wpg="http://schemas.microsoft.com/office/word/2010/wordprocessingGroup" xmlns:wpi="http://schemas.microsoft.com/office/word/2010/wordprocessingInk" xmlns:wne="http://schemas.microsoft.com/office/word/2006/wordml" xmlns:wps="http://schemas.microsoft.com/office/word/2010/wordprocessingShape" mc:Ignorable="w14 w15 w16se wp14">
+<w:document xmlns:wpc="http://schemas.microsoft.com/office/word/2010/wordprocessingCanvas" xmlns:cx="http://schemas.microsoft.com/office/drawing/2014/chartex" xmlns:cx1="http://schemas.microsoft.com/office/drawing/2015/9/8/chartex" xmlns:cx2="http://schemas.microsoft.com/office/drawing/2015/10/21/chartex" xmlns:cx3="http://schemas.microsoft.com/office/drawing/2016/5/9/chartex" xmlns:cx4="http://schemas.microsoft.com/office/drawing/2016/5/10/chartex" xmlns:cx5="http://schemas.microsoft.com/office/drawing/2016/5/11/chartex" xmlns:cx6="http://schemas.microsoft.com/office/drawing/2016/5/12/chartex" xmlns:cx7="http://schemas.microsoft.com/office/drawing/2016/5/13/chartex" xmlns:cx8="http://schemas.microsoft.com/office/drawing/2016/5/14/chartex" xmlns:mc="http://schemas.openxmlformats.org/markup-compatibility/2006" xmlns:aink="http://schemas.microsoft.com/office/drawing/2016/ink" xmlns:am3d="http://schemas.microsoft.com/office/drawing/2017/model3d" xmlns:o="urn:schemas-microsoft-com:office:office" xmlns:oel="http://schemas.microsoft.com/office/2019/extlst" xmlns:r="http://schemas.openxmlformats.org/officeDocument/2006/relationships" xmlns:m="http://schemas.openxmlformats.org/officeDocument/2006/math" xmlns:v="urn:schemas-microsoft-com:vml" xmlns:wp14="http://schemas.microsoft.com/office/word/2010/wordprocessingDrawing" xmlns:wp="http://schemas.openxmlformats.org/drawingml/2006/wordprocessingDrawing" xmlns:w10="urn:schemas-microsoft-com:office:word" xmlns:w="http://schemas.openxmlformats.org/wordprocessingml/2006/main" xmlns:w14="http://schemas.microsoft.com/office/word/2010/wordml" xmlns:w15="http://schemas.microsoft.com/office/word/2012/wordml" xmlns:w16cex="http://schemas.microsoft.com/office/word/2018/wordml/cex" xmlns:w16cid="http://schemas.microsoft.com/office/word/2016/wordml/cid" xmlns:w16="http://schemas.microsoft.com/office/word/2018/wordml" xmlns:w16sdtdh="http://schemas.microsoft.com/office/word/2020/wordml/sdtdatahash" xmlns:w16se="http://schemas.microsoft.com/office/word/2015/wordml/symex" xmlns:wpg="http://schemas.microsoft.com/office/word/2010/wordprocessingGroup" xmlns:wpi="http://schemas.microsoft.com/office/word/2010/wordprocessingInk" xmlns:wne="http://schemas.microsoft.com/office/word/2006/wordml" xmlns:wps="http://schemas.microsoft.com/office/word/2010/wordprocessingShape" mc:Ignorable="w14 w15 w16se w16cid w16 w16cex w16sdtdh wp14">
   <w:body>
     <w:p>
       <w:pPr>
@@ -2097,7 +2097,6 @@
       <w:pPr>
         <w:spacing w:before="240"/>
       </w:pPr>
-      <w:bookmarkStart w:id="1" w:name="_GoBack"/>
       <w:r>
         <w:rPr>
           <w:noProof/>
@@ -2234,7 +2233,6 @@
         <w:t>)</w:t>
       </w:r>
     </w:p>
-    <w:bookmarkEnd w:id="1"/>
     <w:p>
       <w:pPr>
         <w:spacing w:before="240"/>
@@ -3177,7 +3175,13 @@
         <w:rPr>
           <w:b/>
         </w:rPr>
-        <w:t>Peptide Quantification</w:t>
+        <w:t>Molecule</w:t>
+      </w:r>
+      <w:r>
+        <w:rPr>
+          <w:b/>
+        </w:rPr>
+        <w:t xml:space="preserve"> Quantification</w:t>
       </w:r>
       <w:r>
         <w:t>.</w:t>
@@ -3230,10 +3234,10 @@
           <w:noProof/>
         </w:rPr>
         <w:drawing>
-          <wp:inline distT="0" distB="0" distL="0" distR="0" wp14:anchorId="1BAFABAF" wp14:editId="3AF7B4E8">
+          <wp:inline distT="0" distB="0" distL="0" distR="0" wp14:anchorId="72F0948A" wp14:editId="16D4FDFF">
             <wp:extent cx="5943600" cy="4077970"/>
             <wp:effectExtent l="0" t="0" r="0" b="0"/>
-            <wp:docPr id="32" name="Picture 32"/>
+            <wp:docPr id="1687763112" name="Picture 1" descr="A screenshot of a computer&#10;&#10;Description automatically generated"/>
             <wp:cNvGraphicFramePr>
               <a:graphicFrameLocks xmlns:a="http://schemas.openxmlformats.org/drawingml/2006/main" noChangeAspect="1"/>
             </wp:cNvGraphicFramePr>
@@ -3241,7 +3245,7 @@
               <a:graphicData uri="http://schemas.openxmlformats.org/drawingml/2006/picture">
                 <pic:pic xmlns:pic="http://schemas.openxmlformats.org/drawingml/2006/picture">
                   <pic:nvPicPr>
-                    <pic:cNvPr id="1" name=""/>
+                    <pic:cNvPr id="1687763112" name="Picture 1" descr="A screenshot of a computer&#10;&#10;Description automatically generated"/>
                     <pic:cNvPicPr/>
                   </pic:nvPicPr>
                   <pic:blipFill>
@@ -4021,7 +4025,13 @@
         <w:rPr>
           <w:b/>
         </w:rPr>
-        <w:t>Peptide Quantification</w:t>
+        <w:t>Molecule</w:t>
+      </w:r>
+      <w:r>
+        <w:rPr>
+          <w:b/>
+        </w:rPr>
+        <w:t xml:space="preserve"> Quantification</w:t>
       </w:r>
       <w:r>
         <w:t>.</w:t>
@@ -4089,10 +4099,10 @@
         </w:rPr>
         <w:lastRenderedPageBreak/>
         <w:drawing>
-          <wp:inline distT="0" distB="0" distL="0" distR="0" wp14:anchorId="3539318A" wp14:editId="41366ACE">
-            <wp:extent cx="5943600" cy="1534795"/>
-            <wp:effectExtent l="0" t="0" r="0" b="8255"/>
-            <wp:docPr id="36" name="Picture 36"/>
+          <wp:inline distT="0" distB="0" distL="0" distR="0" wp14:anchorId="2B4B5590" wp14:editId="4221FE97">
+            <wp:extent cx="5943600" cy="1713865"/>
+            <wp:effectExtent l="0" t="0" r="0" b="635"/>
+            <wp:docPr id="1110486175" name="Picture 1" descr="A screenshot of a computer&#10;&#10;Description automatically generated"/>
             <wp:cNvGraphicFramePr>
               <a:graphicFrameLocks xmlns:a="http://schemas.openxmlformats.org/drawingml/2006/main" noChangeAspect="1"/>
             </wp:cNvGraphicFramePr>
@@ -4100,7 +4110,7 @@
               <a:graphicData uri="http://schemas.openxmlformats.org/drawingml/2006/picture">
                 <pic:pic xmlns:pic="http://schemas.openxmlformats.org/drawingml/2006/picture">
                   <pic:nvPicPr>
-                    <pic:cNvPr id="1" name=""/>
+                    <pic:cNvPr id="1110486175" name="Picture 1" descr="A screenshot of a computer&#10;&#10;Description automatically generated"/>
                     <pic:cNvPicPr/>
                   </pic:nvPicPr>
                   <pic:blipFill>
@@ -4112,7 +4122,7 @@
                   <pic:spPr>
                     <a:xfrm>
                       <a:off x="0" y="0"/>
-                      <a:ext cx="5943600" cy="1534795"/>
+                      <a:ext cx="5943600" cy="1713865"/>
                     </a:xfrm>
                     <a:prstGeom prst="rect">
                       <a:avLst/>
@@ -4277,6 +4287,7 @@
         <w:rPr>
           <w:noProof/>
         </w:rPr>
+        <w:lastRenderedPageBreak/>
         <w:drawing>
           <wp:inline distT="0" distB="0" distL="0" distR="0" wp14:anchorId="0B94BBA4" wp14:editId="63EF3082">
             <wp:extent cx="5562600" cy="4114800"/>
@@ -4316,7 +4327,6 @@
     </w:p>
     <w:p>
       <w:r>
-        <w:lastRenderedPageBreak/>
         <w:t>Note that the calibration curve by default has a</w:t>
       </w:r>
       <w:r>
@@ -4497,7 +4507,7 @@
 </file>
 
 <file path=word/endnotes.xml><?xml version="1.0" encoding="utf-8"?>
-<w:endnotes xmlns:wpc="http://schemas.microsoft.com/office/word/2010/wordprocessingCanvas" xmlns:cx="http://schemas.microsoft.com/office/drawing/2014/chartex" xmlns:mc="http://schemas.openxmlformats.org/markup-compatibility/2006" xmlns:o="urn:schemas-microsoft-com:office:office" xmlns:r="http://schemas.openxmlformats.org/officeDocument/2006/relationships" xmlns:m="http://schemas.openxmlformats.org/officeDocument/2006/math" xmlns:v="urn:schemas-microsoft-com:vml" xmlns:wp14="http://schemas.microsoft.com/office/word/2010/wordprocessingDrawing" xmlns:wp="http://schemas.openxmlformats.org/drawingml/2006/wordprocessingDrawing" xmlns:w10="urn:schemas-microsoft-com:office:word" xmlns:w="http://schemas.openxmlformats.org/wordprocessingml/2006/main" xmlns:w14="http://schemas.microsoft.com/office/word/2010/wordml" xmlns:w15="http://schemas.microsoft.com/office/word/2012/wordml" xmlns:w16se="http://schemas.microsoft.com/office/word/2015/wordml/symex" xmlns:wpg="http://schemas.microsoft.com/office/word/2010/wordprocessingGroup" xmlns:wpi="http://schemas.microsoft.com/office/word/2010/wordprocessingInk" xmlns:wne="http://schemas.microsoft.com/office/word/2006/wordml" xmlns:wps="http://schemas.microsoft.com/office/word/2010/wordprocessingShape" mc:Ignorable="w14 w15 w16se wp14">
+<w:endnotes xmlns:wpc="http://schemas.microsoft.com/office/word/2010/wordprocessingCanvas" xmlns:cx="http://schemas.microsoft.com/office/drawing/2014/chartex" xmlns:cx1="http://schemas.microsoft.com/office/drawing/2015/9/8/chartex" xmlns:cx2="http://schemas.microsoft.com/office/drawing/2015/10/21/chartex" xmlns:cx3="http://schemas.microsoft.com/office/drawing/2016/5/9/chartex" xmlns:cx4="http://schemas.microsoft.com/office/drawing/2016/5/10/chartex" xmlns:cx5="http://schemas.microsoft.com/office/drawing/2016/5/11/chartex" xmlns:cx6="http://schemas.microsoft.com/office/drawing/2016/5/12/chartex" xmlns:cx7="http://schemas.microsoft.com/office/drawing/2016/5/13/chartex" xmlns:cx8="http://schemas.microsoft.com/office/drawing/2016/5/14/chartex" xmlns:mc="http://schemas.openxmlformats.org/markup-compatibility/2006" xmlns:aink="http://schemas.microsoft.com/office/drawing/2016/ink" xmlns:am3d="http://schemas.microsoft.com/office/drawing/2017/model3d" xmlns:o="urn:schemas-microsoft-com:office:office" xmlns:oel="http://schemas.microsoft.com/office/2019/extlst" xmlns:r="http://schemas.openxmlformats.org/officeDocument/2006/relationships" xmlns:m="http://schemas.openxmlformats.org/officeDocument/2006/math" xmlns:v="urn:schemas-microsoft-com:vml" xmlns:wp14="http://schemas.microsoft.com/office/word/2010/wordprocessingDrawing" xmlns:wp="http://schemas.openxmlformats.org/drawingml/2006/wordprocessingDrawing" xmlns:w10="urn:schemas-microsoft-com:office:word" xmlns:w="http://schemas.openxmlformats.org/wordprocessingml/2006/main" xmlns:w14="http://schemas.microsoft.com/office/word/2010/wordml" xmlns:w15="http://schemas.microsoft.com/office/word/2012/wordml" xmlns:w16cex="http://schemas.microsoft.com/office/word/2018/wordml/cex" xmlns:w16cid="http://schemas.microsoft.com/office/word/2016/wordml/cid" xmlns:w16="http://schemas.microsoft.com/office/word/2018/wordml" xmlns:w16sdtdh="http://schemas.microsoft.com/office/word/2020/wordml/sdtdatahash" xmlns:w16se="http://schemas.microsoft.com/office/word/2015/wordml/symex" xmlns:wpg="http://schemas.microsoft.com/office/word/2010/wordprocessingGroup" xmlns:wpi="http://schemas.microsoft.com/office/word/2010/wordprocessingInk" xmlns:wne="http://schemas.microsoft.com/office/word/2006/wordml" xmlns:wps="http://schemas.microsoft.com/office/word/2010/wordprocessingShape" mc:Ignorable="w14 w15 w16se w16cid w16 w16cex w16sdtdh wp14">
   <w:endnote w:type="separator" w:id="-1">
     <w:p>
       <w:pPr>
@@ -4522,7 +4532,7 @@
 </file>
 
 <file path=word/footer1.xml><?xml version="1.0" encoding="utf-8"?>
-<w:ftr xmlns:wpc="http://schemas.microsoft.com/office/word/2010/wordprocessingCanvas" xmlns:cx="http://schemas.microsoft.com/office/drawing/2014/chartex" xmlns:mc="http://schemas.openxmlformats.org/markup-compatibility/2006" xmlns:o="urn:schemas-microsoft-com:office:office" xmlns:r="http://schemas.openxmlformats.org/officeDocument/2006/relationships" xmlns:m="http://schemas.openxmlformats.org/officeDocument/2006/math" xmlns:v="urn:schemas-microsoft-com:vml" xmlns:wp14="http://schemas.microsoft.com/office/word/2010/wordprocessingDrawing" xmlns:wp="http://schemas.openxmlformats.org/drawingml/2006/wordprocessingDrawing" xmlns:w10="urn:schemas-microsoft-com:office:word" xmlns:w="http://schemas.openxmlformats.org/wordprocessingml/2006/main" xmlns:w14="http://schemas.microsoft.com/office/word/2010/wordml" xmlns:w15="http://schemas.microsoft.com/office/word/2012/wordml" xmlns:w16se="http://schemas.microsoft.com/office/word/2015/wordml/symex" xmlns:wpg="http://schemas.microsoft.com/office/word/2010/wordprocessingGroup" xmlns:wpi="http://schemas.microsoft.com/office/word/2010/wordprocessingInk" xmlns:wne="http://schemas.microsoft.com/office/word/2006/wordml" xmlns:wps="http://schemas.microsoft.com/office/word/2010/wordprocessingShape" mc:Ignorable="w14 w15 w16se wp14">
+<w:ftr xmlns:wpc="http://schemas.microsoft.com/office/word/2010/wordprocessingCanvas" xmlns:cx="http://schemas.microsoft.com/office/drawing/2014/chartex" xmlns:cx1="http://schemas.microsoft.com/office/drawing/2015/9/8/chartex" xmlns:cx2="http://schemas.microsoft.com/office/drawing/2015/10/21/chartex" xmlns:cx3="http://schemas.microsoft.com/office/drawing/2016/5/9/chartex" xmlns:cx4="http://schemas.microsoft.com/office/drawing/2016/5/10/chartex" xmlns:cx5="http://schemas.microsoft.com/office/drawing/2016/5/11/chartex" xmlns:cx6="http://schemas.microsoft.com/office/drawing/2016/5/12/chartex" xmlns:cx7="http://schemas.microsoft.com/office/drawing/2016/5/13/chartex" xmlns:cx8="http://schemas.microsoft.com/office/drawing/2016/5/14/chartex" xmlns:mc="http://schemas.openxmlformats.org/markup-compatibility/2006" xmlns:aink="http://schemas.microsoft.com/office/drawing/2016/ink" xmlns:am3d="http://schemas.microsoft.com/office/drawing/2017/model3d" xmlns:o="urn:schemas-microsoft-com:office:office" xmlns:oel="http://schemas.microsoft.com/office/2019/extlst" xmlns:r="http://schemas.openxmlformats.org/officeDocument/2006/relationships" xmlns:m="http://schemas.openxmlformats.org/officeDocument/2006/math" xmlns:v="urn:schemas-microsoft-com:vml" xmlns:wp14="http://schemas.microsoft.com/office/word/2010/wordprocessingDrawing" xmlns:wp="http://schemas.openxmlformats.org/drawingml/2006/wordprocessingDrawing" xmlns:w10="urn:schemas-microsoft-com:office:word" xmlns:w="http://schemas.openxmlformats.org/wordprocessingml/2006/main" xmlns:w14="http://schemas.microsoft.com/office/word/2010/wordml" xmlns:w15="http://schemas.microsoft.com/office/word/2012/wordml" xmlns:w16cex="http://schemas.microsoft.com/office/word/2018/wordml/cex" xmlns:w16cid="http://schemas.microsoft.com/office/word/2016/wordml/cid" xmlns:w16="http://schemas.microsoft.com/office/word/2018/wordml" xmlns:w16sdtdh="http://schemas.microsoft.com/office/word/2020/wordml/sdtdatahash" xmlns:w16se="http://schemas.microsoft.com/office/word/2015/wordml/symex" xmlns:wpg="http://schemas.microsoft.com/office/word/2010/wordprocessingGroup" xmlns:wpi="http://schemas.microsoft.com/office/word/2010/wordprocessingInk" xmlns:wne="http://schemas.microsoft.com/office/word/2006/wordml" xmlns:wps="http://schemas.microsoft.com/office/word/2010/wordprocessingShape" mc:Ignorable="w14 w15 w16se w16cid w16 w16cex w16sdtdh wp14">
   <w:p>
     <w:pPr>
       <w:pStyle w:val="Footer"/>
@@ -4556,7 +4566,7 @@
 </file>
 
 <file path=word/footnotes.xml><?xml version="1.0" encoding="utf-8"?>
-<w:footnotes xmlns:wpc="http://schemas.microsoft.com/office/word/2010/wordprocessingCanvas" xmlns:cx="http://schemas.microsoft.com/office/drawing/2014/chartex" xmlns:mc="http://schemas.openxmlformats.org/markup-compatibility/2006" xmlns:o="urn:schemas-microsoft-com:office:office" xmlns:r="http://schemas.openxmlformats.org/officeDocument/2006/relationships" xmlns:m="http://schemas.openxmlformats.org/officeDocument/2006/math" xmlns:v="urn:schemas-microsoft-com:vml" xmlns:wp14="http://schemas.microsoft.com/office/word/2010/wordprocessingDrawing" xmlns:wp="http://schemas.openxmlformats.org/drawingml/2006/wordprocessingDrawing" xmlns:w10="urn:schemas-microsoft-com:office:word" xmlns:w="http://schemas.openxmlformats.org/wordprocessingml/2006/main" xmlns:w14="http://schemas.microsoft.com/office/word/2010/wordml" xmlns:w15="http://schemas.microsoft.com/office/word/2012/wordml" xmlns:w16se="http://schemas.microsoft.com/office/word/2015/wordml/symex" xmlns:wpg="http://schemas.microsoft.com/office/word/2010/wordprocessingGroup" xmlns:wpi="http://schemas.microsoft.com/office/word/2010/wordprocessingInk" xmlns:wne="http://schemas.microsoft.com/office/word/2006/wordml" xmlns:wps="http://schemas.microsoft.com/office/word/2010/wordprocessingShape" mc:Ignorable="w14 w15 w16se wp14">
+<w:footnotes xmlns:wpc="http://schemas.microsoft.com/office/word/2010/wordprocessingCanvas" xmlns:cx="http://schemas.microsoft.com/office/drawing/2014/chartex" xmlns:cx1="http://schemas.microsoft.com/office/drawing/2015/9/8/chartex" xmlns:cx2="http://schemas.microsoft.com/office/drawing/2015/10/21/chartex" xmlns:cx3="http://schemas.microsoft.com/office/drawing/2016/5/9/chartex" xmlns:cx4="http://schemas.microsoft.com/office/drawing/2016/5/10/chartex" xmlns:cx5="http://schemas.microsoft.com/office/drawing/2016/5/11/chartex" xmlns:cx6="http://schemas.microsoft.com/office/drawing/2016/5/12/chartex" xmlns:cx7="http://schemas.microsoft.com/office/drawing/2016/5/13/chartex" xmlns:cx8="http://schemas.microsoft.com/office/drawing/2016/5/14/chartex" xmlns:mc="http://schemas.openxmlformats.org/markup-compatibility/2006" xmlns:aink="http://schemas.microsoft.com/office/drawing/2016/ink" xmlns:am3d="http://schemas.microsoft.com/office/drawing/2017/model3d" xmlns:o="urn:schemas-microsoft-com:office:office" xmlns:oel="http://schemas.microsoft.com/office/2019/extlst" xmlns:r="http://schemas.openxmlformats.org/officeDocument/2006/relationships" xmlns:m="http://schemas.openxmlformats.org/officeDocument/2006/math" xmlns:v="urn:schemas-microsoft-com:vml" xmlns:wp14="http://schemas.microsoft.com/office/word/2010/wordprocessingDrawing" xmlns:wp="http://schemas.openxmlformats.org/drawingml/2006/wordprocessingDrawing" xmlns:w10="urn:schemas-microsoft-com:office:word" xmlns:w="http://schemas.openxmlformats.org/wordprocessingml/2006/main" xmlns:w14="http://schemas.microsoft.com/office/word/2010/wordml" xmlns:w15="http://schemas.microsoft.com/office/word/2012/wordml" xmlns:w16cex="http://schemas.microsoft.com/office/word/2018/wordml/cex" xmlns:w16cid="http://schemas.microsoft.com/office/word/2016/wordml/cid" xmlns:w16="http://schemas.microsoft.com/office/word/2018/wordml" xmlns:w16sdtdh="http://schemas.microsoft.com/office/word/2020/wordml/sdtdatahash" xmlns:w16se="http://schemas.microsoft.com/office/word/2015/wordml/symex" xmlns:wpg="http://schemas.microsoft.com/office/word/2010/wordprocessingGroup" xmlns:wpi="http://schemas.microsoft.com/office/word/2010/wordprocessingInk" xmlns:wne="http://schemas.microsoft.com/office/word/2006/wordml" xmlns:wps="http://schemas.microsoft.com/office/word/2010/wordprocessingShape" mc:Ignorable="w14 w15 w16se w16cid w16 w16cex w16sdtdh wp14">
   <w:footnote w:type="separator" w:id="-1">
     <w:p>
       <w:pPr>
@@ -4581,7 +4591,7 @@
 </file>
 
 <file path=word/numbering.xml><?xml version="1.0" encoding="utf-8"?>
-<w:numbering xmlns:wpc="http://schemas.microsoft.com/office/word/2010/wordprocessingCanvas" xmlns:cx="http://schemas.microsoft.com/office/drawing/2014/chartex" xmlns:mc="http://schemas.openxmlformats.org/markup-compatibility/2006" xmlns:o="urn:schemas-microsoft-com:office:office" xmlns:r="http://schemas.openxmlformats.org/officeDocument/2006/relationships" xmlns:m="http://schemas.openxmlformats.org/officeDocument/2006/math" xmlns:v="urn:schemas-microsoft-com:vml" xmlns:wp14="http://schemas.microsoft.com/office/word/2010/wordprocessingDrawing" xmlns:wp="http://schemas.openxmlformats.org/drawingml/2006/wordprocessingDrawing" xmlns:w10="urn:schemas-microsoft-com:office:word" xmlns:w="http://schemas.openxmlformats.org/wordprocessingml/2006/main" xmlns:w14="http://schemas.microsoft.com/office/word/2010/wordml" xmlns:w15="http://schemas.microsoft.com/office/word/2012/wordml" xmlns:w16se="http://schemas.microsoft.com/office/word/2015/wordml/symex" xmlns:wpg="http://schemas.microsoft.com/office/word/2010/wordprocessingGroup" xmlns:wpi="http://schemas.microsoft.com/office/word/2010/wordprocessingInk" xmlns:wne="http://schemas.microsoft.com/office/word/2006/wordml" xmlns:wps="http://schemas.microsoft.com/office/word/2010/wordprocessingShape" mc:Ignorable="w14 w15 w16se wp14">
+<w:numbering xmlns:wpc="http://schemas.microsoft.com/office/word/2010/wordprocessingCanvas" xmlns:cx="http://schemas.microsoft.com/office/drawing/2014/chartex" xmlns:cx1="http://schemas.microsoft.com/office/drawing/2015/9/8/chartex" xmlns:cx2="http://schemas.microsoft.com/office/drawing/2015/10/21/chartex" xmlns:cx3="http://schemas.microsoft.com/office/drawing/2016/5/9/chartex" xmlns:cx4="http://schemas.microsoft.com/office/drawing/2016/5/10/chartex" xmlns:cx5="http://schemas.microsoft.com/office/drawing/2016/5/11/chartex" xmlns:cx6="http://schemas.microsoft.com/office/drawing/2016/5/12/chartex" xmlns:cx7="http://schemas.microsoft.com/office/drawing/2016/5/13/chartex" xmlns:cx8="http://schemas.microsoft.com/office/drawing/2016/5/14/chartex" xmlns:mc="http://schemas.openxmlformats.org/markup-compatibility/2006" xmlns:aink="http://schemas.microsoft.com/office/drawing/2016/ink" xmlns:am3d="http://schemas.microsoft.com/office/drawing/2017/model3d" xmlns:o="urn:schemas-microsoft-com:office:office" xmlns:oel="http://schemas.microsoft.com/office/2019/extlst" xmlns:r="http://schemas.openxmlformats.org/officeDocument/2006/relationships" xmlns:m="http://schemas.openxmlformats.org/officeDocument/2006/math" xmlns:v="urn:schemas-microsoft-com:vml" xmlns:wp14="http://schemas.microsoft.com/office/word/2010/wordprocessingDrawing" xmlns:wp="http://schemas.openxmlformats.org/drawingml/2006/wordprocessingDrawing" xmlns:w10="urn:schemas-microsoft-com:office:word" xmlns:w="http://schemas.openxmlformats.org/wordprocessingml/2006/main" xmlns:w14="http://schemas.microsoft.com/office/word/2010/wordml" xmlns:w15="http://schemas.microsoft.com/office/word/2012/wordml" xmlns:w16cex="http://schemas.microsoft.com/office/word/2018/wordml/cex" xmlns:w16cid="http://schemas.microsoft.com/office/word/2016/wordml/cid" xmlns:w16="http://schemas.microsoft.com/office/word/2018/wordml" xmlns:w16sdtdh="http://schemas.microsoft.com/office/word/2020/wordml/sdtdatahash" xmlns:w16se="http://schemas.microsoft.com/office/word/2015/wordml/symex" xmlns:wpg="http://schemas.microsoft.com/office/word/2010/wordprocessingGroup" xmlns:wpi="http://schemas.microsoft.com/office/word/2010/wordprocessingInk" xmlns:wne="http://schemas.microsoft.com/office/word/2006/wordml" xmlns:wps="http://schemas.microsoft.com/office/word/2010/wordprocessingShape" mc:Ignorable="w14 w15 w16se w16cid w16 w16cex w16sdtdh wp14">
   <w:abstractNum w:abstractNumId="0" w15:restartNumberingAfterBreak="0">
     <w:nsid w:val="00E92463"/>
     <w:multiLevelType w:val="hybridMultilevel"/>
@@ -10795,112 +10805,112 @@
       </w:rPr>
     </w:lvl>
   </w:abstractNum>
-  <w:num w:numId="1">
+  <w:num w:numId="1" w16cid:durableId="50733049">
     <w:abstractNumId w:val="23"/>
   </w:num>
-  <w:num w:numId="2">
+  <w:num w:numId="2" w16cid:durableId="1074090914">
     <w:abstractNumId w:val="17"/>
   </w:num>
-  <w:num w:numId="3">
+  <w:num w:numId="3" w16cid:durableId="1863517817">
     <w:abstractNumId w:val="37"/>
   </w:num>
-  <w:num w:numId="4">
+  <w:num w:numId="4" w16cid:durableId="131138841">
     <w:abstractNumId w:val="32"/>
   </w:num>
-  <w:num w:numId="5">
+  <w:num w:numId="5" w16cid:durableId="1026634436">
     <w:abstractNumId w:val="11"/>
   </w:num>
-  <w:num w:numId="6">
+  <w:num w:numId="6" w16cid:durableId="1178080731">
     <w:abstractNumId w:val="39"/>
   </w:num>
-  <w:num w:numId="7">
+  <w:num w:numId="7" w16cid:durableId="1399210995">
     <w:abstractNumId w:val="50"/>
   </w:num>
-  <w:num w:numId="8">
+  <w:num w:numId="8" w16cid:durableId="885945701">
     <w:abstractNumId w:val="4"/>
   </w:num>
-  <w:num w:numId="9">
+  <w:num w:numId="9" w16cid:durableId="315383214">
     <w:abstractNumId w:val="27"/>
   </w:num>
-  <w:num w:numId="10">
+  <w:num w:numId="10" w16cid:durableId="2073768149">
     <w:abstractNumId w:val="19"/>
   </w:num>
-  <w:num w:numId="11">
+  <w:num w:numId="11" w16cid:durableId="848134012">
     <w:abstractNumId w:val="49"/>
   </w:num>
-  <w:num w:numId="12">
+  <w:num w:numId="12" w16cid:durableId="1970428827">
     <w:abstractNumId w:val="46"/>
   </w:num>
-  <w:num w:numId="13">
+  <w:num w:numId="13" w16cid:durableId="3437238">
     <w:abstractNumId w:val="8"/>
   </w:num>
-  <w:num w:numId="14">
+  <w:num w:numId="14" w16cid:durableId="1311590170">
     <w:abstractNumId w:val="48"/>
   </w:num>
-  <w:num w:numId="15">
+  <w:num w:numId="15" w16cid:durableId="1473134987">
     <w:abstractNumId w:val="10"/>
   </w:num>
-  <w:num w:numId="16">
+  <w:num w:numId="16" w16cid:durableId="852845872">
     <w:abstractNumId w:val="22"/>
   </w:num>
-  <w:num w:numId="17">
+  <w:num w:numId="17" w16cid:durableId="1891650952">
     <w:abstractNumId w:val="12"/>
   </w:num>
-  <w:num w:numId="18">
+  <w:num w:numId="18" w16cid:durableId="1610159880">
     <w:abstractNumId w:val="6"/>
   </w:num>
-  <w:num w:numId="19">
+  <w:num w:numId="19" w16cid:durableId="733624858">
     <w:abstractNumId w:val="47"/>
   </w:num>
-  <w:num w:numId="20">
+  <w:num w:numId="20" w16cid:durableId="1718629467">
     <w:abstractNumId w:val="26"/>
   </w:num>
-  <w:num w:numId="21">
+  <w:num w:numId="21" w16cid:durableId="1035082124">
     <w:abstractNumId w:val="20"/>
   </w:num>
-  <w:num w:numId="22">
+  <w:num w:numId="22" w16cid:durableId="1961452997">
     <w:abstractNumId w:val="3"/>
   </w:num>
-  <w:num w:numId="23">
+  <w:num w:numId="23" w16cid:durableId="1702053355">
     <w:abstractNumId w:val="38"/>
   </w:num>
-  <w:num w:numId="24">
+  <w:num w:numId="24" w16cid:durableId="755444188">
     <w:abstractNumId w:val="41"/>
   </w:num>
-  <w:num w:numId="25">
+  <w:num w:numId="25" w16cid:durableId="2082630614">
     <w:abstractNumId w:val="14"/>
   </w:num>
-  <w:num w:numId="26">
+  <w:num w:numId="26" w16cid:durableId="1256524388">
     <w:abstractNumId w:val="25"/>
   </w:num>
-  <w:num w:numId="27">
+  <w:num w:numId="27" w16cid:durableId="2093618258">
     <w:abstractNumId w:val="13"/>
   </w:num>
-  <w:num w:numId="28">
+  <w:num w:numId="28" w16cid:durableId="1221668651">
     <w:abstractNumId w:val="28"/>
   </w:num>
-  <w:num w:numId="29">
+  <w:num w:numId="29" w16cid:durableId="284430890">
     <w:abstractNumId w:val="35"/>
   </w:num>
-  <w:num w:numId="30">
+  <w:num w:numId="30" w16cid:durableId="177430144">
     <w:abstractNumId w:val="24"/>
   </w:num>
-  <w:num w:numId="31">
+  <w:num w:numId="31" w16cid:durableId="1994216095">
     <w:abstractNumId w:val="18"/>
   </w:num>
-  <w:num w:numId="32">
+  <w:num w:numId="32" w16cid:durableId="1300955675">
     <w:abstractNumId w:val="1"/>
   </w:num>
-  <w:num w:numId="33">
+  <w:num w:numId="33" w16cid:durableId="1891263308">
     <w:abstractNumId w:val="43"/>
   </w:num>
-  <w:num w:numId="34">
+  <w:num w:numId="34" w16cid:durableId="291599804">
     <w:abstractNumId w:val="21"/>
   </w:num>
-  <w:num w:numId="35">
+  <w:num w:numId="35" w16cid:durableId="1940992210">
     <w:abstractNumId w:val="30"/>
   </w:num>
-  <w:num w:numId="36">
+  <w:num w:numId="36" w16cid:durableId="1151020461">
     <w:abstractNumId w:val="33"/>
     <w:lvlOverride w:ilvl="0">
       <w:startOverride w:val="1"/>
@@ -10930,58 +10940,58 @@
       <w:startOverride w:val="1"/>
     </w:lvlOverride>
   </w:num>
-  <w:num w:numId="37">
+  <w:num w:numId="37" w16cid:durableId="1937209281">
     <w:abstractNumId w:val="16"/>
   </w:num>
-  <w:num w:numId="38">
+  <w:num w:numId="38" w16cid:durableId="973288897">
     <w:abstractNumId w:val="7"/>
   </w:num>
-  <w:num w:numId="39">
+  <w:num w:numId="39" w16cid:durableId="2073580661">
     <w:abstractNumId w:val="9"/>
   </w:num>
-  <w:num w:numId="40">
+  <w:num w:numId="40" w16cid:durableId="403839873">
     <w:abstractNumId w:val="29"/>
   </w:num>
-  <w:num w:numId="41">
+  <w:num w:numId="41" w16cid:durableId="1354302945">
     <w:abstractNumId w:val="34"/>
   </w:num>
-  <w:num w:numId="42">
+  <w:num w:numId="42" w16cid:durableId="1785809849">
     <w:abstractNumId w:val="15"/>
   </w:num>
-  <w:num w:numId="43">
+  <w:num w:numId="43" w16cid:durableId="1728987779">
     <w:abstractNumId w:val="5"/>
   </w:num>
-  <w:num w:numId="44">
+  <w:num w:numId="44" w16cid:durableId="861478223">
     <w:abstractNumId w:val="40"/>
   </w:num>
-  <w:num w:numId="45">
+  <w:num w:numId="45" w16cid:durableId="1993673802">
     <w:abstractNumId w:val="45"/>
   </w:num>
-  <w:num w:numId="46">
+  <w:num w:numId="46" w16cid:durableId="18705055">
     <w:abstractNumId w:val="36"/>
   </w:num>
-  <w:num w:numId="47">
+  <w:num w:numId="47" w16cid:durableId="806624422">
     <w:abstractNumId w:val="51"/>
   </w:num>
-  <w:num w:numId="48">
+  <w:num w:numId="48" w16cid:durableId="10424526">
     <w:abstractNumId w:val="2"/>
   </w:num>
-  <w:num w:numId="49">
+  <w:num w:numId="49" w16cid:durableId="1214000609">
     <w:abstractNumId w:val="52"/>
   </w:num>
-  <w:num w:numId="50">
+  <w:num w:numId="50" w16cid:durableId="368606471">
     <w:abstractNumId w:val="53"/>
   </w:num>
-  <w:num w:numId="51">
+  <w:num w:numId="51" w16cid:durableId="1875190150">
     <w:abstractNumId w:val="0"/>
   </w:num>
-  <w:num w:numId="52">
+  <w:num w:numId="52" w16cid:durableId="120075034">
     <w:abstractNumId w:val="44"/>
   </w:num>
-  <w:num w:numId="53">
+  <w:num w:numId="53" w16cid:durableId="1380088712">
     <w:abstractNumId w:val="42"/>
   </w:num>
-  <w:num w:numId="54">
+  <w:num w:numId="54" w16cid:durableId="958145153">
     <w:abstractNumId w:val="31"/>
   </w:num>
   <w:numIdMacAtCleanup w:val="52"/>
@@ -10989,7 +10999,7 @@
 </file>
 
 <file path=word/styles.xml><?xml version="1.0" encoding="utf-8"?>
-<w:styles xmlns:mc="http://schemas.openxmlformats.org/markup-compatibility/2006" xmlns:r="http://schemas.openxmlformats.org/officeDocument/2006/relationships" xmlns:w="http://schemas.openxmlformats.org/wordprocessingml/2006/main" xmlns:w14="http://schemas.microsoft.com/office/word/2010/wordml" xmlns:w15="http://schemas.microsoft.com/office/word/2012/wordml" xmlns:w16se="http://schemas.microsoft.com/office/word/2015/wordml/symex" mc:Ignorable="w14 w15 w16se">
+<w:styles xmlns:mc="http://schemas.openxmlformats.org/markup-compatibility/2006" xmlns:r="http://schemas.openxmlformats.org/officeDocument/2006/relationships" xmlns:w="http://schemas.openxmlformats.org/wordprocessingml/2006/main" xmlns:w14="http://schemas.microsoft.com/office/word/2010/wordml" xmlns:w15="http://schemas.microsoft.com/office/word/2012/wordml" xmlns:w16cex="http://schemas.microsoft.com/office/word/2018/wordml/cex" xmlns:w16cid="http://schemas.microsoft.com/office/word/2016/wordml/cid" xmlns:w16="http://schemas.microsoft.com/office/word/2018/wordml" xmlns:w16sdtdh="http://schemas.microsoft.com/office/word/2020/wordml/sdtdatahash" xmlns:w16se="http://schemas.microsoft.com/office/word/2015/wordml/symex" mc:Ignorable="w14 w15 w16se w16cid w16 w16cex w16sdtdh">
   <w:docDefaults>
     <w:rPrDefault>
       <w:rPr>
@@ -10999,7 +11009,7 @@
     </w:rPrDefault>
     <w:pPrDefault/>
   </w:docDefaults>
-  <w:latentStyles w:defLockedState="0" w:defUIPriority="0" w:defSemiHidden="0" w:defUnhideWhenUsed="0" w:defQFormat="0" w:count="371">
+  <w:latentStyles w:defLockedState="0" w:defUIPriority="0" w:defSemiHidden="0" w:defUnhideWhenUsed="0" w:defQFormat="0" w:count="376">
     <w:lsdException w:name="Normal" w:locked="1" w:qFormat="1"/>
     <w:lsdException w:name="heading 1" w:locked="1" w:qFormat="1"/>
     <w:lsdException w:name="heading 2" w:locked="1" w:qFormat="1"/>
@@ -11365,6 +11375,11 @@
     <w:lsdException w:name="List Table 5 Dark Accent 6" w:uiPriority="50"/>
     <w:lsdException w:name="List Table 6 Colorful Accent 6" w:uiPriority="51"/>
     <w:lsdException w:name="List Table 7 Colorful Accent 6" w:uiPriority="52"/>
+    <w:lsdException w:name="Mention" w:semiHidden="1" w:uiPriority="99" w:unhideWhenUsed="1"/>
+    <w:lsdException w:name="Smart Hyperlink" w:semiHidden="1" w:uiPriority="99" w:unhideWhenUsed="1"/>
+    <w:lsdException w:name="Hashtag" w:semiHidden="1" w:uiPriority="99" w:unhideWhenUsed="1"/>
+    <w:lsdException w:name="Unresolved Mention" w:semiHidden="1" w:uiPriority="99" w:unhideWhenUsed="1"/>
+    <w:lsdException w:name="Smart Link" w:semiHidden="1" w:uiPriority="99" w:unhideWhenUsed="1"/>
   </w:latentStyles>
   <w:style w:type="paragraph" w:default="1" w:styleId="Normal">
     <w:name w:val="Normal"/>

</xml_diff>